<commit_message>
rearranged and made progress in word
</commit_message>
<xml_diff>
--- a/NOTER - Voice atypicalities in schizophrenia - machine learning approaches .docx
+++ b/NOTER - Voice atypicalities in schizophrenia - machine learning approaches .docx
@@ -12,6 +12,202 @@
           <w:lang w:val="da-DK"/>
         </w:rPr>
       </w:pPr>
+      <w:r>
+        <w:rPr>
+          <w:rFonts w:asciiTheme="majorHAnsi" w:hAnsiTheme="majorHAnsi" w:cstheme="majorHAnsi"/>
+          <w:highlight w:val="white"/>
+          <w:lang w:val="da-DK"/>
+        </w:rPr>
+        <w:t>Diskussion:</w:t>
+      </w:r>
+    </w:p>
+    <w:p>
+      <w:pPr>
+        <w:pStyle w:val="BodyText"/>
+        <w:rPr>
+          <w:highlight w:val="white"/>
+          <w:lang w:val="da-DK"/>
+        </w:rPr>
+      </w:pPr>
+      <w:r>
+        <w:rPr>
+          <w:highlight w:val="white"/>
+          <w:lang w:val="da-DK"/>
+        </w:rPr>
+        <w:t>Hvordan gik step 1:8 i pipeline (meta, refleksiv)</w:t>
+      </w:r>
+    </w:p>
+    <w:p>
+      <w:pPr>
+        <w:pStyle w:val="BodyText"/>
+        <w:rPr>
+          <w:highlight w:val="white"/>
+          <w:lang w:val="da-DK"/>
+        </w:rPr>
+      </w:pPr>
+      <w:r>
+        <w:rPr>
+          <w:highlight w:val="white"/>
+          <w:lang w:val="da-DK"/>
+        </w:rPr>
+        <w:t xml:space="preserve">Vores pipeline </w:t>
+      </w:r>
+      <w:r>
+        <w:rPr>
+          <w:highlight w:val="white"/>
+          <w:u w:val="single"/>
+          <w:lang w:val="da-DK"/>
+        </w:rPr>
+        <w:t>er</w:t>
+      </w:r>
+      <w:r>
+        <w:rPr>
+          <w:highlight w:val="white"/>
+          <w:lang w:val="da-DK"/>
+        </w:rPr>
+        <w:t xml:space="preserve"> buddet på hvad man skal følge</w:t>
+      </w:r>
+      <w:r>
+        <w:rPr>
+          <w:highlight w:val="white"/>
+          <w:lang w:val="da-DK"/>
+        </w:rPr>
+        <w:t xml:space="preserve"> (</w:t>
+      </w:r>
+      <w:r>
+        <w:rPr>
+          <w:highlight w:val="white"/>
+          <w:lang w:val="da-DK"/>
+        </w:rPr>
+        <w:t xml:space="preserve">også i </w:t>
+      </w:r>
+      <w:r>
+        <w:rPr>
+          <w:highlight w:val="white"/>
+          <w:lang w:val="da-DK"/>
+        </w:rPr>
+        <w:t>intr</w:t>
+      </w:r>
+      <w:r>
+        <w:rPr>
+          <w:highlight w:val="white"/>
+          <w:lang w:val="da-DK"/>
+        </w:rPr>
+        <w:t>o</w:t>
+      </w:r>
+      <w:r>
+        <w:rPr>
+          <w:highlight w:val="white"/>
+          <w:lang w:val="da-DK"/>
+        </w:rPr>
+        <w:t>)</w:t>
+      </w:r>
+    </w:p>
+    <w:p>
+      <w:pPr>
+        <w:pStyle w:val="BodyText"/>
+        <w:rPr>
+          <w:highlight w:val="white"/>
+          <w:lang w:val="da-DK"/>
+        </w:rPr>
+      </w:pPr>
+      <w:r>
+        <w:rPr>
+          <w:highlight w:val="white"/>
+          <w:lang w:val="da-DK"/>
+        </w:rPr>
+        <w:t>Når man følger skal man være meta (refleksiv)</w:t>
+      </w:r>
+    </w:p>
+    <w:p>
+      <w:pPr>
+        <w:pStyle w:val="BodyText"/>
+        <w:rPr>
+          <w:highlight w:val="white"/>
+          <w:lang w:val="en-US"/>
+        </w:rPr>
+      </w:pPr>
+      <w:r>
+        <w:rPr>
+          <w:highlight w:val="white"/>
+          <w:lang w:val="en-US"/>
+        </w:rPr>
+        <w:t>In p</w:t>
+      </w:r>
+      <w:r>
+        <w:rPr>
+          <w:highlight w:val="white"/>
+          <w:lang w:val="en-US"/>
+        </w:rPr>
+        <w:t xml:space="preserve">ipeline: </w:t>
+      </w:r>
+    </w:p>
+    <w:p>
+      <w:pPr>
+        <w:pStyle w:val="BodyText"/>
+        <w:ind w:left="1440" w:firstLine="720"/>
+        <w:rPr>
+          <w:highlight w:val="white"/>
+          <w:lang w:val="en-US"/>
+        </w:rPr>
+      </w:pPr>
+      <w:r>
+        <w:rPr>
+          <w:highlight w:val="white"/>
+          <w:lang w:val="en-US"/>
+        </w:rPr>
+        <w:t>Reflection (on what the choices made do) + Proper documentation</w:t>
+      </w:r>
+    </w:p>
+    <w:p>
+      <w:pPr>
+        <w:pStyle w:val="BodyText"/>
+        <w:rPr>
+          <w:highlight w:val="white"/>
+          <w:lang w:val="en-US"/>
+        </w:rPr>
+      </w:pPr>
+    </w:p>
+    <w:p>
+      <w:pPr>
+        <w:pStyle w:val="BodyText"/>
+        <w:rPr>
+          <w:highlight w:val="white"/>
+          <w:lang w:val="en-US"/>
+        </w:rPr>
+      </w:pPr>
+      <w:r>
+        <w:rPr>
+          <w:highlight w:val="white"/>
+          <w:lang w:val="en-US"/>
+        </w:rPr>
+        <w:t xml:space="preserve">Discuss choices for </w:t>
+      </w:r>
+      <w:r>
+        <w:rPr>
+          <w:highlight w:val="white"/>
+          <w:lang w:val="en-US"/>
+        </w:rPr>
+        <w:t xml:space="preserve">all steps in </w:t>
+      </w:r>
+      <w:bookmarkStart w:id="0" w:name="_GoBack"/>
+      <w:bookmarkEnd w:id="0"/>
+      <w:r>
+        <w:rPr>
+          <w:highlight w:val="white"/>
+          <w:lang w:val="en-US"/>
+        </w:rPr>
+        <w:t>this specific pipeline. What did I choose? Pros and cons? Alternatives?</w:t>
+      </w:r>
+    </w:p>
+    <w:p>
+      <w:pPr>
+        <w:pStyle w:val="BodyText"/>
+        <w:rPr>
+          <w:highlight w:val="white"/>
+          <w:lang w:val="en-US"/>
+        </w:rPr>
+      </w:pPr>
     </w:p>
     <w:p>
       <w:pPr>
@@ -20,60 +216,14 @@
         <w:rPr>
           <w:rFonts w:asciiTheme="majorHAnsi" w:hAnsiTheme="majorHAnsi" w:cstheme="majorHAnsi"/>
           <w:highlight w:val="white"/>
-          <w:lang w:val="da-DK"/>
-        </w:rPr>
-      </w:pPr>
-      <w:r>
-        <w:rPr>
-          <w:rFonts w:asciiTheme="majorHAnsi" w:hAnsiTheme="majorHAnsi" w:cstheme="majorHAnsi"/>
-          <w:highlight w:val="white"/>
-          <w:lang w:val="da-DK"/>
-        </w:rPr>
-        <w:t>46</w:t>
-      </w:r>
-    </w:p>
-    <w:p>
-      <w:pPr>
-        <w:pStyle w:val="BodyText"/>
-        <w:rPr>
-          <w:highlight w:val="white"/>
-          <w:lang w:val="da-DK"/>
-        </w:rPr>
-      </w:pPr>
-      <w:r>
-        <w:rPr>
-          <w:highlight w:val="white"/>
-          <w:lang w:val="da-DK"/>
-        </w:rPr>
-        <w:t>48</w:t>
-      </w:r>
-    </w:p>
-    <w:p>
-      <w:pPr>
-        <w:spacing w:line="480" w:lineRule="auto"/>
-        <w:ind w:firstLine="0"/>
-        <w:rPr>
-          <w:rFonts w:asciiTheme="majorHAnsi" w:hAnsiTheme="majorHAnsi" w:cstheme="majorHAnsi"/>
-          <w:highlight w:val="white"/>
-          <w:lang w:val="da-DK"/>
-        </w:rPr>
-      </w:pPr>
-    </w:p>
-    <w:p>
-      <w:pPr>
-        <w:spacing w:line="480" w:lineRule="auto"/>
-        <w:ind w:firstLine="0"/>
-        <w:rPr>
-          <w:rFonts w:asciiTheme="majorHAnsi" w:hAnsiTheme="majorHAnsi" w:cstheme="majorHAnsi"/>
-          <w:highlight w:val="white"/>
-          <w:lang w:val="da-DK"/>
-        </w:rPr>
-      </w:pPr>
-      <w:r>
-        <w:rPr>
-          <w:rFonts w:asciiTheme="majorHAnsi" w:hAnsiTheme="majorHAnsi" w:cstheme="majorHAnsi"/>
-          <w:highlight w:val="white"/>
-          <w:lang w:val="da-DK"/>
+          <w:lang w:val="en-US"/>
+        </w:rPr>
+      </w:pPr>
+      <w:r>
+        <w:rPr>
+          <w:rFonts w:asciiTheme="majorHAnsi" w:hAnsiTheme="majorHAnsi" w:cstheme="majorHAnsi"/>
+          <w:highlight w:val="white"/>
+          <w:lang w:val="en-US"/>
         </w:rPr>
         <w:t>To do list:</w:t>
       </w:r>
@@ -190,7 +340,25 @@
           <w:highlight w:val="white"/>
           <w:lang w:val="en-US"/>
         </w:rPr>
-        <w:t>Explain why random forest/cvsm/others is good in the paper.</w:t>
+        <w:t>Explain why random forest/</w:t>
+      </w:r>
+      <w:proofErr w:type="spellStart"/>
+      <w:r>
+        <w:rPr>
+          <w:rFonts w:asciiTheme="majorHAnsi" w:hAnsiTheme="majorHAnsi" w:cstheme="majorHAnsi"/>
+          <w:highlight w:val="white"/>
+          <w:lang w:val="en-US"/>
+        </w:rPr>
+        <w:t>cvsm</w:t>
+      </w:r>
+      <w:proofErr w:type="spellEnd"/>
+      <w:r>
+        <w:rPr>
+          <w:rFonts w:asciiTheme="majorHAnsi" w:hAnsiTheme="majorHAnsi" w:cstheme="majorHAnsi"/>
+          <w:highlight w:val="white"/>
+          <w:lang w:val="en-US"/>
+        </w:rPr>
+        <w:t>/others is good in the paper.</w:t>
       </w:r>
     </w:p>
     <w:p>
@@ -471,6 +639,7 @@
           <w:rFonts w:asciiTheme="majorHAnsi" w:hAnsiTheme="majorHAnsi" w:cstheme="majorHAnsi"/>
           <w:lang w:val="da-DK"/>
         </w:rPr>
+        <w:lastRenderedPageBreak/>
         <w:t xml:space="preserve">Nævn i </w:t>
       </w:r>
       <w:r>
@@ -519,6 +688,56 @@
     </w:p>
     <w:p>
       <w:pPr>
+        <w:pStyle w:val="ListParagraph"/>
+        <w:numPr>
+          <w:ilvl w:val="0"/>
+          <w:numId w:val="5"/>
+        </w:numPr>
+        <w:spacing w:line="480" w:lineRule="auto"/>
+        <w:rPr>
+          <w:rFonts w:asciiTheme="majorHAnsi" w:hAnsiTheme="majorHAnsi" w:cstheme="majorHAnsi"/>
+          <w:highlight w:val="white"/>
+          <w:lang w:val="en-US"/>
+        </w:rPr>
+      </w:pPr>
+      <w:r>
+        <w:rPr>
+          <w:rFonts w:asciiTheme="majorHAnsi" w:hAnsiTheme="majorHAnsi" w:cstheme="majorHAnsi"/>
+          <w:lang w:val="en-US"/>
+        </w:rPr>
+        <w:t>Acknowledgements</w:t>
+      </w:r>
+      <w:r>
+        <w:rPr>
+          <w:rFonts w:asciiTheme="majorHAnsi" w:hAnsiTheme="majorHAnsi" w:cstheme="majorHAnsi"/>
+          <w:lang w:val="en-US"/>
+        </w:rPr>
+        <w:t xml:space="preserve"> add or no</w:t>
+      </w:r>
+      <w:r>
+        <w:rPr>
+          <w:rFonts w:asciiTheme="majorHAnsi" w:hAnsiTheme="majorHAnsi" w:cstheme="majorHAnsi"/>
+          <w:lang w:val="en-US"/>
+        </w:rPr>
+        <w:t>?</w:t>
+      </w:r>
+      <w:r>
+        <w:rPr>
+          <w:rFonts w:asciiTheme="majorHAnsi" w:hAnsiTheme="majorHAnsi" w:cstheme="majorHAnsi"/>
+          <w:lang w:val="en-US"/>
+        </w:rPr>
+        <w:t xml:space="preserve"> Perhaps also depends on Table of Contents (does it fit or not</w:t>
+      </w:r>
+      <w:r>
+        <w:rPr>
+          <w:rFonts w:asciiTheme="majorHAnsi" w:hAnsiTheme="majorHAnsi" w:cstheme="majorHAnsi"/>
+          <w:lang w:val="en-US"/>
+        </w:rPr>
+        <w:t>)</w:t>
+      </w:r>
+    </w:p>
+    <w:p>
+      <w:pPr>
         <w:pStyle w:val="Heading1"/>
         <w:ind w:firstLine="0"/>
         <w:rPr>
@@ -527,17 +746,16 @@
           <w:lang w:val="en-US"/>
         </w:rPr>
       </w:pPr>
-      <w:bookmarkStart w:id="0" w:name="_Toc57284910"/>
-      <w:r>
-        <w:rPr>
-          <w:rFonts w:asciiTheme="majorHAnsi" w:hAnsiTheme="majorHAnsi" w:cstheme="majorHAnsi"/>
-          <w:highlight w:val="white"/>
-          <w:lang w:val="en-US"/>
-        </w:rPr>
-        <w:lastRenderedPageBreak/>
+      <w:bookmarkStart w:id="1" w:name="_Toc57284910"/>
+      <w:r>
+        <w:rPr>
+          <w:rFonts w:asciiTheme="majorHAnsi" w:hAnsiTheme="majorHAnsi" w:cstheme="majorHAnsi"/>
+          <w:highlight w:val="white"/>
+          <w:lang w:val="en-US"/>
+        </w:rPr>
         <w:t>Abstract</w:t>
       </w:r>
-      <w:bookmarkEnd w:id="0"/>
+      <w:bookmarkEnd w:id="1"/>
     </w:p>
     <w:p>
       <w:pPr>
@@ -685,7 +903,7 @@
           <w:lang w:val="en-US"/>
         </w:rPr>
       </w:pPr>
-      <w:bookmarkStart w:id="1" w:name="_Toc57284911"/>
+      <w:bookmarkStart w:id="2" w:name="_Toc57284911"/>
       <w:r>
         <w:rPr>
           <w:rFonts w:asciiTheme="majorHAnsi" w:hAnsiTheme="majorHAnsi" w:cstheme="majorHAnsi"/>
@@ -694,7 +912,7 @@
         </w:rPr>
         <w:t>1. Introduction</w:t>
       </w:r>
-      <w:bookmarkEnd w:id="1"/>
+      <w:bookmarkEnd w:id="2"/>
     </w:p>
     <w:p>
       <w:pPr>
@@ -706,7 +924,7 @@
           <w:lang w:val="en-US"/>
         </w:rPr>
       </w:pPr>
-      <w:bookmarkStart w:id="2" w:name="_Toc57284912"/>
+      <w:bookmarkStart w:id="3" w:name="_Toc57284912"/>
       <w:r>
         <w:rPr>
           <w:rFonts w:asciiTheme="majorHAnsi" w:hAnsiTheme="majorHAnsi" w:cstheme="majorHAnsi"/>
@@ -723,7 +941,7 @@
         </w:rPr>
         <w:t>biomarkers</w:t>
       </w:r>
-      <w:bookmarkEnd w:id="2"/>
+      <w:bookmarkEnd w:id="3"/>
     </w:p>
     <w:p>
       <w:pPr>
@@ -735,7 +953,7 @@
           <w:lang w:val="en-US"/>
         </w:rPr>
       </w:pPr>
-      <w:bookmarkStart w:id="3" w:name="_Toc57284913"/>
+      <w:bookmarkStart w:id="4" w:name="_Toc57284913"/>
       <w:r>
         <w:rPr>
           <w:rFonts w:asciiTheme="majorHAnsi" w:hAnsiTheme="majorHAnsi" w:cstheme="majorHAnsi"/>
@@ -752,7 +970,7 @@
         </w:rPr>
         <w:t>Schizophrenia</w:t>
       </w:r>
-      <w:bookmarkEnd w:id="3"/>
+      <w:bookmarkEnd w:id="4"/>
     </w:p>
     <w:p>
       <w:pPr>
@@ -840,6 +1058,7 @@
           <w:color w:val="000000"/>
           <w:lang w:val="en-US"/>
         </w:rPr>
+        <w:lastRenderedPageBreak/>
         <w:t>Biomarkers - why voice</w:t>
       </w:r>
       <w:r>
@@ -887,7 +1106,7 @@
           <w:lang w:val="en-US"/>
         </w:rPr>
       </w:pPr>
-      <w:bookmarkStart w:id="4" w:name="_Toc57284914"/>
+      <w:bookmarkStart w:id="5" w:name="_Toc57284914"/>
       <w:r>
         <w:rPr>
           <w:rFonts w:asciiTheme="majorHAnsi" w:hAnsiTheme="majorHAnsi" w:cstheme="majorHAnsi"/>
@@ -918,9 +1137,19 @@
           <w:highlight w:val="white"/>
           <w:lang w:val="en-US"/>
         </w:rPr>
-        <w:t>Biomarkers and voice atypicalities</w:t>
-      </w:r>
-      <w:bookmarkEnd w:id="4"/>
+        <w:t xml:space="preserve">Biomarkers and voice </w:t>
+      </w:r>
+      <w:proofErr w:type="spellStart"/>
+      <w:r>
+        <w:rPr>
+          <w:rFonts w:asciiTheme="majorHAnsi" w:hAnsiTheme="majorHAnsi" w:cstheme="majorHAnsi"/>
+          <w:highlight w:val="white"/>
+          <w:lang w:val="en-US"/>
+        </w:rPr>
+        <w:t>atypicalities</w:t>
+      </w:r>
+      <w:bookmarkEnd w:id="5"/>
+      <w:proofErr w:type="spellEnd"/>
     </w:p>
     <w:p>
       <w:pPr>
@@ -967,7 +1196,6 @@
           <w:highlight w:val="white"/>
           <w:lang w:val="en-US"/>
         </w:rPr>
-        <w:lastRenderedPageBreak/>
         <w:br/>
       </w:r>
       <w:r>
@@ -1220,7 +1448,25 @@
           <w:highlight w:val="white"/>
           <w:lang w:val="en-US"/>
         </w:rPr>
-        <w:t> Voice atypicalities in SZ’s have always been known (Bleuler, 1911; Kraepelin, 1919).</w:t>
+        <w:t xml:space="preserve"> Voice </w:t>
+      </w:r>
+      <w:proofErr w:type="spellStart"/>
+      <w:r>
+        <w:rPr>
+          <w:rFonts w:asciiTheme="majorHAnsi" w:eastAsia="Times New Roman" w:hAnsiTheme="majorHAnsi" w:cstheme="majorHAnsi"/>
+          <w:highlight w:val="white"/>
+          <w:lang w:val="en-US"/>
+        </w:rPr>
+        <w:t>atypicalities</w:t>
+      </w:r>
+      <w:proofErr w:type="spellEnd"/>
+      <w:r>
+        <w:rPr>
+          <w:rFonts w:asciiTheme="majorHAnsi" w:eastAsia="Times New Roman" w:hAnsiTheme="majorHAnsi" w:cstheme="majorHAnsi"/>
+          <w:highlight w:val="white"/>
+          <w:lang w:val="en-US"/>
+        </w:rPr>
+        <w:t xml:space="preserve"> in SZ’s have always been known (Bleuler, 1911; Kraepelin, 1919).</w:t>
       </w:r>
       <w:r>
         <w:rPr>
@@ -1229,7 +1475,25 @@
           <w:lang w:val="en-US"/>
         </w:rPr>
         <w:br/>
-        <w:t>Schizophrenia has certain distinctive features vocally. Qualitatively the atypicalities have been described using numerous different terms (Alogia, blunt affect, "poverty of speech", "latency of speech", increased pauses, distinctive tone, intensity of voice etc.).</w:t>
+        <w:t xml:space="preserve">Schizophrenia has certain distinctive features vocally. Qualitatively the </w:t>
+      </w:r>
+      <w:proofErr w:type="spellStart"/>
+      <w:r>
+        <w:rPr>
+          <w:rFonts w:asciiTheme="majorHAnsi" w:eastAsia="Times New Roman" w:hAnsiTheme="majorHAnsi" w:cstheme="majorHAnsi"/>
+          <w:highlight w:val="white"/>
+          <w:lang w:val="en-US"/>
+        </w:rPr>
+        <w:t>atypicalities</w:t>
+      </w:r>
+      <w:proofErr w:type="spellEnd"/>
+      <w:r>
+        <w:rPr>
+          <w:rFonts w:asciiTheme="majorHAnsi" w:eastAsia="Times New Roman" w:hAnsiTheme="majorHAnsi" w:cstheme="majorHAnsi"/>
+          <w:highlight w:val="white"/>
+          <w:lang w:val="en-US"/>
+        </w:rPr>
+        <w:t xml:space="preserve"> have been described using numerous different terms (Alogia, blunt affect, "poverty of speech", "latency of speech", increased pauses, distinctive tone, intensity of voice etc.).</w:t>
       </w:r>
     </w:p>
     <w:p>
@@ -1247,7 +1511,25 @@
           <w:highlight w:val="white"/>
           <w:lang w:val="en-US"/>
         </w:rPr>
-        <w:t>Voice atypicalities have been studied using 3 methods. Qualitative perceptual ratings, quantitative acoustic analysis and ML investigations.</w:t>
+        <w:t xml:space="preserve">Voice </w:t>
+      </w:r>
+      <w:proofErr w:type="spellStart"/>
+      <w:r>
+        <w:rPr>
+          <w:rFonts w:asciiTheme="majorHAnsi" w:eastAsia="Times New Roman" w:hAnsiTheme="majorHAnsi" w:cstheme="majorHAnsi"/>
+          <w:highlight w:val="white"/>
+          <w:lang w:val="en-US"/>
+        </w:rPr>
+        <w:t>atypicalities</w:t>
+      </w:r>
+      <w:proofErr w:type="spellEnd"/>
+      <w:r>
+        <w:rPr>
+          <w:rFonts w:asciiTheme="majorHAnsi" w:eastAsia="Times New Roman" w:hAnsiTheme="majorHAnsi" w:cstheme="majorHAnsi"/>
+          <w:highlight w:val="white"/>
+          <w:lang w:val="en-US"/>
+        </w:rPr>
+        <w:t xml:space="preserve"> have been studied using 3 methods. Qualitative perceptual ratings, quantitative acoustic analysis and ML investigations.</w:t>
       </w:r>
     </w:p>
     <w:p>
@@ -1339,7 +1621,15 @@
           <w:rFonts w:asciiTheme="majorHAnsi" w:hAnsiTheme="majorHAnsi" w:cstheme="majorHAnsi"/>
           <w:lang w:val="en-US"/>
         </w:rPr>
-        <w:t xml:space="preserve">Multivariate ML investigations have found promising results. Focus on minimizing out-of-sample-error instead of within sample-error as when using more traditional analyses, makes the applicability of the method more practically generalizable. It also allows for analyzing multiple features in conjunction. High correlation between almost all features (3.3, correlation </w:t>
+        <w:t xml:space="preserve">Multivariate ML investigations have found promising results. Focus on minimizing out-of-sample-error instead of within sample-error as when using more traditional analyses, makes the applicability of the method more practically generalizable. It also allows for analyzing multiple features in </w:t>
+      </w:r>
+      <w:r>
+        <w:rPr>
+          <w:rFonts w:asciiTheme="majorHAnsi" w:hAnsiTheme="majorHAnsi" w:cstheme="majorHAnsi"/>
+          <w:lang w:val="en-US"/>
+        </w:rPr>
+        <w:lastRenderedPageBreak/>
+        <w:t xml:space="preserve">conjunction. High correlation between almost all features (3.3, correlation </w:t>
       </w:r>
       <w:hyperlink r:id="rId10" w:history="1">
         <w:r>
@@ -1416,7 +1706,6 @@
           <w:highlight w:val="white"/>
           <w:lang w:val="en-US"/>
         </w:rPr>
-        <w:lastRenderedPageBreak/>
         <w:t>We don't know which features proves to have differences between SZ and TD</w:t>
       </w:r>
     </w:p>
@@ -1435,7 +1724,25 @@
           <w:highlight w:val="white"/>
           <w:lang w:val="en-US"/>
         </w:rPr>
-        <w:t xml:space="preserve">The litt. is a mess - results in different directions. </w:t>
+        <w:t xml:space="preserve">The </w:t>
+      </w:r>
+      <w:proofErr w:type="spellStart"/>
+      <w:r>
+        <w:rPr>
+          <w:rFonts w:asciiTheme="majorHAnsi" w:eastAsia="Times New Roman" w:hAnsiTheme="majorHAnsi" w:cstheme="majorHAnsi"/>
+          <w:highlight w:val="white"/>
+          <w:lang w:val="en-US"/>
+        </w:rPr>
+        <w:t>litt</w:t>
+      </w:r>
+      <w:proofErr w:type="spellEnd"/>
+      <w:r>
+        <w:rPr>
+          <w:rFonts w:asciiTheme="majorHAnsi" w:eastAsia="Times New Roman" w:hAnsiTheme="majorHAnsi" w:cstheme="majorHAnsi"/>
+          <w:highlight w:val="white"/>
+          <w:lang w:val="en-US"/>
+        </w:rPr>
+        <w:t xml:space="preserve">. is a mess - results in different directions. </w:t>
       </w:r>
     </w:p>
     <w:p>
@@ -1453,7 +1760,43 @@
           <w:highlight w:val="white"/>
           <w:lang w:val="en-US"/>
         </w:rPr>
-        <w:t>There's already a metastudy on Schizophrenia; which found atypicalities on different voice/speaking parameters - with varying effect sizes.</w:t>
+        <w:t xml:space="preserve">There's already a </w:t>
+      </w:r>
+      <w:proofErr w:type="spellStart"/>
+      <w:r>
+        <w:rPr>
+          <w:rFonts w:asciiTheme="majorHAnsi" w:eastAsia="Times New Roman" w:hAnsiTheme="majorHAnsi" w:cstheme="majorHAnsi"/>
+          <w:highlight w:val="white"/>
+          <w:lang w:val="en-US"/>
+        </w:rPr>
+        <w:t>metastudy</w:t>
+      </w:r>
+      <w:proofErr w:type="spellEnd"/>
+      <w:r>
+        <w:rPr>
+          <w:rFonts w:asciiTheme="majorHAnsi" w:eastAsia="Times New Roman" w:hAnsiTheme="majorHAnsi" w:cstheme="majorHAnsi"/>
+          <w:highlight w:val="white"/>
+          <w:lang w:val="en-US"/>
+        </w:rPr>
+        <w:t xml:space="preserve"> on Schizophrenia; which found </w:t>
+      </w:r>
+      <w:proofErr w:type="spellStart"/>
+      <w:r>
+        <w:rPr>
+          <w:rFonts w:asciiTheme="majorHAnsi" w:eastAsia="Times New Roman" w:hAnsiTheme="majorHAnsi" w:cstheme="majorHAnsi"/>
+          <w:highlight w:val="white"/>
+          <w:lang w:val="en-US"/>
+        </w:rPr>
+        <w:t>atypicalities</w:t>
+      </w:r>
+      <w:proofErr w:type="spellEnd"/>
+      <w:r>
+        <w:rPr>
+          <w:rFonts w:asciiTheme="majorHAnsi" w:eastAsia="Times New Roman" w:hAnsiTheme="majorHAnsi" w:cstheme="majorHAnsi"/>
+          <w:highlight w:val="white"/>
+          <w:lang w:val="en-US"/>
+        </w:rPr>
+        <w:t xml:space="preserve"> on different voice/speaking parameters - with varying effect sizes.</w:t>
       </w:r>
     </w:p>
     <w:p>
@@ -1511,7 +1854,7 @@
           <w:lang w:val="en-US"/>
         </w:rPr>
       </w:pPr>
-      <w:bookmarkStart w:id="5" w:name="_Toc57284915"/>
+      <w:bookmarkStart w:id="6" w:name="_Toc57284915"/>
       <w:r>
         <w:rPr>
           <w:rFonts w:asciiTheme="majorHAnsi" w:hAnsiTheme="majorHAnsi" w:cstheme="majorHAnsi"/>
@@ -1520,7 +1863,7 @@
         </w:rPr>
         <w:t>1.2 Machine learning for detection of acoustic patterns</w:t>
       </w:r>
-      <w:bookmarkEnd w:id="5"/>
+      <w:bookmarkEnd w:id="6"/>
     </w:p>
     <w:p>
       <w:pPr>
@@ -1532,7 +1875,7 @@
           <w:lang w:val="en-US"/>
         </w:rPr>
       </w:pPr>
-      <w:bookmarkStart w:id="6" w:name="_Toc57284916"/>
+      <w:bookmarkStart w:id="7" w:name="_Toc57284916"/>
       <w:r>
         <w:rPr>
           <w:rFonts w:asciiTheme="majorHAnsi" w:hAnsiTheme="majorHAnsi" w:cstheme="majorHAnsi"/>
@@ -1541,7 +1884,7 @@
         </w:rPr>
         <w:t>1.2.1 Prospects of machine learning in classifying schizophrenia</w:t>
       </w:r>
-      <w:bookmarkEnd w:id="6"/>
+      <w:bookmarkEnd w:id="7"/>
     </w:p>
     <w:p>
       <w:pPr>
@@ -1833,6 +2176,7 @@
           <w:rFonts w:asciiTheme="majorHAnsi" w:hAnsiTheme="majorHAnsi" w:cstheme="majorHAnsi"/>
           <w:lang w:val="en-US"/>
         </w:rPr>
+        <w:lastRenderedPageBreak/>
         <w:t>ML doesn’t have this problem.</w:t>
       </w:r>
     </w:p>
@@ -1874,8 +2218,17 @@
           <w:rFonts w:asciiTheme="majorHAnsi" w:hAnsiTheme="majorHAnsi" w:cstheme="majorHAnsi"/>
           <w:lang w:val="en-US"/>
         </w:rPr>
-        <w:t>Feature selection; ridge, lasso, elasticnet</w:t>
-      </w:r>
+        <w:t xml:space="preserve">Feature selection; ridge, lasso, </w:t>
+      </w:r>
+      <w:proofErr w:type="spellStart"/>
+      <w:r>
+        <w:rPr>
+          <w:rFonts w:asciiTheme="majorHAnsi" w:hAnsiTheme="majorHAnsi" w:cstheme="majorHAnsi"/>
+          <w:lang w:val="en-US"/>
+        </w:rPr>
+        <w:t>elasticnet</w:t>
+      </w:r>
+      <w:proofErr w:type="spellEnd"/>
     </w:p>
     <w:p>
       <w:pPr>
@@ -1914,7 +2267,6 @@
           <w:rFonts w:asciiTheme="majorHAnsi" w:hAnsiTheme="majorHAnsi" w:cstheme="majorHAnsi"/>
           <w:lang w:val="en-US"/>
         </w:rPr>
-        <w:lastRenderedPageBreak/>
         <w:t xml:space="preserve">Multivariate ML investigations have found promising results. Focus on minimizing out-of-sample-error instead of within sample-error as when using more traditional analyses, makes the applicability of the method more practically generalizable. It also allows for analyzing multiple features in conjunction. High correlation between almost all features (3.3, correlation </w:t>
       </w:r>
       <w:hyperlink r:id="rId11" w:history="1">
@@ -2028,7 +2380,23 @@
           <w:rFonts w:asciiTheme="majorHAnsi" w:hAnsiTheme="majorHAnsi" w:cstheme="majorHAnsi"/>
           <w:lang w:val="en-US"/>
         </w:rPr>
-        <w:t>Clinical application -&gt; given schizophrenia, and given samtaleterapi or drugs, see how they're doing along the way by them talking every week on their phone.</w:t>
+        <w:t xml:space="preserve">Clinical application -&gt; given schizophrenia, and given </w:t>
+      </w:r>
+      <w:proofErr w:type="spellStart"/>
+      <w:r>
+        <w:rPr>
+          <w:rFonts w:asciiTheme="majorHAnsi" w:hAnsiTheme="majorHAnsi" w:cstheme="majorHAnsi"/>
+          <w:lang w:val="en-US"/>
+        </w:rPr>
+        <w:t>samtaleterapi</w:t>
+      </w:r>
+      <w:proofErr w:type="spellEnd"/>
+      <w:r>
+        <w:rPr>
+          <w:rFonts w:asciiTheme="majorHAnsi" w:hAnsiTheme="majorHAnsi" w:cstheme="majorHAnsi"/>
+          <w:lang w:val="en-US"/>
+        </w:rPr>
+        <w:t xml:space="preserve"> or drugs, see how they're doing along the way by them talking every week on their phone.</w:t>
       </w:r>
       <w:r>
         <w:rPr>
@@ -2045,14 +2413,66 @@
           <w:iCs/>
           <w:lang w:val="en-US"/>
         </w:rPr>
-        <w:t>In addition, voice analysis may potentially allow to assess the response to psychosocial or pharmacological treatment over longer periods using objective and quantitative indices, and enhance the capability of clinicians to capture the complex relationship between emotion regulation, expressive behavior, social perception and cognitive and clinical features of the disorder (e.g. Ben-Zeev et al., 2017; Dahlgren et al., 2018; Tahir et al., 2019)</w:t>
-      </w:r>
-      <w:r>
-        <w:rPr>
-          <w:rFonts w:asciiTheme="majorHAnsi" w:hAnsiTheme="majorHAnsi" w:cstheme="majorHAnsi"/>
-          <w:lang w:val="en-US"/>
-        </w:rPr>
-        <w:t>" (Parola, Fusaroli et. al 2019)</w:t>
+        <w:t>In addition, voice analysis may potentially allow to assess the response to psychosocial or pharmacological treatment over longer periods using objective and quantitative indices, and enhance the capability of clinicians to capture the complex relationship between emotion regulation, expressive behavior, social perception and cognitive and clinical features of the disorder (e.g. Ben-</w:t>
+      </w:r>
+      <w:proofErr w:type="spellStart"/>
+      <w:r>
+        <w:rPr>
+          <w:rFonts w:asciiTheme="majorHAnsi" w:hAnsiTheme="majorHAnsi" w:cstheme="majorHAnsi"/>
+          <w:i/>
+          <w:iCs/>
+          <w:lang w:val="en-US"/>
+        </w:rPr>
+        <w:t>Zeev</w:t>
+      </w:r>
+      <w:proofErr w:type="spellEnd"/>
+      <w:r>
+        <w:rPr>
+          <w:rFonts w:asciiTheme="majorHAnsi" w:hAnsiTheme="majorHAnsi" w:cstheme="majorHAnsi"/>
+          <w:i/>
+          <w:iCs/>
+          <w:lang w:val="en-US"/>
+        </w:rPr>
+        <w:t xml:space="preserve"> et al., 2017; Dahlgren et al., 2018; Tahir et al., 2019)</w:t>
+      </w:r>
+      <w:r>
+        <w:rPr>
+          <w:rFonts w:asciiTheme="majorHAnsi" w:hAnsiTheme="majorHAnsi" w:cstheme="majorHAnsi"/>
+          <w:lang w:val="en-US"/>
+        </w:rPr>
+        <w:t>" (</w:t>
+      </w:r>
+      <w:proofErr w:type="spellStart"/>
+      <w:r>
+        <w:rPr>
+          <w:rFonts w:asciiTheme="majorHAnsi" w:hAnsiTheme="majorHAnsi" w:cstheme="majorHAnsi"/>
+          <w:lang w:val="en-US"/>
+        </w:rPr>
+        <w:t>Parola</w:t>
+      </w:r>
+      <w:proofErr w:type="spellEnd"/>
+      <w:r>
+        <w:rPr>
+          <w:rFonts w:asciiTheme="majorHAnsi" w:hAnsiTheme="majorHAnsi" w:cstheme="majorHAnsi"/>
+          <w:lang w:val="en-US"/>
+        </w:rPr>
+        <w:t xml:space="preserve">, </w:t>
+      </w:r>
+      <w:proofErr w:type="spellStart"/>
+      <w:r>
+        <w:rPr>
+          <w:rFonts w:asciiTheme="majorHAnsi" w:hAnsiTheme="majorHAnsi" w:cstheme="majorHAnsi"/>
+          <w:lang w:val="en-US"/>
+        </w:rPr>
+        <w:t>Fusaroli</w:t>
+      </w:r>
+      <w:proofErr w:type="spellEnd"/>
+      <w:r>
+        <w:rPr>
+          <w:rFonts w:asciiTheme="majorHAnsi" w:hAnsiTheme="majorHAnsi" w:cstheme="majorHAnsi"/>
+          <w:lang w:val="en-US"/>
+        </w:rPr>
+        <w:t xml:space="preserve"> et. al 2019)</w:t>
       </w:r>
       <w:r>
         <w:rPr>
@@ -2065,13 +2485,23 @@
         </w:rPr>
         <w:br/>
       </w:r>
-      <w:r>
-        <w:rPr>
-          <w:rFonts w:asciiTheme="majorHAnsi" w:eastAsia="Times New Roman" w:hAnsiTheme="majorHAnsi" w:cstheme="majorHAnsi"/>
-          <w:highlight w:val="white"/>
-          <w:lang w:val="en-US"/>
-        </w:rPr>
-        <w:t xml:space="preserve">Va </w:t>
+      <w:proofErr w:type="spellStart"/>
+      <w:r>
+        <w:rPr>
+          <w:rFonts w:asciiTheme="majorHAnsi" w:eastAsia="Times New Roman" w:hAnsiTheme="majorHAnsi" w:cstheme="majorHAnsi"/>
+          <w:highlight w:val="white"/>
+          <w:lang w:val="en-US"/>
+        </w:rPr>
+        <w:t>Va</w:t>
+      </w:r>
+      <w:proofErr w:type="spellEnd"/>
+      <w:r>
+        <w:rPr>
+          <w:rFonts w:asciiTheme="majorHAnsi" w:eastAsia="Times New Roman" w:hAnsiTheme="majorHAnsi" w:cstheme="majorHAnsi"/>
+          <w:highlight w:val="white"/>
+          <w:lang w:val="en-US"/>
+        </w:rPr>
+        <w:t xml:space="preserve"> </w:t>
       </w:r>
       <w:hyperlink r:id="rId13">
         <w:r>
@@ -2171,7 +2601,39 @@
           <w:lang w:val="en-US"/>
         </w:rPr>
         <w:br/>
-        <w:t>Assisting tool for assessing diagnosis (Parola, Fusaroli et. al 2019)</w:t>
+        <w:t>Assisting tool for assessing diagnosis (</w:t>
+      </w:r>
+      <w:proofErr w:type="spellStart"/>
+      <w:r>
+        <w:rPr>
+          <w:rFonts w:asciiTheme="majorHAnsi" w:hAnsiTheme="majorHAnsi" w:cstheme="majorHAnsi"/>
+          <w:lang w:val="en-US"/>
+        </w:rPr>
+        <w:t>Parola</w:t>
+      </w:r>
+      <w:proofErr w:type="spellEnd"/>
+      <w:r>
+        <w:rPr>
+          <w:rFonts w:asciiTheme="majorHAnsi" w:hAnsiTheme="majorHAnsi" w:cstheme="majorHAnsi"/>
+          <w:lang w:val="en-US"/>
+        </w:rPr>
+        <w:t xml:space="preserve">, </w:t>
+      </w:r>
+      <w:proofErr w:type="spellStart"/>
+      <w:r>
+        <w:rPr>
+          <w:rFonts w:asciiTheme="majorHAnsi" w:hAnsiTheme="majorHAnsi" w:cstheme="majorHAnsi"/>
+          <w:lang w:val="en-US"/>
+        </w:rPr>
+        <w:t>Fusaroli</w:t>
+      </w:r>
+      <w:proofErr w:type="spellEnd"/>
+      <w:r>
+        <w:rPr>
+          <w:rFonts w:asciiTheme="majorHAnsi" w:hAnsiTheme="majorHAnsi" w:cstheme="majorHAnsi"/>
+          <w:lang w:val="en-US"/>
+        </w:rPr>
+        <w:t xml:space="preserve"> et. al 2019)</w:t>
       </w:r>
     </w:p>
     <w:p>
@@ -2201,7 +2663,25 @@
           <w:lang w:val="en-US"/>
         </w:rPr>
         <w:br/>
-        <w:t>(Püschel et al., 1998)</w:t>
+        <w:t>(</w:t>
+      </w:r>
+      <w:proofErr w:type="spellStart"/>
+      <w:r>
+        <w:rPr>
+          <w:rFonts w:asciiTheme="majorHAnsi" w:eastAsia="Times New Roman" w:hAnsiTheme="majorHAnsi" w:cstheme="majorHAnsi"/>
+          <w:highlight w:val="white"/>
+          <w:lang w:val="en-US"/>
+        </w:rPr>
+        <w:t>Püschel</w:t>
+      </w:r>
+      <w:proofErr w:type="spellEnd"/>
+      <w:r>
+        <w:rPr>
+          <w:rFonts w:asciiTheme="majorHAnsi" w:eastAsia="Times New Roman" w:hAnsiTheme="majorHAnsi" w:cstheme="majorHAnsi"/>
+          <w:highlight w:val="white"/>
+          <w:lang w:val="en-US"/>
+        </w:rPr>
+        <w:t xml:space="preserve"> et al., 1998)</w:t>
       </w:r>
     </w:p>
     <w:p>
@@ -2274,6 +2754,7 @@
           <w:highlight w:val="white"/>
           <w:lang w:val="en-US"/>
         </w:rPr>
+        <w:lastRenderedPageBreak/>
         <w:t>Meta-science, open science.</w:t>
       </w:r>
     </w:p>
@@ -2310,7 +2791,43 @@
           <w:highlight w:val="white"/>
           <w:lang w:val="en-US"/>
         </w:rPr>
-        <w:t>Assisting tool for assessing diagnosis (Parola, Fusaroli et. al 2019)</w:t>
+        <w:t>Assisting tool for assessing diagnosis (</w:t>
+      </w:r>
+      <w:proofErr w:type="spellStart"/>
+      <w:r>
+        <w:rPr>
+          <w:rFonts w:asciiTheme="majorHAnsi" w:eastAsia="Times New Roman" w:hAnsiTheme="majorHAnsi" w:cstheme="majorHAnsi"/>
+          <w:highlight w:val="white"/>
+          <w:lang w:val="en-US"/>
+        </w:rPr>
+        <w:t>Parola</w:t>
+      </w:r>
+      <w:proofErr w:type="spellEnd"/>
+      <w:r>
+        <w:rPr>
+          <w:rFonts w:asciiTheme="majorHAnsi" w:eastAsia="Times New Roman" w:hAnsiTheme="majorHAnsi" w:cstheme="majorHAnsi"/>
+          <w:highlight w:val="white"/>
+          <w:lang w:val="en-US"/>
+        </w:rPr>
+        <w:t xml:space="preserve">, </w:t>
+      </w:r>
+      <w:proofErr w:type="spellStart"/>
+      <w:r>
+        <w:rPr>
+          <w:rFonts w:asciiTheme="majorHAnsi" w:eastAsia="Times New Roman" w:hAnsiTheme="majorHAnsi" w:cstheme="majorHAnsi"/>
+          <w:highlight w:val="white"/>
+          <w:lang w:val="en-US"/>
+        </w:rPr>
+        <w:t>Fusaroli</w:t>
+      </w:r>
+      <w:proofErr w:type="spellEnd"/>
+      <w:r>
+        <w:rPr>
+          <w:rFonts w:asciiTheme="majorHAnsi" w:eastAsia="Times New Roman" w:hAnsiTheme="majorHAnsi" w:cstheme="majorHAnsi"/>
+          <w:highlight w:val="white"/>
+          <w:lang w:val="en-US"/>
+        </w:rPr>
+        <w:t xml:space="preserve"> et. al 2019)</w:t>
       </w:r>
     </w:p>
     <w:p>
@@ -2345,7 +2862,25 @@
           <w:highlight w:val="white"/>
           <w:lang w:val="en-US"/>
         </w:rPr>
-        <w:t>Clinical application -&gt; given schizophrenia, and given samtaleterapi or drugs, see how they're doing along the way by them talking every week on their phone.</w:t>
+        <w:t xml:space="preserve">Clinical application -&gt; given schizophrenia, and given </w:t>
+      </w:r>
+      <w:proofErr w:type="spellStart"/>
+      <w:r>
+        <w:rPr>
+          <w:rFonts w:asciiTheme="majorHAnsi" w:eastAsia="Times New Roman" w:hAnsiTheme="majorHAnsi" w:cstheme="majorHAnsi"/>
+          <w:highlight w:val="white"/>
+          <w:lang w:val="en-US"/>
+        </w:rPr>
+        <w:t>samtaleterapi</w:t>
+      </w:r>
+      <w:proofErr w:type="spellEnd"/>
+      <w:r>
+        <w:rPr>
+          <w:rFonts w:asciiTheme="majorHAnsi" w:eastAsia="Times New Roman" w:hAnsiTheme="majorHAnsi" w:cstheme="majorHAnsi"/>
+          <w:highlight w:val="white"/>
+          <w:lang w:val="en-US"/>
+        </w:rPr>
+        <w:t xml:space="preserve"> or drugs, see how they're doing along the way by them talking every week on their phone.</w:t>
       </w:r>
     </w:p>
     <w:p>
@@ -2363,7 +2898,6 @@
           <w:highlight w:val="white"/>
           <w:lang w:val="en-US"/>
         </w:rPr>
-        <w:lastRenderedPageBreak/>
         <w:t>"</w:t>
       </w:r>
       <w:r>
@@ -2374,15 +2908,73 @@
           <w:highlight w:val="white"/>
           <w:lang w:val="en-US"/>
         </w:rPr>
-        <w:t>In addition, voice analysis may potentially allow to assess the response to psychosocial or pharmacological treatment over longer periods using objective and quantitative indices, and enhance the capability of clinicians to capture the complex relationship between emotion regulation, expressive behavior, social perception and cognitive and clinical features of the disorder (e.g. Ben-Zeev et al., 2017; Dahlgren et al., 2018; Tahir et al., 2019)</w:t>
-      </w:r>
-      <w:r>
-        <w:rPr>
-          <w:rFonts w:asciiTheme="majorHAnsi" w:eastAsia="Times New Roman" w:hAnsiTheme="majorHAnsi" w:cstheme="majorHAnsi"/>
-          <w:highlight w:val="white"/>
-          <w:lang w:val="en-US"/>
-        </w:rPr>
-        <w:t>" (Parola, Fusaroli et. al 2019)</w:t>
+        <w:t>In addition, voice analysis may potentially allow to assess the response to psychosocial or pharmacological treatment over longer periods using objective and quantitative indices, and enhance the capability of clinicians to capture the complex relationship between emotion regulation, expressive behavior, social perception and cognitive and clinical features of the disorder (e.g. Ben-</w:t>
+      </w:r>
+      <w:proofErr w:type="spellStart"/>
+      <w:r>
+        <w:rPr>
+          <w:rFonts w:asciiTheme="majorHAnsi" w:eastAsia="Times New Roman" w:hAnsiTheme="majorHAnsi" w:cstheme="majorHAnsi"/>
+          <w:i/>
+          <w:iCs/>
+          <w:highlight w:val="white"/>
+          <w:lang w:val="en-US"/>
+        </w:rPr>
+        <w:t>Zeev</w:t>
+      </w:r>
+      <w:proofErr w:type="spellEnd"/>
+      <w:r>
+        <w:rPr>
+          <w:rFonts w:asciiTheme="majorHAnsi" w:eastAsia="Times New Roman" w:hAnsiTheme="majorHAnsi" w:cstheme="majorHAnsi"/>
+          <w:i/>
+          <w:iCs/>
+          <w:highlight w:val="white"/>
+          <w:lang w:val="en-US"/>
+        </w:rPr>
+        <w:t xml:space="preserve"> et al., 2017; Dahlgren et al., 2018; Tahir et al., 2019)</w:t>
+      </w:r>
+      <w:r>
+        <w:rPr>
+          <w:rFonts w:asciiTheme="majorHAnsi" w:eastAsia="Times New Roman" w:hAnsiTheme="majorHAnsi" w:cstheme="majorHAnsi"/>
+          <w:highlight w:val="white"/>
+          <w:lang w:val="en-US"/>
+        </w:rPr>
+        <w:t>" (</w:t>
+      </w:r>
+      <w:proofErr w:type="spellStart"/>
+      <w:r>
+        <w:rPr>
+          <w:rFonts w:asciiTheme="majorHAnsi" w:eastAsia="Times New Roman" w:hAnsiTheme="majorHAnsi" w:cstheme="majorHAnsi"/>
+          <w:highlight w:val="white"/>
+          <w:lang w:val="en-US"/>
+        </w:rPr>
+        <w:t>Parola</w:t>
+      </w:r>
+      <w:proofErr w:type="spellEnd"/>
+      <w:r>
+        <w:rPr>
+          <w:rFonts w:asciiTheme="majorHAnsi" w:eastAsia="Times New Roman" w:hAnsiTheme="majorHAnsi" w:cstheme="majorHAnsi"/>
+          <w:highlight w:val="white"/>
+          <w:lang w:val="en-US"/>
+        </w:rPr>
+        <w:t xml:space="preserve">, </w:t>
+      </w:r>
+      <w:proofErr w:type="spellStart"/>
+      <w:r>
+        <w:rPr>
+          <w:rFonts w:asciiTheme="majorHAnsi" w:eastAsia="Times New Roman" w:hAnsiTheme="majorHAnsi" w:cstheme="majorHAnsi"/>
+          <w:highlight w:val="white"/>
+          <w:lang w:val="en-US"/>
+        </w:rPr>
+        <w:t>Fusaroli</w:t>
+      </w:r>
+      <w:proofErr w:type="spellEnd"/>
+      <w:r>
+        <w:rPr>
+          <w:rFonts w:asciiTheme="majorHAnsi" w:eastAsia="Times New Roman" w:hAnsiTheme="majorHAnsi" w:cstheme="majorHAnsi"/>
+          <w:highlight w:val="white"/>
+          <w:lang w:val="en-US"/>
+        </w:rPr>
+        <w:t xml:space="preserve"> et. al 2019)</w:t>
       </w:r>
     </w:p>
     <w:p>
@@ -2448,7 +3040,7 @@
           <w:lang w:val="en-US"/>
         </w:rPr>
       </w:pPr>
-      <w:bookmarkStart w:id="7" w:name="_Toc57284917"/>
+      <w:bookmarkStart w:id="8" w:name="_Toc57284917"/>
       <w:r>
         <w:rPr>
           <w:rFonts w:asciiTheme="majorHAnsi" w:hAnsiTheme="majorHAnsi" w:cstheme="majorHAnsi"/>
@@ -2457,7 +3049,7 @@
         </w:rPr>
         <w:t>1.2.2 Current limitations in the literature</w:t>
       </w:r>
-      <w:bookmarkEnd w:id="7"/>
+      <w:bookmarkEnd w:id="8"/>
     </w:p>
     <w:p>
       <w:pPr>
@@ -2707,7 +3299,7 @@
           <w:lang w:val="en-US"/>
         </w:rPr>
       </w:pPr>
-      <w:bookmarkStart w:id="8" w:name="_Toc57284918"/>
+      <w:bookmarkStart w:id="9" w:name="_Toc57284918"/>
       <w:r>
         <w:rPr>
           <w:rFonts w:asciiTheme="majorHAnsi" w:hAnsiTheme="majorHAnsi" w:cstheme="majorHAnsi"/>
@@ -2724,7 +3316,7 @@
         </w:rPr>
         <w:t>Alleviating current limitations</w:t>
       </w:r>
-      <w:bookmarkEnd w:id="8"/>
+      <w:bookmarkEnd w:id="9"/>
     </w:p>
     <w:p>
       <w:pPr>
@@ -2736,7 +3328,7 @@
           <w:lang w:val="en-US"/>
         </w:rPr>
       </w:pPr>
-      <w:bookmarkStart w:id="9" w:name="_Toc57284919"/>
+      <w:bookmarkStart w:id="10" w:name="_Toc57284919"/>
       <w:r>
         <w:rPr>
           <w:rFonts w:asciiTheme="majorHAnsi" w:hAnsiTheme="majorHAnsi" w:cstheme="majorHAnsi"/>
@@ -2753,7 +3345,7 @@
         </w:rPr>
         <w:t>Through replications</w:t>
       </w:r>
-      <w:bookmarkEnd w:id="9"/>
+      <w:bookmarkEnd w:id="10"/>
     </w:p>
     <w:p>
       <w:pPr>
@@ -2839,7 +3431,7 @@
           <w:lang w:val="en-US"/>
         </w:rPr>
       </w:pPr>
-      <w:bookmarkStart w:id="10" w:name="_Toc57284920"/>
+      <w:bookmarkStart w:id="11" w:name="_Toc57284920"/>
       <w:r>
         <w:rPr>
           <w:rFonts w:asciiTheme="majorHAnsi" w:hAnsiTheme="majorHAnsi" w:cstheme="majorHAnsi"/>
@@ -2872,7 +3464,7 @@
         </w:rPr>
         <w:t>Through proper ML implementation</w:t>
       </w:r>
-      <w:bookmarkEnd w:id="10"/>
+      <w:bookmarkEnd w:id="11"/>
     </w:p>
     <w:p>
       <w:pPr>
@@ -2917,6 +3509,7 @@
           <w:highlight w:val="white"/>
           <w:lang w:val="en-US"/>
         </w:rPr>
+        <w:lastRenderedPageBreak/>
         <w:br/>
       </w:r>
       <w:r>
@@ -2947,8 +3540,33 @@
           <w:rFonts w:asciiTheme="majorHAnsi" w:eastAsia="Times New Roman" w:hAnsiTheme="majorHAnsi" w:cstheme="majorHAnsi"/>
           <w:lang w:val="en-US"/>
         </w:rPr>
-        <w:t>Meta text to have a rød tråd</w:t>
-      </w:r>
+        <w:t xml:space="preserve">Meta text to have a </w:t>
+      </w:r>
+      <w:proofErr w:type="spellStart"/>
+      <w:r>
+        <w:rPr>
+          <w:rFonts w:asciiTheme="majorHAnsi" w:eastAsia="Times New Roman" w:hAnsiTheme="majorHAnsi" w:cstheme="majorHAnsi"/>
+          <w:lang w:val="en-US"/>
+        </w:rPr>
+        <w:t>rød</w:t>
+      </w:r>
+      <w:proofErr w:type="spellEnd"/>
+      <w:r>
+        <w:rPr>
+          <w:rFonts w:asciiTheme="majorHAnsi" w:eastAsia="Times New Roman" w:hAnsiTheme="majorHAnsi" w:cstheme="majorHAnsi"/>
+          <w:lang w:val="en-US"/>
+        </w:rPr>
+        <w:t xml:space="preserve"> </w:t>
+      </w:r>
+      <w:proofErr w:type="spellStart"/>
+      <w:r>
+        <w:rPr>
+          <w:rFonts w:asciiTheme="majorHAnsi" w:eastAsia="Times New Roman" w:hAnsiTheme="majorHAnsi" w:cstheme="majorHAnsi"/>
+          <w:lang w:val="en-US"/>
+        </w:rPr>
+        <w:t>tråd</w:t>
+      </w:r>
+      <w:proofErr w:type="spellEnd"/>
     </w:p>
     <w:p>
       <w:pPr>
@@ -3019,7 +3637,6 @@
           <w:rFonts w:asciiTheme="majorHAnsi" w:eastAsia="Times New Roman" w:hAnsiTheme="majorHAnsi" w:cstheme="majorHAnsi"/>
           <w:lang w:val="en-US"/>
         </w:rPr>
-        <w:lastRenderedPageBreak/>
         <w:t>Idea of a pipeline</w:t>
       </w:r>
     </w:p>
@@ -3617,7 +4234,16 @@
           <w:highlight w:val="white"/>
           <w:lang w:val="en-US"/>
         </w:rPr>
-        <w:t>electing only the relevant machine learning parameters, that improves classification. Many different methods can be applied in order to obtain a relevant feature set.</w:t>
+        <w:t xml:space="preserve">electing only the relevant machine learning parameters, that improves classification. Many </w:t>
+      </w:r>
+      <w:r>
+        <w:rPr>
+          <w:rFonts w:asciiTheme="majorHAnsi" w:eastAsia="Times New Roman" w:hAnsiTheme="majorHAnsi" w:cstheme="majorHAnsi"/>
+          <w:highlight w:val="white"/>
+          <w:lang w:val="en-US"/>
+        </w:rPr>
+        <w:lastRenderedPageBreak/>
+        <w:t>different methods can be applied in order to obtain a relevant feature set.</w:t>
       </w:r>
       <w:r>
         <w:rPr>
@@ -3717,16 +4343,7 @@
           <w:highlight w:val="white"/>
           <w:lang w:val="en-US"/>
         </w:rPr>
-        <w:t xml:space="preserve">train and test the model. After seeing how it performs on the test set, you may tune the </w:t>
-      </w:r>
-      <w:r>
-        <w:rPr>
-          <w:rFonts w:asciiTheme="majorHAnsi" w:eastAsia="Times New Roman" w:hAnsiTheme="majorHAnsi" w:cstheme="majorHAnsi"/>
-          <w:highlight w:val="white"/>
-          <w:lang w:val="en-US"/>
-        </w:rPr>
-        <w:lastRenderedPageBreak/>
-        <w:t>parameters and repeat the process until the predictions</w:t>
+        <w:t>train and test the model. After seeing how it performs on the test set, you may tune the parameters and repeat the process until the predictions</w:t>
       </w:r>
       <w:r>
         <w:rPr>
@@ -3983,13 +4600,14 @@
           <w:lang w:val="en-US"/>
         </w:rPr>
       </w:pPr>
-      <w:bookmarkStart w:id="11" w:name="_Toc57284921"/>
-      <w:r>
-        <w:rPr>
-          <w:rFonts w:asciiTheme="majorHAnsi" w:hAnsiTheme="majorHAnsi" w:cstheme="majorHAnsi"/>
-          <w:highlight w:val="white"/>
-          <w:lang w:val="en-US"/>
-        </w:rPr>
+      <w:bookmarkStart w:id="12" w:name="_Toc57284921"/>
+      <w:r>
+        <w:rPr>
+          <w:rFonts w:asciiTheme="majorHAnsi" w:hAnsiTheme="majorHAnsi" w:cstheme="majorHAnsi"/>
+          <w:highlight w:val="white"/>
+          <w:lang w:val="en-US"/>
+        </w:rPr>
+        <w:lastRenderedPageBreak/>
         <w:t>1.</w:t>
       </w:r>
       <w:r>
@@ -4032,7 +4650,7 @@
         </w:rPr>
         <w:t>Thesis statement / purpose of paper</w:t>
       </w:r>
-      <w:bookmarkEnd w:id="11"/>
+      <w:bookmarkEnd w:id="12"/>
     </w:p>
     <w:p>
       <w:pPr>
@@ -4101,13 +4719,23 @@
           <w:lang w:val="en-US"/>
         </w:rPr>
       </w:pPr>
+      <w:proofErr w:type="spellStart"/>
       <w:r>
         <w:rPr>
           <w:rFonts w:ascii="Arial" w:hAnsi="Arial"/>
           <w:color w:val="000000"/>
           <w:lang w:val="en-US"/>
         </w:rPr>
-        <w:t>Noone should just mindlessly replicate</w:t>
+        <w:t>Noone</w:t>
+      </w:r>
+      <w:proofErr w:type="spellEnd"/>
+      <w:r>
+        <w:rPr>
+          <w:rFonts w:ascii="Arial" w:hAnsi="Arial"/>
+          <w:color w:val="000000"/>
+          <w:lang w:val="en-US"/>
+        </w:rPr>
+        <w:t xml:space="preserve"> should just mindlessly replicate</w:t>
       </w:r>
       <w:r>
         <w:rPr>
@@ -4187,6 +4815,7 @@
           <w:lang w:val="en-US"/>
         </w:rPr>
       </w:pPr>
+      <w:proofErr w:type="spellStart"/>
       <w:r>
         <w:rPr>
           <w:b/>
@@ -4212,112 +4841,50 @@
           <w:u w:val="single"/>
           <w:lang w:val="en-US"/>
         </w:rPr>
-        <w:t>ccardos words on overall goal of thesis:</w:t>
-      </w:r>
-    </w:p>
-    <w:p>
-      <w:pPr>
-        <w:pStyle w:val="BodyText"/>
-        <w:rPr>
-          <w:u w:val="single"/>
-          <w:lang w:val="en-US"/>
-        </w:rPr>
-      </w:pPr>
-      <w:r>
-        <w:rPr>
-          <w:u w:val="single"/>
-          <w:lang w:val="en-US"/>
-        </w:rPr>
-        <w:t>How does it work to replicate the results of these paper when you increase the conservativeness of the procedure - and what do you learn from the problems, that future researcher can use when they do these kind of analysis</w:t>
-      </w:r>
-    </w:p>
-    <w:p>
-      <w:pPr>
-        <w:rPr>
-          <w:rFonts w:asciiTheme="majorHAnsi" w:eastAsia="Times New Roman" w:hAnsiTheme="majorHAnsi" w:cstheme="majorHAnsi"/>
-          <w:highlight w:val="white"/>
-          <w:lang w:val="en-US"/>
-        </w:rPr>
-      </w:pPr>
-      <w:r>
-        <w:rPr>
-          <w:rFonts w:asciiTheme="majorHAnsi" w:eastAsia="Times New Roman" w:hAnsiTheme="majorHAnsi" w:cstheme="majorHAnsi"/>
-          <w:highlight w:val="white"/>
-          <w:lang w:val="en-US"/>
-        </w:rPr>
-        <w:br/>
-      </w:r>
-    </w:p>
-    <w:p>
-      <w:pPr>
-        <w:ind w:firstLine="0"/>
-        <w:rPr>
-          <w:rFonts w:asciiTheme="majorHAnsi" w:eastAsia="Times New Roman" w:hAnsiTheme="majorHAnsi" w:cstheme="majorHAnsi"/>
-          <w:highlight w:val="white"/>
-          <w:lang w:val="en-US"/>
-        </w:rPr>
-      </w:pPr>
-      <w:r>
-        <w:rPr>
-          <w:rFonts w:asciiTheme="majorHAnsi" w:eastAsia="Times New Roman" w:hAnsiTheme="majorHAnsi" w:cstheme="majorHAnsi"/>
+        <w:t>ccardos</w:t>
+      </w:r>
+      <w:proofErr w:type="spellEnd"/>
+      <w:r>
+        <w:rPr>
           <w:b/>
           <w:bCs/>
-          <w:highlight w:val="white"/>
-          <w:lang w:val="en-US"/>
-        </w:rPr>
-        <w:t>Thesis statement idea 1 (Maries):</w:t>
-      </w:r>
-    </w:p>
-    <w:p>
-      <w:pPr>
-        <w:ind w:firstLine="0"/>
-        <w:rPr>
-          <w:rFonts w:asciiTheme="majorHAnsi" w:eastAsia="Times New Roman" w:hAnsiTheme="majorHAnsi" w:cstheme="majorHAnsi"/>
-          <w:highlight w:val="white"/>
-          <w:lang w:val="en-US"/>
-        </w:rPr>
-      </w:pPr>
-      <w:r>
-        <w:rPr>
-          <w:rFonts w:asciiTheme="majorHAnsi" w:eastAsia="Times New Roman" w:hAnsiTheme="majorHAnsi" w:cstheme="majorHAnsi"/>
-          <w:highlight w:val="white"/>
-          <w:lang w:val="en-US"/>
-        </w:rPr>
-        <w:t>This thesis aims to investigate the capabilities of existing machine-learning classifying individuals with ASD from acoustic features. We will review previous literature, extract strong voice-features and machine-learning models, and validate models on new data. We predict that support vector machine will achieve higher accuracy but will have less x and that naive bayes will x. Additionally, we predict that validation methods x,y,z will make results stronger in specific case/weaker generalization. By this, we will attempt to establish a procedure for machine-learning studies that achieve the most robust and ecologically valid measures.</w:t>
-      </w:r>
-    </w:p>
-    <w:p>
-      <w:pPr>
-        <w:rPr>
-          <w:rFonts w:asciiTheme="majorHAnsi" w:eastAsia="Times New Roman" w:hAnsiTheme="majorHAnsi" w:cstheme="majorHAnsi"/>
-          <w:highlight w:val="white"/>
-          <w:lang w:val="en-US"/>
-        </w:rPr>
-      </w:pPr>
-      <w:r>
-        <w:rPr>
-          <w:rFonts w:asciiTheme="majorHAnsi" w:eastAsia="Times New Roman" w:hAnsiTheme="majorHAnsi" w:cstheme="majorHAnsi"/>
-          <w:highlight w:val="white"/>
-          <w:lang w:val="en-US"/>
-        </w:rPr>
-        <w:t> </w:t>
-      </w:r>
-    </w:p>
-    <w:p>
-      <w:pPr>
-        <w:rPr>
-          <w:rFonts w:asciiTheme="majorHAnsi" w:eastAsia="Times New Roman" w:hAnsiTheme="majorHAnsi" w:cstheme="majorHAnsi"/>
-          <w:highlight w:val="white"/>
-          <w:lang w:val="en-US"/>
-        </w:rPr>
-      </w:pPr>
-      <w:r>
-        <w:rPr>
-          <w:rFonts w:asciiTheme="majorHAnsi" w:eastAsia="Times New Roman" w:hAnsiTheme="majorHAnsi" w:cstheme="majorHAnsi"/>
-          <w:highlight w:val="white"/>
-          <w:lang w:val="en-US"/>
-        </w:rPr>
-        <w:t> </w:t>
+          <w:u w:val="single"/>
+          <w:lang w:val="en-US"/>
+        </w:rPr>
+        <w:t xml:space="preserve"> words on overall goal of thesis:</w:t>
+      </w:r>
+    </w:p>
+    <w:p>
+      <w:pPr>
+        <w:pStyle w:val="BodyText"/>
+        <w:rPr>
+          <w:u w:val="single"/>
+          <w:lang w:val="en-US"/>
+        </w:rPr>
+      </w:pPr>
+      <w:r>
+        <w:rPr>
+          <w:u w:val="single"/>
+          <w:lang w:val="en-US"/>
+        </w:rPr>
+        <w:t>How does it work to replicate the results of these paper when you increase the conservativeness of the procedure - and what do you learn from the problems, that future researcher can use when they do these kind of analysis</w:t>
+      </w:r>
+    </w:p>
+    <w:p>
+      <w:pPr>
+        <w:rPr>
+          <w:rFonts w:asciiTheme="majorHAnsi" w:eastAsia="Times New Roman" w:hAnsiTheme="majorHAnsi" w:cstheme="majorHAnsi"/>
+          <w:highlight w:val="white"/>
+          <w:lang w:val="en-US"/>
+        </w:rPr>
+      </w:pPr>
+      <w:r>
+        <w:rPr>
+          <w:rFonts w:asciiTheme="majorHAnsi" w:eastAsia="Times New Roman" w:hAnsiTheme="majorHAnsi" w:cstheme="majorHAnsi"/>
+          <w:highlight w:val="white"/>
+          <w:lang w:val="en-US"/>
+        </w:rPr>
+        <w:br/>
       </w:r>
     </w:p>
     <w:p>
@@ -4337,6 +4904,136 @@
           <w:highlight w:val="white"/>
           <w:lang w:val="en-US"/>
         </w:rPr>
+        <w:t>Thesis statement idea 1 (</w:t>
+      </w:r>
+      <w:proofErr w:type="spellStart"/>
+      <w:r>
+        <w:rPr>
+          <w:rFonts w:asciiTheme="majorHAnsi" w:eastAsia="Times New Roman" w:hAnsiTheme="majorHAnsi" w:cstheme="majorHAnsi"/>
+          <w:b/>
+          <w:bCs/>
+          <w:highlight w:val="white"/>
+          <w:lang w:val="en-US"/>
+        </w:rPr>
+        <w:t>Maries</w:t>
+      </w:r>
+      <w:proofErr w:type="spellEnd"/>
+      <w:r>
+        <w:rPr>
+          <w:rFonts w:asciiTheme="majorHAnsi" w:eastAsia="Times New Roman" w:hAnsiTheme="majorHAnsi" w:cstheme="majorHAnsi"/>
+          <w:b/>
+          <w:bCs/>
+          <w:highlight w:val="white"/>
+          <w:lang w:val="en-US"/>
+        </w:rPr>
+        <w:t>):</w:t>
+      </w:r>
+    </w:p>
+    <w:p>
+      <w:pPr>
+        <w:ind w:firstLine="0"/>
+        <w:rPr>
+          <w:rFonts w:asciiTheme="majorHAnsi" w:eastAsia="Times New Roman" w:hAnsiTheme="majorHAnsi" w:cstheme="majorHAnsi"/>
+          <w:highlight w:val="white"/>
+          <w:lang w:val="en-US"/>
+        </w:rPr>
+      </w:pPr>
+      <w:r>
+        <w:rPr>
+          <w:rFonts w:asciiTheme="majorHAnsi" w:eastAsia="Times New Roman" w:hAnsiTheme="majorHAnsi" w:cstheme="majorHAnsi"/>
+          <w:highlight w:val="white"/>
+          <w:lang w:val="en-US"/>
+        </w:rPr>
+        <w:t xml:space="preserve">This thesis aims to investigate the capabilities of existing machine-learning classifying individuals with ASD from acoustic features. We will review previous literature, extract strong voice-features and machine-learning models, and validate models on new data. We predict that support vector machine will achieve higher accuracy but will have less x and that naive </w:t>
+      </w:r>
+      <w:proofErr w:type="spellStart"/>
+      <w:r>
+        <w:rPr>
+          <w:rFonts w:asciiTheme="majorHAnsi" w:eastAsia="Times New Roman" w:hAnsiTheme="majorHAnsi" w:cstheme="majorHAnsi"/>
+          <w:highlight w:val="white"/>
+          <w:lang w:val="en-US"/>
+        </w:rPr>
+        <w:t>bayes</w:t>
+      </w:r>
+      <w:proofErr w:type="spellEnd"/>
+      <w:r>
+        <w:rPr>
+          <w:rFonts w:asciiTheme="majorHAnsi" w:eastAsia="Times New Roman" w:hAnsiTheme="majorHAnsi" w:cstheme="majorHAnsi"/>
+          <w:highlight w:val="white"/>
+          <w:lang w:val="en-US"/>
+        </w:rPr>
+        <w:t xml:space="preserve"> will x. Additionally, we predict that validation methods </w:t>
+      </w:r>
+      <w:proofErr w:type="spellStart"/>
+      <w:r>
+        <w:rPr>
+          <w:rFonts w:asciiTheme="majorHAnsi" w:eastAsia="Times New Roman" w:hAnsiTheme="majorHAnsi" w:cstheme="majorHAnsi"/>
+          <w:highlight w:val="white"/>
+          <w:lang w:val="en-US"/>
+        </w:rPr>
+        <w:t>x,y,z</w:t>
+      </w:r>
+      <w:proofErr w:type="spellEnd"/>
+      <w:r>
+        <w:rPr>
+          <w:rFonts w:asciiTheme="majorHAnsi" w:eastAsia="Times New Roman" w:hAnsiTheme="majorHAnsi" w:cstheme="majorHAnsi"/>
+          <w:highlight w:val="white"/>
+          <w:lang w:val="en-US"/>
+        </w:rPr>
+        <w:t xml:space="preserve"> will make results stronger in specific case/weaker generalization. By this, we will attempt to establish a procedure for machine-learning studies that achieve the most robust and ecologically valid measures.</w:t>
+      </w:r>
+    </w:p>
+    <w:p>
+      <w:pPr>
+        <w:rPr>
+          <w:rFonts w:asciiTheme="majorHAnsi" w:eastAsia="Times New Roman" w:hAnsiTheme="majorHAnsi" w:cstheme="majorHAnsi"/>
+          <w:highlight w:val="white"/>
+          <w:lang w:val="en-US"/>
+        </w:rPr>
+      </w:pPr>
+      <w:r>
+        <w:rPr>
+          <w:rFonts w:asciiTheme="majorHAnsi" w:eastAsia="Times New Roman" w:hAnsiTheme="majorHAnsi" w:cstheme="majorHAnsi"/>
+          <w:highlight w:val="white"/>
+          <w:lang w:val="en-US"/>
+        </w:rPr>
+        <w:t> </w:t>
+      </w:r>
+    </w:p>
+    <w:p>
+      <w:pPr>
+        <w:rPr>
+          <w:rFonts w:asciiTheme="majorHAnsi" w:eastAsia="Times New Roman" w:hAnsiTheme="majorHAnsi" w:cstheme="majorHAnsi"/>
+          <w:highlight w:val="white"/>
+          <w:lang w:val="en-US"/>
+        </w:rPr>
+      </w:pPr>
+      <w:r>
+        <w:rPr>
+          <w:rFonts w:asciiTheme="majorHAnsi" w:eastAsia="Times New Roman" w:hAnsiTheme="majorHAnsi" w:cstheme="majorHAnsi"/>
+          <w:highlight w:val="white"/>
+          <w:lang w:val="en-US"/>
+        </w:rPr>
+        <w:t> </w:t>
+      </w:r>
+    </w:p>
+    <w:p>
+      <w:pPr>
+        <w:ind w:firstLine="0"/>
+        <w:rPr>
+          <w:rFonts w:asciiTheme="majorHAnsi" w:eastAsia="Times New Roman" w:hAnsiTheme="majorHAnsi" w:cstheme="majorHAnsi"/>
+          <w:highlight w:val="white"/>
+          <w:lang w:val="en-US"/>
+        </w:rPr>
+      </w:pPr>
+      <w:r>
+        <w:rPr>
+          <w:rFonts w:asciiTheme="majorHAnsi" w:eastAsia="Times New Roman" w:hAnsiTheme="majorHAnsi" w:cstheme="majorHAnsi"/>
+          <w:b/>
+          <w:bCs/>
+          <w:highlight w:val="white"/>
+          <w:lang w:val="en-US"/>
+        </w:rPr>
         <w:t>Thesis statement idea 2:</w:t>
       </w:r>
     </w:p>
@@ -4355,7 +5052,25 @@
           <w:highlight w:val="white"/>
           <w:lang w:val="en-US"/>
         </w:rPr>
-        <w:t xml:space="preserve">This thesis aims to replicate two promising findings of machine learning classification of schizophrenia, using voice data. Since the literature on the area has very heterogeneous findings, I expect worse performance given the new data that I will test on. Given the inrobustness and low ecological validity of ML attempts, I will attempt to establish a ML pipeline less prone to the pitfalls of ML, with the intention of establishing a general procedure for future research. </w:t>
+        <w:t xml:space="preserve">This thesis aims to replicate two promising findings of machine learning classification of schizophrenia, using voice data. Since the literature on the area has very heterogeneous findings, I expect worse performance given the new data that I will test on. Given the </w:t>
+      </w:r>
+      <w:proofErr w:type="spellStart"/>
+      <w:r>
+        <w:rPr>
+          <w:rFonts w:asciiTheme="majorHAnsi" w:eastAsia="Times New Roman" w:hAnsiTheme="majorHAnsi" w:cstheme="majorHAnsi"/>
+          <w:highlight w:val="white"/>
+          <w:lang w:val="en-US"/>
+        </w:rPr>
+        <w:t>inrobustness</w:t>
+      </w:r>
+      <w:proofErr w:type="spellEnd"/>
+      <w:r>
+        <w:rPr>
+          <w:rFonts w:asciiTheme="majorHAnsi" w:eastAsia="Times New Roman" w:hAnsiTheme="majorHAnsi" w:cstheme="majorHAnsi"/>
+          <w:highlight w:val="white"/>
+          <w:lang w:val="en-US"/>
+        </w:rPr>
+        <w:t xml:space="preserve"> and low ecological validity of ML attempts, I will attempt to establish a ML pipeline less prone to the pitfalls of ML, with the intention of establishing a general procedure for future research. </w:t>
       </w:r>
     </w:p>
     <w:p>
@@ -4470,14 +5185,13 @@
           <w:lang w:val="en-US"/>
         </w:rPr>
       </w:pPr>
-      <w:bookmarkStart w:id="12" w:name="_Toc57284922"/>
-      <w:r>
-        <w:rPr>
-          <w:rFonts w:asciiTheme="majorHAnsi" w:hAnsiTheme="majorHAnsi" w:cstheme="majorHAnsi"/>
-          <w:highlight w:val="white"/>
-          <w:lang w:val="en-US"/>
-        </w:rPr>
-        <w:lastRenderedPageBreak/>
+      <w:bookmarkStart w:id="13" w:name="_Toc57284922"/>
+      <w:r>
+        <w:rPr>
+          <w:rFonts w:asciiTheme="majorHAnsi" w:hAnsiTheme="majorHAnsi" w:cstheme="majorHAnsi"/>
+          <w:highlight w:val="white"/>
+          <w:lang w:val="en-US"/>
+        </w:rPr>
         <w:t xml:space="preserve">2. Materials and </w:t>
       </w:r>
       <w:r>
@@ -4496,7 +5210,7 @@
         </w:rPr>
         <w:t>ethods</w:t>
       </w:r>
-      <w:bookmarkEnd w:id="12"/>
+      <w:bookmarkEnd w:id="13"/>
     </w:p>
     <w:p>
       <w:pPr>
@@ -4508,7 +5222,7 @@
           <w:lang w:val="en-US"/>
         </w:rPr>
       </w:pPr>
-      <w:bookmarkStart w:id="13" w:name="_Toc57284923"/>
+      <w:bookmarkStart w:id="14" w:name="_Toc57284923"/>
       <w:r>
         <w:rPr>
           <w:rFonts w:asciiTheme="majorHAnsi" w:hAnsiTheme="majorHAnsi" w:cstheme="majorHAnsi"/>
@@ -4517,7 +5231,7 @@
         </w:rPr>
         <w:t>2.1 Pipeline</w:t>
       </w:r>
-      <w:bookmarkEnd w:id="13"/>
+      <w:bookmarkEnd w:id="14"/>
     </w:p>
     <w:p>
       <w:pPr>
@@ -4638,6 +5352,7 @@
           <w:highlight w:val="white"/>
           <w:lang w:val="en-US"/>
         </w:rPr>
+        <w:lastRenderedPageBreak/>
         <w:t>Fig. x *.</w:t>
       </w:r>
     </w:p>
@@ -4701,7 +5416,6 @@
           <w:highlight w:val="white"/>
           <w:lang w:val="en-US"/>
         </w:rPr>
-        <w:lastRenderedPageBreak/>
         <w:t>First and foremost, cleaned voice data was acquired from which relevant features were extracted (the feature list was in this replication determined by the original study). The voice data was then partitioned into a training and a holdout set in an 80/20 partitioning process that kept IDs separate in each partition. Feature scaling was then performed using min/max normalization such that it did not allow data leakage from the training to the holdout set. As an ensemble model was desired, we then performed feature selection using LASSO on 5 different splits of the training data. The 5 resulting feature lists where then used as parameters for training 5 distinct SVM linear kernel classification models. These model in turn had their parameters tuned before being tested on a test portion of the training data that the models had not seen. After tuning the parameters until a desired outcome was found, the training data was used to train 5 models, each with its own feature set and subsequently predicted the holdout set. The majority vote of a given holdout voice file was then recorded and this constituted the ensemble models predictions. Finally, all models were evaluated based on their performance, with appropriate metrics.</w:t>
       </w:r>
     </w:p>
@@ -4715,7 +5429,7 @@
           <w:lang w:val="en-US"/>
         </w:rPr>
       </w:pPr>
-      <w:bookmarkStart w:id="14" w:name="_Toc57284924"/>
+      <w:bookmarkStart w:id="15" w:name="_Toc57284924"/>
       <w:r>
         <w:rPr>
           <w:rFonts w:asciiTheme="majorHAnsi" w:hAnsiTheme="majorHAnsi" w:cstheme="majorHAnsi"/>
@@ -4724,7 +5438,7 @@
         </w:rPr>
         <w:t>2.2 Literature search and choice of replication</w:t>
       </w:r>
-      <w:bookmarkEnd w:id="14"/>
+      <w:bookmarkEnd w:id="15"/>
     </w:p>
     <w:p>
       <w:pPr>
@@ -4788,7 +5502,25 @@
           <w:highlight w:val="white"/>
           <w:lang w:val="en-US"/>
         </w:rPr>
-        <w:t xml:space="preserve"> was manually screened – first by title and since by content. As their search was last updated as of April 12 2018, the search was continued from that date and forward in time by the use of search using Google Scholar on the Sep 15 2020, using the same search terms (schizo* AND machine learning AND prosody OR inflection OR intensity OR pitch OR fundamental frequency OR speech rate OR voice quality OR acoustic OR intonation OR vocal).</w:t>
+        <w:t xml:space="preserve"> was manually screened – first by title and since by content. As their search was last updated as of April 12 2018, the search was continued from that date and forward in time by the use of search using Google Scholar on the Sep 15 2020, using the same search terms (</w:t>
+      </w:r>
+      <w:proofErr w:type="spellStart"/>
+      <w:r>
+        <w:rPr>
+          <w:rFonts w:asciiTheme="majorHAnsi" w:eastAsia="Times New Roman" w:hAnsiTheme="majorHAnsi" w:cstheme="majorHAnsi"/>
+          <w:highlight w:val="white"/>
+          <w:lang w:val="en-US"/>
+        </w:rPr>
+        <w:t>schizo</w:t>
+      </w:r>
+      <w:proofErr w:type="spellEnd"/>
+      <w:r>
+        <w:rPr>
+          <w:rFonts w:asciiTheme="majorHAnsi" w:eastAsia="Times New Roman" w:hAnsiTheme="majorHAnsi" w:cstheme="majorHAnsi"/>
+          <w:highlight w:val="white"/>
+          <w:lang w:val="en-US"/>
+        </w:rPr>
+        <w:t>* AND machine learning AND prosody OR inflection OR intensity OR pitch OR fundamental frequency OR speech rate OR voice quality OR acoustic OR intonation OR vocal).</w:t>
       </w:r>
     </w:p>
     <w:p>
@@ -4885,7 +5617,7 @@
           <w:lang w:val="en-US"/>
         </w:rPr>
       </w:pPr>
-      <w:bookmarkStart w:id="15" w:name="_Toc57284925"/>
+      <w:bookmarkStart w:id="16" w:name="_Toc57284925"/>
       <w:r>
         <w:rPr>
           <w:rFonts w:asciiTheme="majorHAnsi" w:hAnsiTheme="majorHAnsi" w:cstheme="majorHAnsi"/>
@@ -4894,7 +5626,7 @@
         </w:rPr>
         <w:t>2.3 Data</w:t>
       </w:r>
-      <w:bookmarkEnd w:id="15"/>
+      <w:bookmarkEnd w:id="16"/>
     </w:p>
     <w:p>
       <w:pPr>
@@ -4906,7 +5638,7 @@
           <w:lang w:val="en-US"/>
         </w:rPr>
       </w:pPr>
-      <w:bookmarkStart w:id="16" w:name="_Toc57284926"/>
+      <w:bookmarkStart w:id="17" w:name="_Toc57284926"/>
       <w:r>
         <w:rPr>
           <w:rFonts w:asciiTheme="majorHAnsi" w:hAnsiTheme="majorHAnsi" w:cstheme="majorHAnsi"/>
@@ -4915,7 +5647,7 @@
         </w:rPr>
         <w:t>2.3.1 Data sources</w:t>
       </w:r>
-      <w:bookmarkEnd w:id="16"/>
+      <w:bookmarkEnd w:id="17"/>
     </w:p>
     <w:p>
       <w:pPr>
@@ -5023,7 +5755,44 @@
           <w:highlight w:val="white"/>
           <w:lang w:val="en-US"/>
         </w:rPr>
-        <w:t xml:space="preserve">Participants from all studies went through the same tasks; namely the Frith Happé animations task (FHA) </w:t>
+        <w:lastRenderedPageBreak/>
+        <w:t xml:space="preserve">Participants from all studies went through the same tasks; namely the </w:t>
+      </w:r>
+      <w:proofErr w:type="spellStart"/>
+      <w:r>
+        <w:rPr>
+          <w:rFonts w:asciiTheme="majorHAnsi" w:eastAsia="Times New Roman" w:hAnsiTheme="majorHAnsi" w:cstheme="majorHAnsi"/>
+          <w:highlight w:val="white"/>
+          <w:lang w:val="en-US"/>
+        </w:rPr>
+        <w:t>Frith</w:t>
+      </w:r>
+      <w:proofErr w:type="spellEnd"/>
+      <w:r>
+        <w:rPr>
+          <w:rFonts w:asciiTheme="majorHAnsi" w:eastAsia="Times New Roman" w:hAnsiTheme="majorHAnsi" w:cstheme="majorHAnsi"/>
+          <w:highlight w:val="white"/>
+          <w:lang w:val="en-US"/>
+        </w:rPr>
+        <w:t xml:space="preserve"> </w:t>
+      </w:r>
+      <w:proofErr w:type="spellStart"/>
+      <w:r>
+        <w:rPr>
+          <w:rFonts w:asciiTheme="majorHAnsi" w:eastAsia="Times New Roman" w:hAnsiTheme="majorHAnsi" w:cstheme="majorHAnsi"/>
+          <w:highlight w:val="white"/>
+          <w:lang w:val="en-US"/>
+        </w:rPr>
+        <w:t>Happé</w:t>
+      </w:r>
+      <w:proofErr w:type="spellEnd"/>
+      <w:r>
+        <w:rPr>
+          <w:rFonts w:asciiTheme="majorHAnsi" w:eastAsia="Times New Roman" w:hAnsiTheme="majorHAnsi" w:cstheme="majorHAnsi"/>
+          <w:highlight w:val="white"/>
+          <w:lang w:val="en-US"/>
+        </w:rPr>
+        <w:t xml:space="preserve"> animations task (FHA) </w:t>
       </w:r>
       <w:r>
         <w:rPr>
@@ -5071,7 +5840,25 @@
           <w:highlight w:val="white"/>
           <w:lang w:val="en-US"/>
         </w:rPr>
-        <w:t xml:space="preserve">. All participant went through 8 such trials, except for in the study from 2015 by Bliksted et al., where the participants were presented with 10 trials </w:t>
+        <w:t xml:space="preserve">. All participant went through 8 such trials, except for in the study from 2015 by </w:t>
+      </w:r>
+      <w:proofErr w:type="spellStart"/>
+      <w:r>
+        <w:rPr>
+          <w:rFonts w:asciiTheme="majorHAnsi" w:eastAsia="Times New Roman" w:hAnsiTheme="majorHAnsi" w:cstheme="majorHAnsi"/>
+          <w:highlight w:val="white"/>
+          <w:lang w:val="en-US"/>
+        </w:rPr>
+        <w:t>Bliksted</w:t>
+      </w:r>
+      <w:proofErr w:type="spellEnd"/>
+      <w:r>
+        <w:rPr>
+          <w:rFonts w:asciiTheme="majorHAnsi" w:eastAsia="Times New Roman" w:hAnsiTheme="majorHAnsi" w:cstheme="majorHAnsi"/>
+          <w:highlight w:val="white"/>
+          <w:lang w:val="en-US"/>
+        </w:rPr>
+        <w:t xml:space="preserve"> et al., where the participants were presented with 10 trials </w:t>
       </w:r>
       <w:r>
         <w:rPr>
@@ -5137,16 +5924,7 @@
           <w:highlight w:val="white"/>
           <w:lang w:val="en-US"/>
         </w:rPr>
-        <w:t xml:space="preserve">Moreover, recording equipment and recording setting was constant within study, but unique across studies. This results in data corpora of diverse speech recordings suitable for testing whether </w:t>
-      </w:r>
-      <w:r>
-        <w:rPr>
-          <w:rFonts w:asciiTheme="majorHAnsi" w:eastAsia="Times New Roman" w:hAnsiTheme="majorHAnsi" w:cstheme="majorHAnsi"/>
-          <w:highlight w:val="white"/>
-          <w:lang w:val="en-US"/>
-        </w:rPr>
-        <w:lastRenderedPageBreak/>
-        <w:t>implementation of a certain machine learning algorithm proves to be versatile in its predictions across data sets.</w:t>
+        <w:t>Moreover, recording equipment and recording setting was constant within study, but unique across studies. This results in data corpora of diverse speech recordings suitable for testing whether implementation of a certain machine learning algorithm proves to be versatile in its predictions across data sets.</w:t>
       </w:r>
     </w:p>
     <w:p>
@@ -5168,7 +5946,7 @@
           <w:lang w:val="en-US"/>
         </w:rPr>
       </w:pPr>
-      <w:bookmarkStart w:id="17" w:name="_Toc57284927"/>
+      <w:bookmarkStart w:id="18" w:name="_Toc57284927"/>
       <w:r>
         <w:rPr>
           <w:rFonts w:asciiTheme="majorHAnsi" w:hAnsiTheme="majorHAnsi" w:cstheme="majorHAnsi"/>
@@ -5177,7 +5955,7 @@
         </w:rPr>
         <w:t>2.3.2 Participants</w:t>
       </w:r>
-      <w:bookmarkEnd w:id="17"/>
+      <w:bookmarkEnd w:id="18"/>
     </w:p>
     <w:p>
       <w:pPr>
@@ -5883,12 +6661,21 @@
                 <w:highlight w:val="white"/>
               </w:rPr>
             </w:pPr>
+            <w:proofErr w:type="spellStart"/>
             <w:r>
               <w:rPr>
                 <w:rFonts w:eastAsia="Times New Roman"/>
                 <w:highlight w:val="white"/>
               </w:rPr>
-              <w:t>Bliksted et al., 2014</w:t>
+              <w:t>Bliksted</w:t>
+            </w:r>
+            <w:proofErr w:type="spellEnd"/>
+            <w:r>
+              <w:rPr>
+                <w:rFonts w:eastAsia="Times New Roman"/>
+                <w:highlight w:val="white"/>
+              </w:rPr>
+              <w:t xml:space="preserve"> et al., 2014</w:t>
             </w:r>
           </w:p>
         </w:tc>
@@ -6207,12 +6994,21 @@
                 <w:highlight w:val="white"/>
               </w:rPr>
             </w:pPr>
+            <w:proofErr w:type="spellStart"/>
             <w:r>
               <w:rPr>
                 <w:rFonts w:eastAsia="Times New Roman"/>
                 <w:highlight w:val="white"/>
               </w:rPr>
-              <w:t>Bliksted et al., 2019</w:t>
+              <w:t>Bliksted</w:t>
+            </w:r>
+            <w:proofErr w:type="spellEnd"/>
+            <w:r>
+              <w:rPr>
+                <w:rFonts w:eastAsia="Times New Roman"/>
+                <w:highlight w:val="white"/>
+              </w:rPr>
+              <w:t xml:space="preserve"> et al., 2019</w:t>
             </w:r>
           </w:p>
         </w:tc>
@@ -7274,7 +8070,7 @@
           <w:lang w:val="en-US"/>
         </w:rPr>
       </w:pPr>
-      <w:bookmarkStart w:id="18" w:name="_Toc57284928"/>
+      <w:bookmarkStart w:id="19" w:name="_Toc57284928"/>
       <w:r>
         <w:rPr>
           <w:rFonts w:asciiTheme="majorHAnsi" w:hAnsiTheme="majorHAnsi" w:cstheme="majorHAnsi"/>
@@ -7283,29 +8079,73 @@
         </w:rPr>
         <w:t>2.3.2 Procedure/task</w:t>
       </w:r>
-      <w:bookmarkEnd w:id="18"/>
-    </w:p>
-    <w:p>
-      <w:pPr>
-        <w:rPr>
-          <w:rFonts w:asciiTheme="majorHAnsi" w:eastAsia="Times New Roman" w:hAnsiTheme="majorHAnsi" w:cstheme="majorHAnsi"/>
-          <w:lang w:val="en-US"/>
-        </w:rPr>
-      </w:pPr>
-      <w:r>
-        <w:rPr>
-          <w:rFonts w:asciiTheme="majorHAnsi" w:eastAsia="Times New Roman" w:hAnsiTheme="majorHAnsi" w:cstheme="majorHAnsi"/>
-          <w:highlight w:val="white"/>
-          <w:lang w:val="en-US"/>
-        </w:rPr>
-        <w:t xml:space="preserve">The participants went through the Frith Happé animations task. This task consisted of watching a </w:t>
-      </w:r>
-      <w:r>
-        <w:rPr>
-          <w:rFonts w:asciiTheme="majorHAnsi" w:eastAsia="Times New Roman" w:hAnsiTheme="majorHAnsi" w:cstheme="majorHAnsi"/>
-          <w:lang w:val="en-US"/>
-        </w:rPr>
-        <w:t>2D top-view video of animated triangles. There were two distinct triangles; one large red and one small blue, both of which moved around on the screen and most videos furthermore contained an enclosure in the center of the video. There were three conditions with multiple videos for each condition:</w:t>
+      <w:bookmarkEnd w:id="19"/>
+    </w:p>
+    <w:p>
+      <w:pPr>
+        <w:rPr>
+          <w:rFonts w:asciiTheme="majorHAnsi" w:eastAsia="Times New Roman" w:hAnsiTheme="majorHAnsi" w:cstheme="majorHAnsi"/>
+          <w:lang w:val="en-US"/>
+        </w:rPr>
+      </w:pPr>
+      <w:r>
+        <w:rPr>
+          <w:rFonts w:asciiTheme="majorHAnsi" w:eastAsia="Times New Roman" w:hAnsiTheme="majorHAnsi" w:cstheme="majorHAnsi"/>
+          <w:highlight w:val="white"/>
+          <w:lang w:val="en-US"/>
+        </w:rPr>
+        <w:t xml:space="preserve">The participants went through the </w:t>
+      </w:r>
+      <w:proofErr w:type="spellStart"/>
+      <w:r>
+        <w:rPr>
+          <w:rFonts w:asciiTheme="majorHAnsi" w:eastAsia="Times New Roman" w:hAnsiTheme="majorHAnsi" w:cstheme="majorHAnsi"/>
+          <w:highlight w:val="white"/>
+          <w:lang w:val="en-US"/>
+        </w:rPr>
+        <w:t>Frith</w:t>
+      </w:r>
+      <w:proofErr w:type="spellEnd"/>
+      <w:r>
+        <w:rPr>
+          <w:rFonts w:asciiTheme="majorHAnsi" w:eastAsia="Times New Roman" w:hAnsiTheme="majorHAnsi" w:cstheme="majorHAnsi"/>
+          <w:highlight w:val="white"/>
+          <w:lang w:val="en-US"/>
+        </w:rPr>
+        <w:t xml:space="preserve"> </w:t>
+      </w:r>
+      <w:proofErr w:type="spellStart"/>
+      <w:r>
+        <w:rPr>
+          <w:rFonts w:asciiTheme="majorHAnsi" w:eastAsia="Times New Roman" w:hAnsiTheme="majorHAnsi" w:cstheme="majorHAnsi"/>
+          <w:highlight w:val="white"/>
+          <w:lang w:val="en-US"/>
+        </w:rPr>
+        <w:t>Happé</w:t>
+      </w:r>
+      <w:proofErr w:type="spellEnd"/>
+      <w:r>
+        <w:rPr>
+          <w:rFonts w:asciiTheme="majorHAnsi" w:eastAsia="Times New Roman" w:hAnsiTheme="majorHAnsi" w:cstheme="majorHAnsi"/>
+          <w:highlight w:val="white"/>
+          <w:lang w:val="en-US"/>
+        </w:rPr>
+        <w:t xml:space="preserve"> animations task. This task consisted of watching a </w:t>
+      </w:r>
+      <w:r>
+        <w:rPr>
+          <w:rFonts w:asciiTheme="majorHAnsi" w:eastAsia="Times New Roman" w:hAnsiTheme="majorHAnsi" w:cstheme="majorHAnsi"/>
+          <w:lang w:val="en-US"/>
+        </w:rPr>
+        <w:t xml:space="preserve">2D top-view video of animated triangles. There were two distinct triangles; one large red and one small blue, both of which moved around on the screen and most videos furthermore </w:t>
+      </w:r>
+      <w:r>
+        <w:rPr>
+          <w:rFonts w:asciiTheme="majorHAnsi" w:eastAsia="Times New Roman" w:hAnsiTheme="majorHAnsi" w:cstheme="majorHAnsi"/>
+          <w:lang w:val="en-US"/>
+        </w:rPr>
+        <w:lastRenderedPageBreak/>
+        <w:t>contained an enclosure in the center of the video. There were three conditions with multiple videos for each condition:</w:t>
       </w:r>
     </w:p>
     <w:p>
@@ -7364,8 +8204,27 @@
           <w:bCs/>
           <w:lang w:val="en-US"/>
         </w:rPr>
-        <w:lastRenderedPageBreak/>
-        <w:t>3. Mental interaction (ToM)</w:t>
+        <w:t>3. Mental interaction (</w:t>
+      </w:r>
+      <w:proofErr w:type="spellStart"/>
+      <w:r>
+        <w:rPr>
+          <w:rFonts w:asciiTheme="majorHAnsi" w:eastAsia="Times New Roman" w:hAnsiTheme="majorHAnsi" w:cstheme="majorHAnsi"/>
+          <w:b/>
+          <w:bCs/>
+          <w:lang w:val="en-US"/>
+        </w:rPr>
+        <w:t>ToM</w:t>
+      </w:r>
+      <w:proofErr w:type="spellEnd"/>
+      <w:r>
+        <w:rPr>
+          <w:rFonts w:asciiTheme="majorHAnsi" w:eastAsia="Times New Roman" w:hAnsiTheme="majorHAnsi" w:cstheme="majorHAnsi"/>
+          <w:b/>
+          <w:bCs/>
+          <w:lang w:val="en-US"/>
+        </w:rPr>
+        <w:t>)</w:t>
       </w:r>
       <w:r>
         <w:rPr>
@@ -7406,7 +8265,7 @@
           <w:lang w:val="en-US"/>
         </w:rPr>
       </w:pPr>
-      <w:bookmarkStart w:id="19" w:name="_Toc57284929"/>
+      <w:bookmarkStart w:id="20" w:name="_Toc57284929"/>
       <w:r>
         <w:rPr>
           <w:rFonts w:asciiTheme="majorHAnsi" w:hAnsiTheme="majorHAnsi" w:cstheme="majorHAnsi"/>
@@ -7415,7 +8274,7 @@
         </w:rPr>
         <w:t>2.4 Preprocessing</w:t>
       </w:r>
-      <w:bookmarkEnd w:id="19"/>
+      <w:bookmarkEnd w:id="20"/>
     </w:p>
     <w:p>
       <w:pPr>
@@ -7427,7 +8286,7 @@
           <w:lang w:val="en-US"/>
         </w:rPr>
       </w:pPr>
-      <w:bookmarkStart w:id="20" w:name="_Toc57284930"/>
+      <w:bookmarkStart w:id="21" w:name="_Toc57284930"/>
       <w:r>
         <w:rPr>
           <w:rFonts w:asciiTheme="majorHAnsi" w:hAnsiTheme="majorHAnsi" w:cstheme="majorHAnsi"/>
@@ -7436,23 +8295,41 @@
         </w:rPr>
         <w:t>2.4.1 Cleaning of audio files</w:t>
       </w:r>
-      <w:bookmarkEnd w:id="20"/>
-    </w:p>
-    <w:p>
-      <w:pPr>
-        <w:rPr>
-          <w:rFonts w:asciiTheme="majorHAnsi" w:eastAsia="Times New Roman" w:hAnsiTheme="majorHAnsi" w:cstheme="majorHAnsi"/>
-          <w:highlight w:val="white"/>
-          <w:lang w:val="en-US"/>
-        </w:rPr>
-      </w:pPr>
-      <w:r>
-        <w:rPr>
-          <w:rFonts w:asciiTheme="majorHAnsi" w:eastAsia="Times New Roman" w:hAnsiTheme="majorHAnsi" w:cstheme="majorHAnsi"/>
-          <w:highlight w:val="white"/>
-          <w:lang w:val="en-US"/>
-        </w:rPr>
-        <w:t xml:space="preserve">The cleaning of the audio files was carried out by Ludvig Olsen in 2018 </w:t>
+      <w:bookmarkEnd w:id="21"/>
+    </w:p>
+    <w:p>
+      <w:pPr>
+        <w:rPr>
+          <w:rFonts w:asciiTheme="majorHAnsi" w:eastAsia="Times New Roman" w:hAnsiTheme="majorHAnsi" w:cstheme="majorHAnsi"/>
+          <w:highlight w:val="white"/>
+          <w:lang w:val="en-US"/>
+        </w:rPr>
+      </w:pPr>
+      <w:r>
+        <w:rPr>
+          <w:rFonts w:asciiTheme="majorHAnsi" w:eastAsia="Times New Roman" w:hAnsiTheme="majorHAnsi" w:cstheme="majorHAnsi"/>
+          <w:highlight w:val="white"/>
+          <w:lang w:val="en-US"/>
+        </w:rPr>
+        <w:t xml:space="preserve">The cleaning of the audio files was carried out by </w:t>
+      </w:r>
+      <w:proofErr w:type="spellStart"/>
+      <w:r>
+        <w:rPr>
+          <w:rFonts w:asciiTheme="majorHAnsi" w:eastAsia="Times New Roman" w:hAnsiTheme="majorHAnsi" w:cstheme="majorHAnsi"/>
+          <w:highlight w:val="white"/>
+          <w:lang w:val="en-US"/>
+        </w:rPr>
+        <w:t>Ludvig</w:t>
+      </w:r>
+      <w:proofErr w:type="spellEnd"/>
+      <w:r>
+        <w:rPr>
+          <w:rFonts w:asciiTheme="majorHAnsi" w:eastAsia="Times New Roman" w:hAnsiTheme="majorHAnsi" w:cstheme="majorHAnsi"/>
+          <w:highlight w:val="white"/>
+          <w:lang w:val="en-US"/>
+        </w:rPr>
+        <w:t xml:space="preserve"> Olsen in 2018 </w:t>
       </w:r>
       <w:r>
         <w:rPr>
@@ -7501,7 +8378,25 @@
           <w:lang w:val="en-US"/>
         </w:rPr>
         <w:br/>
-        <w:t xml:space="preserve">The audio files were then converted to 16-bit .wav files, with a sample rate of 16k. They were subsequently denoised by stacking multiple instances of the Voice De-noise and De-hum tools in the iZotope RX 6 audio editor </w:t>
+        <w:t xml:space="preserve">The audio files were then converted to 16-bit .wav files, with a sample rate of 16k. They were subsequently denoised by stacking multiple instances of the Voice De-noise and De-hum tools in the </w:t>
+      </w:r>
+      <w:proofErr w:type="spellStart"/>
+      <w:r>
+        <w:rPr>
+          <w:rFonts w:asciiTheme="majorHAnsi" w:eastAsia="Times New Roman" w:hAnsiTheme="majorHAnsi" w:cstheme="majorHAnsi"/>
+          <w:highlight w:val="white"/>
+          <w:lang w:val="en-US"/>
+        </w:rPr>
+        <w:t>iZotope</w:t>
+      </w:r>
+      <w:proofErr w:type="spellEnd"/>
+      <w:r>
+        <w:rPr>
+          <w:rFonts w:asciiTheme="majorHAnsi" w:eastAsia="Times New Roman" w:hAnsiTheme="majorHAnsi" w:cstheme="majorHAnsi"/>
+          <w:highlight w:val="white"/>
+          <w:lang w:val="en-US"/>
+        </w:rPr>
+        <w:t xml:space="preserve"> RX 6 audio editor </w:t>
       </w:r>
       <w:r>
         <w:rPr>
@@ -7549,7 +8444,25 @@
           <w:highlight w:val="white"/>
           <w:lang w:val="en-US"/>
         </w:rPr>
-        <w:t xml:space="preserve">. A small equalizer tilt was applied at 1085Hz with the Fabfilter Pro-Q2 equalizer to bring more brightness to the signal </w:t>
+        <w:t xml:space="preserve">. A small equalizer tilt was applied at 1085Hz with the </w:t>
+      </w:r>
+      <w:proofErr w:type="spellStart"/>
+      <w:r>
+        <w:rPr>
+          <w:rFonts w:asciiTheme="majorHAnsi" w:eastAsia="Times New Roman" w:hAnsiTheme="majorHAnsi" w:cstheme="majorHAnsi"/>
+          <w:highlight w:val="white"/>
+          <w:lang w:val="en-US"/>
+        </w:rPr>
+        <w:t>Fabfilter</w:t>
+      </w:r>
+      <w:proofErr w:type="spellEnd"/>
+      <w:r>
+        <w:rPr>
+          <w:rFonts w:asciiTheme="majorHAnsi" w:eastAsia="Times New Roman" w:hAnsiTheme="majorHAnsi" w:cstheme="majorHAnsi"/>
+          <w:highlight w:val="white"/>
+          <w:lang w:val="en-US"/>
+        </w:rPr>
+        <w:t xml:space="preserve"> Pro-Q2 equalizer to bring more brightness to the signal </w:t>
       </w:r>
       <w:r>
         <w:rPr>
@@ -7618,7 +8531,7 @@
           <w:lang w:val="en-US"/>
         </w:rPr>
       </w:pPr>
-      <w:bookmarkStart w:id="21" w:name="_Toc57284931"/>
+      <w:bookmarkStart w:id="22" w:name="_Toc57284931"/>
       <w:r>
         <w:rPr>
           <w:rFonts w:asciiTheme="majorHAnsi" w:hAnsiTheme="majorHAnsi" w:cstheme="majorHAnsi"/>
@@ -7627,23 +8540,77 @@
         </w:rPr>
         <w:t>2.4.2 Feature extraction from audio files</w:t>
       </w:r>
-      <w:bookmarkEnd w:id="21"/>
-    </w:p>
-    <w:p>
-      <w:pPr>
-        <w:rPr>
-          <w:rFonts w:asciiTheme="majorHAnsi" w:eastAsia="Times New Roman" w:hAnsiTheme="majorHAnsi" w:cstheme="majorHAnsi"/>
-          <w:highlight w:val="white"/>
-          <w:lang w:val="en-US"/>
-        </w:rPr>
-      </w:pPr>
-      <w:r>
-        <w:rPr>
-          <w:rFonts w:asciiTheme="majorHAnsi" w:eastAsia="Times New Roman" w:hAnsiTheme="majorHAnsi" w:cstheme="majorHAnsi"/>
-          <w:highlight w:val="white"/>
-          <w:lang w:val="en-US"/>
-        </w:rPr>
-        <w:t xml:space="preserve">The toolkit openSMILE 2.3.0 was used for extracting the features needed for the SVM classification algorithm. From within the openSMILE software package, the base-set configuration file of emotion recognition features called ‘emobase’ was chosen for feature extraction. </w:t>
+      <w:bookmarkEnd w:id="22"/>
+    </w:p>
+    <w:p>
+      <w:pPr>
+        <w:rPr>
+          <w:rFonts w:asciiTheme="majorHAnsi" w:eastAsia="Times New Roman" w:hAnsiTheme="majorHAnsi" w:cstheme="majorHAnsi"/>
+          <w:highlight w:val="white"/>
+          <w:lang w:val="en-US"/>
+        </w:rPr>
+      </w:pPr>
+      <w:r>
+        <w:rPr>
+          <w:rFonts w:asciiTheme="majorHAnsi" w:eastAsia="Times New Roman" w:hAnsiTheme="majorHAnsi" w:cstheme="majorHAnsi"/>
+          <w:highlight w:val="white"/>
+          <w:lang w:val="en-US"/>
+        </w:rPr>
+        <w:t xml:space="preserve">The toolkit </w:t>
+      </w:r>
+      <w:proofErr w:type="spellStart"/>
+      <w:r>
+        <w:rPr>
+          <w:rFonts w:asciiTheme="majorHAnsi" w:eastAsia="Times New Roman" w:hAnsiTheme="majorHAnsi" w:cstheme="majorHAnsi"/>
+          <w:highlight w:val="white"/>
+          <w:lang w:val="en-US"/>
+        </w:rPr>
+        <w:t>openSMILE</w:t>
+      </w:r>
+      <w:proofErr w:type="spellEnd"/>
+      <w:r>
+        <w:rPr>
+          <w:rFonts w:asciiTheme="majorHAnsi" w:eastAsia="Times New Roman" w:hAnsiTheme="majorHAnsi" w:cstheme="majorHAnsi"/>
+          <w:highlight w:val="white"/>
+          <w:lang w:val="en-US"/>
+        </w:rPr>
+        <w:t xml:space="preserve"> 2.3.0 was used for extracting the features needed for the SVM classification algorithm. From within the </w:t>
+      </w:r>
+      <w:proofErr w:type="spellStart"/>
+      <w:r>
+        <w:rPr>
+          <w:rFonts w:asciiTheme="majorHAnsi" w:eastAsia="Times New Roman" w:hAnsiTheme="majorHAnsi" w:cstheme="majorHAnsi"/>
+          <w:highlight w:val="white"/>
+          <w:lang w:val="en-US"/>
+        </w:rPr>
+        <w:t>openSMILE</w:t>
+      </w:r>
+      <w:proofErr w:type="spellEnd"/>
+      <w:r>
+        <w:rPr>
+          <w:rFonts w:asciiTheme="majorHAnsi" w:eastAsia="Times New Roman" w:hAnsiTheme="majorHAnsi" w:cstheme="majorHAnsi"/>
+          <w:highlight w:val="white"/>
+          <w:lang w:val="en-US"/>
+        </w:rPr>
+        <w:t xml:space="preserve"> software package, the base-set configuration file of emotion recognition features called ‘</w:t>
+      </w:r>
+      <w:proofErr w:type="spellStart"/>
+      <w:r>
+        <w:rPr>
+          <w:rFonts w:asciiTheme="majorHAnsi" w:eastAsia="Times New Roman" w:hAnsiTheme="majorHAnsi" w:cstheme="majorHAnsi"/>
+          <w:highlight w:val="white"/>
+          <w:lang w:val="en-US"/>
+        </w:rPr>
+        <w:t>emobase</w:t>
+      </w:r>
+      <w:proofErr w:type="spellEnd"/>
+      <w:r>
+        <w:rPr>
+          <w:rFonts w:asciiTheme="majorHAnsi" w:eastAsia="Times New Roman" w:hAnsiTheme="majorHAnsi" w:cstheme="majorHAnsi"/>
+          <w:highlight w:val="white"/>
+          <w:lang w:val="en-US"/>
+        </w:rPr>
+        <w:t xml:space="preserve">’ was chosen for feature extraction. </w:t>
       </w:r>
     </w:p>
     <w:p>
@@ -7661,7 +8628,25 @@
           <w:highlight w:val="white"/>
           <w:lang w:val="en-US"/>
         </w:rPr>
-        <w:t>The feature set specified by emobase contains 988 features used for emotion recognition:</w:t>
+        <w:t xml:space="preserve">The feature set specified by </w:t>
+      </w:r>
+      <w:proofErr w:type="spellStart"/>
+      <w:r>
+        <w:rPr>
+          <w:rFonts w:asciiTheme="majorHAnsi" w:eastAsia="Times New Roman" w:hAnsiTheme="majorHAnsi" w:cstheme="majorHAnsi"/>
+          <w:highlight w:val="white"/>
+          <w:lang w:val="en-US"/>
+        </w:rPr>
+        <w:t>emobase</w:t>
+      </w:r>
+      <w:proofErr w:type="spellEnd"/>
+      <w:r>
+        <w:rPr>
+          <w:rFonts w:asciiTheme="majorHAnsi" w:eastAsia="Times New Roman" w:hAnsiTheme="majorHAnsi" w:cstheme="majorHAnsi"/>
+          <w:highlight w:val="white"/>
+          <w:lang w:val="en-US"/>
+        </w:rPr>
+        <w:t xml:space="preserve"> contains 988 features used for emotion recognition:</w:t>
       </w:r>
     </w:p>
     <w:p>
@@ -7807,16 +8792,17 @@
           <w:lang w:val="en-US"/>
         </w:rPr>
       </w:pPr>
-      <w:bookmarkStart w:id="22" w:name="_Toc57284932"/>
-      <w:r>
-        <w:rPr>
-          <w:rFonts w:asciiTheme="majorHAnsi" w:hAnsiTheme="majorHAnsi" w:cstheme="majorHAnsi"/>
-          <w:highlight w:val="white"/>
-          <w:lang w:val="en-US"/>
-        </w:rPr>
+      <w:bookmarkStart w:id="23" w:name="_Toc57284932"/>
+      <w:r>
+        <w:rPr>
+          <w:rFonts w:asciiTheme="majorHAnsi" w:hAnsiTheme="majorHAnsi" w:cstheme="majorHAnsi"/>
+          <w:highlight w:val="white"/>
+          <w:lang w:val="en-US"/>
+        </w:rPr>
+        <w:lastRenderedPageBreak/>
         <w:t>2.4.3 Partitioning</w:t>
       </w:r>
-      <w:bookmarkEnd w:id="22"/>
+      <w:bookmarkEnd w:id="23"/>
     </w:p>
     <w:p>
       <w:pPr>
@@ -7880,16 +8866,7 @@
           <w:highlight w:val="white"/>
           <w:lang w:val="en-US"/>
         </w:rPr>
-        <w:t xml:space="preserve">. The partitioning kept each participant ID only within one of the two resulting training and test sets. This prevented leakage of information from the training set to the test set, which otherwise would have </w:t>
-      </w:r>
-      <w:r>
-        <w:rPr>
-          <w:rFonts w:asciiTheme="majorHAnsi" w:eastAsia="Times New Roman" w:hAnsiTheme="majorHAnsi" w:cstheme="majorHAnsi"/>
-          <w:highlight w:val="white"/>
-          <w:lang w:val="en-US"/>
-        </w:rPr>
-        <w:lastRenderedPageBreak/>
-        <w:t>led to overfitting and finally unprecise values for the evaluation.</w:t>
+        <w:t>. The partitioning kept each participant ID only within one of the two resulting training and test sets. This prevented leakage of information from the training set to the test set, which otherwise would have led to overfitting and finally unprecise values for the evaluation.</w:t>
       </w:r>
       <w:r>
         <w:rPr>
@@ -7986,7 +8963,7 @@
           <w:lang w:val="en-US"/>
         </w:rPr>
       </w:pPr>
-      <w:bookmarkStart w:id="23" w:name="_Toc57284933"/>
+      <w:bookmarkStart w:id="24" w:name="_Toc57284933"/>
       <w:r>
         <w:rPr>
           <w:rFonts w:asciiTheme="majorHAnsi" w:hAnsiTheme="majorHAnsi" w:cstheme="majorHAnsi"/>
@@ -7995,7 +8972,7 @@
         </w:rPr>
         <w:t>2.4.4 Normalization</w:t>
       </w:r>
-      <w:bookmarkEnd w:id="23"/>
+      <w:bookmarkEnd w:id="24"/>
     </w:p>
     <w:p>
       <w:pPr>
@@ -8130,7 +9107,7 @@
           <w:lang w:val="en-US"/>
         </w:rPr>
       </w:pPr>
-      <w:bookmarkStart w:id="24" w:name="_Toc57284934"/>
+      <w:bookmarkStart w:id="25" w:name="_Toc57284934"/>
       <w:r>
         <w:rPr>
           <w:rFonts w:asciiTheme="majorHAnsi" w:hAnsiTheme="majorHAnsi" w:cstheme="majorHAnsi"/>
@@ -8139,7 +9116,7 @@
         </w:rPr>
         <w:t>2.5 Feature selection using LASSO</w:t>
       </w:r>
-      <w:bookmarkEnd w:id="24"/>
+      <w:bookmarkEnd w:id="25"/>
     </w:p>
     <w:p>
       <w:pPr>
@@ -8151,7 +9128,7 @@
           <w:lang w:val="en-US"/>
         </w:rPr>
       </w:pPr>
-      <w:bookmarkStart w:id="25" w:name="_Toc57284935"/>
+      <w:bookmarkStart w:id="26" w:name="_Toc57284935"/>
       <w:r>
         <w:rPr>
           <w:rFonts w:asciiTheme="majorHAnsi" w:hAnsiTheme="majorHAnsi" w:cstheme="majorHAnsi"/>
@@ -8160,23 +9137,50 @@
         </w:rPr>
         <w:t>2.5.1 Motivation for using LASSO</w:t>
       </w:r>
-      <w:bookmarkEnd w:id="25"/>
-    </w:p>
-    <w:p>
-      <w:pPr>
-        <w:rPr>
-          <w:rFonts w:asciiTheme="majorHAnsi" w:eastAsia="Times New Roman" w:hAnsiTheme="majorHAnsi" w:cstheme="majorHAnsi"/>
-          <w:highlight w:val="white"/>
-          <w:lang w:val="en-US"/>
-        </w:rPr>
-      </w:pPr>
-      <w:r>
-        <w:rPr>
-          <w:rFonts w:asciiTheme="majorHAnsi" w:eastAsia="Times New Roman" w:hAnsiTheme="majorHAnsi" w:cstheme="majorHAnsi"/>
-          <w:highlight w:val="white"/>
-          <w:lang w:val="en-US"/>
-        </w:rPr>
-        <w:t>As the 988 acoustic features from the ‘emobase’ package were originally designed to distinguish emotions from speech, some of the features were bound to be redundant for the purpose of distinguishing between patients and controls. As a measure to counterfeit this, a rigorous feature selection method was applied to rid the model of superfluous features. This was done in order to simplify the model and thereby reduces both complexity, computational power needed to run the model and in order to improve both predictive power and interpretability of the classifier.</w:t>
+      <w:bookmarkEnd w:id="26"/>
+    </w:p>
+    <w:p>
+      <w:pPr>
+        <w:rPr>
+          <w:rFonts w:asciiTheme="majorHAnsi" w:eastAsia="Times New Roman" w:hAnsiTheme="majorHAnsi" w:cstheme="majorHAnsi"/>
+          <w:highlight w:val="white"/>
+          <w:lang w:val="en-US"/>
+        </w:rPr>
+      </w:pPr>
+      <w:r>
+        <w:rPr>
+          <w:rFonts w:asciiTheme="majorHAnsi" w:eastAsia="Times New Roman" w:hAnsiTheme="majorHAnsi" w:cstheme="majorHAnsi"/>
+          <w:highlight w:val="white"/>
+          <w:lang w:val="en-US"/>
+        </w:rPr>
+        <w:t>As the 988 acoustic features from the ‘</w:t>
+      </w:r>
+      <w:proofErr w:type="spellStart"/>
+      <w:r>
+        <w:rPr>
+          <w:rFonts w:asciiTheme="majorHAnsi" w:eastAsia="Times New Roman" w:hAnsiTheme="majorHAnsi" w:cstheme="majorHAnsi"/>
+          <w:highlight w:val="white"/>
+          <w:lang w:val="en-US"/>
+        </w:rPr>
+        <w:t>emobase</w:t>
+      </w:r>
+      <w:proofErr w:type="spellEnd"/>
+      <w:r>
+        <w:rPr>
+          <w:rFonts w:asciiTheme="majorHAnsi" w:eastAsia="Times New Roman" w:hAnsiTheme="majorHAnsi" w:cstheme="majorHAnsi"/>
+          <w:highlight w:val="white"/>
+          <w:lang w:val="en-US"/>
+        </w:rPr>
+        <w:t xml:space="preserve">’ package were originally designed to distinguish emotions from speech, some of the features were bound to be redundant for the purpose of distinguishing between patients and controls. As a measure to counterfeit this, a rigorous feature selection method was applied to rid the model of superfluous features. This was done in </w:t>
+      </w:r>
+      <w:r>
+        <w:rPr>
+          <w:rFonts w:asciiTheme="majorHAnsi" w:eastAsia="Times New Roman" w:hAnsiTheme="majorHAnsi" w:cstheme="majorHAnsi"/>
+          <w:highlight w:val="white"/>
+          <w:lang w:val="en-US"/>
+        </w:rPr>
+        <w:lastRenderedPageBreak/>
+        <w:t>order to simplify the model and thereby reduces both complexity, computational power needed to run the model and in order to improve both predictive power and interpretability of the classifier.</w:t>
       </w:r>
     </w:p>
     <w:p>
@@ -8194,7 +9198,25 @@
           <w:highlight w:val="white"/>
           <w:lang w:val="en-US"/>
         </w:rPr>
-        <w:t xml:space="preserve">Feature selection was done using L2 regularization, also called the Least Absolute Shrinkage and Selection Operator (LASSO) analysis regression. To carry out this process, the ‘glmnet’ R Package was utilized for the purpose of this paper. </w:t>
+        <w:t>Feature selection was done using L2 regularization, also called the Least Absolute Shrinkage and Selection Operator (LASSO) analysis regression. To carry out this process, the ‘</w:t>
+      </w:r>
+      <w:proofErr w:type="spellStart"/>
+      <w:r>
+        <w:rPr>
+          <w:rFonts w:asciiTheme="majorHAnsi" w:eastAsia="Times New Roman" w:hAnsiTheme="majorHAnsi" w:cstheme="majorHAnsi"/>
+          <w:highlight w:val="white"/>
+          <w:lang w:val="en-US"/>
+        </w:rPr>
+        <w:t>glmnet</w:t>
+      </w:r>
+      <w:proofErr w:type="spellEnd"/>
+      <w:r>
+        <w:rPr>
+          <w:rFonts w:asciiTheme="majorHAnsi" w:eastAsia="Times New Roman" w:hAnsiTheme="majorHAnsi" w:cstheme="majorHAnsi"/>
+          <w:highlight w:val="white"/>
+          <w:lang w:val="en-US"/>
+        </w:rPr>
+        <w:t xml:space="preserve">’ R Package was utilized for the purpose of this paper. </w:t>
       </w:r>
       <w:r>
         <w:rPr>
@@ -8252,16 +9274,25 @@
           <w:highlight w:val="white"/>
           <w:lang w:val="en-US"/>
         </w:rPr>
-        <w:t xml:space="preserve">Although the parameters could have been regularized using Ridge or ElasticNet, LASSO regularization has the advantage of being able to shrink irrelevant parameters all the way to zero – </w:t>
-      </w:r>
-      <w:r>
-        <w:rPr>
-          <w:rFonts w:asciiTheme="majorHAnsi" w:eastAsia="Times New Roman" w:hAnsiTheme="majorHAnsi" w:cstheme="majorHAnsi"/>
-          <w:highlight w:val="white"/>
-          <w:lang w:val="en-US"/>
-        </w:rPr>
-        <w:lastRenderedPageBreak/>
-        <w:t>as opposed to Ridge regularization. Elastic net is a combination of Ridge and Lasso and would therefore be a compromise between the two. The shrinking of parameter estimates to zero is beneficial given the many features that are unrelated to the distinction between schizophrenia and healthy individuals.</w:t>
+        <w:t xml:space="preserve">Although the parameters could have been regularized using Ridge or </w:t>
+      </w:r>
+      <w:proofErr w:type="spellStart"/>
+      <w:r>
+        <w:rPr>
+          <w:rFonts w:asciiTheme="majorHAnsi" w:eastAsia="Times New Roman" w:hAnsiTheme="majorHAnsi" w:cstheme="majorHAnsi"/>
+          <w:highlight w:val="white"/>
+          <w:lang w:val="en-US"/>
+        </w:rPr>
+        <w:t>ElasticNet</w:t>
+      </w:r>
+      <w:proofErr w:type="spellEnd"/>
+      <w:r>
+        <w:rPr>
+          <w:rFonts w:asciiTheme="majorHAnsi" w:eastAsia="Times New Roman" w:hAnsiTheme="majorHAnsi" w:cstheme="majorHAnsi"/>
+          <w:highlight w:val="white"/>
+          <w:lang w:val="en-US"/>
+        </w:rPr>
+        <w:t>, LASSO regularization has the advantage of being able to shrink irrelevant parameters all the way to zero – as opposed to Ridge regularization. Elastic net is a combination of Ridge and Lasso and would therefore be a compromise between the two. The shrinking of parameter estimates to zero is beneficial given the many features that are unrelated to the distinction between schizophrenia and healthy individuals.</w:t>
       </w:r>
     </w:p>
     <w:p>
@@ -8274,7 +9305,7 @@
           <w:lang w:val="en-US"/>
         </w:rPr>
       </w:pPr>
-      <w:bookmarkStart w:id="26" w:name="_Toc57284936"/>
+      <w:bookmarkStart w:id="27" w:name="_Toc57284936"/>
       <w:r>
         <w:rPr>
           <w:rFonts w:asciiTheme="majorHAnsi" w:hAnsiTheme="majorHAnsi" w:cstheme="majorHAnsi"/>
@@ -8283,7 +9314,7 @@
         </w:rPr>
         <w:t>2.5.2 What is L2 regularization?</w:t>
       </w:r>
-      <w:bookmarkEnd w:id="26"/>
+      <w:bookmarkEnd w:id="27"/>
     </w:p>
     <w:p>
       <w:pPr>
@@ -8456,7 +9487,25 @@
           <w:highlight w:val="white"/>
           <w:lang w:val="en-US"/>
         </w:rPr>
-        <w:t>The lambda value producing the minimum value in the loss function (lambda.min) was first computed. This was done by testing a range of lambda values using Leave-One-Out CV</w:t>
+        <w:t>The lambda value producing the minimum value in the loss function (</w:t>
+      </w:r>
+      <w:proofErr w:type="spellStart"/>
+      <w:r>
+        <w:rPr>
+          <w:rFonts w:asciiTheme="majorHAnsi" w:eastAsia="Times New Roman" w:hAnsiTheme="majorHAnsi" w:cstheme="majorHAnsi"/>
+          <w:highlight w:val="white"/>
+          <w:lang w:val="en-US"/>
+        </w:rPr>
+        <w:t>lambda.min</w:t>
+      </w:r>
+      <w:proofErr w:type="spellEnd"/>
+      <w:r>
+        <w:rPr>
+          <w:rFonts w:asciiTheme="majorHAnsi" w:eastAsia="Times New Roman" w:hAnsiTheme="majorHAnsi" w:cstheme="majorHAnsi"/>
+          <w:highlight w:val="white"/>
+          <w:lang w:val="en-US"/>
+        </w:rPr>
+        <w:t>) was first computed. This was done by testing a range of lambda values using Leave-One-Out CV</w:t>
       </w:r>
       <w:r>
         <w:rPr>
@@ -8472,7 +9521,43 @@
           <w:highlight w:val="white"/>
           <w:lang w:val="en-US"/>
         </w:rPr>
-        <w:t xml:space="preserve"> (LOO-CV). Subsequently the lambda value resulting in the fewest number of parameters within 1 SE from the lambda.min was chosen (lambda.1se). Although lambda.min has the lowest level of misclassification, lambda.1se has the advantage of acknowledging the fact that the fits are estimated with some error </w:t>
+        <w:t xml:space="preserve"> (LOO-CV). Subsequently the lambda value resulting in the fewest number of parameters within 1 SE from the </w:t>
+      </w:r>
+      <w:proofErr w:type="spellStart"/>
+      <w:r>
+        <w:rPr>
+          <w:rFonts w:asciiTheme="majorHAnsi" w:eastAsia="Times New Roman" w:hAnsiTheme="majorHAnsi" w:cstheme="majorHAnsi"/>
+          <w:highlight w:val="white"/>
+          <w:lang w:val="en-US"/>
+        </w:rPr>
+        <w:t>lambda.min</w:t>
+      </w:r>
+      <w:proofErr w:type="spellEnd"/>
+      <w:r>
+        <w:rPr>
+          <w:rFonts w:asciiTheme="majorHAnsi" w:eastAsia="Times New Roman" w:hAnsiTheme="majorHAnsi" w:cstheme="majorHAnsi"/>
+          <w:highlight w:val="white"/>
+          <w:lang w:val="en-US"/>
+        </w:rPr>
+        <w:t xml:space="preserve"> was chosen (lambda.1se). Although </w:t>
+      </w:r>
+      <w:proofErr w:type="spellStart"/>
+      <w:r>
+        <w:rPr>
+          <w:rFonts w:asciiTheme="majorHAnsi" w:eastAsia="Times New Roman" w:hAnsiTheme="majorHAnsi" w:cstheme="majorHAnsi"/>
+          <w:highlight w:val="white"/>
+          <w:lang w:val="en-US"/>
+        </w:rPr>
+        <w:t>lambda.min</w:t>
+      </w:r>
+      <w:proofErr w:type="spellEnd"/>
+      <w:r>
+        <w:rPr>
+          <w:rFonts w:asciiTheme="majorHAnsi" w:eastAsia="Times New Roman" w:hAnsiTheme="majorHAnsi" w:cstheme="majorHAnsi"/>
+          <w:highlight w:val="white"/>
+          <w:lang w:val="en-US"/>
+        </w:rPr>
+        <w:t xml:space="preserve"> has the lowest level of misclassification, lambda.1se has the advantage of acknowledging the fact that the fits are estimated with some error </w:t>
       </w:r>
       <w:r>
         <w:rPr>
@@ -8633,7 +9718,29 @@
           <w:highlight w:val="white"/>
           <w:lang w:val="en-US"/>
         </w:rPr>
-        <w:t>A range of lambda values (x-axis) and the resulting 1) misclassification error, and 2) number of features (seen at the top). From left to right, the dotted lines represent lambda.min and lambda.1se, respectively.</w:t>
+        <w:t xml:space="preserve">A range of lambda values (x-axis) and the resulting 1) misclassification error, and 2) number of features (seen at the top). From left to right, the dotted lines represent </w:t>
+      </w:r>
+      <w:proofErr w:type="spellStart"/>
+      <w:r>
+        <w:rPr>
+          <w:rFonts w:asciiTheme="majorHAnsi" w:eastAsia="Times New Roman" w:hAnsiTheme="majorHAnsi" w:cstheme="majorHAnsi"/>
+          <w:i/>
+          <w:iCs/>
+          <w:highlight w:val="white"/>
+          <w:lang w:val="en-US"/>
+        </w:rPr>
+        <w:t>lambda.min</w:t>
+      </w:r>
+      <w:proofErr w:type="spellEnd"/>
+      <w:r>
+        <w:rPr>
+          <w:rFonts w:asciiTheme="majorHAnsi" w:eastAsia="Times New Roman" w:hAnsiTheme="majorHAnsi" w:cstheme="majorHAnsi"/>
+          <w:i/>
+          <w:iCs/>
+          <w:highlight w:val="white"/>
+          <w:lang w:val="en-US"/>
+        </w:rPr>
+        <w:t xml:space="preserve"> and lambda.1se, respectively.</w:t>
       </w:r>
     </w:p>
     <w:p>
@@ -8655,7 +9762,7 @@
           <w:lang w:val="en-US"/>
         </w:rPr>
       </w:pPr>
-      <w:bookmarkStart w:id="27" w:name="_Toc57284937"/>
+      <w:bookmarkStart w:id="28" w:name="_Toc57284937"/>
       <w:r>
         <w:rPr>
           <w:rFonts w:asciiTheme="majorHAnsi" w:hAnsiTheme="majorHAnsi" w:cstheme="majorHAnsi"/>
@@ -8664,7 +9771,7 @@
         </w:rPr>
         <w:t>2.5.4 Feature selection</w:t>
       </w:r>
-      <w:bookmarkEnd w:id="27"/>
+      <w:bookmarkEnd w:id="28"/>
     </w:p>
     <w:p>
       <w:pPr>
@@ -8890,7 +9997,7 @@
           <w:lang w:val="en-US"/>
         </w:rPr>
       </w:pPr>
-      <w:bookmarkStart w:id="28" w:name="_Toc57284938"/>
+      <w:bookmarkStart w:id="29" w:name="_Toc57284938"/>
       <w:r>
         <w:rPr>
           <w:rFonts w:asciiTheme="majorHAnsi" w:hAnsiTheme="majorHAnsi" w:cstheme="majorHAnsi"/>
@@ -8899,7 +10006,7 @@
         </w:rPr>
         <w:t>2.6 Model and model tuning</w:t>
       </w:r>
-      <w:bookmarkEnd w:id="28"/>
+      <w:bookmarkEnd w:id="29"/>
     </w:p>
     <w:p>
       <w:pPr>
@@ -9032,8 +10139,18 @@
           <w:highlight w:val="white"/>
           <w:lang w:val="en-US"/>
         </w:rPr>
-        <w:t>Creating the submodels</w:t>
-      </w:r>
+        <w:t xml:space="preserve">Creating the </w:t>
+      </w:r>
+      <w:proofErr w:type="spellStart"/>
+      <w:r>
+        <w:rPr>
+          <w:rFonts w:asciiTheme="majorHAnsi" w:eastAsia="Times New Roman" w:hAnsiTheme="majorHAnsi" w:cstheme="majorHAnsi"/>
+          <w:highlight w:val="white"/>
+          <w:lang w:val="en-US"/>
+        </w:rPr>
+        <w:t>submodels</w:t>
+      </w:r>
+      <w:proofErr w:type="spellEnd"/>
     </w:p>
     <w:p>
       <w:pPr>
@@ -9076,8 +10193,18 @@
           <w:highlight w:val="white"/>
           <w:lang w:val="en-US"/>
         </w:rPr>
-        <w:t>Testing the submodels</w:t>
-      </w:r>
+        <w:t xml:space="preserve">Testing the </w:t>
+      </w:r>
+      <w:proofErr w:type="spellStart"/>
+      <w:r>
+        <w:rPr>
+          <w:rFonts w:asciiTheme="majorHAnsi" w:eastAsia="Times New Roman" w:hAnsiTheme="majorHAnsi" w:cstheme="majorHAnsi"/>
+          <w:highlight w:val="white"/>
+          <w:lang w:val="en-US"/>
+        </w:rPr>
+        <w:t>submodels</w:t>
+      </w:r>
+      <w:proofErr w:type="spellEnd"/>
     </w:p>
     <w:p>
       <w:pPr>
@@ -9218,7 +10345,7 @@
           <w:lang w:val="en-US"/>
         </w:rPr>
       </w:pPr>
-      <w:bookmarkStart w:id="29" w:name="_Toc57284939"/>
+      <w:bookmarkStart w:id="30" w:name="_Toc57284939"/>
       <w:r>
         <w:rPr>
           <w:rFonts w:asciiTheme="majorHAnsi" w:hAnsiTheme="majorHAnsi" w:cstheme="majorHAnsi"/>
@@ -9228,7 +10355,7 @@
         <w:lastRenderedPageBreak/>
         <w:t>2.7 Evaluation metrics</w:t>
       </w:r>
-      <w:bookmarkEnd w:id="29"/>
+      <w:bookmarkEnd w:id="30"/>
     </w:p>
     <w:p>
       <w:pPr>
@@ -9554,7 +10681,7 @@
           <w:lang w:val="en-US"/>
         </w:rPr>
       </w:pPr>
-      <w:bookmarkStart w:id="30" w:name="_Toc57284940"/>
+      <w:bookmarkStart w:id="31" w:name="_Toc57284940"/>
       <w:r>
         <w:rPr>
           <w:rFonts w:asciiTheme="majorHAnsi" w:hAnsiTheme="majorHAnsi" w:cstheme="majorHAnsi"/>
@@ -9563,7 +10690,7 @@
         </w:rPr>
         <w:t>3. Results</w:t>
       </w:r>
-      <w:bookmarkEnd w:id="30"/>
+      <w:bookmarkEnd w:id="31"/>
     </w:p>
     <w:p>
       <w:pPr>
@@ -14603,7 +15730,7 @@
           <w:lang w:val="en-US"/>
         </w:rPr>
       </w:pPr>
-      <w:bookmarkStart w:id="31" w:name="_Toc57284941"/>
+      <w:bookmarkStart w:id="32" w:name="_Toc57284941"/>
       <w:r>
         <w:rPr>
           <w:rFonts w:asciiTheme="majorHAnsi" w:hAnsiTheme="majorHAnsi" w:cstheme="majorHAnsi"/>
@@ -14612,7 +15739,7 @@
         </w:rPr>
         <w:t>4. Discussion</w:t>
       </w:r>
-      <w:bookmarkEnd w:id="31"/>
+      <w:bookmarkEnd w:id="32"/>
     </w:p>
     <w:p>
       <w:pPr>
@@ -14623,7 +15750,7 @@
           <w:lang w:val="en-US"/>
         </w:rPr>
       </w:pPr>
-      <w:bookmarkStart w:id="32" w:name="_Toc57284942"/>
+      <w:bookmarkStart w:id="33" w:name="_Toc57284942"/>
       <w:r>
         <w:rPr>
           <w:rFonts w:asciiTheme="majorHAnsi" w:hAnsiTheme="majorHAnsi" w:cstheme="majorHAnsi"/>
@@ -14639,7 +15766,7 @@
         </w:rPr>
         <w:t>Results and replication comparison</w:t>
       </w:r>
-      <w:bookmarkEnd w:id="32"/>
+      <w:bookmarkEnd w:id="33"/>
     </w:p>
     <w:p>
       <w:pPr>
@@ -14651,7 +15778,7 @@
           <w:lang w:val="en-US"/>
         </w:rPr>
       </w:pPr>
-      <w:bookmarkStart w:id="33" w:name="_Toc57284943"/>
+      <w:bookmarkStart w:id="34" w:name="_Toc57284943"/>
       <w:r>
         <w:rPr>
           <w:rFonts w:asciiTheme="majorHAnsi" w:hAnsiTheme="majorHAnsi" w:cstheme="majorHAnsi"/>
@@ -14660,7 +15787,7 @@
         </w:rPr>
         <w:t>4.1.1 Performance</w:t>
       </w:r>
-      <w:bookmarkEnd w:id="33"/>
+      <w:bookmarkEnd w:id="34"/>
     </w:p>
     <w:p>
       <w:pPr>
@@ -15474,7 +16601,7 @@
           <w:lang w:val="en-US"/>
         </w:rPr>
       </w:pPr>
-      <w:bookmarkStart w:id="34" w:name="_Toc57284944"/>
+      <w:bookmarkStart w:id="35" w:name="_Toc57284944"/>
       <w:r>
         <w:rPr>
           <w:rFonts w:asciiTheme="majorHAnsi" w:hAnsiTheme="majorHAnsi" w:cstheme="majorHAnsi"/>
@@ -15483,7 +16610,7 @@
         </w:rPr>
         <w:t>4.1.2 Data</w:t>
       </w:r>
-      <w:bookmarkEnd w:id="34"/>
+      <w:bookmarkEnd w:id="35"/>
     </w:p>
     <w:p>
       <w:pPr>
@@ -15987,7 +17114,7 @@
           <w:lang w:val="en-US"/>
         </w:rPr>
       </w:pPr>
-      <w:bookmarkStart w:id="35" w:name="_Toc57284945"/>
+      <w:bookmarkStart w:id="36" w:name="_Toc57284945"/>
       <w:r>
         <w:rPr>
           <w:rFonts w:asciiTheme="majorHAnsi" w:hAnsiTheme="majorHAnsi" w:cstheme="majorHAnsi"/>
@@ -15996,7 +17123,7 @@
         </w:rPr>
         <w:t>4.1.3 Feature selection</w:t>
       </w:r>
-      <w:bookmarkEnd w:id="35"/>
+      <w:bookmarkEnd w:id="36"/>
     </w:p>
     <w:p>
       <w:pPr>
@@ -16073,7 +17200,7 @@
           <w:lang w:val="en-US"/>
         </w:rPr>
       </w:pPr>
-      <w:bookmarkStart w:id="36" w:name="_Hlk57626236"/>
+      <w:bookmarkStart w:id="37" w:name="_Hlk57626236"/>
       <w:r>
         <w:rPr>
           <w:rFonts w:asciiTheme="majorHAnsi" w:hAnsiTheme="majorHAnsi" w:cstheme="majorHAnsi"/>
@@ -16223,7 +17350,7 @@
         <w:t xml:space="preserve"> on performance</w:t>
       </w:r>
     </w:p>
-    <w:bookmarkEnd w:id="36"/>
+    <w:bookmarkEnd w:id="37"/>
     <w:p>
       <w:pPr>
         <w:rPr>
@@ -16303,7 +17430,23 @@
           <w:lang w:val="en-US"/>
         </w:rPr>
         <w:br/>
-        <w:t>PCA used to rank? Most common method is that PCA is used for defining new features, namely PC1 + PC2 + ... +PCn, until some desired threshold of accumulated variance is met.</w:t>
+        <w:t>PCA used to rank? Most common method is that PCA is used for defining new features, namely PC1 + PC2 + ... +</w:t>
+      </w:r>
+      <w:proofErr w:type="spellStart"/>
+      <w:r>
+        <w:rPr>
+          <w:rFonts w:asciiTheme="majorHAnsi" w:eastAsia="Times New Roman" w:hAnsiTheme="majorHAnsi" w:cstheme="majorHAnsi"/>
+          <w:lang w:val="en-US"/>
+        </w:rPr>
+        <w:t>PCn</w:t>
+      </w:r>
+      <w:proofErr w:type="spellEnd"/>
+      <w:r>
+        <w:rPr>
+          <w:rFonts w:asciiTheme="majorHAnsi" w:eastAsia="Times New Roman" w:hAnsiTheme="majorHAnsi" w:cstheme="majorHAnsi"/>
+          <w:lang w:val="en-US"/>
+        </w:rPr>
+        <w:t>, until some desired threshold of accumulated variance is met.</w:t>
       </w:r>
     </w:p>
     <w:p>
@@ -16500,7 +17643,7 @@
           <w:lang w:val="en-US"/>
         </w:rPr>
       </w:pPr>
-      <w:bookmarkStart w:id="37" w:name="_Toc57284946"/>
+      <w:bookmarkStart w:id="38" w:name="_Toc57284946"/>
       <w:r>
         <w:rPr>
           <w:rFonts w:asciiTheme="majorHAnsi" w:hAnsiTheme="majorHAnsi" w:cstheme="majorHAnsi"/>
@@ -16509,7 +17652,7 @@
         </w:rPr>
         <w:t>4.1.4 Methods ()</w:t>
       </w:r>
-      <w:bookmarkEnd w:id="37"/>
+      <w:bookmarkEnd w:id="38"/>
     </w:p>
     <w:p>
       <w:pPr>
@@ -17241,7 +18384,7 @@
           <w:lang w:val="en-US"/>
         </w:rPr>
       </w:pPr>
-      <w:bookmarkStart w:id="38" w:name="_Toc57284947"/>
+      <w:bookmarkStart w:id="39" w:name="_Toc57284947"/>
       <w:r>
         <w:rPr>
           <w:rFonts w:asciiTheme="majorHAnsi" w:hAnsiTheme="majorHAnsi" w:cstheme="majorHAnsi"/>
@@ -17250,7 +18393,7 @@
         </w:rPr>
         <w:t>4.2 Pipeline</w:t>
       </w:r>
-      <w:bookmarkEnd w:id="38"/>
+      <w:bookmarkEnd w:id="39"/>
     </w:p>
     <w:p>
       <w:pPr>
@@ -17262,7 +18405,7 @@
           <w:lang w:val="en-US"/>
         </w:rPr>
       </w:pPr>
-      <w:bookmarkStart w:id="39" w:name="_Toc57284948"/>
+      <w:bookmarkStart w:id="40" w:name="_Toc57284948"/>
       <w:r>
         <w:rPr>
           <w:rFonts w:asciiTheme="majorHAnsi" w:hAnsiTheme="majorHAnsi" w:cstheme="majorHAnsi"/>
@@ -17271,7 +18414,7 @@
         </w:rPr>
         <w:t xml:space="preserve">4.2.1 </w:t>
       </w:r>
-      <w:bookmarkEnd w:id="39"/>
+      <w:bookmarkEnd w:id="40"/>
       <w:r>
         <w:rPr>
           <w:rFonts w:asciiTheme="majorHAnsi" w:hAnsiTheme="majorHAnsi" w:cstheme="majorHAnsi"/>
@@ -17756,7 +18899,7 @@
           <w:lang w:val="en-US"/>
         </w:rPr>
       </w:pPr>
-      <w:bookmarkStart w:id="40" w:name="_Toc57284949"/>
+      <w:bookmarkStart w:id="41" w:name="_Toc57284949"/>
       <w:r>
         <w:rPr>
           <w:rFonts w:asciiTheme="majorHAnsi" w:hAnsiTheme="majorHAnsi" w:cstheme="majorHAnsi"/>
@@ -17765,7 +18908,7 @@
         </w:rPr>
         <w:t xml:space="preserve">4.2.2 </w:t>
       </w:r>
-      <w:bookmarkEnd w:id="40"/>
+      <w:bookmarkEnd w:id="41"/>
       <w:r>
         <w:rPr>
           <w:rFonts w:asciiTheme="majorHAnsi" w:hAnsiTheme="majorHAnsi" w:cstheme="majorHAnsi"/>
@@ -18177,8 +19320,16 @@
         <w:rPr>
           <w:lang w:val="en-US"/>
         </w:rPr>
-        <w:t>Arbitrary choices and handycrafts</w:t>
-      </w:r>
+        <w:t xml:space="preserve">Arbitrary choices and </w:t>
+      </w:r>
+      <w:proofErr w:type="spellStart"/>
+      <w:r>
+        <w:rPr>
+          <w:lang w:val="en-US"/>
+        </w:rPr>
+        <w:t>handycrafts</w:t>
+      </w:r>
+      <w:proofErr w:type="spellEnd"/>
     </w:p>
     <w:p>
       <w:pPr>
@@ -18404,7 +19555,25 @@
           <w:color w:val="000000"/>
           <w:lang w:val="en-US"/>
         </w:rPr>
-        <w:t>Many choices have to do with handycrafts and arbitrary choices (tuning)</w:t>
+        <w:t xml:space="preserve">Many choices have to do with </w:t>
+      </w:r>
+      <w:proofErr w:type="spellStart"/>
+      <w:r>
+        <w:rPr>
+          <w:rFonts w:ascii="Arial" w:eastAsia="Times New Roman" w:hAnsi="Arial"/>
+          <w:color w:val="000000"/>
+          <w:lang w:val="en-US"/>
+        </w:rPr>
+        <w:t>handycrafts</w:t>
+      </w:r>
+      <w:proofErr w:type="spellEnd"/>
+      <w:r>
+        <w:rPr>
+          <w:rFonts w:ascii="Arial" w:eastAsia="Times New Roman" w:hAnsi="Arial"/>
+          <w:color w:val="000000"/>
+          <w:lang w:val="en-US"/>
+        </w:rPr>
+        <w:t xml:space="preserve"> and arbitrary choices (tuning)</w:t>
       </w:r>
     </w:p>
     <w:p>
@@ -18636,7 +19805,7 @@
           <w:lang w:val="en-US"/>
         </w:rPr>
       </w:pPr>
-      <w:bookmarkStart w:id="41" w:name="_Toc57284950"/>
+      <w:bookmarkStart w:id="42" w:name="_Toc57284950"/>
       <w:r>
         <w:rPr>
           <w:rFonts w:asciiTheme="majorHAnsi" w:hAnsiTheme="majorHAnsi" w:cstheme="majorHAnsi"/>
@@ -18645,7 +19814,7 @@
         </w:rPr>
         <w:t xml:space="preserve">4.3 </w:t>
       </w:r>
-      <w:bookmarkEnd w:id="41"/>
+      <w:bookmarkEnd w:id="42"/>
       <w:r>
         <w:rPr>
           <w:rFonts w:asciiTheme="majorHAnsi" w:hAnsiTheme="majorHAnsi" w:cstheme="majorHAnsi"/>
@@ -18673,7 +19842,7 @@
           <w:lang w:val="en-US"/>
         </w:rPr>
       </w:pPr>
-      <w:bookmarkStart w:id="42" w:name="_Toc57619590"/>
+      <w:bookmarkStart w:id="43" w:name="_Toc57619590"/>
       <w:r>
         <w:rPr>
           <w:rFonts w:asciiTheme="majorHAnsi" w:hAnsiTheme="majorHAnsi" w:cstheme="majorHAnsi"/>
@@ -18722,98 +19891,338 @@
         </w:rPr>
         <w:t>Need for a widely applicable, conservative, transparent pipeline.</w:t>
       </w:r>
-      <w:bookmarkEnd w:id="42"/>
-    </w:p>
-    <w:p>
-      <w:pPr>
-        <w:rPr>
-          <w:highlight w:val="white"/>
-          <w:lang w:val="en-US"/>
-        </w:rPr>
-      </w:pPr>
-      <w:r>
-        <w:rPr>
-          <w:highlight w:val="white"/>
-          <w:lang w:val="en-US"/>
-        </w:rPr>
-        <w:t>S</w:t>
-      </w:r>
-    </w:p>
-    <w:p>
-      <w:pPr>
-        <w:pStyle w:val="Heading3"/>
-        <w:ind w:firstLine="0"/>
-        <w:rPr>
-          <w:rFonts w:asciiTheme="majorHAnsi" w:hAnsiTheme="majorHAnsi" w:cstheme="majorHAnsi"/>
-          <w:highlight w:val="white"/>
-          <w:lang w:val="en-US"/>
-        </w:rPr>
-      </w:pPr>
-      <w:bookmarkStart w:id="43" w:name="_Toc57619591"/>
-      <w:r>
-        <w:rPr>
-          <w:rFonts w:asciiTheme="majorHAnsi" w:hAnsiTheme="majorHAnsi" w:cstheme="majorHAnsi"/>
-          <w:highlight w:val="white"/>
-          <w:lang w:val="en-US"/>
-        </w:rPr>
-        <w:t>4.</w:t>
-      </w:r>
-      <w:r>
-        <w:rPr>
-          <w:rFonts w:asciiTheme="majorHAnsi" w:hAnsiTheme="majorHAnsi" w:cstheme="majorHAnsi"/>
-          <w:highlight w:val="white"/>
-          <w:lang w:val="en-US"/>
-        </w:rPr>
-        <w:t>3</w:t>
-      </w:r>
-      <w:r>
-        <w:rPr>
-          <w:rFonts w:asciiTheme="majorHAnsi" w:hAnsiTheme="majorHAnsi" w:cstheme="majorHAnsi"/>
-          <w:highlight w:val="white"/>
-          <w:lang w:val="en-US"/>
-        </w:rPr>
-        <w:t>.</w:t>
-      </w:r>
-      <w:r>
-        <w:rPr>
-          <w:rFonts w:asciiTheme="majorHAnsi" w:hAnsiTheme="majorHAnsi" w:cstheme="majorHAnsi"/>
-          <w:highlight w:val="white"/>
-          <w:lang w:val="en-US"/>
-        </w:rPr>
-        <w:t>2</w:t>
-      </w:r>
-      <w:r>
-        <w:rPr>
-          <w:rFonts w:asciiTheme="majorHAnsi" w:hAnsiTheme="majorHAnsi" w:cstheme="majorHAnsi"/>
-          <w:highlight w:val="white"/>
-          <w:lang w:val="en-US"/>
-        </w:rPr>
-        <w:t xml:space="preserve"> </w:t>
-      </w:r>
-      <w:r>
-        <w:rPr>
-          <w:rFonts w:asciiTheme="majorHAnsi" w:hAnsiTheme="majorHAnsi" w:cstheme="majorHAnsi"/>
-          <w:highlight w:val="white"/>
-          <w:lang w:val="en-US"/>
-        </w:rPr>
-        <w:t>Need for more replications and a generally more open science-based approach</w:t>
-      </w:r>
       <w:bookmarkEnd w:id="43"/>
     </w:p>
     <w:p>
       <w:pPr>
-        <w:rPr>
-          <w:highlight w:val="white"/>
-          <w:lang w:val="en-US"/>
-        </w:rPr>
-      </w:pPr>
-      <w:r>
-        <w:rPr>
-          <w:highlight w:val="white"/>
-          <w:lang w:val="en-US"/>
-        </w:rPr>
-        <w:t>S</w:t>
-      </w:r>
+        <w:pStyle w:val="ListParagraph"/>
+        <w:numPr>
+          <w:ilvl w:val="0"/>
+          <w:numId w:val="30"/>
+        </w:numPr>
+        <w:rPr>
+          <w:highlight w:val="white"/>
+          <w:lang w:val="en-US"/>
+        </w:rPr>
+      </w:pPr>
+      <w:r>
+        <w:rPr>
+          <w:highlight w:val="white"/>
+          <w:lang w:val="en-US"/>
+        </w:rPr>
+        <w:t>Meta (widely applicable, conservative, transparent pipeline) would help by:</w:t>
+      </w:r>
+    </w:p>
+    <w:p>
+      <w:pPr>
+        <w:pStyle w:val="ListParagraph"/>
+        <w:numPr>
+          <w:ilvl w:val="1"/>
+          <w:numId w:val="30"/>
+        </w:numPr>
+        <w:rPr>
+          <w:highlight w:val="white"/>
+          <w:lang w:val="en-US"/>
+        </w:rPr>
+      </w:pPr>
+      <w:r>
+        <w:rPr>
+          <w:highlight w:val="white"/>
+          <w:lang w:val="en-US"/>
+        </w:rPr>
+        <w:t xml:space="preserve">Avoiding in overfitting </w:t>
+      </w:r>
+      <w:bookmarkStart w:id="44" w:name="_Hlk57713942"/>
+      <w:r>
+        <w:rPr>
+          <w:highlight w:val="white"/>
+          <w:lang w:val="en-US"/>
+        </w:rPr>
+        <w:t>(as mentioned previously)</w:t>
+      </w:r>
+      <w:bookmarkEnd w:id="44"/>
+    </w:p>
+    <w:p>
+      <w:pPr>
+        <w:pStyle w:val="ListParagraph"/>
+        <w:numPr>
+          <w:ilvl w:val="1"/>
+          <w:numId w:val="30"/>
+        </w:numPr>
+        <w:rPr>
+          <w:highlight w:val="white"/>
+          <w:lang w:val="en-US"/>
+        </w:rPr>
+      </w:pPr>
+      <w:r>
+        <w:rPr>
+          <w:highlight w:val="white"/>
+          <w:lang w:val="en-US"/>
+        </w:rPr>
+        <w:t>Making it easier to compare results (as mentioned previously)</w:t>
+      </w:r>
+    </w:p>
+    <w:p>
+      <w:pPr>
+        <w:pStyle w:val="ListParagraph"/>
+        <w:numPr>
+          <w:ilvl w:val="2"/>
+          <w:numId w:val="30"/>
+        </w:numPr>
+        <w:rPr>
+          <w:highlight w:val="white"/>
+          <w:lang w:val="en-US"/>
+        </w:rPr>
+      </w:pPr>
+      <w:r>
+        <w:rPr>
+          <w:highlight w:val="white"/>
+          <w:lang w:val="en-US"/>
+        </w:rPr>
+        <w:t>Within or across sexes and nationalities,</w:t>
+      </w:r>
+    </w:p>
+    <w:p>
+      <w:pPr>
+        <w:pStyle w:val="ListParagraph"/>
+        <w:numPr>
+          <w:ilvl w:val="1"/>
+          <w:numId w:val="30"/>
+        </w:numPr>
+        <w:rPr>
+          <w:highlight w:val="white"/>
+          <w:lang w:val="en-US"/>
+        </w:rPr>
+      </w:pPr>
+      <w:r>
+        <w:rPr>
+          <w:highlight w:val="white"/>
+          <w:lang w:val="en-US"/>
+        </w:rPr>
+        <w:t>Making it easier to replicate</w:t>
+      </w:r>
+    </w:p>
+    <w:p>
+      <w:pPr>
+        <w:pStyle w:val="ListParagraph"/>
+        <w:numPr>
+          <w:ilvl w:val="1"/>
+          <w:numId w:val="30"/>
+        </w:numPr>
+        <w:rPr>
+          <w:highlight w:val="white"/>
+          <w:lang w:val="en-US"/>
+        </w:rPr>
+      </w:pPr>
+      <w:r>
+        <w:rPr>
+          <w:highlight w:val="white"/>
+          <w:lang w:val="en-US"/>
+        </w:rPr>
+        <w:t>Enabling research to know locate the origin of differences in results (as mentioned previously)</w:t>
+      </w:r>
+    </w:p>
+    <w:p>
+      <w:pPr>
+        <w:pStyle w:val="ListParagraph"/>
+        <w:numPr>
+          <w:ilvl w:val="2"/>
+          <w:numId w:val="30"/>
+        </w:numPr>
+        <w:rPr>
+          <w:lang w:val="en-US"/>
+        </w:rPr>
+      </w:pPr>
+      <w:r>
+        <w:rPr>
+          <w:rFonts w:asciiTheme="majorHAnsi" w:hAnsiTheme="majorHAnsi" w:cstheme="majorHAnsi"/>
+          <w:lang w:val="en-US"/>
+        </w:rPr>
+        <w:t>Biased labels</w:t>
+      </w:r>
+    </w:p>
+    <w:p>
+      <w:pPr>
+        <w:pStyle w:val="ListParagraph"/>
+        <w:numPr>
+          <w:ilvl w:val="2"/>
+          <w:numId w:val="30"/>
+        </w:numPr>
+        <w:rPr>
+          <w:lang w:val="en-US"/>
+        </w:rPr>
+      </w:pPr>
+      <w:r>
+        <w:rPr>
+          <w:rFonts w:asciiTheme="majorHAnsi" w:hAnsiTheme="majorHAnsi" w:cstheme="majorHAnsi"/>
+          <w:lang w:val="en-US"/>
+        </w:rPr>
+        <w:t>Difference in language</w:t>
+      </w:r>
+    </w:p>
+    <w:p>
+      <w:pPr>
+        <w:pStyle w:val="ListParagraph"/>
+        <w:numPr>
+          <w:ilvl w:val="2"/>
+          <w:numId w:val="30"/>
+        </w:numPr>
+        <w:rPr>
+          <w:lang w:val="en-US"/>
+        </w:rPr>
+      </w:pPr>
+      <w:r>
+        <w:rPr>
+          <w:rFonts w:asciiTheme="majorHAnsi" w:hAnsiTheme="majorHAnsi" w:cstheme="majorHAnsi"/>
+          <w:lang w:val="en-US"/>
+        </w:rPr>
+        <w:t>Task differences</w:t>
+      </w:r>
+    </w:p>
+    <w:p>
+      <w:pPr>
+        <w:pStyle w:val="ListParagraph"/>
+        <w:numPr>
+          <w:ilvl w:val="2"/>
+          <w:numId w:val="30"/>
+        </w:numPr>
+        <w:rPr>
+          <w:lang w:val="en-US"/>
+        </w:rPr>
+      </w:pPr>
+      <w:r>
+        <w:rPr>
+          <w:rFonts w:asciiTheme="majorHAnsi" w:hAnsiTheme="majorHAnsi" w:cstheme="majorHAnsi"/>
+          <w:lang w:val="en-US"/>
+        </w:rPr>
+        <w:t>Difference in algorithms</w:t>
+      </w:r>
+    </w:p>
+    <w:p>
+      <w:pPr>
+        <w:pStyle w:val="ListParagraph"/>
+        <w:numPr>
+          <w:ilvl w:val="2"/>
+          <w:numId w:val="30"/>
+        </w:numPr>
+        <w:rPr>
+          <w:lang w:val="en-US"/>
+        </w:rPr>
+      </w:pPr>
+      <w:r>
+        <w:rPr>
+          <w:rFonts w:asciiTheme="majorHAnsi" w:hAnsiTheme="majorHAnsi" w:cstheme="majorHAnsi"/>
+          <w:lang w:val="en-US"/>
+        </w:rPr>
+        <w:t>Arbitrary choices for tuning</w:t>
+      </w:r>
+    </w:p>
+    <w:p>
+      <w:pPr>
+        <w:pStyle w:val="ListParagraph"/>
+        <w:numPr>
+          <w:ilvl w:val="2"/>
+          <w:numId w:val="30"/>
+        </w:numPr>
+        <w:rPr>
+          <w:highlight w:val="white"/>
+          <w:lang w:val="en-US"/>
+        </w:rPr>
+      </w:pPr>
+      <w:r>
+        <w:rPr>
+          <w:rFonts w:asciiTheme="majorHAnsi" w:hAnsiTheme="majorHAnsi" w:cstheme="majorHAnsi"/>
+          <w:lang w:val="en-US"/>
+        </w:rPr>
+        <w:t>A mixture (which mixture?) of all the above</w:t>
+      </w:r>
+    </w:p>
+    <w:p>
+      <w:pPr>
+        <w:pStyle w:val="ListParagraph"/>
+        <w:numPr>
+          <w:ilvl w:val="1"/>
+          <w:numId w:val="30"/>
+        </w:numPr>
+        <w:rPr>
+          <w:highlight w:val="white"/>
+          <w:lang w:val="en-US"/>
+        </w:rPr>
+      </w:pPr>
+      <w:r>
+        <w:rPr>
+          <w:highlight w:val="white"/>
+          <w:lang w:val="en-US"/>
+        </w:rPr>
+        <w:t>Shedding light on arbitrary choices – either by:</w:t>
+      </w:r>
+    </w:p>
+    <w:p>
+      <w:pPr>
+        <w:pStyle w:val="ListParagraph"/>
+        <w:numPr>
+          <w:ilvl w:val="2"/>
+          <w:numId w:val="30"/>
+        </w:numPr>
+        <w:rPr>
+          <w:highlight w:val="white"/>
+          <w:lang w:val="en-US"/>
+        </w:rPr>
+      </w:pPr>
+      <w:r>
+        <w:rPr>
+          <w:highlight w:val="white"/>
+          <w:lang w:val="en-US"/>
+        </w:rPr>
+        <w:t>Providing information on it in the papers</w:t>
+      </w:r>
+    </w:p>
+    <w:p>
+      <w:pPr>
+        <w:pStyle w:val="ListParagraph"/>
+        <w:numPr>
+          <w:ilvl w:val="2"/>
+          <w:numId w:val="30"/>
+        </w:numPr>
+        <w:rPr>
+          <w:highlight w:val="white"/>
+          <w:lang w:val="en-US"/>
+        </w:rPr>
+      </w:pPr>
+      <w:r>
+        <w:rPr>
+          <w:highlight w:val="white"/>
+          <w:lang w:val="en-US"/>
+        </w:rPr>
+        <w:t>Providing a method for making these choices</w:t>
+      </w:r>
+    </w:p>
+    <w:p>
+      <w:pPr>
+        <w:pStyle w:val="ListParagraph"/>
+        <w:numPr>
+          <w:ilvl w:val="0"/>
+          <w:numId w:val="30"/>
+        </w:numPr>
+        <w:rPr>
+          <w:lang w:val="en-US"/>
+        </w:rPr>
+      </w:pPr>
+      <w:r>
+        <w:rPr>
+          <w:highlight w:val="white"/>
+          <w:lang w:val="en-US"/>
+        </w:rPr>
+        <w:t>In general: More replications and a generally more open-science based approach</w:t>
+      </w:r>
+    </w:p>
+    <w:p>
+      <w:pPr>
+        <w:rPr>
+          <w:highlight w:val="white"/>
+          <w:lang w:val="en-US"/>
+        </w:rPr>
+      </w:pPr>
     </w:p>
     <w:p>
       <w:pPr>
@@ -18841,15 +20250,6 @@
           <w:lang w:val="en-US"/>
         </w:rPr>
       </w:pPr>
-    </w:p>
-    <w:p>
-      <w:pPr>
-        <w:pStyle w:val="BodyText"/>
-        <w:rPr>
-          <w:highlight w:val="white"/>
-          <w:lang w:val="en-US"/>
-        </w:rPr>
-      </w:pPr>
       <w:r>
         <w:rPr>
           <w:highlight w:val="white"/>
@@ -18864,8 +20264,6 @@
         </w:rPr>
         <w:t>This study was not enough.</w:t>
       </w:r>
-      <w:bookmarkStart w:id="44" w:name="_GoBack"/>
-      <w:bookmarkEnd w:id="44"/>
     </w:p>
     <w:p>
       <w:pPr>
@@ -18915,7 +20313,25 @@
           <w:color w:val="000000"/>
           <w:lang w:val="en-US"/>
         </w:rPr>
-        <w:t>Many choices have to do with handycrafts and arbitrary choices (tuning)</w:t>
+        <w:t xml:space="preserve">Many choices have to do with </w:t>
+      </w:r>
+      <w:proofErr w:type="spellStart"/>
+      <w:r>
+        <w:rPr>
+          <w:rFonts w:ascii="Arial" w:eastAsia="Times New Roman" w:hAnsi="Arial"/>
+          <w:color w:val="000000"/>
+          <w:lang w:val="en-US"/>
+        </w:rPr>
+        <w:t>handycrafts</w:t>
+      </w:r>
+      <w:proofErr w:type="spellEnd"/>
+      <w:r>
+        <w:rPr>
+          <w:rFonts w:ascii="Arial" w:eastAsia="Times New Roman" w:hAnsi="Arial"/>
+          <w:color w:val="000000"/>
+          <w:lang w:val="en-US"/>
+        </w:rPr>
+        <w:t xml:space="preserve"> and arbitrary choices (tuning)</w:t>
       </w:r>
     </w:p>
     <w:p>
@@ -19053,6 +20469,7 @@
           <w:highlight w:val="white"/>
           <w:lang w:val="en-US"/>
         </w:rPr>
+        <w:lastRenderedPageBreak/>
         <w:t>Transparent</w:t>
       </w:r>
     </w:p>
@@ -19190,7 +20607,6 @@
           <w:highlight w:val="white"/>
           <w:lang w:val="en-US"/>
         </w:rPr>
-        <w:lastRenderedPageBreak/>
         <w:t>5. Conclusion</w:t>
       </w:r>
       <w:bookmarkEnd w:id="45"/>
@@ -19475,6 +20891,7 @@
           <w:rFonts w:asciiTheme="majorHAnsi" w:hAnsiTheme="majorHAnsi" w:cstheme="majorHAnsi"/>
           <w:lang w:val="en-US"/>
         </w:rPr>
+        <w:lastRenderedPageBreak/>
         <w:t xml:space="preserve">Bliksted, V., Fagerlund, B., Weed, E., Frith, C., &amp; Videbech, P. (2014). Social cognition and neurocognitive deficits in first-episode schizophrenia. </w:t>
       </w:r>
       <w:r>
@@ -19571,15 +20988,7 @@
           <w:rFonts w:asciiTheme="majorHAnsi" w:hAnsiTheme="majorHAnsi" w:cstheme="majorHAnsi"/>
           <w:lang w:val="en-US"/>
         </w:rPr>
-        <w:t xml:space="preserve">Chakraborty, D., Yang, Z., Tahir, Y., Maszczyk, T., Dauwels, J., Thalmann, N., Zheng, J., Maniam, Y., Amirah, N., &amp; Tan, B. L. (2018). Prediction of negative symptoms of schizophrenia from </w:t>
-      </w:r>
-      <w:r>
-        <w:rPr>
-          <w:rFonts w:asciiTheme="majorHAnsi" w:hAnsiTheme="majorHAnsi" w:cstheme="majorHAnsi"/>
-          <w:lang w:val="en-US"/>
-        </w:rPr>
-        <w:lastRenderedPageBreak/>
-        <w:t xml:space="preserve">emotion related low-level speech signals. </w:t>
+        <w:t xml:space="preserve">Chakraborty, D., Yang, Z., Tahir, Y., Maszczyk, T., Dauwels, J., Thalmann, N., Zheng, J., Maniam, Y., Amirah, N., &amp; Tan, B. L. (2018). Prediction of negative symptoms of schizophrenia from emotion related low-level speech signals. </w:t>
       </w:r>
       <w:r>
         <w:rPr>
@@ -19923,6 +21332,7 @@
           <w:highlight w:val="white"/>
           <w:lang w:val="en-US"/>
         </w:rPr>
+        <w:lastRenderedPageBreak/>
         <w:t>8</w:t>
       </w:r>
       <w:r>
@@ -20859,6 +22269,92 @@
     </w:lvl>
   </w:abstractNum>
   <w:abstractNum w:abstractNumId="6" w15:restartNumberingAfterBreak="0">
+    <w:nsid w:val="220254E1"/>
+    <w:multiLevelType w:val="hybridMultilevel"/>
+    <w:tmpl w:val="E39EE30E"/>
+    <w:lvl w:ilvl="0" w:tplc="0406000F">
+      <w:start w:val="1"/>
+      <w:numFmt w:val="decimal"/>
+      <w:lvlText w:val="%1."/>
+      <w:lvlJc w:val="left"/>
+      <w:pPr>
+        <w:ind w:left="1287" w:hanging="360"/>
+      </w:pPr>
+    </w:lvl>
+    <w:lvl w:ilvl="1" w:tplc="04060019">
+      <w:start w:val="1"/>
+      <w:numFmt w:val="lowerLetter"/>
+      <w:lvlText w:val="%2."/>
+      <w:lvlJc w:val="left"/>
+      <w:pPr>
+        <w:ind w:left="2007" w:hanging="360"/>
+      </w:pPr>
+    </w:lvl>
+    <w:lvl w:ilvl="2" w:tplc="0406001B">
+      <w:start w:val="1"/>
+      <w:numFmt w:val="lowerRoman"/>
+      <w:lvlText w:val="%3."/>
+      <w:lvlJc w:val="right"/>
+      <w:pPr>
+        <w:ind w:left="2727" w:hanging="180"/>
+      </w:pPr>
+    </w:lvl>
+    <w:lvl w:ilvl="3" w:tplc="0406000F" w:tentative="1">
+      <w:start w:val="1"/>
+      <w:numFmt w:val="decimal"/>
+      <w:lvlText w:val="%4."/>
+      <w:lvlJc w:val="left"/>
+      <w:pPr>
+        <w:ind w:left="3447" w:hanging="360"/>
+      </w:pPr>
+    </w:lvl>
+    <w:lvl w:ilvl="4" w:tplc="04060019" w:tentative="1">
+      <w:start w:val="1"/>
+      <w:numFmt w:val="lowerLetter"/>
+      <w:lvlText w:val="%5."/>
+      <w:lvlJc w:val="left"/>
+      <w:pPr>
+        <w:ind w:left="4167" w:hanging="360"/>
+      </w:pPr>
+    </w:lvl>
+    <w:lvl w:ilvl="5" w:tplc="0406001B" w:tentative="1">
+      <w:start w:val="1"/>
+      <w:numFmt w:val="lowerRoman"/>
+      <w:lvlText w:val="%6."/>
+      <w:lvlJc w:val="right"/>
+      <w:pPr>
+        <w:ind w:left="4887" w:hanging="180"/>
+      </w:pPr>
+    </w:lvl>
+    <w:lvl w:ilvl="6" w:tplc="0406000F" w:tentative="1">
+      <w:start w:val="1"/>
+      <w:numFmt w:val="decimal"/>
+      <w:lvlText w:val="%7."/>
+      <w:lvlJc w:val="left"/>
+      <w:pPr>
+        <w:ind w:left="5607" w:hanging="360"/>
+      </w:pPr>
+    </w:lvl>
+    <w:lvl w:ilvl="7" w:tplc="04060019" w:tentative="1">
+      <w:start w:val="1"/>
+      <w:numFmt w:val="lowerLetter"/>
+      <w:lvlText w:val="%8."/>
+      <w:lvlJc w:val="left"/>
+      <w:pPr>
+        <w:ind w:left="6327" w:hanging="360"/>
+      </w:pPr>
+    </w:lvl>
+    <w:lvl w:ilvl="8" w:tplc="0406001B" w:tentative="1">
+      <w:start w:val="1"/>
+      <w:numFmt w:val="lowerRoman"/>
+      <w:lvlText w:val="%9."/>
+      <w:lvlJc w:val="right"/>
+      <w:pPr>
+        <w:ind w:left="7047" w:hanging="180"/>
+      </w:pPr>
+    </w:lvl>
+  </w:abstractNum>
+  <w:abstractNum w:abstractNumId="7" w15:restartNumberingAfterBreak="0">
     <w:nsid w:val="27080AF8"/>
     <w:multiLevelType w:val="hybridMultilevel"/>
     <w:tmpl w:val="E0C0B2C6"/>
@@ -20944,7 +22440,7 @@
       </w:pPr>
     </w:lvl>
   </w:abstractNum>
-  <w:abstractNum w:abstractNumId="7" w15:restartNumberingAfterBreak="0">
+  <w:abstractNum w:abstractNumId="8" w15:restartNumberingAfterBreak="0">
     <w:nsid w:val="2C590D55"/>
     <w:multiLevelType w:val="hybridMultilevel"/>
     <w:tmpl w:val="357E7FA6"/>
@@ -21030,7 +22526,7 @@
       </w:pPr>
     </w:lvl>
   </w:abstractNum>
-  <w:abstractNum w:abstractNumId="8" w15:restartNumberingAfterBreak="0">
+  <w:abstractNum w:abstractNumId="9" w15:restartNumberingAfterBreak="0">
     <w:nsid w:val="2DA55BFF"/>
     <w:multiLevelType w:val="hybridMultilevel"/>
     <w:tmpl w:val="370E6A4E"/>
@@ -21143,7 +22639,7 @@
       </w:rPr>
     </w:lvl>
   </w:abstractNum>
-  <w:abstractNum w:abstractNumId="9" w15:restartNumberingAfterBreak="0">
+  <w:abstractNum w:abstractNumId="10" w15:restartNumberingAfterBreak="0">
     <w:nsid w:val="2FB45504"/>
     <w:multiLevelType w:val="hybridMultilevel"/>
     <w:tmpl w:val="7F1CE426"/>
@@ -21229,7 +22725,7 @@
       </w:pPr>
     </w:lvl>
   </w:abstractNum>
-  <w:abstractNum w:abstractNumId="10" w15:restartNumberingAfterBreak="0">
+  <w:abstractNum w:abstractNumId="11" w15:restartNumberingAfterBreak="0">
     <w:nsid w:val="407A4F28"/>
     <w:multiLevelType w:val="hybridMultilevel"/>
     <w:tmpl w:val="0B3A1562"/>
@@ -21315,7 +22811,7 @@
       </w:pPr>
     </w:lvl>
   </w:abstractNum>
-  <w:abstractNum w:abstractNumId="11" w15:restartNumberingAfterBreak="0">
+  <w:abstractNum w:abstractNumId="12" w15:restartNumberingAfterBreak="0">
     <w:nsid w:val="4258656D"/>
     <w:multiLevelType w:val="hybridMultilevel"/>
     <w:tmpl w:val="CA2A6772"/>
@@ -21401,7 +22897,7 @@
       </w:pPr>
     </w:lvl>
   </w:abstractNum>
-  <w:abstractNum w:abstractNumId="12" w15:restartNumberingAfterBreak="0">
+  <w:abstractNum w:abstractNumId="13" w15:restartNumberingAfterBreak="0">
     <w:nsid w:val="4B984551"/>
     <w:multiLevelType w:val="hybridMultilevel"/>
     <w:tmpl w:val="1A4C36BE"/>
@@ -21514,7 +23010,7 @@
       </w:rPr>
     </w:lvl>
   </w:abstractNum>
-  <w:abstractNum w:abstractNumId="13" w15:restartNumberingAfterBreak="0">
+  <w:abstractNum w:abstractNumId="14" w15:restartNumberingAfterBreak="0">
     <w:nsid w:val="512C4AC3"/>
     <w:multiLevelType w:val="hybridMultilevel"/>
     <w:tmpl w:val="BD9C7FDA"/>
@@ -21627,7 +23123,7 @@
       </w:rPr>
     </w:lvl>
   </w:abstractNum>
-  <w:abstractNum w:abstractNumId="14" w15:restartNumberingAfterBreak="0">
+  <w:abstractNum w:abstractNumId="15" w15:restartNumberingAfterBreak="0">
     <w:nsid w:val="52C76A05"/>
     <w:multiLevelType w:val="hybridMultilevel"/>
     <w:tmpl w:val="0F1E6994"/>
@@ -21740,7 +23236,7 @@
       </w:rPr>
     </w:lvl>
   </w:abstractNum>
-  <w:abstractNum w:abstractNumId="15" w15:restartNumberingAfterBreak="0">
+  <w:abstractNum w:abstractNumId="16" w15:restartNumberingAfterBreak="0">
     <w:nsid w:val="541161D1"/>
     <w:multiLevelType w:val="hybridMultilevel"/>
     <w:tmpl w:val="AA3E99DC"/>
@@ -21826,7 +23322,7 @@
       </w:pPr>
     </w:lvl>
   </w:abstractNum>
-  <w:abstractNum w:abstractNumId="16" w15:restartNumberingAfterBreak="0">
+  <w:abstractNum w:abstractNumId="17" w15:restartNumberingAfterBreak="0">
     <w:nsid w:val="56AB2792"/>
     <w:multiLevelType w:val="hybridMultilevel"/>
     <w:tmpl w:val="3FA64D44"/>
@@ -21912,7 +23408,7 @@
       </w:pPr>
     </w:lvl>
   </w:abstractNum>
-  <w:abstractNum w:abstractNumId="17" w15:restartNumberingAfterBreak="0">
+  <w:abstractNum w:abstractNumId="18" w15:restartNumberingAfterBreak="0">
     <w:nsid w:val="5CB71D74"/>
     <w:multiLevelType w:val="hybridMultilevel"/>
     <w:tmpl w:val="CD6A09EE"/>
@@ -22025,7 +23521,7 @@
       </w:rPr>
     </w:lvl>
   </w:abstractNum>
-  <w:abstractNum w:abstractNumId="18" w15:restartNumberingAfterBreak="0">
+  <w:abstractNum w:abstractNumId="19" w15:restartNumberingAfterBreak="0">
     <w:nsid w:val="643F2278"/>
     <w:multiLevelType w:val="hybridMultilevel"/>
     <w:tmpl w:val="1EAC0F10"/>
@@ -22111,7 +23607,7 @@
       </w:pPr>
     </w:lvl>
   </w:abstractNum>
-  <w:abstractNum w:abstractNumId="19" w15:restartNumberingAfterBreak="0">
+  <w:abstractNum w:abstractNumId="20" w15:restartNumberingAfterBreak="0">
     <w:nsid w:val="6A143F0C"/>
     <w:multiLevelType w:val="hybridMultilevel"/>
     <w:tmpl w:val="D49E2CF6"/>
@@ -22224,7 +23720,7 @@
       </w:rPr>
     </w:lvl>
   </w:abstractNum>
-  <w:abstractNum w:abstractNumId="20" w15:restartNumberingAfterBreak="0">
+  <w:abstractNum w:abstractNumId="21" w15:restartNumberingAfterBreak="0">
     <w:nsid w:val="6A977715"/>
     <w:multiLevelType w:val="hybridMultilevel"/>
     <w:tmpl w:val="3FA64D44"/>
@@ -22310,7 +23806,7 @@
       </w:pPr>
     </w:lvl>
   </w:abstractNum>
-  <w:abstractNum w:abstractNumId="21" w15:restartNumberingAfterBreak="0">
+  <w:abstractNum w:abstractNumId="22" w15:restartNumberingAfterBreak="0">
     <w:nsid w:val="6BBB2E06"/>
     <w:multiLevelType w:val="hybridMultilevel"/>
     <w:tmpl w:val="BCFC9394"/>
@@ -22396,7 +23892,7 @@
       </w:pPr>
     </w:lvl>
   </w:abstractNum>
-  <w:abstractNum w:abstractNumId="22" w15:restartNumberingAfterBreak="0">
+  <w:abstractNum w:abstractNumId="23" w15:restartNumberingAfterBreak="0">
     <w:nsid w:val="6CE55C35"/>
     <w:multiLevelType w:val="hybridMultilevel"/>
     <w:tmpl w:val="6074D258"/>
@@ -22509,7 +24005,7 @@
       </w:rPr>
     </w:lvl>
   </w:abstractNum>
-  <w:abstractNum w:abstractNumId="23" w15:restartNumberingAfterBreak="0">
+  <w:abstractNum w:abstractNumId="24" w15:restartNumberingAfterBreak="0">
     <w:nsid w:val="6DED79E3"/>
     <w:multiLevelType w:val="hybridMultilevel"/>
     <w:tmpl w:val="72664440"/>
@@ -22595,7 +24091,7 @@
       </w:pPr>
     </w:lvl>
   </w:abstractNum>
-  <w:abstractNum w:abstractNumId="24" w15:restartNumberingAfterBreak="0">
+  <w:abstractNum w:abstractNumId="25" w15:restartNumberingAfterBreak="0">
     <w:nsid w:val="6EC660DF"/>
     <w:multiLevelType w:val="hybridMultilevel"/>
     <w:tmpl w:val="0E2E6EC2"/>
@@ -22708,7 +24204,7 @@
       </w:rPr>
     </w:lvl>
   </w:abstractNum>
-  <w:abstractNum w:abstractNumId="25" w15:restartNumberingAfterBreak="0">
+  <w:abstractNum w:abstractNumId="26" w15:restartNumberingAfterBreak="0">
     <w:nsid w:val="75E64A7F"/>
     <w:multiLevelType w:val="hybridMultilevel"/>
     <w:tmpl w:val="401A7F78"/>
@@ -22794,7 +24290,7 @@
       </w:pPr>
     </w:lvl>
   </w:abstractNum>
-  <w:abstractNum w:abstractNumId="26" w15:restartNumberingAfterBreak="0">
+  <w:abstractNum w:abstractNumId="27" w15:restartNumberingAfterBreak="0">
     <w:nsid w:val="77095E65"/>
     <w:multiLevelType w:val="hybridMultilevel"/>
     <w:tmpl w:val="A9665BE6"/>
@@ -22907,7 +24403,7 @@
       </w:rPr>
     </w:lvl>
   </w:abstractNum>
-  <w:abstractNum w:abstractNumId="27" w15:restartNumberingAfterBreak="0">
+  <w:abstractNum w:abstractNumId="28" w15:restartNumberingAfterBreak="0">
     <w:nsid w:val="7B257E59"/>
     <w:multiLevelType w:val="hybridMultilevel"/>
     <w:tmpl w:val="DD48A4B2"/>
@@ -22993,7 +24489,7 @@
       </w:pPr>
     </w:lvl>
   </w:abstractNum>
-  <w:abstractNum w:abstractNumId="28" w15:restartNumberingAfterBreak="0">
+  <w:abstractNum w:abstractNumId="29" w15:restartNumberingAfterBreak="0">
     <w:nsid w:val="7C911B8C"/>
     <w:multiLevelType w:val="hybridMultilevel"/>
     <w:tmpl w:val="E062CF9A"/>
@@ -23107,58 +24603,58 @@
     </w:lvl>
   </w:abstractNum>
   <w:num w:numId="1">
-    <w:abstractNumId w:val="8"/>
+    <w:abstractNumId w:val="9"/>
   </w:num>
   <w:num w:numId="2">
-    <w:abstractNumId w:val="14"/>
+    <w:abstractNumId w:val="15"/>
   </w:num>
   <w:num w:numId="3">
-    <w:abstractNumId w:val="24"/>
+    <w:abstractNumId w:val="25"/>
   </w:num>
   <w:num w:numId="4">
-    <w:abstractNumId w:val="12"/>
+    <w:abstractNumId w:val="13"/>
   </w:num>
   <w:num w:numId="5">
-    <w:abstractNumId w:val="27"/>
+    <w:abstractNumId w:val="28"/>
   </w:num>
   <w:num w:numId="6">
-    <w:abstractNumId w:val="13"/>
+    <w:abstractNumId w:val="14"/>
   </w:num>
   <w:num w:numId="7">
     <w:abstractNumId w:val="4"/>
   </w:num>
   <w:num w:numId="8">
-    <w:abstractNumId w:val="28"/>
+    <w:abstractNumId w:val="29"/>
   </w:num>
   <w:num w:numId="9">
-    <w:abstractNumId w:val="9"/>
+    <w:abstractNumId w:val="10"/>
   </w:num>
   <w:num w:numId="10">
-    <w:abstractNumId w:val="11"/>
+    <w:abstractNumId w:val="12"/>
   </w:num>
   <w:num w:numId="11">
-    <w:abstractNumId w:val="25"/>
+    <w:abstractNumId w:val="26"/>
   </w:num>
   <w:num w:numId="12">
-    <w:abstractNumId w:val="15"/>
+    <w:abstractNumId w:val="16"/>
   </w:num>
   <w:num w:numId="13">
     <w:abstractNumId w:val="3"/>
   </w:num>
   <w:num w:numId="14">
-    <w:abstractNumId w:val="20"/>
+    <w:abstractNumId w:val="21"/>
   </w:num>
   <w:num w:numId="15">
-    <w:abstractNumId w:val="10"/>
+    <w:abstractNumId w:val="11"/>
   </w:num>
   <w:num w:numId="16">
-    <w:abstractNumId w:val="16"/>
+    <w:abstractNumId w:val="17"/>
   </w:num>
   <w:num w:numId="17">
-    <w:abstractNumId w:val="17"/>
+    <w:abstractNumId w:val="18"/>
   </w:num>
   <w:num w:numId="18">
-    <w:abstractNumId w:val="26"/>
+    <w:abstractNumId w:val="27"/>
   </w:num>
   <w:num w:numId="19">
     <w:abstractNumId w:val="1"/>
@@ -23167,31 +24663,34 @@
     <w:abstractNumId w:val="2"/>
   </w:num>
   <w:num w:numId="21">
-    <w:abstractNumId w:val="19"/>
+    <w:abstractNumId w:val="20"/>
   </w:num>
   <w:num w:numId="22">
-    <w:abstractNumId w:val="6"/>
+    <w:abstractNumId w:val="7"/>
   </w:num>
   <w:num w:numId="23">
-    <w:abstractNumId w:val="22"/>
+    <w:abstractNumId w:val="23"/>
   </w:num>
   <w:num w:numId="24">
     <w:abstractNumId w:val="5"/>
   </w:num>
   <w:num w:numId="25">
-    <w:abstractNumId w:val="18"/>
+    <w:abstractNumId w:val="19"/>
   </w:num>
   <w:num w:numId="26">
-    <w:abstractNumId w:val="21"/>
+    <w:abstractNumId w:val="22"/>
   </w:num>
   <w:num w:numId="27">
-    <w:abstractNumId w:val="23"/>
+    <w:abstractNumId w:val="24"/>
   </w:num>
   <w:num w:numId="28">
     <w:abstractNumId w:val="0"/>
   </w:num>
   <w:num w:numId="29">
-    <w:abstractNumId w:val="7"/>
+    <w:abstractNumId w:val="8"/>
+  </w:num>
+  <w:num w:numId="30">
+    <w:abstractNumId w:val="6"/>
   </w:num>
 </w:numbering>
 </file>
@@ -24552,7 +26051,7 @@
 </file>
 
 <file path=customXml/itemProps2.xml><?xml version="1.0" encoding="utf-8"?>
-<ds:datastoreItem xmlns:ds="http://schemas.openxmlformats.org/officeDocument/2006/customXml" ds:itemID="{2E50C502-3F33-4506-A87B-73A511557CED}">
+<ds:datastoreItem xmlns:ds="http://schemas.openxmlformats.org/officeDocument/2006/customXml" ds:itemID="{1D6C529A-BEB9-4483-98C1-B79767EDBB86}">
   <ds:schemaRefs>
     <ds:schemaRef ds:uri="http://schemas.openxmlformats.org/officeDocument/2006/bibliography"/>
   </ds:schemaRefs>

</xml_diff>

<commit_message>
started doing the results section
</commit_message>
<xml_diff>
--- a/NOTER - Voice atypicalities in schizophrenia - machine learning approaches .docx
+++ b/NOTER - Voice atypicalities in schizophrenia - machine learning approaches .docx
@@ -2,211 +2,6 @@
 <file path=word/document.xml><?xml version="1.0" encoding="utf-8"?>
 <w:document xmlns:wpc="http://schemas.microsoft.com/office/word/2010/wordprocessingCanvas" xmlns:cx="http://schemas.microsoft.com/office/drawing/2014/chartex" xmlns:cx1="http://schemas.microsoft.com/office/drawing/2015/9/8/chartex" xmlns:cx2="http://schemas.microsoft.com/office/drawing/2015/10/21/chartex" xmlns:cx3="http://schemas.microsoft.com/office/drawing/2016/5/9/chartex" xmlns:cx4="http://schemas.microsoft.com/office/drawing/2016/5/10/chartex" xmlns:cx5="http://schemas.microsoft.com/office/drawing/2016/5/11/chartex" xmlns:cx6="http://schemas.microsoft.com/office/drawing/2016/5/12/chartex" xmlns:cx7="http://schemas.microsoft.com/office/drawing/2016/5/13/chartex" xmlns:cx8="http://schemas.microsoft.com/office/drawing/2016/5/14/chartex" xmlns:mc="http://schemas.openxmlformats.org/markup-compatibility/2006" xmlns:aink="http://schemas.microsoft.com/office/drawing/2016/ink" xmlns:am3d="http://schemas.microsoft.com/office/drawing/2017/model3d" xmlns:o="urn:schemas-microsoft-com:office:office" xmlns:r="http://schemas.openxmlformats.org/officeDocument/2006/relationships" xmlns:m="http://schemas.openxmlformats.org/officeDocument/2006/math" xmlns:v="urn:schemas-microsoft-com:vml" xmlns:wp14="http://schemas.microsoft.com/office/word/2010/wordprocessingDrawing" xmlns:wp="http://schemas.openxmlformats.org/drawingml/2006/wordprocessingDrawing" xmlns:w10="urn:schemas-microsoft-com:office:word" xmlns:w="http://schemas.openxmlformats.org/wordprocessingml/2006/main" xmlns:w14="http://schemas.microsoft.com/office/word/2010/wordml" xmlns:w15="http://schemas.microsoft.com/office/word/2012/wordml" xmlns:w16cid="http://schemas.microsoft.com/office/word/2016/wordml/cid" xmlns:w16se="http://schemas.microsoft.com/office/word/2015/wordml/symex" xmlns:wpg="http://schemas.microsoft.com/office/word/2010/wordprocessingGroup" xmlns:wpi="http://schemas.microsoft.com/office/word/2010/wordprocessingInk" xmlns:wne="http://schemas.microsoft.com/office/word/2006/wordml" xmlns:wps="http://schemas.microsoft.com/office/word/2010/wordprocessingShape" mc:Ignorable="w14 w15 w16se w16cid wp14">
   <w:body>
-    <w:p>
-      <w:pPr>
-        <w:spacing w:line="480" w:lineRule="auto"/>
-        <w:ind w:firstLine="0"/>
-        <w:rPr>
-          <w:rFonts w:asciiTheme="majorHAnsi" w:hAnsiTheme="majorHAnsi" w:cstheme="majorHAnsi"/>
-          <w:highlight w:val="white"/>
-          <w:lang w:val="da-DK"/>
-        </w:rPr>
-      </w:pPr>
-      <w:r>
-        <w:rPr>
-          <w:rFonts w:asciiTheme="majorHAnsi" w:hAnsiTheme="majorHAnsi" w:cstheme="majorHAnsi"/>
-          <w:highlight w:val="white"/>
-          <w:lang w:val="da-DK"/>
-        </w:rPr>
-        <w:t>Diskussion:</w:t>
-      </w:r>
-    </w:p>
-    <w:p>
-      <w:pPr>
-        <w:pStyle w:val="BodyText"/>
-        <w:rPr>
-          <w:highlight w:val="white"/>
-          <w:lang w:val="da-DK"/>
-        </w:rPr>
-      </w:pPr>
-      <w:r>
-        <w:rPr>
-          <w:highlight w:val="white"/>
-          <w:lang w:val="da-DK"/>
-        </w:rPr>
-        <w:t>Hvordan gik step 1:8 i pipeline (meta, refleksiv)</w:t>
-      </w:r>
-    </w:p>
-    <w:p>
-      <w:pPr>
-        <w:pStyle w:val="BodyText"/>
-        <w:rPr>
-          <w:highlight w:val="white"/>
-          <w:lang w:val="da-DK"/>
-        </w:rPr>
-      </w:pPr>
-      <w:r>
-        <w:rPr>
-          <w:highlight w:val="white"/>
-          <w:lang w:val="da-DK"/>
-        </w:rPr>
-        <w:t xml:space="preserve">Vores pipeline </w:t>
-      </w:r>
-      <w:r>
-        <w:rPr>
-          <w:highlight w:val="white"/>
-          <w:u w:val="single"/>
-          <w:lang w:val="da-DK"/>
-        </w:rPr>
-        <w:t>er</w:t>
-      </w:r>
-      <w:r>
-        <w:rPr>
-          <w:highlight w:val="white"/>
-          <w:lang w:val="da-DK"/>
-        </w:rPr>
-        <w:t xml:space="preserve"> buddet på hvad man skal følge</w:t>
-      </w:r>
-      <w:r>
-        <w:rPr>
-          <w:highlight w:val="white"/>
-          <w:lang w:val="da-DK"/>
-        </w:rPr>
-        <w:t xml:space="preserve"> (</w:t>
-      </w:r>
-      <w:r>
-        <w:rPr>
-          <w:highlight w:val="white"/>
-          <w:lang w:val="da-DK"/>
-        </w:rPr>
-        <w:t xml:space="preserve">også i </w:t>
-      </w:r>
-      <w:r>
-        <w:rPr>
-          <w:highlight w:val="white"/>
-          <w:lang w:val="da-DK"/>
-        </w:rPr>
-        <w:t>intr</w:t>
-      </w:r>
-      <w:r>
-        <w:rPr>
-          <w:highlight w:val="white"/>
-          <w:lang w:val="da-DK"/>
-        </w:rPr>
-        <w:t>o</w:t>
-      </w:r>
-      <w:r>
-        <w:rPr>
-          <w:highlight w:val="white"/>
-          <w:lang w:val="da-DK"/>
-        </w:rPr>
-        <w:t>)</w:t>
-      </w:r>
-    </w:p>
-    <w:p>
-      <w:pPr>
-        <w:pStyle w:val="BodyText"/>
-        <w:rPr>
-          <w:highlight w:val="white"/>
-          <w:lang w:val="da-DK"/>
-        </w:rPr>
-      </w:pPr>
-      <w:r>
-        <w:rPr>
-          <w:highlight w:val="white"/>
-          <w:lang w:val="da-DK"/>
-        </w:rPr>
-        <w:t>Når man følger skal man være meta (refleksiv)</w:t>
-      </w:r>
-    </w:p>
-    <w:p>
-      <w:pPr>
-        <w:pStyle w:val="BodyText"/>
-        <w:rPr>
-          <w:highlight w:val="white"/>
-          <w:lang w:val="en-US"/>
-        </w:rPr>
-      </w:pPr>
-      <w:r>
-        <w:rPr>
-          <w:highlight w:val="white"/>
-          <w:lang w:val="en-US"/>
-        </w:rPr>
-        <w:t>In p</w:t>
-      </w:r>
-      <w:r>
-        <w:rPr>
-          <w:highlight w:val="white"/>
-          <w:lang w:val="en-US"/>
-        </w:rPr>
-        <w:t xml:space="preserve">ipeline: </w:t>
-      </w:r>
-    </w:p>
-    <w:p>
-      <w:pPr>
-        <w:pStyle w:val="BodyText"/>
-        <w:ind w:left="1440" w:firstLine="720"/>
-        <w:rPr>
-          <w:highlight w:val="white"/>
-          <w:lang w:val="en-US"/>
-        </w:rPr>
-      </w:pPr>
-      <w:r>
-        <w:rPr>
-          <w:highlight w:val="white"/>
-          <w:lang w:val="en-US"/>
-        </w:rPr>
-        <w:t>Reflection (on what the choices made do) + Proper documentation</w:t>
-      </w:r>
-    </w:p>
-    <w:p>
-      <w:pPr>
-        <w:pStyle w:val="BodyText"/>
-        <w:rPr>
-          <w:highlight w:val="white"/>
-          <w:lang w:val="en-US"/>
-        </w:rPr>
-      </w:pPr>
-    </w:p>
-    <w:p>
-      <w:pPr>
-        <w:pStyle w:val="BodyText"/>
-        <w:rPr>
-          <w:highlight w:val="white"/>
-          <w:lang w:val="en-US"/>
-        </w:rPr>
-      </w:pPr>
-      <w:r>
-        <w:rPr>
-          <w:highlight w:val="white"/>
-          <w:lang w:val="en-US"/>
-        </w:rPr>
-        <w:t xml:space="preserve">Discuss choices for </w:t>
-      </w:r>
-      <w:r>
-        <w:rPr>
-          <w:highlight w:val="white"/>
-          <w:lang w:val="en-US"/>
-        </w:rPr>
-        <w:t xml:space="preserve">all steps in </w:t>
-      </w:r>
-      <w:r>
-        <w:rPr>
-          <w:highlight w:val="white"/>
-          <w:lang w:val="en-US"/>
-        </w:rPr>
-        <w:t>this specific pipeline. What did I choose? Pros and cons? Alternatives?</w:t>
-      </w:r>
-    </w:p>
-    <w:p>
-      <w:pPr>
-        <w:pStyle w:val="BodyText"/>
-        <w:rPr>
-          <w:highlight w:val="white"/>
-          <w:lang w:val="en-US"/>
-        </w:rPr>
-      </w:pPr>
-    </w:p>
     <w:p>
       <w:pPr>
         <w:spacing w:line="480" w:lineRule="auto"/>
@@ -338,25 +133,7 @@
           <w:highlight w:val="white"/>
           <w:lang w:val="en-US"/>
         </w:rPr>
-        <w:t>Explain why random forest/</w:t>
-      </w:r>
-      <w:proofErr w:type="spellStart"/>
-      <w:r>
-        <w:rPr>
-          <w:rFonts w:asciiTheme="majorHAnsi" w:hAnsiTheme="majorHAnsi" w:cstheme="majorHAnsi"/>
-          <w:highlight w:val="white"/>
-          <w:lang w:val="en-US"/>
-        </w:rPr>
-        <w:t>cvsm</w:t>
-      </w:r>
-      <w:proofErr w:type="spellEnd"/>
-      <w:r>
-        <w:rPr>
-          <w:rFonts w:asciiTheme="majorHAnsi" w:hAnsiTheme="majorHAnsi" w:cstheme="majorHAnsi"/>
-          <w:highlight w:val="white"/>
-          <w:lang w:val="en-US"/>
-        </w:rPr>
-        <w:t>/others is good in the paper.</w:t>
+        <w:t>Explain why random forest/cvsm/others is good in the paper.</w:t>
       </w:r>
     </w:p>
     <w:p>
@@ -637,7 +414,6 @@
           <w:rFonts w:asciiTheme="majorHAnsi" w:hAnsiTheme="majorHAnsi" w:cstheme="majorHAnsi"/>
           <w:lang w:val="da-DK"/>
         </w:rPr>
-        <w:lastRenderedPageBreak/>
         <w:t xml:space="preserve">Nævn i </w:t>
       </w:r>
       <w:r>
@@ -736,6 +512,80 @@
     </w:p>
     <w:p>
       <w:pPr>
+        <w:pStyle w:val="ListParagraph"/>
+        <w:numPr>
+          <w:ilvl w:val="0"/>
+          <w:numId w:val="5"/>
+        </w:numPr>
+        <w:spacing w:line="480" w:lineRule="auto"/>
+        <w:rPr>
+          <w:rFonts w:asciiTheme="majorHAnsi" w:hAnsiTheme="majorHAnsi" w:cstheme="majorHAnsi"/>
+          <w:highlight w:val="white"/>
+          <w:lang w:val="en-US"/>
+        </w:rPr>
+      </w:pPr>
+      <w:r>
+        <w:rPr>
+          <w:rFonts w:asciiTheme="majorHAnsi" w:hAnsiTheme="majorHAnsi" w:cstheme="majorHAnsi"/>
+          <w:lang w:val="en-US"/>
+        </w:rPr>
+        <w:t>Can it really by utilized in the real world? (This model will believe that roughly 50% of population is schizo) – not going into depth with</w:t>
+      </w:r>
+      <w:r>
+        <w:rPr>
+          <w:rFonts w:asciiTheme="majorHAnsi" w:hAnsiTheme="majorHAnsi" w:cstheme="majorHAnsi"/>
+          <w:lang w:val="en-US"/>
+        </w:rPr>
+        <w:t xml:space="preserve"> t</w:t>
+      </w:r>
+      <w:r>
+        <w:rPr>
+          <w:rFonts w:asciiTheme="majorHAnsi" w:hAnsiTheme="majorHAnsi" w:cstheme="majorHAnsi"/>
+          <w:lang w:val="en-US"/>
+        </w:rPr>
+        <w:t>his.</w:t>
+      </w:r>
+    </w:p>
+    <w:p>
+      <w:pPr>
+        <w:pStyle w:val="ListParagraph"/>
+        <w:numPr>
+          <w:ilvl w:val="0"/>
+          <w:numId w:val="5"/>
+        </w:numPr>
+        <w:spacing w:line="480" w:lineRule="auto"/>
+        <w:rPr>
+          <w:rFonts w:asciiTheme="majorHAnsi" w:hAnsiTheme="majorHAnsi" w:cstheme="majorHAnsi"/>
+          <w:highlight w:val="white"/>
+          <w:lang w:val="da-DK"/>
+        </w:rPr>
+      </w:pPr>
+      <w:r>
+        <w:rPr>
+          <w:rFonts w:asciiTheme="majorHAnsi" w:hAnsiTheme="majorHAnsi" w:cstheme="majorHAnsi"/>
+          <w:lang w:val="da-DK"/>
+        </w:rPr>
+        <w:t>Det originale studie ser u</w:t>
+      </w:r>
+      <w:r>
+        <w:rPr>
+          <w:rFonts w:asciiTheme="majorHAnsi" w:hAnsiTheme="majorHAnsi" w:cstheme="majorHAnsi"/>
+          <w:lang w:val="da-DK"/>
+        </w:rPr>
+        <w:t>d som om det tester within-sample, mens mit tester out-of-sample</w:t>
+      </w:r>
+      <w:r>
+        <w:rPr>
+          <w:rFonts w:asciiTheme="majorHAnsi" w:hAnsiTheme="majorHAnsi" w:cstheme="majorHAnsi"/>
+          <w:lang w:val="da-DK"/>
+        </w:rPr>
+        <w:t>. Skal jeg lade være med at nævne det? Eller skal jeg skrive omkring det?</w:t>
+      </w:r>
+      <w:bookmarkStart w:id="0" w:name="_GoBack"/>
+      <w:bookmarkEnd w:id="0"/>
+    </w:p>
+    <w:p>
+      <w:pPr>
         <w:pStyle w:val="Heading1"/>
         <w:ind w:firstLine="0"/>
         <w:rPr>
@@ -744,16 +594,17 @@
           <w:lang w:val="en-US"/>
         </w:rPr>
       </w:pPr>
-      <w:bookmarkStart w:id="0" w:name="_Toc57284910"/>
-      <w:r>
-        <w:rPr>
-          <w:rFonts w:asciiTheme="majorHAnsi" w:hAnsiTheme="majorHAnsi" w:cstheme="majorHAnsi"/>
-          <w:highlight w:val="white"/>
-          <w:lang w:val="en-US"/>
-        </w:rPr>
+      <w:bookmarkStart w:id="1" w:name="_Toc57284910"/>
+      <w:r>
+        <w:rPr>
+          <w:rFonts w:asciiTheme="majorHAnsi" w:hAnsiTheme="majorHAnsi" w:cstheme="majorHAnsi"/>
+          <w:highlight w:val="white"/>
+          <w:lang w:val="en-US"/>
+        </w:rPr>
+        <w:lastRenderedPageBreak/>
         <w:t>Abstract</w:t>
       </w:r>
-      <w:bookmarkEnd w:id="0"/>
+      <w:bookmarkEnd w:id="1"/>
     </w:p>
     <w:p>
       <w:pPr>
@@ -901,7 +752,7 @@
           <w:lang w:val="en-US"/>
         </w:rPr>
       </w:pPr>
-      <w:bookmarkStart w:id="1" w:name="_Toc57284911"/>
+      <w:bookmarkStart w:id="2" w:name="_Toc57284911"/>
       <w:r>
         <w:rPr>
           <w:rFonts w:asciiTheme="majorHAnsi" w:hAnsiTheme="majorHAnsi" w:cstheme="majorHAnsi"/>
@@ -910,7 +761,7 @@
         </w:rPr>
         <w:t>1. Introduction</w:t>
       </w:r>
-      <w:bookmarkEnd w:id="1"/>
+      <w:bookmarkEnd w:id="2"/>
     </w:p>
     <w:p>
       <w:pPr>
@@ -922,7 +773,7 @@
           <w:lang w:val="en-US"/>
         </w:rPr>
       </w:pPr>
-      <w:bookmarkStart w:id="2" w:name="_Toc57284912"/>
+      <w:bookmarkStart w:id="3" w:name="_Toc57284912"/>
       <w:r>
         <w:rPr>
           <w:rFonts w:asciiTheme="majorHAnsi" w:hAnsiTheme="majorHAnsi" w:cstheme="majorHAnsi"/>
@@ -939,7 +790,7 @@
         </w:rPr>
         <w:t>biomarkers</w:t>
       </w:r>
-      <w:bookmarkEnd w:id="2"/>
+      <w:bookmarkEnd w:id="3"/>
     </w:p>
     <w:p>
       <w:pPr>
@@ -951,7 +802,7 @@
           <w:lang w:val="en-US"/>
         </w:rPr>
       </w:pPr>
-      <w:bookmarkStart w:id="3" w:name="_Toc57284913"/>
+      <w:bookmarkStart w:id="4" w:name="_Toc57284913"/>
       <w:r>
         <w:rPr>
           <w:rFonts w:asciiTheme="majorHAnsi" w:hAnsiTheme="majorHAnsi" w:cstheme="majorHAnsi"/>
@@ -968,7 +819,7 @@
         </w:rPr>
         <w:t>Schizophrenia</w:t>
       </w:r>
-      <w:bookmarkEnd w:id="3"/>
+      <w:bookmarkEnd w:id="4"/>
     </w:p>
     <w:p>
       <w:pPr>
@@ -1056,7 +907,6 @@
           <w:color w:val="000000"/>
           <w:lang w:val="en-US"/>
         </w:rPr>
-        <w:lastRenderedPageBreak/>
         <w:t>Biomarkers - why voice</w:t>
       </w:r>
       <w:r>
@@ -1104,7 +954,7 @@
           <w:lang w:val="en-US"/>
         </w:rPr>
       </w:pPr>
-      <w:bookmarkStart w:id="4" w:name="_Toc57284914"/>
+      <w:bookmarkStart w:id="5" w:name="_Toc57284914"/>
       <w:r>
         <w:rPr>
           <w:rFonts w:asciiTheme="majorHAnsi" w:hAnsiTheme="majorHAnsi" w:cstheme="majorHAnsi"/>
@@ -1135,19 +985,9 @@
           <w:highlight w:val="white"/>
           <w:lang w:val="en-US"/>
         </w:rPr>
-        <w:t xml:space="preserve">Biomarkers and voice </w:t>
-      </w:r>
-      <w:proofErr w:type="spellStart"/>
-      <w:r>
-        <w:rPr>
-          <w:rFonts w:asciiTheme="majorHAnsi" w:hAnsiTheme="majorHAnsi" w:cstheme="majorHAnsi"/>
-          <w:highlight w:val="white"/>
-          <w:lang w:val="en-US"/>
-        </w:rPr>
-        <w:t>atypicalities</w:t>
-      </w:r>
-      <w:bookmarkEnd w:id="4"/>
-      <w:proofErr w:type="spellEnd"/>
+        <w:t>Biomarkers and voice atypicalities</w:t>
+      </w:r>
+      <w:bookmarkEnd w:id="5"/>
     </w:p>
     <w:p>
       <w:pPr>
@@ -1194,6 +1034,7 @@
           <w:highlight w:val="white"/>
           <w:lang w:val="en-US"/>
         </w:rPr>
+        <w:lastRenderedPageBreak/>
         <w:br/>
       </w:r>
       <w:r>
@@ -1446,25 +1287,7 @@
           <w:highlight w:val="white"/>
           <w:lang w:val="en-US"/>
         </w:rPr>
-        <w:t xml:space="preserve"> Voice </w:t>
-      </w:r>
-      <w:proofErr w:type="spellStart"/>
-      <w:r>
-        <w:rPr>
-          <w:rFonts w:asciiTheme="majorHAnsi" w:eastAsia="Times New Roman" w:hAnsiTheme="majorHAnsi" w:cstheme="majorHAnsi"/>
-          <w:highlight w:val="white"/>
-          <w:lang w:val="en-US"/>
-        </w:rPr>
-        <w:t>atypicalities</w:t>
-      </w:r>
-      <w:proofErr w:type="spellEnd"/>
-      <w:r>
-        <w:rPr>
-          <w:rFonts w:asciiTheme="majorHAnsi" w:eastAsia="Times New Roman" w:hAnsiTheme="majorHAnsi" w:cstheme="majorHAnsi"/>
-          <w:highlight w:val="white"/>
-          <w:lang w:val="en-US"/>
-        </w:rPr>
-        <w:t xml:space="preserve"> in SZ’s have always been known (Bleuler, 1911; Kraepelin, 1919).</w:t>
+        <w:t> Voice atypicalities in SZ’s have always been known (Bleuler, 1911; Kraepelin, 1919).</w:t>
       </w:r>
       <w:r>
         <w:rPr>
@@ -1473,25 +1296,7 @@
           <w:lang w:val="en-US"/>
         </w:rPr>
         <w:br/>
-        <w:t xml:space="preserve">Schizophrenia has certain distinctive features vocally. Qualitatively the </w:t>
-      </w:r>
-      <w:proofErr w:type="spellStart"/>
-      <w:r>
-        <w:rPr>
-          <w:rFonts w:asciiTheme="majorHAnsi" w:eastAsia="Times New Roman" w:hAnsiTheme="majorHAnsi" w:cstheme="majorHAnsi"/>
-          <w:highlight w:val="white"/>
-          <w:lang w:val="en-US"/>
-        </w:rPr>
-        <w:t>atypicalities</w:t>
-      </w:r>
-      <w:proofErr w:type="spellEnd"/>
-      <w:r>
-        <w:rPr>
-          <w:rFonts w:asciiTheme="majorHAnsi" w:eastAsia="Times New Roman" w:hAnsiTheme="majorHAnsi" w:cstheme="majorHAnsi"/>
-          <w:highlight w:val="white"/>
-          <w:lang w:val="en-US"/>
-        </w:rPr>
-        <w:t xml:space="preserve"> have been described using numerous different terms (Alogia, blunt affect, "poverty of speech", "latency of speech", increased pauses, distinctive tone, intensity of voice etc.).</w:t>
+        <w:t>Schizophrenia has certain distinctive features vocally. Qualitatively the atypicalities have been described using numerous different terms (Alogia, blunt affect, "poverty of speech", "latency of speech", increased pauses, distinctive tone, intensity of voice etc.).</w:t>
       </w:r>
     </w:p>
     <w:p>
@@ -1509,25 +1314,7 @@
           <w:highlight w:val="white"/>
           <w:lang w:val="en-US"/>
         </w:rPr>
-        <w:t xml:space="preserve">Voice </w:t>
-      </w:r>
-      <w:proofErr w:type="spellStart"/>
-      <w:r>
-        <w:rPr>
-          <w:rFonts w:asciiTheme="majorHAnsi" w:eastAsia="Times New Roman" w:hAnsiTheme="majorHAnsi" w:cstheme="majorHAnsi"/>
-          <w:highlight w:val="white"/>
-          <w:lang w:val="en-US"/>
-        </w:rPr>
-        <w:t>atypicalities</w:t>
-      </w:r>
-      <w:proofErr w:type="spellEnd"/>
-      <w:r>
-        <w:rPr>
-          <w:rFonts w:asciiTheme="majorHAnsi" w:eastAsia="Times New Roman" w:hAnsiTheme="majorHAnsi" w:cstheme="majorHAnsi"/>
-          <w:highlight w:val="white"/>
-          <w:lang w:val="en-US"/>
-        </w:rPr>
-        <w:t xml:space="preserve"> have been studied using 3 methods. Qualitative perceptual ratings, quantitative acoustic analysis and ML investigations.</w:t>
+        <w:t>Voice atypicalities have been studied using 3 methods. Qualitative perceptual ratings, quantitative acoustic analysis and ML investigations.</w:t>
       </w:r>
     </w:p>
     <w:p>
@@ -1579,23 +1366,7 @@
           <w:rFonts w:asciiTheme="majorHAnsi" w:hAnsiTheme="majorHAnsi" w:cstheme="majorHAnsi"/>
           <w:lang w:val="en-US"/>
         </w:rPr>
-        <w:t xml:space="preserve">Quantitative acoustic analyses have identified acoustic features </w:t>
-      </w:r>
-      <w:proofErr w:type="gramStart"/>
-      <w:r>
-        <w:rPr>
-          <w:rFonts w:asciiTheme="majorHAnsi" w:hAnsiTheme="majorHAnsi" w:cstheme="majorHAnsi"/>
-          <w:lang w:val="en-US"/>
-        </w:rPr>
-        <w:t>on the basis of</w:t>
-      </w:r>
-      <w:proofErr w:type="gramEnd"/>
-      <w:r>
-        <w:rPr>
-          <w:rFonts w:asciiTheme="majorHAnsi" w:hAnsiTheme="majorHAnsi" w:cstheme="majorHAnsi"/>
-          <w:lang w:val="en-US"/>
-        </w:rPr>
-        <w:t xml:space="preserve"> automated processes, leaving the assessment of the acoustic features more reliable. Using automation, the features of a set of voice data will identical over multiple feature detections, given the same feature detection hard- and software.</w:t>
+        <w:t>Quantitative acoustic analyses have identified acoustic features on the basis of automated processes, leaving the assessment of the acoustic features more reliable. Using automation, the features of a set of voice data will identical over multiple feature detections, given the same feature detection hard- and software.</w:t>
       </w:r>
       <w:r>
         <w:rPr>
@@ -1619,17 +1390,8 @@
           <w:rFonts w:asciiTheme="majorHAnsi" w:hAnsiTheme="majorHAnsi" w:cstheme="majorHAnsi"/>
           <w:lang w:val="en-US"/>
         </w:rPr>
-        <w:t xml:space="preserve">This is also in next </w:t>
-      </w:r>
-      <w:proofErr w:type="gramStart"/>
-      <w:r>
-        <w:rPr>
-          <w:rFonts w:asciiTheme="majorHAnsi" w:hAnsiTheme="majorHAnsi" w:cstheme="majorHAnsi"/>
-          <w:lang w:val="en-US"/>
-        </w:rPr>
-        <w:t>section?:</w:t>
-      </w:r>
-      <w:proofErr w:type="gramEnd"/>
+        <w:t>This is also in next section?:</w:t>
+      </w:r>
     </w:p>
     <w:p>
       <w:pPr>
@@ -1644,15 +1406,7 @@
           <w:rFonts w:asciiTheme="majorHAnsi" w:hAnsiTheme="majorHAnsi" w:cstheme="majorHAnsi"/>
           <w:lang w:val="en-US"/>
         </w:rPr>
-        <w:t xml:space="preserve">Multivariate ML investigations have found promising results. Focus on minimizing out-of-sample-error instead of within sample-error as when using more traditional analyses, makes the applicability of the method more practically generalizable. It also allows for analyzing multiple features in </w:t>
-      </w:r>
-      <w:r>
-        <w:rPr>
-          <w:rFonts w:asciiTheme="majorHAnsi" w:hAnsiTheme="majorHAnsi" w:cstheme="majorHAnsi"/>
-          <w:lang w:val="en-US"/>
-        </w:rPr>
-        <w:lastRenderedPageBreak/>
-        <w:t xml:space="preserve">conjunction. High correlation between almost all features (3.3, correlation </w:t>
+        <w:t xml:space="preserve">Multivariate ML investigations have found promising results. Focus on minimizing out-of-sample-error instead of within sample-error as when using more traditional analyses, makes the applicability of the method more practically generalizable. It also allows for analyzing multiple features in conjunction. High correlation between almost all features (3.3, correlation </w:t>
       </w:r>
       <w:hyperlink r:id="rId10" w:history="1">
         <w:r>
@@ -1729,6 +1483,7 @@
           <w:highlight w:val="white"/>
           <w:lang w:val="en-US"/>
         </w:rPr>
+        <w:lastRenderedPageBreak/>
         <w:t>We don't know which features proves to have differences between SZ and TD</w:t>
       </w:r>
     </w:p>
@@ -1747,43 +1502,7 @@
           <w:highlight w:val="white"/>
           <w:lang w:val="en-US"/>
         </w:rPr>
-        <w:t xml:space="preserve">The </w:t>
-      </w:r>
-      <w:proofErr w:type="spellStart"/>
-      <w:r>
-        <w:rPr>
-          <w:rFonts w:asciiTheme="majorHAnsi" w:eastAsia="Times New Roman" w:hAnsiTheme="majorHAnsi" w:cstheme="majorHAnsi"/>
-          <w:highlight w:val="white"/>
-          <w:lang w:val="en-US"/>
-        </w:rPr>
-        <w:t>litt</w:t>
-      </w:r>
-      <w:proofErr w:type="spellEnd"/>
-      <w:r>
-        <w:rPr>
-          <w:rFonts w:asciiTheme="majorHAnsi" w:eastAsia="Times New Roman" w:hAnsiTheme="majorHAnsi" w:cstheme="majorHAnsi"/>
-          <w:highlight w:val="white"/>
-          <w:lang w:val="en-US"/>
-        </w:rPr>
-        <w:t xml:space="preserve">. is a mess - results in different </w:t>
-      </w:r>
-      <w:proofErr w:type="gramStart"/>
-      <w:r>
-        <w:rPr>
-          <w:rFonts w:asciiTheme="majorHAnsi" w:eastAsia="Times New Roman" w:hAnsiTheme="majorHAnsi" w:cstheme="majorHAnsi"/>
-          <w:highlight w:val="white"/>
-          <w:lang w:val="en-US"/>
-        </w:rPr>
-        <w:t>directions.</w:t>
-      </w:r>
-      <w:proofErr w:type="gramEnd"/>
-      <w:r>
-        <w:rPr>
-          <w:rFonts w:asciiTheme="majorHAnsi" w:eastAsia="Times New Roman" w:hAnsiTheme="majorHAnsi" w:cstheme="majorHAnsi"/>
-          <w:highlight w:val="white"/>
-          <w:lang w:val="en-US"/>
-        </w:rPr>
-        <w:t xml:space="preserve"> </w:t>
+        <w:t xml:space="preserve">The litt. is a mess - results in different directions. </w:t>
       </w:r>
     </w:p>
     <w:p>
@@ -1801,43 +1520,7 @@
           <w:highlight w:val="white"/>
           <w:lang w:val="en-US"/>
         </w:rPr>
-        <w:t xml:space="preserve">There's already a </w:t>
-      </w:r>
-      <w:proofErr w:type="spellStart"/>
-      <w:r>
-        <w:rPr>
-          <w:rFonts w:asciiTheme="majorHAnsi" w:eastAsia="Times New Roman" w:hAnsiTheme="majorHAnsi" w:cstheme="majorHAnsi"/>
-          <w:highlight w:val="white"/>
-          <w:lang w:val="en-US"/>
-        </w:rPr>
-        <w:t>metastudy</w:t>
-      </w:r>
-      <w:proofErr w:type="spellEnd"/>
-      <w:r>
-        <w:rPr>
-          <w:rFonts w:asciiTheme="majorHAnsi" w:eastAsia="Times New Roman" w:hAnsiTheme="majorHAnsi" w:cstheme="majorHAnsi"/>
-          <w:highlight w:val="white"/>
-          <w:lang w:val="en-US"/>
-        </w:rPr>
-        <w:t xml:space="preserve"> on Schizophrenia; which found </w:t>
-      </w:r>
-      <w:proofErr w:type="spellStart"/>
-      <w:r>
-        <w:rPr>
-          <w:rFonts w:asciiTheme="majorHAnsi" w:eastAsia="Times New Roman" w:hAnsiTheme="majorHAnsi" w:cstheme="majorHAnsi"/>
-          <w:highlight w:val="white"/>
-          <w:lang w:val="en-US"/>
-        </w:rPr>
-        <w:t>atypicalities</w:t>
-      </w:r>
-      <w:proofErr w:type="spellEnd"/>
-      <w:r>
-        <w:rPr>
-          <w:rFonts w:asciiTheme="majorHAnsi" w:eastAsia="Times New Roman" w:hAnsiTheme="majorHAnsi" w:cstheme="majorHAnsi"/>
-          <w:highlight w:val="white"/>
-          <w:lang w:val="en-US"/>
-        </w:rPr>
-        <w:t xml:space="preserve"> on different voice/speaking parameters - with varying effect sizes.</w:t>
+        <w:t>There's already a metastudy on Schizophrenia; which found atypicalities on different voice/speaking parameters - with varying effect sizes.</w:t>
       </w:r>
     </w:p>
     <w:p>
@@ -1895,7 +1578,7 @@
           <w:lang w:val="en-US"/>
         </w:rPr>
       </w:pPr>
-      <w:bookmarkStart w:id="5" w:name="_Toc57284915"/>
+      <w:bookmarkStart w:id="6" w:name="_Toc57284915"/>
       <w:r>
         <w:rPr>
           <w:rFonts w:asciiTheme="majorHAnsi" w:hAnsiTheme="majorHAnsi" w:cstheme="majorHAnsi"/>
@@ -1904,7 +1587,7 @@
         </w:rPr>
         <w:t>1.2 Machine learning for detection of acoustic patterns</w:t>
       </w:r>
-      <w:bookmarkEnd w:id="5"/>
+      <w:bookmarkEnd w:id="6"/>
     </w:p>
     <w:p>
       <w:pPr>
@@ -1916,7 +1599,7 @@
           <w:lang w:val="en-US"/>
         </w:rPr>
       </w:pPr>
-      <w:bookmarkStart w:id="6" w:name="_Toc57284916"/>
+      <w:bookmarkStart w:id="7" w:name="_Toc57284916"/>
       <w:r>
         <w:rPr>
           <w:rFonts w:asciiTheme="majorHAnsi" w:hAnsiTheme="majorHAnsi" w:cstheme="majorHAnsi"/>
@@ -1925,7 +1608,7 @@
         </w:rPr>
         <w:t>1.2.1 Prospects of machine learning in classifying schizophrenia</w:t>
       </w:r>
-      <w:bookmarkEnd w:id="6"/>
+      <w:bookmarkEnd w:id="7"/>
     </w:p>
     <w:p>
       <w:pPr>
@@ -2186,23 +1869,7 @@
           <w:lang w:val="en-US"/>
         </w:rPr>
         <w:br/>
-        <w:t xml:space="preserve">Qualitative perceptual ratings have found relatively robust differences in voice between SZ and TD. Relying on raters to assess perceptual differences has some limitations. A feature such as “latency of speech” is interpretable and is partly going to be rated </w:t>
-      </w:r>
-      <w:proofErr w:type="gramStart"/>
-      <w:r>
-        <w:rPr>
-          <w:rFonts w:asciiTheme="majorHAnsi" w:hAnsiTheme="majorHAnsi" w:cstheme="majorHAnsi"/>
-          <w:lang w:val="en-US"/>
-        </w:rPr>
-        <w:t>on the basis of</w:t>
-      </w:r>
-      <w:proofErr w:type="gramEnd"/>
-      <w:r>
-        <w:rPr>
-          <w:rFonts w:asciiTheme="majorHAnsi" w:hAnsiTheme="majorHAnsi" w:cstheme="majorHAnsi"/>
-          <w:lang w:val="en-US"/>
-        </w:rPr>
-        <w:t xml:space="preserve"> human intuition – this requires comprehensive training for the rater. Moreover, the complex interplay between multiple acoustic features is hardly very accessible, even given proper and rigorous training.</w:t>
+        <w:t>Qualitative perceptual ratings have found relatively robust differences in voice between SZ and TD. Relying on raters to assess perceptual differences has some limitations. A feature such as “latency of speech” is interpretable and is partly going to be rated on the basis of human intuition – this requires comprehensive training for the rater. Moreover, the complex interplay between multiple acoustic features is hardly very accessible, even given proper and rigorous training.</w:t>
       </w:r>
       <w:r>
         <w:rPr>
@@ -2233,97 +1900,88 @@
           <w:rFonts w:asciiTheme="majorHAnsi" w:hAnsiTheme="majorHAnsi" w:cstheme="majorHAnsi"/>
           <w:lang w:val="en-US"/>
         </w:rPr>
+        <w:t>ML doesn’t have this problem.</w:t>
+      </w:r>
+    </w:p>
+    <w:p>
+      <w:pPr>
+        <w:ind w:firstLine="0"/>
+        <w:rPr>
+          <w:rFonts w:asciiTheme="majorHAnsi" w:hAnsiTheme="majorHAnsi" w:cstheme="majorHAnsi"/>
+          <w:lang w:val="en-US"/>
+        </w:rPr>
+      </w:pPr>
+    </w:p>
+    <w:p>
+      <w:pPr>
+        <w:ind w:firstLine="0"/>
+        <w:rPr>
+          <w:rFonts w:asciiTheme="majorHAnsi" w:hAnsiTheme="majorHAnsi" w:cstheme="majorHAnsi"/>
+          <w:lang w:val="en-US"/>
+        </w:rPr>
+      </w:pPr>
+      <w:r>
+        <w:rPr>
+          <w:rFonts w:asciiTheme="majorHAnsi" w:hAnsiTheme="majorHAnsi" w:cstheme="majorHAnsi"/>
+          <w:lang w:val="en-US"/>
+        </w:rPr>
+        <w:t xml:space="preserve">2. </w:t>
+      </w:r>
+    </w:p>
+    <w:p>
+      <w:pPr>
+        <w:ind w:firstLine="0"/>
+        <w:rPr>
+          <w:rFonts w:asciiTheme="majorHAnsi" w:hAnsiTheme="majorHAnsi" w:cstheme="majorHAnsi"/>
+          <w:lang w:val="en-US"/>
+        </w:rPr>
+      </w:pPr>
+      <w:r>
+        <w:rPr>
+          <w:rFonts w:asciiTheme="majorHAnsi" w:hAnsiTheme="majorHAnsi" w:cstheme="majorHAnsi"/>
+          <w:lang w:val="en-US"/>
+        </w:rPr>
+        <w:t>Feature selection; ridge, lasso, elasticnet</w:t>
+      </w:r>
+    </w:p>
+    <w:p>
+      <w:pPr>
+        <w:rPr>
+          <w:rFonts w:asciiTheme="majorHAnsi" w:hAnsiTheme="majorHAnsi" w:cstheme="majorHAnsi"/>
+          <w:lang w:val="en-US"/>
+        </w:rPr>
+      </w:pPr>
+    </w:p>
+    <w:p>
+      <w:pPr>
+        <w:ind w:firstLine="0"/>
+        <w:rPr>
+          <w:rFonts w:asciiTheme="majorHAnsi" w:hAnsiTheme="majorHAnsi" w:cstheme="majorHAnsi"/>
+          <w:lang w:val="en-US"/>
+        </w:rPr>
+      </w:pPr>
+      <w:r>
+        <w:rPr>
+          <w:rFonts w:asciiTheme="majorHAnsi" w:hAnsiTheme="majorHAnsi" w:cstheme="majorHAnsi"/>
+          <w:lang w:val="en-US"/>
+        </w:rPr>
+        <w:t>3.</w:t>
+      </w:r>
+    </w:p>
+    <w:p>
+      <w:pPr>
+        <w:ind w:firstLine="0"/>
+        <w:rPr>
+          <w:rFonts w:asciiTheme="majorHAnsi" w:hAnsiTheme="majorHAnsi" w:cstheme="majorHAnsi"/>
+          <w:lang w:val="en-US"/>
+        </w:rPr>
+      </w:pPr>
+      <w:r>
+        <w:rPr>
+          <w:rFonts w:asciiTheme="majorHAnsi" w:hAnsiTheme="majorHAnsi" w:cstheme="majorHAnsi"/>
+          <w:lang w:val="en-US"/>
+        </w:rPr>
         <w:lastRenderedPageBreak/>
-        <w:t>ML doesn’t have this problem.</w:t>
-      </w:r>
-    </w:p>
-    <w:p>
-      <w:pPr>
-        <w:ind w:firstLine="0"/>
-        <w:rPr>
-          <w:rFonts w:asciiTheme="majorHAnsi" w:hAnsiTheme="majorHAnsi" w:cstheme="majorHAnsi"/>
-          <w:lang w:val="en-US"/>
-        </w:rPr>
-      </w:pPr>
-    </w:p>
-    <w:p>
-      <w:pPr>
-        <w:ind w:firstLine="0"/>
-        <w:rPr>
-          <w:rFonts w:asciiTheme="majorHAnsi" w:hAnsiTheme="majorHAnsi" w:cstheme="majorHAnsi"/>
-          <w:lang w:val="en-US"/>
-        </w:rPr>
-      </w:pPr>
-      <w:r>
-        <w:rPr>
-          <w:rFonts w:asciiTheme="majorHAnsi" w:hAnsiTheme="majorHAnsi" w:cstheme="majorHAnsi"/>
-          <w:lang w:val="en-US"/>
-        </w:rPr>
-        <w:t xml:space="preserve">2. </w:t>
-      </w:r>
-    </w:p>
-    <w:p>
-      <w:pPr>
-        <w:ind w:firstLine="0"/>
-        <w:rPr>
-          <w:rFonts w:asciiTheme="majorHAnsi" w:hAnsiTheme="majorHAnsi" w:cstheme="majorHAnsi"/>
-          <w:lang w:val="en-US"/>
-        </w:rPr>
-      </w:pPr>
-      <w:r>
-        <w:rPr>
-          <w:rFonts w:asciiTheme="majorHAnsi" w:hAnsiTheme="majorHAnsi" w:cstheme="majorHAnsi"/>
-          <w:lang w:val="en-US"/>
-        </w:rPr>
-        <w:t xml:space="preserve">Feature selection; ridge, lasso, </w:t>
-      </w:r>
-      <w:proofErr w:type="spellStart"/>
-      <w:r>
-        <w:rPr>
-          <w:rFonts w:asciiTheme="majorHAnsi" w:hAnsiTheme="majorHAnsi" w:cstheme="majorHAnsi"/>
-          <w:lang w:val="en-US"/>
-        </w:rPr>
-        <w:t>elasticnet</w:t>
-      </w:r>
-      <w:proofErr w:type="spellEnd"/>
-    </w:p>
-    <w:p>
-      <w:pPr>
-        <w:rPr>
-          <w:rFonts w:asciiTheme="majorHAnsi" w:hAnsiTheme="majorHAnsi" w:cstheme="majorHAnsi"/>
-          <w:lang w:val="en-US"/>
-        </w:rPr>
-      </w:pPr>
-    </w:p>
-    <w:p>
-      <w:pPr>
-        <w:ind w:firstLine="0"/>
-        <w:rPr>
-          <w:rFonts w:asciiTheme="majorHAnsi" w:hAnsiTheme="majorHAnsi" w:cstheme="majorHAnsi"/>
-          <w:lang w:val="en-US"/>
-        </w:rPr>
-      </w:pPr>
-      <w:r>
-        <w:rPr>
-          <w:rFonts w:asciiTheme="majorHAnsi" w:hAnsiTheme="majorHAnsi" w:cstheme="majorHAnsi"/>
-          <w:lang w:val="en-US"/>
-        </w:rPr>
-        <w:t>3.</w:t>
-      </w:r>
-    </w:p>
-    <w:p>
-      <w:pPr>
-        <w:ind w:firstLine="0"/>
-        <w:rPr>
-          <w:rFonts w:asciiTheme="majorHAnsi" w:hAnsiTheme="majorHAnsi" w:cstheme="majorHAnsi"/>
-          <w:lang w:val="en-US"/>
-        </w:rPr>
-      </w:pPr>
-      <w:r>
-        <w:rPr>
-          <w:rFonts w:asciiTheme="majorHAnsi" w:hAnsiTheme="majorHAnsi" w:cstheme="majorHAnsi"/>
-          <w:lang w:val="en-US"/>
-        </w:rPr>
         <w:t xml:space="preserve">Multivariate ML investigations have found promising results. Focus on minimizing out-of-sample-error instead of within sample-error as when using more traditional analyses, makes the applicability of the method more practically generalizable. It also allows for analyzing multiple features in conjunction. High correlation between almost all features (3.3, correlation </w:t>
       </w:r>
       <w:hyperlink r:id="rId11" w:history="1">
@@ -2437,23 +2095,7 @@
           <w:rFonts w:asciiTheme="majorHAnsi" w:hAnsiTheme="majorHAnsi" w:cstheme="majorHAnsi"/>
           <w:lang w:val="en-US"/>
         </w:rPr>
-        <w:t xml:space="preserve">Clinical application -&gt; given schizophrenia, and given </w:t>
-      </w:r>
-      <w:proofErr w:type="spellStart"/>
-      <w:r>
-        <w:rPr>
-          <w:rFonts w:asciiTheme="majorHAnsi" w:hAnsiTheme="majorHAnsi" w:cstheme="majorHAnsi"/>
-          <w:lang w:val="en-US"/>
-        </w:rPr>
-        <w:t>samtaleterapi</w:t>
-      </w:r>
-      <w:proofErr w:type="spellEnd"/>
-      <w:r>
-        <w:rPr>
-          <w:rFonts w:asciiTheme="majorHAnsi" w:hAnsiTheme="majorHAnsi" w:cstheme="majorHAnsi"/>
-          <w:lang w:val="en-US"/>
-        </w:rPr>
-        <w:t xml:space="preserve"> or drugs, see how they're doing along the way by them talking every week on their phone.</w:t>
+        <w:t>Clinical application -&gt; given schizophrenia, and given samtaleterapi or drugs, see how they're doing along the way by them talking every week on their phone.</w:t>
       </w:r>
       <w:r>
         <w:rPr>
@@ -2470,66 +2112,14 @@
           <w:iCs/>
           <w:lang w:val="en-US"/>
         </w:rPr>
-        <w:t>In addition, voice analysis may potentially allow to assess the response to psychosocial or pharmacological treatment over longer periods using objective and quantitative indices, and enhance the capability of clinicians to capture the complex relationship between emotion regulation, expressive behavior, social perception and cognitive and clinical features of the disorder (e.g. Ben-</w:t>
-      </w:r>
-      <w:proofErr w:type="spellStart"/>
-      <w:r>
-        <w:rPr>
-          <w:rFonts w:asciiTheme="majorHAnsi" w:hAnsiTheme="majorHAnsi" w:cstheme="majorHAnsi"/>
-          <w:i/>
-          <w:iCs/>
-          <w:lang w:val="en-US"/>
-        </w:rPr>
-        <w:t>Zeev</w:t>
-      </w:r>
-      <w:proofErr w:type="spellEnd"/>
-      <w:r>
-        <w:rPr>
-          <w:rFonts w:asciiTheme="majorHAnsi" w:hAnsiTheme="majorHAnsi" w:cstheme="majorHAnsi"/>
-          <w:i/>
-          <w:iCs/>
-          <w:lang w:val="en-US"/>
-        </w:rPr>
-        <w:t xml:space="preserve"> et al., 2017; Dahlgren et al., 2018; Tahir et al., 2019)</w:t>
-      </w:r>
-      <w:r>
-        <w:rPr>
-          <w:rFonts w:asciiTheme="majorHAnsi" w:hAnsiTheme="majorHAnsi" w:cstheme="majorHAnsi"/>
-          <w:lang w:val="en-US"/>
-        </w:rPr>
-        <w:t>" (</w:t>
-      </w:r>
-      <w:proofErr w:type="spellStart"/>
-      <w:r>
-        <w:rPr>
-          <w:rFonts w:asciiTheme="majorHAnsi" w:hAnsiTheme="majorHAnsi" w:cstheme="majorHAnsi"/>
-          <w:lang w:val="en-US"/>
-        </w:rPr>
-        <w:t>Parola</w:t>
-      </w:r>
-      <w:proofErr w:type="spellEnd"/>
-      <w:r>
-        <w:rPr>
-          <w:rFonts w:asciiTheme="majorHAnsi" w:hAnsiTheme="majorHAnsi" w:cstheme="majorHAnsi"/>
-          <w:lang w:val="en-US"/>
-        </w:rPr>
-        <w:t xml:space="preserve">, </w:t>
-      </w:r>
-      <w:proofErr w:type="spellStart"/>
-      <w:r>
-        <w:rPr>
-          <w:rFonts w:asciiTheme="majorHAnsi" w:hAnsiTheme="majorHAnsi" w:cstheme="majorHAnsi"/>
-          <w:lang w:val="en-US"/>
-        </w:rPr>
-        <w:t>Fusaroli</w:t>
-      </w:r>
-      <w:proofErr w:type="spellEnd"/>
-      <w:r>
-        <w:rPr>
-          <w:rFonts w:asciiTheme="majorHAnsi" w:hAnsiTheme="majorHAnsi" w:cstheme="majorHAnsi"/>
-          <w:lang w:val="en-US"/>
-        </w:rPr>
-        <w:t xml:space="preserve"> et. al 2019)</w:t>
+        <w:t>In addition, voice analysis may potentially allow to assess the response to psychosocial or pharmacological treatment over longer periods using objective and quantitative indices, and enhance the capability of clinicians to capture the complex relationship between emotion regulation, expressive behavior, social perception and cognitive and clinical features of the disorder (e.g. Ben-Zeev et al., 2017; Dahlgren et al., 2018; Tahir et al., 2019)</w:t>
+      </w:r>
+      <w:r>
+        <w:rPr>
+          <w:rFonts w:asciiTheme="majorHAnsi" w:hAnsiTheme="majorHAnsi" w:cstheme="majorHAnsi"/>
+          <w:lang w:val="en-US"/>
+        </w:rPr>
+        <w:t>" (Parola, Fusaroli et. al 2019)</w:t>
       </w:r>
       <w:r>
         <w:rPr>
@@ -2542,23 +2132,13 @@
         </w:rPr>
         <w:br/>
       </w:r>
-      <w:proofErr w:type="spellStart"/>
-      <w:r>
-        <w:rPr>
-          <w:rFonts w:asciiTheme="majorHAnsi" w:eastAsia="Times New Roman" w:hAnsiTheme="majorHAnsi" w:cstheme="majorHAnsi"/>
-          <w:highlight w:val="white"/>
-          <w:lang w:val="en-US"/>
-        </w:rPr>
-        <w:t>Va</w:t>
-      </w:r>
-      <w:proofErr w:type="spellEnd"/>
-      <w:r>
-        <w:rPr>
-          <w:rFonts w:asciiTheme="majorHAnsi" w:eastAsia="Times New Roman" w:hAnsiTheme="majorHAnsi" w:cstheme="majorHAnsi"/>
-          <w:highlight w:val="white"/>
-          <w:lang w:val="en-US"/>
-        </w:rPr>
-        <w:t xml:space="preserve"> </w:t>
+      <w:r>
+        <w:rPr>
+          <w:rFonts w:asciiTheme="majorHAnsi" w:eastAsia="Times New Roman" w:hAnsiTheme="majorHAnsi" w:cstheme="majorHAnsi"/>
+          <w:highlight w:val="white"/>
+          <w:lang w:val="en-US"/>
+        </w:rPr>
+        <w:t xml:space="preserve">Va </w:t>
       </w:r>
       <w:hyperlink r:id="rId13">
         <w:r>
@@ -2658,39 +2238,7 @@
           <w:lang w:val="en-US"/>
         </w:rPr>
         <w:br/>
-        <w:t>Assisting tool for assessing diagnosis (</w:t>
-      </w:r>
-      <w:proofErr w:type="spellStart"/>
-      <w:r>
-        <w:rPr>
-          <w:rFonts w:asciiTheme="majorHAnsi" w:hAnsiTheme="majorHAnsi" w:cstheme="majorHAnsi"/>
-          <w:lang w:val="en-US"/>
-        </w:rPr>
-        <w:t>Parola</w:t>
-      </w:r>
-      <w:proofErr w:type="spellEnd"/>
-      <w:r>
-        <w:rPr>
-          <w:rFonts w:asciiTheme="majorHAnsi" w:hAnsiTheme="majorHAnsi" w:cstheme="majorHAnsi"/>
-          <w:lang w:val="en-US"/>
-        </w:rPr>
-        <w:t xml:space="preserve">, </w:t>
-      </w:r>
-      <w:proofErr w:type="spellStart"/>
-      <w:r>
-        <w:rPr>
-          <w:rFonts w:asciiTheme="majorHAnsi" w:hAnsiTheme="majorHAnsi" w:cstheme="majorHAnsi"/>
-          <w:lang w:val="en-US"/>
-        </w:rPr>
-        <w:t>Fusaroli</w:t>
-      </w:r>
-      <w:proofErr w:type="spellEnd"/>
-      <w:r>
-        <w:rPr>
-          <w:rFonts w:asciiTheme="majorHAnsi" w:hAnsiTheme="majorHAnsi" w:cstheme="majorHAnsi"/>
-          <w:lang w:val="en-US"/>
-        </w:rPr>
-        <w:t xml:space="preserve"> et. al 2019)</w:t>
+        <w:t>Assisting tool for assessing diagnosis (Parola, Fusaroli et. al 2019)</w:t>
       </w:r>
     </w:p>
     <w:p>
@@ -2720,25 +2268,7 @@
           <w:lang w:val="en-US"/>
         </w:rPr>
         <w:br/>
-        <w:t>(</w:t>
-      </w:r>
-      <w:proofErr w:type="spellStart"/>
-      <w:r>
-        <w:rPr>
-          <w:rFonts w:asciiTheme="majorHAnsi" w:eastAsia="Times New Roman" w:hAnsiTheme="majorHAnsi" w:cstheme="majorHAnsi"/>
-          <w:highlight w:val="white"/>
-          <w:lang w:val="en-US"/>
-        </w:rPr>
-        <w:t>Püschel</w:t>
-      </w:r>
-      <w:proofErr w:type="spellEnd"/>
-      <w:r>
-        <w:rPr>
-          <w:rFonts w:asciiTheme="majorHAnsi" w:eastAsia="Times New Roman" w:hAnsiTheme="majorHAnsi" w:cstheme="majorHAnsi"/>
-          <w:highlight w:val="white"/>
-          <w:lang w:val="en-US"/>
-        </w:rPr>
-        <w:t xml:space="preserve"> et al., 1998)</w:t>
+        <w:t>(Püschel et al., 1998)</w:t>
       </w:r>
     </w:p>
     <w:p>
@@ -2793,25 +2323,7 @@
           <w:highlight w:val="white"/>
           <w:lang w:val="en-US"/>
         </w:rPr>
-        <w:t xml:space="preserve">Applicability of </w:t>
-      </w:r>
-      <w:proofErr w:type="gramStart"/>
-      <w:r>
-        <w:rPr>
-          <w:rFonts w:asciiTheme="majorHAnsi" w:eastAsia="Times New Roman" w:hAnsiTheme="majorHAnsi" w:cstheme="majorHAnsi"/>
-          <w:highlight w:val="white"/>
-          <w:lang w:val="en-US"/>
-        </w:rPr>
-        <w:t>Bachelors</w:t>
-      </w:r>
-      <w:proofErr w:type="gramEnd"/>
-      <w:r>
-        <w:rPr>
-          <w:rFonts w:asciiTheme="majorHAnsi" w:eastAsia="Times New Roman" w:hAnsiTheme="majorHAnsi" w:cstheme="majorHAnsi"/>
-          <w:highlight w:val="white"/>
-          <w:lang w:val="en-US"/>
-        </w:rPr>
-        <w:t xml:space="preserve"> project:</w:t>
+        <w:t>Applicability of Bachelors project:</w:t>
       </w:r>
     </w:p>
     <w:p>
@@ -2829,150 +2341,96 @@
           <w:highlight w:val="white"/>
           <w:lang w:val="en-US"/>
         </w:rPr>
+        <w:t>Meta-science, open science.</w:t>
+      </w:r>
+    </w:p>
+    <w:p>
+      <w:pPr>
+        <w:ind w:firstLine="0"/>
+        <w:rPr>
+          <w:rFonts w:asciiTheme="majorHAnsi" w:eastAsia="Times New Roman" w:hAnsiTheme="majorHAnsi" w:cstheme="majorHAnsi"/>
+          <w:highlight w:val="white"/>
+          <w:lang w:val="en-US"/>
+        </w:rPr>
+      </w:pPr>
+      <w:r>
+        <w:rPr>
+          <w:rFonts w:asciiTheme="majorHAnsi" w:eastAsia="Times New Roman" w:hAnsiTheme="majorHAnsi" w:cstheme="majorHAnsi"/>
+          <w:highlight w:val="white"/>
+          <w:lang w:val="en-US"/>
+        </w:rPr>
+        <w:t> </w:t>
+      </w:r>
+    </w:p>
+    <w:p>
+      <w:pPr>
+        <w:ind w:firstLine="0"/>
+        <w:rPr>
+          <w:rFonts w:asciiTheme="majorHAnsi" w:eastAsia="Times New Roman" w:hAnsiTheme="majorHAnsi" w:cstheme="majorHAnsi"/>
+          <w:highlight w:val="white"/>
+          <w:lang w:val="en-US"/>
+        </w:rPr>
+      </w:pPr>
+      <w:r>
+        <w:rPr>
+          <w:rFonts w:asciiTheme="majorHAnsi" w:eastAsia="Times New Roman" w:hAnsiTheme="majorHAnsi" w:cstheme="majorHAnsi"/>
+          <w:highlight w:val="white"/>
+          <w:lang w:val="en-US"/>
+        </w:rPr>
+        <w:t>Assisting tool for assessing diagnosis (Parola, Fusaroli et. al 2019)</w:t>
+      </w:r>
+    </w:p>
+    <w:p>
+      <w:pPr>
+        <w:rPr>
+          <w:rFonts w:asciiTheme="majorHAnsi" w:eastAsia="Times New Roman" w:hAnsiTheme="majorHAnsi" w:cstheme="majorHAnsi"/>
+          <w:highlight w:val="white"/>
+          <w:lang w:val="en-US"/>
+        </w:rPr>
+      </w:pPr>
+      <w:r>
+        <w:rPr>
+          <w:rFonts w:asciiTheme="majorHAnsi" w:eastAsia="Times New Roman" w:hAnsiTheme="majorHAnsi" w:cstheme="majorHAnsi"/>
+          <w:highlight w:val="white"/>
+          <w:lang w:val="en-US"/>
+        </w:rPr>
+        <w:t> </w:t>
+      </w:r>
+    </w:p>
+    <w:p>
+      <w:pPr>
+        <w:ind w:firstLine="0"/>
+        <w:rPr>
+          <w:rFonts w:asciiTheme="majorHAnsi" w:eastAsia="Times New Roman" w:hAnsiTheme="majorHAnsi" w:cstheme="majorHAnsi"/>
+          <w:highlight w:val="white"/>
+          <w:lang w:val="en-US"/>
+        </w:rPr>
+      </w:pPr>
+      <w:r>
+        <w:rPr>
+          <w:rFonts w:asciiTheme="majorHAnsi" w:eastAsia="Times New Roman" w:hAnsiTheme="majorHAnsi" w:cstheme="majorHAnsi"/>
+          <w:highlight w:val="white"/>
+          <w:lang w:val="en-US"/>
+        </w:rPr>
+        <w:t>Clinical application -&gt; given schizophrenia, and given samtaleterapi or drugs, see how they're doing along the way by them talking every week on their phone.</w:t>
+      </w:r>
+    </w:p>
+    <w:p>
+      <w:pPr>
+        <w:ind w:firstLine="0"/>
+        <w:rPr>
+          <w:rFonts w:asciiTheme="majorHAnsi" w:eastAsia="Times New Roman" w:hAnsiTheme="majorHAnsi" w:cstheme="majorHAnsi"/>
+          <w:highlight w:val="white"/>
+          <w:lang w:val="en-US"/>
+        </w:rPr>
+      </w:pPr>
+      <w:r>
+        <w:rPr>
+          <w:rFonts w:asciiTheme="majorHAnsi" w:eastAsia="Times New Roman" w:hAnsiTheme="majorHAnsi" w:cstheme="majorHAnsi"/>
+          <w:highlight w:val="white"/>
+          <w:lang w:val="en-US"/>
+        </w:rPr>
         <w:lastRenderedPageBreak/>
-        <w:t>Meta-science, open science.</w:t>
-      </w:r>
-    </w:p>
-    <w:p>
-      <w:pPr>
-        <w:ind w:firstLine="0"/>
-        <w:rPr>
-          <w:rFonts w:asciiTheme="majorHAnsi" w:eastAsia="Times New Roman" w:hAnsiTheme="majorHAnsi" w:cstheme="majorHAnsi"/>
-          <w:highlight w:val="white"/>
-          <w:lang w:val="en-US"/>
-        </w:rPr>
-      </w:pPr>
-      <w:r>
-        <w:rPr>
-          <w:rFonts w:asciiTheme="majorHAnsi" w:eastAsia="Times New Roman" w:hAnsiTheme="majorHAnsi" w:cstheme="majorHAnsi"/>
-          <w:highlight w:val="white"/>
-          <w:lang w:val="en-US"/>
-        </w:rPr>
-        <w:t> </w:t>
-      </w:r>
-    </w:p>
-    <w:p>
-      <w:pPr>
-        <w:ind w:firstLine="0"/>
-        <w:rPr>
-          <w:rFonts w:asciiTheme="majorHAnsi" w:eastAsia="Times New Roman" w:hAnsiTheme="majorHAnsi" w:cstheme="majorHAnsi"/>
-          <w:highlight w:val="white"/>
-          <w:lang w:val="en-US"/>
-        </w:rPr>
-      </w:pPr>
-      <w:r>
-        <w:rPr>
-          <w:rFonts w:asciiTheme="majorHAnsi" w:eastAsia="Times New Roman" w:hAnsiTheme="majorHAnsi" w:cstheme="majorHAnsi"/>
-          <w:highlight w:val="white"/>
-          <w:lang w:val="en-US"/>
-        </w:rPr>
-        <w:t>Assisting tool for assessing diagnosis (</w:t>
-      </w:r>
-      <w:proofErr w:type="spellStart"/>
-      <w:r>
-        <w:rPr>
-          <w:rFonts w:asciiTheme="majorHAnsi" w:eastAsia="Times New Roman" w:hAnsiTheme="majorHAnsi" w:cstheme="majorHAnsi"/>
-          <w:highlight w:val="white"/>
-          <w:lang w:val="en-US"/>
-        </w:rPr>
-        <w:t>Parola</w:t>
-      </w:r>
-      <w:proofErr w:type="spellEnd"/>
-      <w:r>
-        <w:rPr>
-          <w:rFonts w:asciiTheme="majorHAnsi" w:eastAsia="Times New Roman" w:hAnsiTheme="majorHAnsi" w:cstheme="majorHAnsi"/>
-          <w:highlight w:val="white"/>
-          <w:lang w:val="en-US"/>
-        </w:rPr>
-        <w:t xml:space="preserve">, </w:t>
-      </w:r>
-      <w:proofErr w:type="spellStart"/>
-      <w:r>
-        <w:rPr>
-          <w:rFonts w:asciiTheme="majorHAnsi" w:eastAsia="Times New Roman" w:hAnsiTheme="majorHAnsi" w:cstheme="majorHAnsi"/>
-          <w:highlight w:val="white"/>
-          <w:lang w:val="en-US"/>
-        </w:rPr>
-        <w:t>Fusaroli</w:t>
-      </w:r>
-      <w:proofErr w:type="spellEnd"/>
-      <w:r>
-        <w:rPr>
-          <w:rFonts w:asciiTheme="majorHAnsi" w:eastAsia="Times New Roman" w:hAnsiTheme="majorHAnsi" w:cstheme="majorHAnsi"/>
-          <w:highlight w:val="white"/>
-          <w:lang w:val="en-US"/>
-        </w:rPr>
-        <w:t xml:space="preserve"> et. al 2019)</w:t>
-      </w:r>
-    </w:p>
-    <w:p>
-      <w:pPr>
-        <w:rPr>
-          <w:rFonts w:asciiTheme="majorHAnsi" w:eastAsia="Times New Roman" w:hAnsiTheme="majorHAnsi" w:cstheme="majorHAnsi"/>
-          <w:highlight w:val="white"/>
-          <w:lang w:val="en-US"/>
-        </w:rPr>
-      </w:pPr>
-      <w:r>
-        <w:rPr>
-          <w:rFonts w:asciiTheme="majorHAnsi" w:eastAsia="Times New Roman" w:hAnsiTheme="majorHAnsi" w:cstheme="majorHAnsi"/>
-          <w:highlight w:val="white"/>
-          <w:lang w:val="en-US"/>
-        </w:rPr>
-        <w:t> </w:t>
-      </w:r>
-    </w:p>
-    <w:p>
-      <w:pPr>
-        <w:ind w:firstLine="0"/>
-        <w:rPr>
-          <w:rFonts w:asciiTheme="majorHAnsi" w:eastAsia="Times New Roman" w:hAnsiTheme="majorHAnsi" w:cstheme="majorHAnsi"/>
-          <w:highlight w:val="white"/>
-          <w:lang w:val="en-US"/>
-        </w:rPr>
-      </w:pPr>
-      <w:r>
-        <w:rPr>
-          <w:rFonts w:asciiTheme="majorHAnsi" w:eastAsia="Times New Roman" w:hAnsiTheme="majorHAnsi" w:cstheme="majorHAnsi"/>
-          <w:highlight w:val="white"/>
-          <w:lang w:val="en-US"/>
-        </w:rPr>
-        <w:t xml:space="preserve">Clinical application -&gt; given schizophrenia, and given </w:t>
-      </w:r>
-      <w:proofErr w:type="spellStart"/>
-      <w:r>
-        <w:rPr>
-          <w:rFonts w:asciiTheme="majorHAnsi" w:eastAsia="Times New Roman" w:hAnsiTheme="majorHAnsi" w:cstheme="majorHAnsi"/>
-          <w:highlight w:val="white"/>
-          <w:lang w:val="en-US"/>
-        </w:rPr>
-        <w:t>samtaleterapi</w:t>
-      </w:r>
-      <w:proofErr w:type="spellEnd"/>
-      <w:r>
-        <w:rPr>
-          <w:rFonts w:asciiTheme="majorHAnsi" w:eastAsia="Times New Roman" w:hAnsiTheme="majorHAnsi" w:cstheme="majorHAnsi"/>
-          <w:highlight w:val="white"/>
-          <w:lang w:val="en-US"/>
-        </w:rPr>
-        <w:t xml:space="preserve"> or drugs, see how they're doing along the way by them talking every week on their phone.</w:t>
-      </w:r>
-    </w:p>
-    <w:p>
-      <w:pPr>
-        <w:ind w:firstLine="0"/>
-        <w:rPr>
-          <w:rFonts w:asciiTheme="majorHAnsi" w:eastAsia="Times New Roman" w:hAnsiTheme="majorHAnsi" w:cstheme="majorHAnsi"/>
-          <w:highlight w:val="white"/>
-          <w:lang w:val="en-US"/>
-        </w:rPr>
-      </w:pPr>
-      <w:r>
-        <w:rPr>
-          <w:rFonts w:asciiTheme="majorHAnsi" w:eastAsia="Times New Roman" w:hAnsiTheme="majorHAnsi" w:cstheme="majorHAnsi"/>
-          <w:highlight w:val="white"/>
-          <w:lang w:val="en-US"/>
-        </w:rPr>
         <w:t>"</w:t>
       </w:r>
       <w:r>
@@ -2983,73 +2441,15 @@
           <w:highlight w:val="white"/>
           <w:lang w:val="en-US"/>
         </w:rPr>
-        <w:t>In addition, voice analysis may potentially allow to assess the response to psychosocial or pharmacological treatment over longer periods using objective and quantitative indices, and enhance the capability of clinicians to capture the complex relationship between emotion regulation, expressive behavior, social perception and cognitive and clinical features of the disorder (e.g. Ben-</w:t>
-      </w:r>
-      <w:proofErr w:type="spellStart"/>
-      <w:r>
-        <w:rPr>
-          <w:rFonts w:asciiTheme="majorHAnsi" w:eastAsia="Times New Roman" w:hAnsiTheme="majorHAnsi" w:cstheme="majorHAnsi"/>
-          <w:i/>
-          <w:iCs/>
-          <w:highlight w:val="white"/>
-          <w:lang w:val="en-US"/>
-        </w:rPr>
-        <w:t>Zeev</w:t>
-      </w:r>
-      <w:proofErr w:type="spellEnd"/>
-      <w:r>
-        <w:rPr>
-          <w:rFonts w:asciiTheme="majorHAnsi" w:eastAsia="Times New Roman" w:hAnsiTheme="majorHAnsi" w:cstheme="majorHAnsi"/>
-          <w:i/>
-          <w:iCs/>
-          <w:highlight w:val="white"/>
-          <w:lang w:val="en-US"/>
-        </w:rPr>
-        <w:t xml:space="preserve"> et al., 2017; Dahlgren et al., 2018; Tahir et al., 2019)</w:t>
-      </w:r>
-      <w:r>
-        <w:rPr>
-          <w:rFonts w:asciiTheme="majorHAnsi" w:eastAsia="Times New Roman" w:hAnsiTheme="majorHAnsi" w:cstheme="majorHAnsi"/>
-          <w:highlight w:val="white"/>
-          <w:lang w:val="en-US"/>
-        </w:rPr>
-        <w:t>" (</w:t>
-      </w:r>
-      <w:proofErr w:type="spellStart"/>
-      <w:r>
-        <w:rPr>
-          <w:rFonts w:asciiTheme="majorHAnsi" w:eastAsia="Times New Roman" w:hAnsiTheme="majorHAnsi" w:cstheme="majorHAnsi"/>
-          <w:highlight w:val="white"/>
-          <w:lang w:val="en-US"/>
-        </w:rPr>
-        <w:t>Parola</w:t>
-      </w:r>
-      <w:proofErr w:type="spellEnd"/>
-      <w:r>
-        <w:rPr>
-          <w:rFonts w:asciiTheme="majorHAnsi" w:eastAsia="Times New Roman" w:hAnsiTheme="majorHAnsi" w:cstheme="majorHAnsi"/>
-          <w:highlight w:val="white"/>
-          <w:lang w:val="en-US"/>
-        </w:rPr>
-        <w:t xml:space="preserve">, </w:t>
-      </w:r>
-      <w:proofErr w:type="spellStart"/>
-      <w:r>
-        <w:rPr>
-          <w:rFonts w:asciiTheme="majorHAnsi" w:eastAsia="Times New Roman" w:hAnsiTheme="majorHAnsi" w:cstheme="majorHAnsi"/>
-          <w:highlight w:val="white"/>
-          <w:lang w:val="en-US"/>
-        </w:rPr>
-        <w:t>Fusaroli</w:t>
-      </w:r>
-      <w:proofErr w:type="spellEnd"/>
-      <w:r>
-        <w:rPr>
-          <w:rFonts w:asciiTheme="majorHAnsi" w:eastAsia="Times New Roman" w:hAnsiTheme="majorHAnsi" w:cstheme="majorHAnsi"/>
-          <w:highlight w:val="white"/>
-          <w:lang w:val="en-US"/>
-        </w:rPr>
-        <w:t xml:space="preserve"> et. al 2019)</w:t>
+        <w:t>In addition, voice analysis may potentially allow to assess the response to psychosocial or pharmacological treatment over longer periods using objective and quantitative indices, and enhance the capability of clinicians to capture the complex relationship between emotion regulation, expressive behavior, social perception and cognitive and clinical features of the disorder (e.g. Ben-Zeev et al., 2017; Dahlgren et al., 2018; Tahir et al., 2019)</w:t>
+      </w:r>
+      <w:r>
+        <w:rPr>
+          <w:rFonts w:asciiTheme="majorHAnsi" w:eastAsia="Times New Roman" w:hAnsiTheme="majorHAnsi" w:cstheme="majorHAnsi"/>
+          <w:highlight w:val="white"/>
+          <w:lang w:val="en-US"/>
+        </w:rPr>
+        <w:t>" (Parola, Fusaroli et. al 2019)</w:t>
       </w:r>
     </w:p>
     <w:p>
@@ -3115,7 +2515,7 @@
           <w:lang w:val="en-US"/>
         </w:rPr>
       </w:pPr>
-      <w:bookmarkStart w:id="7" w:name="_Toc57284917"/>
+      <w:bookmarkStart w:id="8" w:name="_Toc57284917"/>
       <w:r>
         <w:rPr>
           <w:rFonts w:asciiTheme="majorHAnsi" w:hAnsiTheme="majorHAnsi" w:cstheme="majorHAnsi"/>
@@ -3124,7 +2524,7 @@
         </w:rPr>
         <w:t>1.2.2 Current limitations in the literature</w:t>
       </w:r>
-      <w:bookmarkEnd w:id="7"/>
+      <w:bookmarkEnd w:id="8"/>
     </w:p>
     <w:p>
       <w:pPr>
@@ -3374,7 +2774,7 @@
           <w:lang w:val="en-US"/>
         </w:rPr>
       </w:pPr>
-      <w:bookmarkStart w:id="8" w:name="_Toc57284918"/>
+      <w:bookmarkStart w:id="9" w:name="_Toc57284918"/>
       <w:r>
         <w:rPr>
           <w:rFonts w:asciiTheme="majorHAnsi" w:hAnsiTheme="majorHAnsi" w:cstheme="majorHAnsi"/>
@@ -3391,7 +2791,7 @@
         </w:rPr>
         <w:t>Alleviating current limitations</w:t>
       </w:r>
-      <w:bookmarkEnd w:id="8"/>
+      <w:bookmarkEnd w:id="9"/>
     </w:p>
     <w:p>
       <w:pPr>
@@ -3403,7 +2803,7 @@
           <w:lang w:val="en-US"/>
         </w:rPr>
       </w:pPr>
-      <w:bookmarkStart w:id="9" w:name="_Toc57284919"/>
+      <w:bookmarkStart w:id="10" w:name="_Toc57284919"/>
       <w:r>
         <w:rPr>
           <w:rFonts w:asciiTheme="majorHAnsi" w:hAnsiTheme="majorHAnsi" w:cstheme="majorHAnsi"/>
@@ -3420,7 +2820,7 @@
         </w:rPr>
         <w:t>Through replications</w:t>
       </w:r>
-      <w:bookmarkEnd w:id="9"/>
+      <w:bookmarkEnd w:id="10"/>
     </w:p>
     <w:p>
       <w:pPr>
@@ -3506,7 +2906,7 @@
           <w:lang w:val="en-US"/>
         </w:rPr>
       </w:pPr>
-      <w:bookmarkStart w:id="10" w:name="_Toc57284920"/>
+      <w:bookmarkStart w:id="11" w:name="_Toc57284920"/>
       <w:r>
         <w:rPr>
           <w:rFonts w:asciiTheme="majorHAnsi" w:hAnsiTheme="majorHAnsi" w:cstheme="majorHAnsi"/>
@@ -3539,7 +2939,7 @@
         </w:rPr>
         <w:t>Through proper ML implementation</w:t>
       </w:r>
-      <w:bookmarkEnd w:id="10"/>
+      <w:bookmarkEnd w:id="11"/>
     </w:p>
     <w:p>
       <w:pPr>
@@ -3584,7 +2984,6 @@
           <w:highlight w:val="white"/>
           <w:lang w:val="en-US"/>
         </w:rPr>
-        <w:lastRenderedPageBreak/>
         <w:br/>
       </w:r>
       <w:r>
@@ -3615,33 +3014,8 @@
           <w:rFonts w:asciiTheme="majorHAnsi" w:eastAsia="Times New Roman" w:hAnsiTheme="majorHAnsi" w:cstheme="majorHAnsi"/>
           <w:lang w:val="en-US"/>
         </w:rPr>
-        <w:t xml:space="preserve">Meta text to have a </w:t>
-      </w:r>
-      <w:proofErr w:type="spellStart"/>
-      <w:r>
-        <w:rPr>
-          <w:rFonts w:asciiTheme="majorHAnsi" w:eastAsia="Times New Roman" w:hAnsiTheme="majorHAnsi" w:cstheme="majorHAnsi"/>
-          <w:lang w:val="en-US"/>
-        </w:rPr>
-        <w:t>rød</w:t>
-      </w:r>
-      <w:proofErr w:type="spellEnd"/>
-      <w:r>
-        <w:rPr>
-          <w:rFonts w:asciiTheme="majorHAnsi" w:eastAsia="Times New Roman" w:hAnsiTheme="majorHAnsi" w:cstheme="majorHAnsi"/>
-          <w:lang w:val="en-US"/>
-        </w:rPr>
-        <w:t xml:space="preserve"> </w:t>
-      </w:r>
-      <w:proofErr w:type="spellStart"/>
-      <w:r>
-        <w:rPr>
-          <w:rFonts w:asciiTheme="majorHAnsi" w:eastAsia="Times New Roman" w:hAnsiTheme="majorHAnsi" w:cstheme="majorHAnsi"/>
-          <w:lang w:val="en-US"/>
-        </w:rPr>
-        <w:t>tråd</w:t>
-      </w:r>
-      <w:proofErr w:type="spellEnd"/>
+        <w:t>Meta text to have a rød tråd</w:t>
+      </w:r>
     </w:p>
     <w:p>
       <w:pPr>
@@ -3712,6 +3086,7 @@
           <w:rFonts w:asciiTheme="majorHAnsi" w:eastAsia="Times New Roman" w:hAnsiTheme="majorHAnsi" w:cstheme="majorHAnsi"/>
           <w:lang w:val="en-US"/>
         </w:rPr>
+        <w:lastRenderedPageBreak/>
         <w:t>Idea of a pipeline</w:t>
       </w:r>
     </w:p>
@@ -3890,25 +3265,7 @@
           <w:lang w:val="en-US"/>
         </w:rPr>
         <w:br/>
-        <w:t xml:space="preserve">Take the individual conceptual steps from the </w:t>
-      </w:r>
-      <w:proofErr w:type="gramStart"/>
-      <w:r>
-        <w:rPr>
-          <w:rFonts w:ascii="Arial" w:eastAsia="Times New Roman" w:hAnsi="Arial"/>
-          <w:color w:val="000000"/>
-          <w:lang w:val="en-US"/>
-        </w:rPr>
-        <w:t>intro, and</w:t>
-      </w:r>
-      <w:proofErr w:type="gramEnd"/>
-      <w:r>
-        <w:rPr>
-          <w:rFonts w:ascii="Arial" w:eastAsia="Times New Roman" w:hAnsi="Arial"/>
-          <w:color w:val="000000"/>
-          <w:lang w:val="en-US"/>
-        </w:rPr>
-        <w:t xml:space="preserve"> explain in specific detail how we tailored this ML “to the conceptual steps”.</w:t>
+        <w:t>Take the individual conceptual steps from the intro, and explain in specific detail how we tailored this ML “to the conceptual steps”.</w:t>
       </w:r>
     </w:p>
     <w:p>
@@ -4327,16 +3684,7 @@
           <w:highlight w:val="white"/>
           <w:lang w:val="en-US"/>
         </w:rPr>
-        <w:t xml:space="preserve">electing only the relevant machine learning parameters, that improves classification. Many </w:t>
-      </w:r>
-      <w:r>
-        <w:rPr>
-          <w:rFonts w:asciiTheme="majorHAnsi" w:eastAsia="Times New Roman" w:hAnsiTheme="majorHAnsi" w:cstheme="majorHAnsi"/>
-          <w:highlight w:val="white"/>
-          <w:lang w:val="en-US"/>
-        </w:rPr>
-        <w:lastRenderedPageBreak/>
-        <w:t>different methods can be applied in order to obtain a relevant feature set.</w:t>
+        <w:t>electing only the relevant machine learning parameters, that improves classification. Many different methods can be applied in order to obtain a relevant feature set.</w:t>
       </w:r>
       <w:r>
         <w:rPr>
@@ -4436,7 +3784,16 @@
           <w:highlight w:val="white"/>
           <w:lang w:val="en-US"/>
         </w:rPr>
-        <w:t>train and test the model. After seeing how it performs on the test set, you may tune the parameters and repeat the process until the predictions</w:t>
+        <w:t xml:space="preserve">train and test the model. After seeing how it performs on the test set, you may tune the </w:t>
+      </w:r>
+      <w:r>
+        <w:rPr>
+          <w:rFonts w:asciiTheme="majorHAnsi" w:eastAsia="Times New Roman" w:hAnsiTheme="majorHAnsi" w:cstheme="majorHAnsi"/>
+          <w:highlight w:val="white"/>
+          <w:lang w:val="en-US"/>
+        </w:rPr>
+        <w:lastRenderedPageBreak/>
+        <w:t>parameters and repeat the process until the predictions</w:t>
       </w:r>
       <w:r>
         <w:rPr>
@@ -4693,14 +4050,13 @@
           <w:lang w:val="en-US"/>
         </w:rPr>
       </w:pPr>
-      <w:bookmarkStart w:id="11" w:name="_Toc57284921"/>
-      <w:r>
-        <w:rPr>
-          <w:rFonts w:asciiTheme="majorHAnsi" w:hAnsiTheme="majorHAnsi" w:cstheme="majorHAnsi"/>
-          <w:highlight w:val="white"/>
-          <w:lang w:val="en-US"/>
-        </w:rPr>
-        <w:lastRenderedPageBreak/>
+      <w:bookmarkStart w:id="12" w:name="_Toc57284921"/>
+      <w:r>
+        <w:rPr>
+          <w:rFonts w:asciiTheme="majorHAnsi" w:hAnsiTheme="majorHAnsi" w:cstheme="majorHAnsi"/>
+          <w:highlight w:val="white"/>
+          <w:lang w:val="en-US"/>
+        </w:rPr>
         <w:t>1.</w:t>
       </w:r>
       <w:r>
@@ -4743,7 +4099,7 @@
         </w:rPr>
         <w:t>Thesis statement / purpose of paper</w:t>
       </w:r>
-      <w:bookmarkEnd w:id="11"/>
+      <w:bookmarkEnd w:id="12"/>
     </w:p>
     <w:p>
       <w:pPr>
@@ -4812,23 +4168,13 @@
           <w:lang w:val="en-US"/>
         </w:rPr>
       </w:pPr>
-      <w:proofErr w:type="spellStart"/>
       <w:r>
         <w:rPr>
           <w:rFonts w:ascii="Arial" w:hAnsi="Arial"/>
           <w:color w:val="000000"/>
           <w:lang w:val="en-US"/>
         </w:rPr>
-        <w:t>Noone</w:t>
-      </w:r>
-      <w:proofErr w:type="spellEnd"/>
-      <w:r>
-        <w:rPr>
-          <w:rFonts w:ascii="Arial" w:hAnsi="Arial"/>
-          <w:color w:val="000000"/>
-          <w:lang w:val="en-US"/>
-        </w:rPr>
-        <w:t xml:space="preserve"> should just mindlessly replicate</w:t>
+        <w:t>Noone should just mindlessly replicate</w:t>
       </w:r>
       <w:r>
         <w:rPr>
@@ -4908,7 +4254,6 @@
           <w:lang w:val="en-US"/>
         </w:rPr>
       </w:pPr>
-      <w:proofErr w:type="spellStart"/>
       <w:r>
         <w:rPr>
           <w:b/>
@@ -4934,59 +4279,112 @@
           <w:u w:val="single"/>
           <w:lang w:val="en-US"/>
         </w:rPr>
-        <w:t>ccardos</w:t>
-      </w:r>
-      <w:proofErr w:type="spellEnd"/>
-      <w:r>
-        <w:rPr>
+        <w:t>ccardos words on overall goal of thesis:</w:t>
+      </w:r>
+    </w:p>
+    <w:p>
+      <w:pPr>
+        <w:pStyle w:val="BodyText"/>
+        <w:rPr>
+          <w:u w:val="single"/>
+          <w:lang w:val="en-US"/>
+        </w:rPr>
+      </w:pPr>
+      <w:r>
+        <w:rPr>
+          <w:u w:val="single"/>
+          <w:lang w:val="en-US"/>
+        </w:rPr>
+        <w:t>How does it work to replicate the results of these paper when you increase the conservativeness of the procedure - and what do you learn from the problems, that future researcher can use when they do these kind of analysis</w:t>
+      </w:r>
+    </w:p>
+    <w:p>
+      <w:pPr>
+        <w:rPr>
+          <w:rFonts w:asciiTheme="majorHAnsi" w:eastAsia="Times New Roman" w:hAnsiTheme="majorHAnsi" w:cstheme="majorHAnsi"/>
+          <w:highlight w:val="white"/>
+          <w:lang w:val="en-US"/>
+        </w:rPr>
+      </w:pPr>
+      <w:r>
+        <w:rPr>
+          <w:rFonts w:asciiTheme="majorHAnsi" w:eastAsia="Times New Roman" w:hAnsiTheme="majorHAnsi" w:cstheme="majorHAnsi"/>
+          <w:highlight w:val="white"/>
+          <w:lang w:val="en-US"/>
+        </w:rPr>
+        <w:br/>
+      </w:r>
+    </w:p>
+    <w:p>
+      <w:pPr>
+        <w:ind w:firstLine="0"/>
+        <w:rPr>
+          <w:rFonts w:asciiTheme="majorHAnsi" w:eastAsia="Times New Roman" w:hAnsiTheme="majorHAnsi" w:cstheme="majorHAnsi"/>
+          <w:highlight w:val="white"/>
+          <w:lang w:val="en-US"/>
+        </w:rPr>
+      </w:pPr>
+      <w:r>
+        <w:rPr>
+          <w:rFonts w:asciiTheme="majorHAnsi" w:eastAsia="Times New Roman" w:hAnsiTheme="majorHAnsi" w:cstheme="majorHAnsi"/>
           <w:b/>
           <w:bCs/>
-          <w:u w:val="single"/>
-          <w:lang w:val="en-US"/>
-        </w:rPr>
-        <w:t xml:space="preserve"> words on overall goal of thesis:</w:t>
-      </w:r>
-    </w:p>
-    <w:p>
-      <w:pPr>
-        <w:pStyle w:val="BodyText"/>
-        <w:rPr>
-          <w:u w:val="single"/>
-          <w:lang w:val="en-US"/>
-        </w:rPr>
-      </w:pPr>
-      <w:r>
-        <w:rPr>
-          <w:u w:val="single"/>
-          <w:lang w:val="en-US"/>
-        </w:rPr>
-        <w:t xml:space="preserve">How does it work to replicate the results of these paper when you increase the conservativeness of the procedure - and what do you learn from the problems, that future researcher can use when they do these kind of </w:t>
-      </w:r>
-      <w:proofErr w:type="gramStart"/>
-      <w:r>
-        <w:rPr>
-          <w:u w:val="single"/>
-          <w:lang w:val="en-US"/>
-        </w:rPr>
-        <w:t>analysis</w:t>
-      </w:r>
-      <w:proofErr w:type="gramEnd"/>
-    </w:p>
-    <w:p>
-      <w:pPr>
-        <w:rPr>
-          <w:rFonts w:asciiTheme="majorHAnsi" w:eastAsia="Times New Roman" w:hAnsiTheme="majorHAnsi" w:cstheme="majorHAnsi"/>
-          <w:highlight w:val="white"/>
-          <w:lang w:val="en-US"/>
-        </w:rPr>
-      </w:pPr>
-      <w:r>
-        <w:rPr>
-          <w:rFonts w:asciiTheme="majorHAnsi" w:eastAsia="Times New Roman" w:hAnsiTheme="majorHAnsi" w:cstheme="majorHAnsi"/>
-          <w:highlight w:val="white"/>
-          <w:lang w:val="en-US"/>
-        </w:rPr>
-        <w:br/>
+          <w:highlight w:val="white"/>
+          <w:lang w:val="en-US"/>
+        </w:rPr>
+        <w:t>Thesis statement idea 1 (Maries):</w:t>
+      </w:r>
+    </w:p>
+    <w:p>
+      <w:pPr>
+        <w:ind w:firstLine="0"/>
+        <w:rPr>
+          <w:rFonts w:asciiTheme="majorHAnsi" w:eastAsia="Times New Roman" w:hAnsiTheme="majorHAnsi" w:cstheme="majorHAnsi"/>
+          <w:highlight w:val="white"/>
+          <w:lang w:val="en-US"/>
+        </w:rPr>
+      </w:pPr>
+      <w:r>
+        <w:rPr>
+          <w:rFonts w:asciiTheme="majorHAnsi" w:eastAsia="Times New Roman" w:hAnsiTheme="majorHAnsi" w:cstheme="majorHAnsi"/>
+          <w:highlight w:val="white"/>
+          <w:lang w:val="en-US"/>
+        </w:rPr>
+        <w:t>This thesis aims to investigate the capabilities of existing machine-learning classifying individuals with ASD from acoustic features. We will review previous literature, extract strong voice-features and machine-learning models, and validate models on new data. We predict that support vector machine will achieve higher accuracy but will have less x and that naive bayes will x. Additionally, we predict that validation methods x,y,z will make results stronger in specific case/weaker generalization. By this, we will attempt to establish a procedure for machine-learning studies that achieve the most robust and ecologically valid measures.</w:t>
+      </w:r>
+    </w:p>
+    <w:p>
+      <w:pPr>
+        <w:rPr>
+          <w:rFonts w:asciiTheme="majorHAnsi" w:eastAsia="Times New Roman" w:hAnsiTheme="majorHAnsi" w:cstheme="majorHAnsi"/>
+          <w:highlight w:val="white"/>
+          <w:lang w:val="en-US"/>
+        </w:rPr>
+      </w:pPr>
+      <w:r>
+        <w:rPr>
+          <w:rFonts w:asciiTheme="majorHAnsi" w:eastAsia="Times New Roman" w:hAnsiTheme="majorHAnsi" w:cstheme="majorHAnsi"/>
+          <w:highlight w:val="white"/>
+          <w:lang w:val="en-US"/>
+        </w:rPr>
+        <w:t> </w:t>
+      </w:r>
+    </w:p>
+    <w:p>
+      <w:pPr>
+        <w:rPr>
+          <w:rFonts w:asciiTheme="majorHAnsi" w:eastAsia="Times New Roman" w:hAnsiTheme="majorHAnsi" w:cstheme="majorHAnsi"/>
+          <w:highlight w:val="white"/>
+          <w:lang w:val="en-US"/>
+        </w:rPr>
+      </w:pPr>
+      <w:r>
+        <w:rPr>
+          <w:rFonts w:asciiTheme="majorHAnsi" w:eastAsia="Times New Roman" w:hAnsiTheme="majorHAnsi" w:cstheme="majorHAnsi"/>
+          <w:highlight w:val="white"/>
+          <w:lang w:val="en-US"/>
+        </w:rPr>
+        <w:t> </w:t>
       </w:r>
     </w:p>
     <w:p>
@@ -5006,29 +4404,7 @@
           <w:highlight w:val="white"/>
           <w:lang w:val="en-US"/>
         </w:rPr>
-        <w:t>Thesis statement idea 1 (</w:t>
-      </w:r>
-      <w:proofErr w:type="spellStart"/>
-      <w:r>
-        <w:rPr>
-          <w:rFonts w:asciiTheme="majorHAnsi" w:eastAsia="Times New Roman" w:hAnsiTheme="majorHAnsi" w:cstheme="majorHAnsi"/>
-          <w:b/>
-          <w:bCs/>
-          <w:highlight w:val="white"/>
-          <w:lang w:val="en-US"/>
-        </w:rPr>
-        <w:t>Maries</w:t>
-      </w:r>
-      <w:proofErr w:type="spellEnd"/>
-      <w:r>
-        <w:rPr>
-          <w:rFonts w:asciiTheme="majorHAnsi" w:eastAsia="Times New Roman" w:hAnsiTheme="majorHAnsi" w:cstheme="majorHAnsi"/>
-          <w:b/>
-          <w:bCs/>
-          <w:highlight w:val="white"/>
-          <w:lang w:val="en-US"/>
-        </w:rPr>
-        <w:t>):</w:t>
+        <w:t>Thesis statement idea 2:</w:t>
       </w:r>
     </w:p>
     <w:p>
@@ -5046,143 +4422,7 @@
           <w:highlight w:val="white"/>
           <w:lang w:val="en-US"/>
         </w:rPr>
-        <w:t xml:space="preserve">This thesis aims to investigate the capabilities of existing machine-learning classifying individuals with ASD from acoustic features. We will review previous literature, extract strong voice-features and machine-learning models, and validate models on new data. We predict that support vector machine will achieve higher accuracy but will have less x and that naive </w:t>
-      </w:r>
-      <w:proofErr w:type="spellStart"/>
-      <w:r>
-        <w:rPr>
-          <w:rFonts w:asciiTheme="majorHAnsi" w:eastAsia="Times New Roman" w:hAnsiTheme="majorHAnsi" w:cstheme="majorHAnsi"/>
-          <w:highlight w:val="white"/>
-          <w:lang w:val="en-US"/>
-        </w:rPr>
-        <w:t>bayes</w:t>
-      </w:r>
-      <w:proofErr w:type="spellEnd"/>
-      <w:r>
-        <w:rPr>
-          <w:rFonts w:asciiTheme="majorHAnsi" w:eastAsia="Times New Roman" w:hAnsiTheme="majorHAnsi" w:cstheme="majorHAnsi"/>
-          <w:highlight w:val="white"/>
-          <w:lang w:val="en-US"/>
-        </w:rPr>
-        <w:t xml:space="preserve"> will x. Additionally, we predict that validation methods </w:t>
-      </w:r>
-      <w:proofErr w:type="spellStart"/>
-      <w:proofErr w:type="gramStart"/>
-      <w:r>
-        <w:rPr>
-          <w:rFonts w:asciiTheme="majorHAnsi" w:eastAsia="Times New Roman" w:hAnsiTheme="majorHAnsi" w:cstheme="majorHAnsi"/>
-          <w:highlight w:val="white"/>
-          <w:lang w:val="en-US"/>
-        </w:rPr>
-        <w:t>x,y</w:t>
-      </w:r>
-      <w:proofErr w:type="gramEnd"/>
-      <w:r>
-        <w:rPr>
-          <w:rFonts w:asciiTheme="majorHAnsi" w:eastAsia="Times New Roman" w:hAnsiTheme="majorHAnsi" w:cstheme="majorHAnsi"/>
-          <w:highlight w:val="white"/>
-          <w:lang w:val="en-US"/>
-        </w:rPr>
-        <w:t>,z</w:t>
-      </w:r>
-      <w:proofErr w:type="spellEnd"/>
-      <w:r>
-        <w:rPr>
-          <w:rFonts w:asciiTheme="majorHAnsi" w:eastAsia="Times New Roman" w:hAnsiTheme="majorHAnsi" w:cstheme="majorHAnsi"/>
-          <w:highlight w:val="white"/>
-          <w:lang w:val="en-US"/>
-        </w:rPr>
-        <w:t xml:space="preserve"> will make results stronger in specific case/weaker generalization. By this, we will attempt to establish a procedure for machine-learning studies that achieve the most robust and ecologically valid measures.</w:t>
-      </w:r>
-    </w:p>
-    <w:p>
-      <w:pPr>
-        <w:rPr>
-          <w:rFonts w:asciiTheme="majorHAnsi" w:eastAsia="Times New Roman" w:hAnsiTheme="majorHAnsi" w:cstheme="majorHAnsi"/>
-          <w:highlight w:val="white"/>
-          <w:lang w:val="en-US"/>
-        </w:rPr>
-      </w:pPr>
-      <w:r>
-        <w:rPr>
-          <w:rFonts w:asciiTheme="majorHAnsi" w:eastAsia="Times New Roman" w:hAnsiTheme="majorHAnsi" w:cstheme="majorHAnsi"/>
-          <w:highlight w:val="white"/>
-          <w:lang w:val="en-US"/>
-        </w:rPr>
-        <w:t> </w:t>
-      </w:r>
-    </w:p>
-    <w:p>
-      <w:pPr>
-        <w:rPr>
-          <w:rFonts w:asciiTheme="majorHAnsi" w:eastAsia="Times New Roman" w:hAnsiTheme="majorHAnsi" w:cstheme="majorHAnsi"/>
-          <w:highlight w:val="white"/>
-          <w:lang w:val="en-US"/>
-        </w:rPr>
-      </w:pPr>
-      <w:r>
-        <w:rPr>
-          <w:rFonts w:asciiTheme="majorHAnsi" w:eastAsia="Times New Roman" w:hAnsiTheme="majorHAnsi" w:cstheme="majorHAnsi"/>
-          <w:highlight w:val="white"/>
-          <w:lang w:val="en-US"/>
-        </w:rPr>
-        <w:t> </w:t>
-      </w:r>
-    </w:p>
-    <w:p>
-      <w:pPr>
-        <w:ind w:firstLine="0"/>
-        <w:rPr>
-          <w:rFonts w:asciiTheme="majorHAnsi" w:eastAsia="Times New Roman" w:hAnsiTheme="majorHAnsi" w:cstheme="majorHAnsi"/>
-          <w:highlight w:val="white"/>
-          <w:lang w:val="en-US"/>
-        </w:rPr>
-      </w:pPr>
-      <w:r>
-        <w:rPr>
-          <w:rFonts w:asciiTheme="majorHAnsi" w:eastAsia="Times New Roman" w:hAnsiTheme="majorHAnsi" w:cstheme="majorHAnsi"/>
-          <w:b/>
-          <w:bCs/>
-          <w:highlight w:val="white"/>
-          <w:lang w:val="en-US"/>
-        </w:rPr>
-        <w:t>Thesis statement idea 2:</w:t>
-      </w:r>
-    </w:p>
-    <w:p>
-      <w:pPr>
-        <w:ind w:firstLine="0"/>
-        <w:rPr>
-          <w:rFonts w:asciiTheme="majorHAnsi" w:eastAsia="Times New Roman" w:hAnsiTheme="majorHAnsi" w:cstheme="majorHAnsi"/>
-          <w:highlight w:val="white"/>
-          <w:lang w:val="en-US"/>
-        </w:rPr>
-      </w:pPr>
-      <w:r>
-        <w:rPr>
-          <w:rFonts w:asciiTheme="majorHAnsi" w:eastAsia="Times New Roman" w:hAnsiTheme="majorHAnsi" w:cstheme="majorHAnsi"/>
-          <w:highlight w:val="white"/>
-          <w:lang w:val="en-US"/>
-        </w:rPr>
-        <w:t xml:space="preserve">This thesis aims to replicate two promising findings of machine learning classification of schizophrenia, using voice data. Since the literature on the area has very heterogeneous findings, I expect worse performance given the new data that I will test on. Given the </w:t>
-      </w:r>
-      <w:proofErr w:type="spellStart"/>
-      <w:r>
-        <w:rPr>
-          <w:rFonts w:asciiTheme="majorHAnsi" w:eastAsia="Times New Roman" w:hAnsiTheme="majorHAnsi" w:cstheme="majorHAnsi"/>
-          <w:highlight w:val="white"/>
-          <w:lang w:val="en-US"/>
-        </w:rPr>
-        <w:t>inrobustness</w:t>
-      </w:r>
-      <w:proofErr w:type="spellEnd"/>
-      <w:r>
-        <w:rPr>
-          <w:rFonts w:asciiTheme="majorHAnsi" w:eastAsia="Times New Roman" w:hAnsiTheme="majorHAnsi" w:cstheme="majorHAnsi"/>
-          <w:highlight w:val="white"/>
-          <w:lang w:val="en-US"/>
-        </w:rPr>
-        <w:t xml:space="preserve"> and low ecological validity of ML attempts, I will attempt to establish a ML pipeline less prone to the pitfalls of ML, with the intention of establishing a general procedure for future research. </w:t>
+        <w:t xml:space="preserve">This thesis aims to replicate two promising findings of machine learning classification of schizophrenia, using voice data. Since the literature on the area has very heterogeneous findings, I expect worse performance given the new data that I will test on. Given the inrobustness and low ecological validity of ML attempts, I will attempt to establish a ML pipeline less prone to the pitfalls of ML, with the intention of establishing a general procedure for future research. </w:t>
       </w:r>
     </w:p>
     <w:p>
@@ -5297,13 +4537,14 @@
           <w:lang w:val="en-US"/>
         </w:rPr>
       </w:pPr>
-      <w:bookmarkStart w:id="12" w:name="_Toc57284922"/>
-      <w:r>
-        <w:rPr>
-          <w:rFonts w:asciiTheme="majorHAnsi" w:hAnsiTheme="majorHAnsi" w:cstheme="majorHAnsi"/>
-          <w:highlight w:val="white"/>
-          <w:lang w:val="en-US"/>
-        </w:rPr>
+      <w:bookmarkStart w:id="13" w:name="_Toc57284922"/>
+      <w:r>
+        <w:rPr>
+          <w:rFonts w:asciiTheme="majorHAnsi" w:hAnsiTheme="majorHAnsi" w:cstheme="majorHAnsi"/>
+          <w:highlight w:val="white"/>
+          <w:lang w:val="en-US"/>
+        </w:rPr>
+        <w:lastRenderedPageBreak/>
         <w:t xml:space="preserve">2. Materials and </w:t>
       </w:r>
       <w:r>
@@ -5322,7 +4563,7 @@
         </w:rPr>
         <w:t>ethods</w:t>
       </w:r>
-      <w:bookmarkEnd w:id="12"/>
+      <w:bookmarkEnd w:id="13"/>
     </w:p>
     <w:p>
       <w:pPr>
@@ -5334,7 +4575,7 @@
           <w:lang w:val="en-US"/>
         </w:rPr>
       </w:pPr>
-      <w:bookmarkStart w:id="13" w:name="_Toc57284923"/>
+      <w:bookmarkStart w:id="14" w:name="_Toc57284923"/>
       <w:r>
         <w:rPr>
           <w:rFonts w:asciiTheme="majorHAnsi" w:hAnsiTheme="majorHAnsi" w:cstheme="majorHAnsi"/>
@@ -5343,7 +4584,7 @@
         </w:rPr>
         <w:t>2.1 Pipeline</w:t>
       </w:r>
-      <w:bookmarkEnd w:id="13"/>
+      <w:bookmarkEnd w:id="14"/>
     </w:p>
     <w:p>
       <w:pPr>
@@ -5464,7 +4705,6 @@
           <w:highlight w:val="white"/>
           <w:lang w:val="en-US"/>
         </w:rPr>
-        <w:lastRenderedPageBreak/>
         <w:t>Fig. x *.</w:t>
       </w:r>
     </w:p>
@@ -5528,6 +4768,7 @@
           <w:highlight w:val="white"/>
           <w:lang w:val="en-US"/>
         </w:rPr>
+        <w:lastRenderedPageBreak/>
         <w:t>First and foremost, cleaned voice data was acquired from which relevant features were extracted (the feature list was in this replication determined by the original study). The voice data was then partitioned into a training and a holdout set in an 80/20 partitioning process that kept IDs separate in each partition. Feature scaling was then performed using min/max normalization such that it did not allow data leakage from the training to the holdout set. As an ensemble model was desired, we then performed feature selection using LASSO on 5 different splits of the training data. The 5 resulting feature lists where then used as parameters for training 5 distinct SVM linear kernel classification models. These model in turn had their parameters tuned before being tested on a test portion of the training data that the models had not seen. After tuning the parameters until a desired outcome was found, the training data was used to train 5 models, each with its own feature set and subsequently predicted the holdout set. The majority vote of a given holdout voice file was then recorded and this constituted the ensemble models predictions. Finally, all models were evaluated based on their performance, with appropriate metrics.</w:t>
       </w:r>
     </w:p>
@@ -5541,7 +4782,7 @@
           <w:lang w:val="en-US"/>
         </w:rPr>
       </w:pPr>
-      <w:bookmarkStart w:id="14" w:name="_Toc57284924"/>
+      <w:bookmarkStart w:id="15" w:name="_Toc57284924"/>
       <w:r>
         <w:rPr>
           <w:rFonts w:asciiTheme="majorHAnsi" w:hAnsiTheme="majorHAnsi" w:cstheme="majorHAnsi"/>
@@ -5550,7 +4791,7 @@
         </w:rPr>
         <w:t>2.2 Literature search and choice of replication</w:t>
       </w:r>
-      <w:bookmarkEnd w:id="14"/>
+      <w:bookmarkEnd w:id="15"/>
     </w:p>
     <w:p>
       <w:pPr>
@@ -5614,25 +4855,7 @@
           <w:highlight w:val="white"/>
           <w:lang w:val="en-US"/>
         </w:rPr>
-        <w:t xml:space="preserve"> was manually screened – first by title and since by content. As their search was last updated as of April 12 2018, the search was continued from that date and forward in time by the use of search using Google Scholar on the Sep 15 2020, using the same search terms (</w:t>
-      </w:r>
-      <w:proofErr w:type="spellStart"/>
-      <w:r>
-        <w:rPr>
-          <w:rFonts w:asciiTheme="majorHAnsi" w:eastAsia="Times New Roman" w:hAnsiTheme="majorHAnsi" w:cstheme="majorHAnsi"/>
-          <w:highlight w:val="white"/>
-          <w:lang w:val="en-US"/>
-        </w:rPr>
-        <w:t>schizo</w:t>
-      </w:r>
-      <w:proofErr w:type="spellEnd"/>
-      <w:r>
-        <w:rPr>
-          <w:rFonts w:asciiTheme="majorHAnsi" w:eastAsia="Times New Roman" w:hAnsiTheme="majorHAnsi" w:cstheme="majorHAnsi"/>
-          <w:highlight w:val="white"/>
-          <w:lang w:val="en-US"/>
-        </w:rPr>
-        <w:t>* AND machine learning AND prosody OR inflection OR intensity OR pitch OR fundamental frequency OR speech rate OR voice quality OR acoustic OR intonation OR vocal).</w:t>
+        <w:t xml:space="preserve"> was manually screened – first by title and since by content. As their search was last updated as of April 12 2018, the search was continued from that date and forward in time by the use of search using Google Scholar on the Sep 15 2020, using the same search terms (schizo* AND machine learning AND prosody OR inflection OR intensity OR pitch OR fundamental frequency OR speech rate OR voice quality OR acoustic OR intonation OR vocal).</w:t>
       </w:r>
     </w:p>
     <w:p>
@@ -5729,7 +4952,7 @@
           <w:lang w:val="en-US"/>
         </w:rPr>
       </w:pPr>
-      <w:bookmarkStart w:id="15" w:name="_Toc57284925"/>
+      <w:bookmarkStart w:id="16" w:name="_Toc57284925"/>
       <w:r>
         <w:rPr>
           <w:rFonts w:asciiTheme="majorHAnsi" w:hAnsiTheme="majorHAnsi" w:cstheme="majorHAnsi"/>
@@ -5738,7 +4961,7 @@
         </w:rPr>
         <w:t>2.3 Data</w:t>
       </w:r>
-      <w:bookmarkEnd w:id="15"/>
+      <w:bookmarkEnd w:id="16"/>
     </w:p>
     <w:p>
       <w:pPr>
@@ -5750,7 +4973,7 @@
           <w:lang w:val="en-US"/>
         </w:rPr>
       </w:pPr>
-      <w:bookmarkStart w:id="16" w:name="_Toc57284926"/>
+      <w:bookmarkStart w:id="17" w:name="_Toc57284926"/>
       <w:r>
         <w:rPr>
           <w:rFonts w:asciiTheme="majorHAnsi" w:hAnsiTheme="majorHAnsi" w:cstheme="majorHAnsi"/>
@@ -5759,7 +4982,7 @@
         </w:rPr>
         <w:t>2.3.1 Data sources</w:t>
       </w:r>
-      <w:bookmarkEnd w:id="16"/>
+      <w:bookmarkEnd w:id="17"/>
     </w:p>
     <w:p>
       <w:pPr>
@@ -5867,176 +5090,130 @@
           <w:highlight w:val="white"/>
           <w:lang w:val="en-US"/>
         </w:rPr>
+        <w:t xml:space="preserve">Participants from all studies went through the same tasks; namely the Frith Happé animations task (FHA) </w:t>
+      </w:r>
+      <w:r>
+        <w:rPr>
+          <w:rFonts w:asciiTheme="majorHAnsi" w:eastAsia="Times New Roman" w:hAnsiTheme="majorHAnsi" w:cstheme="majorHAnsi"/>
+          <w:highlight w:val="white"/>
+          <w:lang w:val="en-US"/>
+        </w:rPr>
+        <w:fldChar w:fldCharType="begin"/>
+      </w:r>
+      <w:r>
+        <w:rPr>
+          <w:rFonts w:asciiTheme="majorHAnsi" w:eastAsia="Times New Roman" w:hAnsiTheme="majorHAnsi" w:cstheme="majorHAnsi"/>
+          <w:highlight w:val="white"/>
+          <w:lang w:val="en-US"/>
+        </w:rPr>
+        <w:instrText xml:space="preserve"> ADDIN ZOTERO_ITEM CSL_CITATION {"citationID":"cT6FlvnW","properties":{"formattedCitation":"(Abell et al., 2000)","plainCitation":"(Abell et al., 2000)","noteIndex":0},"citationItems":[{"id":413,"uris":["http://zotero.org/users/5126004/items/KDQJFK26"],"uri":["http://zotero.org/users/5126004/items/KDQJFK26"],"itemData":{"id":413,"type":"article-journal","abstract":"Computer-presented animations were used to elicit attributions of actions, interactions and mental states. Two triangles moved around the screen according to one of three conditions. Descriptions of the animations were rated according to accuracy and type of description. Adults predominantly used action descriptions for Random animations (e.g. bouncing), interaction descriptions for Goal-directed (G-D) sequences (fighting), and mentalising descriptions for Theory of Mind (ToM) sequences (tricking). High-functioning children with autism used mentalising descriptions less often than normally developing 8-year-olds, but as often as did children with general intellectual impairment. However, the autism group frequently referred to mental states that were inappropriate to the animation. Even those children with autism who passed standard false belief tasks showed inappropriate descriptions of ToM animations, revealing continuing impairments in mentalising on-line.","container-title":"Cognitive Development","DOI":"10.1016/S0885-2014(00)00014-9","ISSN":"0885-2014","issue":"1","journalAbbreviation":"Cognitive Development","language":"en","page":"1-16","source":"ScienceDirect","title":"Do triangles play tricks? Attribution of mental states to animated shapes in normal and abnormal development","title-short":"Do triangles play tricks?","volume":"15","author":[{"family":"Abell","given":"F"},{"family":"Happé","given":"F"},{"family":"Frith","given":"U"}],"issued":{"date-parts":[["2000",1,1]]}}}],"schema":"https://github.com/citation-style-language/schema/raw/master/csl-citation.json"} </w:instrText>
+      </w:r>
+      <w:r>
+        <w:rPr>
+          <w:rFonts w:asciiTheme="majorHAnsi" w:eastAsia="Times New Roman" w:hAnsiTheme="majorHAnsi" w:cstheme="majorHAnsi"/>
+          <w:highlight w:val="white"/>
+          <w:lang w:val="en-US"/>
+        </w:rPr>
+        <w:fldChar w:fldCharType="separate"/>
+      </w:r>
+      <w:r>
+        <w:rPr>
+          <w:rFonts w:asciiTheme="majorHAnsi" w:hAnsiTheme="majorHAnsi" w:cstheme="majorHAnsi"/>
+          <w:highlight w:val="white"/>
+          <w:lang w:val="en-US"/>
+        </w:rPr>
+        <w:t>(Abell et al., 2000)</w:t>
+      </w:r>
+      <w:r>
+        <w:rPr>
+          <w:rFonts w:asciiTheme="majorHAnsi" w:eastAsia="Times New Roman" w:hAnsiTheme="majorHAnsi" w:cstheme="majorHAnsi"/>
+          <w:highlight w:val="white"/>
+          <w:lang w:val="en-US"/>
+        </w:rPr>
+        <w:fldChar w:fldCharType="end"/>
+      </w:r>
+      <w:r>
+        <w:rPr>
+          <w:rFonts w:asciiTheme="majorHAnsi" w:eastAsia="Times New Roman" w:hAnsiTheme="majorHAnsi" w:cstheme="majorHAnsi"/>
+          <w:highlight w:val="white"/>
+          <w:lang w:val="en-US"/>
+        </w:rPr>
+        <w:t xml:space="preserve">. All participant went through 8 such trials, except for in the study from 2015 by Bliksted et al., where the participants were presented with 10 trials </w:t>
+      </w:r>
+      <w:r>
+        <w:rPr>
+          <w:rFonts w:asciiTheme="majorHAnsi" w:eastAsia="Times New Roman" w:hAnsiTheme="majorHAnsi" w:cstheme="majorHAnsi"/>
+          <w:highlight w:val="white"/>
+          <w:lang w:val="en-US"/>
+        </w:rPr>
+        <w:fldChar w:fldCharType="begin"/>
+      </w:r>
+      <w:r>
+        <w:rPr>
+          <w:rFonts w:asciiTheme="majorHAnsi" w:eastAsia="Times New Roman" w:hAnsiTheme="majorHAnsi" w:cstheme="majorHAnsi"/>
+          <w:highlight w:val="white"/>
+          <w:lang w:val="en-US"/>
+        </w:rPr>
+        <w:instrText xml:space="preserve"> ADDIN ZOTERO_ITEM CSL_CITATION {"citationID":"gLmMFgF0","properties":{"formattedCitation":"(Bliksted et al., 2014)","plainCitation":"(Bliksted et al., 2014)","noteIndex":0},"citationItems":[{"id":395,"uris":["http://zotero.org/users/5126004/items/PHF9SAED"],"uri":["http://zotero.org/users/5126004/items/PHF9SAED"],"itemData":{"id":395,"type":"article-journal","abstract":"Background\nRecent research has shown a significant impact of social cognitive domains on real world functioning and prognosis in schizophrenia. However, the correlations between specific aspects of social cognition, neurocognition, IQ and clinical symptoms remain unclear in first-episode schizophrenia. Researchers have speculated about social cognitive subgroups since patients with schizophrenia appear to be a very heterogeneous group.\nMethods\nPatients with a recent diagnosis of first-episode schizophrenia were tested regarding theory of mind, social perception, neurocognition, IQ, and clinical symptoms.\nResults\nData from 36 first-episode schizophrenia patients and 36 one to one matched healthy controls were analysed. Principal component analysis in the patient group was used to examine the variance contributed by different aspects of social cognition, neurocognition, and clinical symptoms.\nConclusions\nComplex aspects of social cognition explained 24% of the variance in the patient group. The other principal components consisted mainly of aspects of simple perception of theory of mind. Neurocognition and clinical symptoms only explained a minor proportion of the variance in the patient group. The results imply that social cognitive deficits in first-episode schizophrenia come in two distinct versions where one is a complex, cognitive demanding form linked with IQ. The other version is related to simpler forms of social cognition and independent of IQ. These two forms are comparable to the implicit and explicit mentalising discussed in the developmental literature. The two forms of social cognitive deficits are likely to require quite different social cognitive interventions.","container-title":"Schizophrenia Research","DOI":"10.1016/j.schres.2014.01.010","ISSN":"0920-9964","issue":"1","journalAbbreviation":"Schizophrenia Research","language":"en","page":"9-17","source":"ScienceDirect","title":"Social cognition and neurocognitive deficits in first-episode schizophrenia","volume":"153","author":[{"family":"Bliksted","given":"Vibeke"},{"family":"Fagerlund","given":"Birgitte"},{"family":"Weed","given":"Ethan"},{"family":"Frith","given":"Chris"},{"family":"Videbech","given":"Poul"}],"issued":{"date-parts":[["2014",3,1]]}}}],"schema":"https://github.com/citation-style-language/schema/raw/master/csl-citation.json"} </w:instrText>
+      </w:r>
+      <w:r>
+        <w:rPr>
+          <w:rFonts w:asciiTheme="majorHAnsi" w:eastAsia="Times New Roman" w:hAnsiTheme="majorHAnsi" w:cstheme="majorHAnsi"/>
+          <w:highlight w:val="white"/>
+          <w:lang w:val="en-US"/>
+        </w:rPr>
+        <w:fldChar w:fldCharType="separate"/>
+      </w:r>
+      <w:r>
+        <w:rPr>
+          <w:rFonts w:asciiTheme="majorHAnsi" w:hAnsiTheme="majorHAnsi" w:cstheme="majorHAnsi"/>
+          <w:highlight w:val="white"/>
+          <w:lang w:val="en-US"/>
+        </w:rPr>
+        <w:t>(Bliksted et al., 2014)</w:t>
+      </w:r>
+      <w:r>
+        <w:rPr>
+          <w:rFonts w:asciiTheme="majorHAnsi" w:eastAsia="Times New Roman" w:hAnsiTheme="majorHAnsi" w:cstheme="majorHAnsi"/>
+          <w:highlight w:val="white"/>
+          <w:lang w:val="en-US"/>
+        </w:rPr>
+        <w:fldChar w:fldCharType="end"/>
+      </w:r>
+      <w:r>
+        <w:rPr>
+          <w:rFonts w:asciiTheme="majorHAnsi" w:eastAsia="Times New Roman" w:hAnsiTheme="majorHAnsi" w:cstheme="majorHAnsi"/>
+          <w:highlight w:val="white"/>
+          <w:lang w:val="en-US"/>
+        </w:rPr>
+        <w:t xml:space="preserve">. </w:t>
+      </w:r>
+    </w:p>
+    <w:p>
+      <w:pPr>
+        <w:ind w:firstLine="0"/>
+        <w:rPr>
+          <w:rFonts w:asciiTheme="majorHAnsi" w:eastAsia="Times New Roman" w:hAnsiTheme="majorHAnsi" w:cstheme="majorHAnsi"/>
+          <w:highlight w:val="white"/>
+          <w:lang w:val="en-US"/>
+        </w:rPr>
+      </w:pPr>
+      <w:r>
+        <w:rPr>
+          <w:rFonts w:asciiTheme="majorHAnsi" w:eastAsia="Times New Roman" w:hAnsiTheme="majorHAnsi" w:cstheme="majorHAnsi"/>
+          <w:highlight w:val="white"/>
+          <w:lang w:val="en-US"/>
+        </w:rPr>
+        <w:t xml:space="preserve">Moreover, recording equipment and recording setting was constant within study, but unique across studies. This results in data corpora of diverse speech recordings suitable for testing whether </w:t>
+      </w:r>
+      <w:r>
+        <w:rPr>
+          <w:rFonts w:asciiTheme="majorHAnsi" w:eastAsia="Times New Roman" w:hAnsiTheme="majorHAnsi" w:cstheme="majorHAnsi"/>
+          <w:highlight w:val="white"/>
+          <w:lang w:val="en-US"/>
+        </w:rPr>
         <w:lastRenderedPageBreak/>
-        <w:t xml:space="preserve">Participants from all studies went through the same tasks; namely the </w:t>
-      </w:r>
-      <w:proofErr w:type="spellStart"/>
-      <w:r>
-        <w:rPr>
-          <w:rFonts w:asciiTheme="majorHAnsi" w:eastAsia="Times New Roman" w:hAnsiTheme="majorHAnsi" w:cstheme="majorHAnsi"/>
-          <w:highlight w:val="white"/>
-          <w:lang w:val="en-US"/>
-        </w:rPr>
-        <w:t>Frith</w:t>
-      </w:r>
-      <w:proofErr w:type="spellEnd"/>
-      <w:r>
-        <w:rPr>
-          <w:rFonts w:asciiTheme="majorHAnsi" w:eastAsia="Times New Roman" w:hAnsiTheme="majorHAnsi" w:cstheme="majorHAnsi"/>
-          <w:highlight w:val="white"/>
-          <w:lang w:val="en-US"/>
-        </w:rPr>
-        <w:t xml:space="preserve"> </w:t>
-      </w:r>
-      <w:proofErr w:type="spellStart"/>
-      <w:r>
-        <w:rPr>
-          <w:rFonts w:asciiTheme="majorHAnsi" w:eastAsia="Times New Roman" w:hAnsiTheme="majorHAnsi" w:cstheme="majorHAnsi"/>
-          <w:highlight w:val="white"/>
-          <w:lang w:val="en-US"/>
-        </w:rPr>
-        <w:t>Happé</w:t>
-      </w:r>
-      <w:proofErr w:type="spellEnd"/>
-      <w:r>
-        <w:rPr>
-          <w:rFonts w:asciiTheme="majorHAnsi" w:eastAsia="Times New Roman" w:hAnsiTheme="majorHAnsi" w:cstheme="majorHAnsi"/>
-          <w:highlight w:val="white"/>
-          <w:lang w:val="en-US"/>
-        </w:rPr>
-        <w:t xml:space="preserve"> animations task (FHA) </w:t>
-      </w:r>
-      <w:r>
-        <w:rPr>
-          <w:rFonts w:asciiTheme="majorHAnsi" w:eastAsia="Times New Roman" w:hAnsiTheme="majorHAnsi" w:cstheme="majorHAnsi"/>
-          <w:highlight w:val="white"/>
-          <w:lang w:val="en-US"/>
-        </w:rPr>
-        <w:fldChar w:fldCharType="begin"/>
-      </w:r>
-      <w:r>
-        <w:rPr>
-          <w:rFonts w:asciiTheme="majorHAnsi" w:eastAsia="Times New Roman" w:hAnsiTheme="majorHAnsi" w:cstheme="majorHAnsi"/>
-          <w:highlight w:val="white"/>
-          <w:lang w:val="en-US"/>
-        </w:rPr>
-        <w:instrText xml:space="preserve"> ADDIN ZOTERO_ITEM CSL_CITATION {"citationID":"cT6FlvnW","properties":{"formattedCitation":"(Abell et al., 2000)","plainCitation":"(Abell et al., 2000)","noteIndex":0},"citationItems":[{"id":413,"uris":["http://zotero.org/users/5126004/items/KDQJFK26"],"uri":["http://zotero.org/users/5126004/items/KDQJFK26"],"itemData":{"id":413,"type":"article-journal","abstract":"Computer-presented animations were used to elicit attributions of actions, interactions and mental states. Two triangles moved around the screen according to one of three conditions. Descriptions of the animations were rated according to accuracy and type of description. Adults predominantly used action descriptions for Random animations (e.g. bouncing), interaction descriptions for Goal-directed (G-D) sequences (fighting), and mentalising descriptions for Theory of Mind (ToM) sequences (tricking). High-functioning children with autism used mentalising descriptions less often than normally developing 8-year-olds, but as often as did children with general intellectual impairment. However, the autism group frequently referred to mental states that were inappropriate to the animation. Even those children with autism who passed standard false belief tasks showed inappropriate descriptions of ToM animations, revealing continuing impairments in mentalising on-line.","container-title":"Cognitive Development","DOI":"10.1016/S0885-2014(00)00014-9","ISSN":"0885-2014","issue":"1","journalAbbreviation":"Cognitive Development","language":"en","page":"1-16","source":"ScienceDirect","title":"Do triangles play tricks? Attribution of mental states to animated shapes in normal and abnormal development","title-short":"Do triangles play tricks?","volume":"15","author":[{"family":"Abell","given":"F"},{"family":"Happé","given":"F"},{"family":"Frith","given":"U"}],"issued":{"date-parts":[["2000",1,1]]}}}],"schema":"https://github.com/citation-style-language/schema/raw/master/csl-citation.json"} </w:instrText>
-      </w:r>
-      <w:r>
-        <w:rPr>
-          <w:rFonts w:asciiTheme="majorHAnsi" w:eastAsia="Times New Roman" w:hAnsiTheme="majorHAnsi" w:cstheme="majorHAnsi"/>
-          <w:highlight w:val="white"/>
-          <w:lang w:val="en-US"/>
-        </w:rPr>
-        <w:fldChar w:fldCharType="separate"/>
-      </w:r>
-      <w:r>
-        <w:rPr>
-          <w:rFonts w:asciiTheme="majorHAnsi" w:hAnsiTheme="majorHAnsi" w:cstheme="majorHAnsi"/>
-          <w:highlight w:val="white"/>
-          <w:lang w:val="en-US"/>
-        </w:rPr>
-        <w:t>(Abell et al., 2000)</w:t>
-      </w:r>
-      <w:r>
-        <w:rPr>
-          <w:rFonts w:asciiTheme="majorHAnsi" w:eastAsia="Times New Roman" w:hAnsiTheme="majorHAnsi" w:cstheme="majorHAnsi"/>
-          <w:highlight w:val="white"/>
-          <w:lang w:val="en-US"/>
-        </w:rPr>
-        <w:fldChar w:fldCharType="end"/>
-      </w:r>
-      <w:r>
-        <w:rPr>
-          <w:rFonts w:asciiTheme="majorHAnsi" w:eastAsia="Times New Roman" w:hAnsiTheme="majorHAnsi" w:cstheme="majorHAnsi"/>
-          <w:highlight w:val="white"/>
-          <w:lang w:val="en-US"/>
-        </w:rPr>
-        <w:t xml:space="preserve">. All participant went through 8 such trials, except for in the study from 2015 by </w:t>
-      </w:r>
-      <w:proofErr w:type="spellStart"/>
-      <w:r>
-        <w:rPr>
-          <w:rFonts w:asciiTheme="majorHAnsi" w:eastAsia="Times New Roman" w:hAnsiTheme="majorHAnsi" w:cstheme="majorHAnsi"/>
-          <w:highlight w:val="white"/>
-          <w:lang w:val="en-US"/>
-        </w:rPr>
-        <w:t>Bliksted</w:t>
-      </w:r>
-      <w:proofErr w:type="spellEnd"/>
-      <w:r>
-        <w:rPr>
-          <w:rFonts w:asciiTheme="majorHAnsi" w:eastAsia="Times New Roman" w:hAnsiTheme="majorHAnsi" w:cstheme="majorHAnsi"/>
-          <w:highlight w:val="white"/>
-          <w:lang w:val="en-US"/>
-        </w:rPr>
-        <w:t xml:space="preserve"> et al., where the participants were presented with 10 trials </w:t>
-      </w:r>
-      <w:r>
-        <w:rPr>
-          <w:rFonts w:asciiTheme="majorHAnsi" w:eastAsia="Times New Roman" w:hAnsiTheme="majorHAnsi" w:cstheme="majorHAnsi"/>
-          <w:highlight w:val="white"/>
-          <w:lang w:val="en-US"/>
-        </w:rPr>
-        <w:fldChar w:fldCharType="begin"/>
-      </w:r>
-      <w:r>
-        <w:rPr>
-          <w:rFonts w:asciiTheme="majorHAnsi" w:eastAsia="Times New Roman" w:hAnsiTheme="majorHAnsi" w:cstheme="majorHAnsi"/>
-          <w:highlight w:val="white"/>
-          <w:lang w:val="en-US"/>
-        </w:rPr>
-        <w:instrText xml:space="preserve"> ADDIN ZOTERO_ITEM CSL_CITATION {"citationID":"gLmMFgF0","properties":{"formattedCitation":"(Bliksted et al., 2014)","plainCitation":"(Bliksted et al., 2014)","noteIndex":0},"citationItems":[{"id":395,"uris":["http://zotero.org/users/5126004/items/PHF9SAED"],"uri":["http://zotero.org/users/5126004/items/PHF9SAED"],"itemData":{"id":395,"type":"article-journal","abstract":"Background\nRecent research has shown a significant impact of social cognitive domains on real world functioning and prognosis in schizophrenia. However, the correlations between specific aspects of social cognition, neurocognition, IQ and clinical symptoms remain unclear in first-episode schizophrenia. Researchers have speculated about social cognitive subgroups since patients with schizophrenia appear to be a very heterogeneous group.\nMethods\nPatients with a recent diagnosis of first-episode schizophrenia were tested regarding theory of mind, social perception, neurocognition, IQ, and clinical symptoms.\nResults\nData from 36 first-episode schizophrenia patients and 36 one to one matched healthy controls were analysed. Principal component analysis in the patient group was used to examine the variance contributed by different aspects of social cognition, neurocognition, and clinical symptoms.\nConclusions\nComplex aspects of social cognition explained 24% of the variance in the patient group. The other principal components consisted mainly of aspects of simple perception of theory of mind. Neurocognition and clinical symptoms only explained a minor proportion of the variance in the patient group. The results imply that social cognitive deficits in first-episode schizophrenia come in two distinct versions where one is a complex, cognitive demanding form linked with IQ. The other version is related to simpler forms of social cognition and independent of IQ. These two forms are comparable to the implicit and explicit mentalising discussed in the developmental literature. The two forms of social cognitive deficits are likely to require quite different social cognitive interventions.","container-title":"Schizophrenia Research","DOI":"10.1016/j.schres.2014.01.010","ISSN":"0920-9964","issue":"1","journalAbbreviation":"Schizophrenia Research","language":"en","page":"9-17","source":"ScienceDirect","title":"Social cognition and neurocognitive deficits in first-episode schizophrenia","volume":"153","author":[{"family":"Bliksted","given":"Vibeke"},{"family":"Fagerlund","given":"Birgitte"},{"family":"Weed","given":"Ethan"},{"family":"Frith","given":"Chris"},{"family":"Videbech","given":"Poul"}],"issued":{"date-parts":[["2014",3,1]]}}}],"schema":"https://github.com/citation-style-language/schema/raw/master/csl-citation.json"} </w:instrText>
-      </w:r>
-      <w:r>
-        <w:rPr>
-          <w:rFonts w:asciiTheme="majorHAnsi" w:eastAsia="Times New Roman" w:hAnsiTheme="majorHAnsi" w:cstheme="majorHAnsi"/>
-          <w:highlight w:val="white"/>
-          <w:lang w:val="en-US"/>
-        </w:rPr>
-        <w:fldChar w:fldCharType="separate"/>
-      </w:r>
-      <w:r>
-        <w:rPr>
-          <w:rFonts w:asciiTheme="majorHAnsi" w:hAnsiTheme="majorHAnsi" w:cstheme="majorHAnsi"/>
-          <w:highlight w:val="white"/>
-          <w:lang w:val="en-US"/>
-        </w:rPr>
-        <w:t>(Bliksted et al., 2014)</w:t>
-      </w:r>
-      <w:r>
-        <w:rPr>
-          <w:rFonts w:asciiTheme="majorHAnsi" w:eastAsia="Times New Roman" w:hAnsiTheme="majorHAnsi" w:cstheme="majorHAnsi"/>
-          <w:highlight w:val="white"/>
-          <w:lang w:val="en-US"/>
-        </w:rPr>
-        <w:fldChar w:fldCharType="end"/>
-      </w:r>
-      <w:r>
-        <w:rPr>
-          <w:rFonts w:asciiTheme="majorHAnsi" w:eastAsia="Times New Roman" w:hAnsiTheme="majorHAnsi" w:cstheme="majorHAnsi"/>
-          <w:highlight w:val="white"/>
-          <w:lang w:val="en-US"/>
-        </w:rPr>
-        <w:t xml:space="preserve">. </w:t>
-      </w:r>
-    </w:p>
-    <w:p>
-      <w:pPr>
-        <w:ind w:firstLine="0"/>
-        <w:rPr>
-          <w:rFonts w:asciiTheme="majorHAnsi" w:eastAsia="Times New Roman" w:hAnsiTheme="majorHAnsi" w:cstheme="majorHAnsi"/>
-          <w:highlight w:val="white"/>
-          <w:lang w:val="en-US"/>
-        </w:rPr>
-      </w:pPr>
-      <w:r>
-        <w:rPr>
-          <w:rFonts w:asciiTheme="majorHAnsi" w:eastAsia="Times New Roman" w:hAnsiTheme="majorHAnsi" w:cstheme="majorHAnsi"/>
-          <w:highlight w:val="white"/>
-          <w:lang w:val="en-US"/>
-        </w:rPr>
-        <w:t>Moreover, recording equipment and recording setting was constant within study, but unique across studies. This results in data corpora of diverse speech recordings suitable for testing whether implementation of a certain machine learning algorithm proves to be versatile in its predictions across data sets.</w:t>
+        <w:t>implementation of a certain machine learning algorithm proves to be versatile in its predictions across data sets.</w:t>
       </w:r>
     </w:p>
     <w:p>
@@ -6058,7 +5235,7 @@
           <w:lang w:val="en-US"/>
         </w:rPr>
       </w:pPr>
-      <w:bookmarkStart w:id="17" w:name="_Toc57284927"/>
+      <w:bookmarkStart w:id="18" w:name="_Toc57284927"/>
       <w:r>
         <w:rPr>
           <w:rFonts w:asciiTheme="majorHAnsi" w:hAnsiTheme="majorHAnsi" w:cstheme="majorHAnsi"/>
@@ -6067,7 +5244,7 @@
         </w:rPr>
         <w:t>2.3.2 Participants</w:t>
       </w:r>
-      <w:bookmarkEnd w:id="17"/>
+      <w:bookmarkEnd w:id="18"/>
     </w:p>
     <w:p>
       <w:pPr>
@@ -6299,120 +5476,123 @@
                 <w:highlight w:val="white"/>
               </w:rPr>
             </w:pPr>
-            <w:proofErr w:type="gramStart"/>
             <w:r>
               <w:rPr>
                 <w:rFonts w:eastAsia="Times New Roman"/>
                 <w:highlight w:val="white"/>
               </w:rPr>
-              <w:t>N(</w:t>
-            </w:r>
-            <w:proofErr w:type="gramEnd"/>
-            <w:r>
+              <w:t xml:space="preserve">N() </w:t>
+            </w:r>
+          </w:p>
+        </w:tc>
+        <w:tc>
+          <w:tcPr>
+            <w:tcW w:w="1129" w:type="dxa"/>
+          </w:tcPr>
+          <w:p>
+            <w:pPr>
+              <w:pStyle w:val="NoSpacing"/>
               <w:rPr>
                 <w:rFonts w:eastAsia="Times New Roman"/>
                 <w:highlight w:val="white"/>
               </w:rPr>
-              <w:t xml:space="preserve">) </w:t>
-            </w:r>
-          </w:p>
-        </w:tc>
-        <w:tc>
-          <w:tcPr>
-            <w:tcW w:w="1129" w:type="dxa"/>
-          </w:tcPr>
-          <w:p>
-            <w:pPr>
-              <w:pStyle w:val="NoSpacing"/>
+            </w:pPr>
+            <w:r>
               <w:rPr>
                 <w:rFonts w:eastAsia="Times New Roman"/>
                 <w:highlight w:val="white"/>
               </w:rPr>
-            </w:pPr>
-            <w:r>
+              <w:t>Diagnosis</w:t>
+            </w:r>
+          </w:p>
+        </w:tc>
+        <w:tc>
+          <w:tcPr>
+            <w:tcW w:w="1312" w:type="dxa"/>
+          </w:tcPr>
+          <w:p>
+            <w:pPr>
+              <w:pStyle w:val="NoSpacing"/>
               <w:rPr>
                 <w:rFonts w:eastAsia="Times New Roman"/>
                 <w:highlight w:val="white"/>
               </w:rPr>
-              <w:t>Diagnosis</w:t>
-            </w:r>
-          </w:p>
-        </w:tc>
-        <w:tc>
-          <w:tcPr>
-            <w:tcW w:w="1312" w:type="dxa"/>
-          </w:tcPr>
-          <w:p>
-            <w:pPr>
-              <w:pStyle w:val="NoSpacing"/>
+            </w:pPr>
+            <w:r>
               <w:rPr>
                 <w:rFonts w:eastAsia="Times New Roman"/>
                 <w:highlight w:val="white"/>
               </w:rPr>
-            </w:pPr>
-            <w:r>
+              <w:t>N(Females)</w:t>
+            </w:r>
+          </w:p>
+        </w:tc>
+        <w:tc>
+          <w:tcPr>
+            <w:tcW w:w="1083" w:type="dxa"/>
+          </w:tcPr>
+          <w:p>
+            <w:pPr>
+              <w:pStyle w:val="NoSpacing"/>
               <w:rPr>
                 <w:rFonts w:eastAsia="Times New Roman"/>
                 <w:highlight w:val="white"/>
               </w:rPr>
-              <w:t>N(Females)</w:t>
-            </w:r>
-          </w:p>
-        </w:tc>
-        <w:tc>
-          <w:tcPr>
-            <w:tcW w:w="1083" w:type="dxa"/>
-          </w:tcPr>
-          <w:p>
-            <w:pPr>
-              <w:pStyle w:val="NoSpacing"/>
+            </w:pPr>
+            <w:r>
               <w:rPr>
                 <w:rFonts w:eastAsia="Times New Roman"/>
                 <w:highlight w:val="white"/>
               </w:rPr>
-            </w:pPr>
-            <w:r>
+              <w:t>N(Males)</w:t>
+            </w:r>
+          </w:p>
+        </w:tc>
+        <w:tc>
+          <w:tcPr>
+            <w:tcW w:w="1255" w:type="dxa"/>
+          </w:tcPr>
+          <w:p>
+            <w:pPr>
+              <w:pStyle w:val="NoSpacing"/>
               <w:rPr>
                 <w:rFonts w:eastAsia="Times New Roman"/>
                 <w:highlight w:val="white"/>
               </w:rPr>
-              <w:t>N(Males)</w:t>
-            </w:r>
-          </w:p>
-        </w:tc>
-        <w:tc>
-          <w:tcPr>
-            <w:tcW w:w="1255" w:type="dxa"/>
-          </w:tcPr>
-          <w:p>
-            <w:pPr>
-              <w:pStyle w:val="NoSpacing"/>
+            </w:pPr>
+            <w:r>
               <w:rPr>
                 <w:rFonts w:eastAsia="Times New Roman"/>
                 <w:highlight w:val="white"/>
               </w:rPr>
-            </w:pPr>
-            <w:proofErr w:type="gramStart"/>
-            <w:r>
+              <w:t>Mean(Age)</w:t>
+            </w:r>
+          </w:p>
+        </w:tc>
+        <w:tc>
+          <w:tcPr>
+            <w:tcW w:w="992" w:type="dxa"/>
+          </w:tcPr>
+          <w:p>
+            <w:pPr>
+              <w:pStyle w:val="NoSpacing"/>
               <w:rPr>
                 <w:rFonts w:eastAsia="Times New Roman"/>
                 <w:highlight w:val="white"/>
               </w:rPr>
-              <w:t>Mean(</w:t>
-            </w:r>
-            <w:proofErr w:type="gramEnd"/>
+            </w:pPr>
             <w:r>
               <w:rPr>
                 <w:rFonts w:eastAsia="Times New Roman"/>
                 <w:highlight w:val="white"/>
               </w:rPr>
-              <w:t>Age)</w:t>
-            </w:r>
-          </w:p>
-        </w:tc>
-        <w:tc>
-          <w:tcPr>
-            <w:tcW w:w="992" w:type="dxa"/>
+              <w:t>SD(Age)</w:t>
+            </w:r>
+          </w:p>
+        </w:tc>
+        <w:tc>
+          <w:tcPr>
+            <w:tcW w:w="1320" w:type="dxa"/>
           </w:tcPr>
           <w:p>
             <w:pPr>
@@ -6427,37 +5607,7 @@
                 <w:rFonts w:eastAsia="Times New Roman"/>
                 <w:highlight w:val="white"/>
               </w:rPr>
-              <w:t>SD(Age)</w:t>
-            </w:r>
-          </w:p>
-        </w:tc>
-        <w:tc>
-          <w:tcPr>
-            <w:tcW w:w="1320" w:type="dxa"/>
-          </w:tcPr>
-          <w:p>
-            <w:pPr>
-              <w:pStyle w:val="NoSpacing"/>
-              <w:rPr>
-                <w:rFonts w:eastAsia="Times New Roman"/>
-                <w:highlight w:val="white"/>
-              </w:rPr>
-            </w:pPr>
-            <w:proofErr w:type="gramStart"/>
-            <w:r>
-              <w:rPr>
-                <w:rFonts w:eastAsia="Times New Roman"/>
-                <w:highlight w:val="white"/>
-              </w:rPr>
-              <w:t>Range(</w:t>
-            </w:r>
-            <w:proofErr w:type="gramEnd"/>
-            <w:r>
-              <w:rPr>
-                <w:rFonts w:eastAsia="Times New Roman"/>
-                <w:highlight w:val="white"/>
-              </w:rPr>
-              <w:t>Age)</w:t>
+              <w:t>Range(Age)</w:t>
             </w:r>
           </w:p>
         </w:tc>
@@ -6800,21 +5950,12 @@
                 <w:highlight w:val="white"/>
               </w:rPr>
             </w:pPr>
-            <w:proofErr w:type="spellStart"/>
             <w:r>
               <w:rPr>
                 <w:rFonts w:eastAsia="Times New Roman"/>
                 <w:highlight w:val="white"/>
               </w:rPr>
-              <w:t>Bliksted</w:t>
-            </w:r>
-            <w:proofErr w:type="spellEnd"/>
-            <w:r>
-              <w:rPr>
-                <w:rFonts w:eastAsia="Times New Roman"/>
-                <w:highlight w:val="white"/>
-              </w:rPr>
-              <w:t xml:space="preserve"> et al., 2014</w:t>
+              <w:t>Bliksted et al., 2014</w:t>
             </w:r>
           </w:p>
         </w:tc>
@@ -7133,21 +6274,12 @@
                 <w:highlight w:val="white"/>
               </w:rPr>
             </w:pPr>
-            <w:proofErr w:type="spellStart"/>
             <w:r>
               <w:rPr>
                 <w:rFonts w:eastAsia="Times New Roman"/>
                 <w:highlight w:val="white"/>
               </w:rPr>
-              <w:t>Bliksted</w:t>
-            </w:r>
-            <w:proofErr w:type="spellEnd"/>
-            <w:r>
-              <w:rPr>
-                <w:rFonts w:eastAsia="Times New Roman"/>
-                <w:highlight w:val="white"/>
-              </w:rPr>
-              <w:t xml:space="preserve"> et al., 2019</w:t>
+              <w:t>Bliksted et al., 2019</w:t>
             </w:r>
           </w:p>
         </w:tc>
@@ -8168,18 +7300,8 @@
           <w:highlight w:val="white"/>
           <w:lang w:val="en-US"/>
         </w:rPr>
-        <w:t xml:space="preserve">Table x </w:t>
-      </w:r>
-      <w:proofErr w:type="gramStart"/>
-      <w:r>
-        <w:rPr>
-          <w:rFonts w:asciiTheme="majorHAnsi" w:eastAsia="Times New Roman" w:hAnsiTheme="majorHAnsi" w:cstheme="majorHAnsi"/>
-          <w:highlight w:val="white"/>
-          <w:lang w:val="en-US"/>
-        </w:rPr>
-        <w:t>* :</w:t>
-      </w:r>
-      <w:proofErr w:type="gramEnd"/>
+        <w:t>Table x * :</w:t>
+      </w:r>
     </w:p>
     <w:p>
       <w:pPr>
@@ -8219,7 +7341,7 @@
           <w:lang w:val="en-US"/>
         </w:rPr>
       </w:pPr>
-      <w:bookmarkStart w:id="18" w:name="_Toc57284928"/>
+      <w:bookmarkStart w:id="19" w:name="_Toc57284928"/>
       <w:r>
         <w:rPr>
           <w:rFonts w:asciiTheme="majorHAnsi" w:hAnsiTheme="majorHAnsi" w:cstheme="majorHAnsi"/>
@@ -8228,73 +7350,29 @@
         </w:rPr>
         <w:t>2.3.2 Procedure/task</w:t>
       </w:r>
-      <w:bookmarkEnd w:id="18"/>
-    </w:p>
-    <w:p>
-      <w:pPr>
-        <w:rPr>
-          <w:rFonts w:asciiTheme="majorHAnsi" w:eastAsia="Times New Roman" w:hAnsiTheme="majorHAnsi" w:cstheme="majorHAnsi"/>
-          <w:lang w:val="en-US"/>
-        </w:rPr>
-      </w:pPr>
-      <w:r>
-        <w:rPr>
-          <w:rFonts w:asciiTheme="majorHAnsi" w:eastAsia="Times New Roman" w:hAnsiTheme="majorHAnsi" w:cstheme="majorHAnsi"/>
-          <w:highlight w:val="white"/>
-          <w:lang w:val="en-US"/>
-        </w:rPr>
-        <w:t xml:space="preserve">The participants went through the </w:t>
-      </w:r>
-      <w:proofErr w:type="spellStart"/>
-      <w:r>
-        <w:rPr>
-          <w:rFonts w:asciiTheme="majorHAnsi" w:eastAsia="Times New Roman" w:hAnsiTheme="majorHAnsi" w:cstheme="majorHAnsi"/>
-          <w:highlight w:val="white"/>
-          <w:lang w:val="en-US"/>
-        </w:rPr>
-        <w:t>Frith</w:t>
-      </w:r>
-      <w:proofErr w:type="spellEnd"/>
-      <w:r>
-        <w:rPr>
-          <w:rFonts w:asciiTheme="majorHAnsi" w:eastAsia="Times New Roman" w:hAnsiTheme="majorHAnsi" w:cstheme="majorHAnsi"/>
-          <w:highlight w:val="white"/>
-          <w:lang w:val="en-US"/>
-        </w:rPr>
-        <w:t xml:space="preserve"> </w:t>
-      </w:r>
-      <w:proofErr w:type="spellStart"/>
-      <w:r>
-        <w:rPr>
-          <w:rFonts w:asciiTheme="majorHAnsi" w:eastAsia="Times New Roman" w:hAnsiTheme="majorHAnsi" w:cstheme="majorHAnsi"/>
-          <w:highlight w:val="white"/>
-          <w:lang w:val="en-US"/>
-        </w:rPr>
-        <w:t>Happé</w:t>
-      </w:r>
-      <w:proofErr w:type="spellEnd"/>
-      <w:r>
-        <w:rPr>
-          <w:rFonts w:asciiTheme="majorHAnsi" w:eastAsia="Times New Roman" w:hAnsiTheme="majorHAnsi" w:cstheme="majorHAnsi"/>
-          <w:highlight w:val="white"/>
-          <w:lang w:val="en-US"/>
-        </w:rPr>
-        <w:t xml:space="preserve"> animations task. This task consisted of watching a </w:t>
-      </w:r>
-      <w:r>
-        <w:rPr>
-          <w:rFonts w:asciiTheme="majorHAnsi" w:eastAsia="Times New Roman" w:hAnsiTheme="majorHAnsi" w:cstheme="majorHAnsi"/>
-          <w:lang w:val="en-US"/>
-        </w:rPr>
-        <w:t xml:space="preserve">2D top-view video of animated triangles. There were two distinct triangles; one large red and one small blue, both of which moved around on the screen and most videos furthermore </w:t>
-      </w:r>
-      <w:r>
-        <w:rPr>
-          <w:rFonts w:asciiTheme="majorHAnsi" w:eastAsia="Times New Roman" w:hAnsiTheme="majorHAnsi" w:cstheme="majorHAnsi"/>
-          <w:lang w:val="en-US"/>
-        </w:rPr>
-        <w:lastRenderedPageBreak/>
-        <w:t>contained an enclosure in the center of the video. There were three conditions with multiple videos for each condition:</w:t>
+      <w:bookmarkEnd w:id="19"/>
+    </w:p>
+    <w:p>
+      <w:pPr>
+        <w:rPr>
+          <w:rFonts w:asciiTheme="majorHAnsi" w:eastAsia="Times New Roman" w:hAnsiTheme="majorHAnsi" w:cstheme="majorHAnsi"/>
+          <w:lang w:val="en-US"/>
+        </w:rPr>
+      </w:pPr>
+      <w:r>
+        <w:rPr>
+          <w:rFonts w:asciiTheme="majorHAnsi" w:eastAsia="Times New Roman" w:hAnsiTheme="majorHAnsi" w:cstheme="majorHAnsi"/>
+          <w:highlight w:val="white"/>
+          <w:lang w:val="en-US"/>
+        </w:rPr>
+        <w:t xml:space="preserve">The participants went through the Frith Happé animations task. This task consisted of watching a </w:t>
+      </w:r>
+      <w:r>
+        <w:rPr>
+          <w:rFonts w:asciiTheme="majorHAnsi" w:eastAsia="Times New Roman" w:hAnsiTheme="majorHAnsi" w:cstheme="majorHAnsi"/>
+          <w:lang w:val="en-US"/>
+        </w:rPr>
+        <w:t>2D top-view video of animated triangles. There were two distinct triangles; one large red and one small blue, both of which moved around on the screen and most videos furthermore contained an enclosure in the center of the video. There were three conditions with multiple videos for each condition:</w:t>
       </w:r>
     </w:p>
     <w:p>
@@ -8353,27 +7431,8 @@
           <w:bCs/>
           <w:lang w:val="en-US"/>
         </w:rPr>
-        <w:t>3. Mental interaction (</w:t>
-      </w:r>
-      <w:proofErr w:type="spellStart"/>
-      <w:r>
-        <w:rPr>
-          <w:rFonts w:asciiTheme="majorHAnsi" w:eastAsia="Times New Roman" w:hAnsiTheme="majorHAnsi" w:cstheme="majorHAnsi"/>
-          <w:b/>
-          <w:bCs/>
-          <w:lang w:val="en-US"/>
-        </w:rPr>
-        <w:t>ToM</w:t>
-      </w:r>
-      <w:proofErr w:type="spellEnd"/>
-      <w:r>
-        <w:rPr>
-          <w:rFonts w:asciiTheme="majorHAnsi" w:eastAsia="Times New Roman" w:hAnsiTheme="majorHAnsi" w:cstheme="majorHAnsi"/>
-          <w:b/>
-          <w:bCs/>
-          <w:lang w:val="en-US"/>
-        </w:rPr>
-        <w:t>)</w:t>
+        <w:lastRenderedPageBreak/>
+        <w:t>3. Mental interaction (ToM)</w:t>
       </w:r>
       <w:r>
         <w:rPr>
@@ -8414,7 +7473,7 @@
           <w:lang w:val="en-US"/>
         </w:rPr>
       </w:pPr>
-      <w:bookmarkStart w:id="19" w:name="_Toc57284929"/>
+      <w:bookmarkStart w:id="20" w:name="_Toc57284929"/>
       <w:r>
         <w:rPr>
           <w:rFonts w:asciiTheme="majorHAnsi" w:hAnsiTheme="majorHAnsi" w:cstheme="majorHAnsi"/>
@@ -8423,7 +7482,7 @@
         </w:rPr>
         <w:t>2.4 Preprocessing</w:t>
       </w:r>
-      <w:bookmarkEnd w:id="19"/>
+      <w:bookmarkEnd w:id="20"/>
     </w:p>
     <w:p>
       <w:pPr>
@@ -8435,7 +7494,7 @@
           <w:lang w:val="en-US"/>
         </w:rPr>
       </w:pPr>
-      <w:bookmarkStart w:id="20" w:name="_Toc57284930"/>
+      <w:bookmarkStart w:id="21" w:name="_Toc57284930"/>
       <w:r>
         <w:rPr>
           <w:rFonts w:asciiTheme="majorHAnsi" w:hAnsiTheme="majorHAnsi" w:cstheme="majorHAnsi"/>
@@ -8444,41 +7503,23 @@
         </w:rPr>
         <w:t>2.4.1 Cleaning of audio files</w:t>
       </w:r>
-      <w:bookmarkEnd w:id="20"/>
-    </w:p>
-    <w:p>
-      <w:pPr>
-        <w:rPr>
-          <w:rFonts w:asciiTheme="majorHAnsi" w:eastAsia="Times New Roman" w:hAnsiTheme="majorHAnsi" w:cstheme="majorHAnsi"/>
-          <w:highlight w:val="white"/>
-          <w:lang w:val="en-US"/>
-        </w:rPr>
-      </w:pPr>
-      <w:r>
-        <w:rPr>
-          <w:rFonts w:asciiTheme="majorHAnsi" w:eastAsia="Times New Roman" w:hAnsiTheme="majorHAnsi" w:cstheme="majorHAnsi"/>
-          <w:highlight w:val="white"/>
-          <w:lang w:val="en-US"/>
-        </w:rPr>
-        <w:t xml:space="preserve">The cleaning of the audio files was carried out by </w:t>
-      </w:r>
-      <w:proofErr w:type="spellStart"/>
-      <w:r>
-        <w:rPr>
-          <w:rFonts w:asciiTheme="majorHAnsi" w:eastAsia="Times New Roman" w:hAnsiTheme="majorHAnsi" w:cstheme="majorHAnsi"/>
-          <w:highlight w:val="white"/>
-          <w:lang w:val="en-US"/>
-        </w:rPr>
-        <w:t>Ludvig</w:t>
-      </w:r>
-      <w:proofErr w:type="spellEnd"/>
-      <w:r>
-        <w:rPr>
-          <w:rFonts w:asciiTheme="majorHAnsi" w:eastAsia="Times New Roman" w:hAnsiTheme="majorHAnsi" w:cstheme="majorHAnsi"/>
-          <w:highlight w:val="white"/>
-          <w:lang w:val="en-US"/>
-        </w:rPr>
-        <w:t xml:space="preserve"> Olsen in 2018 </w:t>
+      <w:bookmarkEnd w:id="21"/>
+    </w:p>
+    <w:p>
+      <w:pPr>
+        <w:rPr>
+          <w:rFonts w:asciiTheme="majorHAnsi" w:eastAsia="Times New Roman" w:hAnsiTheme="majorHAnsi" w:cstheme="majorHAnsi"/>
+          <w:highlight w:val="white"/>
+          <w:lang w:val="en-US"/>
+        </w:rPr>
+      </w:pPr>
+      <w:r>
+        <w:rPr>
+          <w:rFonts w:asciiTheme="majorHAnsi" w:eastAsia="Times New Roman" w:hAnsiTheme="majorHAnsi" w:cstheme="majorHAnsi"/>
+          <w:highlight w:val="white"/>
+          <w:lang w:val="en-US"/>
+        </w:rPr>
+        <w:t xml:space="preserve">The cleaning of the audio files was carried out by Ludvig Olsen in 2018 </w:t>
       </w:r>
       <w:r>
         <w:rPr>
@@ -8527,25 +7568,7 @@
           <w:lang w:val="en-US"/>
         </w:rPr>
         <w:br/>
-        <w:t xml:space="preserve">The audio files were then converted to 16-bit .wav files, with a sample rate of 16k. They were subsequently denoised by stacking multiple instances of the Voice De-noise and De-hum tools in the </w:t>
-      </w:r>
-      <w:proofErr w:type="spellStart"/>
-      <w:r>
-        <w:rPr>
-          <w:rFonts w:asciiTheme="majorHAnsi" w:eastAsia="Times New Roman" w:hAnsiTheme="majorHAnsi" w:cstheme="majorHAnsi"/>
-          <w:highlight w:val="white"/>
-          <w:lang w:val="en-US"/>
-        </w:rPr>
-        <w:t>iZotope</w:t>
-      </w:r>
-      <w:proofErr w:type="spellEnd"/>
-      <w:r>
-        <w:rPr>
-          <w:rFonts w:asciiTheme="majorHAnsi" w:eastAsia="Times New Roman" w:hAnsiTheme="majorHAnsi" w:cstheme="majorHAnsi"/>
-          <w:highlight w:val="white"/>
-          <w:lang w:val="en-US"/>
-        </w:rPr>
-        <w:t xml:space="preserve"> RX 6 audio editor </w:t>
+        <w:t xml:space="preserve">The audio files were then converted to 16-bit .wav files, with a sample rate of 16k. They were subsequently denoised by stacking multiple instances of the Voice De-noise and De-hum tools in the iZotope RX 6 audio editor </w:t>
       </w:r>
       <w:r>
         <w:rPr>
@@ -8593,25 +7616,7 @@
           <w:highlight w:val="white"/>
           <w:lang w:val="en-US"/>
         </w:rPr>
-        <w:t xml:space="preserve">. A small equalizer tilt was applied at 1085Hz with the </w:t>
-      </w:r>
-      <w:proofErr w:type="spellStart"/>
-      <w:r>
-        <w:rPr>
-          <w:rFonts w:asciiTheme="majorHAnsi" w:eastAsia="Times New Roman" w:hAnsiTheme="majorHAnsi" w:cstheme="majorHAnsi"/>
-          <w:highlight w:val="white"/>
-          <w:lang w:val="en-US"/>
-        </w:rPr>
-        <w:t>Fabfilter</w:t>
-      </w:r>
-      <w:proofErr w:type="spellEnd"/>
-      <w:r>
-        <w:rPr>
-          <w:rFonts w:asciiTheme="majorHAnsi" w:eastAsia="Times New Roman" w:hAnsiTheme="majorHAnsi" w:cstheme="majorHAnsi"/>
-          <w:highlight w:val="white"/>
-          <w:lang w:val="en-US"/>
-        </w:rPr>
-        <w:t xml:space="preserve"> Pro-Q2 equalizer to bring more brightness to the signal </w:t>
+        <w:t xml:space="preserve">. A small equalizer tilt was applied at 1085Hz with the Fabfilter Pro-Q2 equalizer to bring more brightness to the signal </w:t>
       </w:r>
       <w:r>
         <w:rPr>
@@ -8680,7 +7685,7 @@
           <w:lang w:val="en-US"/>
         </w:rPr>
       </w:pPr>
-      <w:bookmarkStart w:id="21" w:name="_Toc57284931"/>
+      <w:bookmarkStart w:id="22" w:name="_Toc57284931"/>
       <w:r>
         <w:rPr>
           <w:rFonts w:asciiTheme="majorHAnsi" w:hAnsiTheme="majorHAnsi" w:cstheme="majorHAnsi"/>
@@ -8689,77 +7694,23 @@
         </w:rPr>
         <w:t>2.4.2 Feature extraction from audio files</w:t>
       </w:r>
-      <w:bookmarkEnd w:id="21"/>
-    </w:p>
-    <w:p>
-      <w:pPr>
-        <w:rPr>
-          <w:rFonts w:asciiTheme="majorHAnsi" w:eastAsia="Times New Roman" w:hAnsiTheme="majorHAnsi" w:cstheme="majorHAnsi"/>
-          <w:highlight w:val="white"/>
-          <w:lang w:val="en-US"/>
-        </w:rPr>
-      </w:pPr>
-      <w:r>
-        <w:rPr>
-          <w:rFonts w:asciiTheme="majorHAnsi" w:eastAsia="Times New Roman" w:hAnsiTheme="majorHAnsi" w:cstheme="majorHAnsi"/>
-          <w:highlight w:val="white"/>
-          <w:lang w:val="en-US"/>
-        </w:rPr>
-        <w:t xml:space="preserve">The toolkit </w:t>
-      </w:r>
-      <w:proofErr w:type="spellStart"/>
-      <w:r>
-        <w:rPr>
-          <w:rFonts w:asciiTheme="majorHAnsi" w:eastAsia="Times New Roman" w:hAnsiTheme="majorHAnsi" w:cstheme="majorHAnsi"/>
-          <w:highlight w:val="white"/>
-          <w:lang w:val="en-US"/>
-        </w:rPr>
-        <w:t>openSMILE</w:t>
-      </w:r>
-      <w:proofErr w:type="spellEnd"/>
-      <w:r>
-        <w:rPr>
-          <w:rFonts w:asciiTheme="majorHAnsi" w:eastAsia="Times New Roman" w:hAnsiTheme="majorHAnsi" w:cstheme="majorHAnsi"/>
-          <w:highlight w:val="white"/>
-          <w:lang w:val="en-US"/>
-        </w:rPr>
-        <w:t xml:space="preserve"> 2.3.0 was used for extracting the features needed for the SVM classification algorithm. From within the </w:t>
-      </w:r>
-      <w:proofErr w:type="spellStart"/>
-      <w:r>
-        <w:rPr>
-          <w:rFonts w:asciiTheme="majorHAnsi" w:eastAsia="Times New Roman" w:hAnsiTheme="majorHAnsi" w:cstheme="majorHAnsi"/>
-          <w:highlight w:val="white"/>
-          <w:lang w:val="en-US"/>
-        </w:rPr>
-        <w:t>openSMILE</w:t>
-      </w:r>
-      <w:proofErr w:type="spellEnd"/>
-      <w:r>
-        <w:rPr>
-          <w:rFonts w:asciiTheme="majorHAnsi" w:eastAsia="Times New Roman" w:hAnsiTheme="majorHAnsi" w:cstheme="majorHAnsi"/>
-          <w:highlight w:val="white"/>
-          <w:lang w:val="en-US"/>
-        </w:rPr>
-        <w:t xml:space="preserve"> software package, the base-set configuration file of emotion recognition features called ‘</w:t>
-      </w:r>
-      <w:proofErr w:type="spellStart"/>
-      <w:r>
-        <w:rPr>
-          <w:rFonts w:asciiTheme="majorHAnsi" w:eastAsia="Times New Roman" w:hAnsiTheme="majorHAnsi" w:cstheme="majorHAnsi"/>
-          <w:highlight w:val="white"/>
-          <w:lang w:val="en-US"/>
-        </w:rPr>
-        <w:t>emobase</w:t>
-      </w:r>
-      <w:proofErr w:type="spellEnd"/>
-      <w:r>
-        <w:rPr>
-          <w:rFonts w:asciiTheme="majorHAnsi" w:eastAsia="Times New Roman" w:hAnsiTheme="majorHAnsi" w:cstheme="majorHAnsi"/>
-          <w:highlight w:val="white"/>
-          <w:lang w:val="en-US"/>
-        </w:rPr>
-        <w:t xml:space="preserve">’ was chosen for feature extraction. </w:t>
+      <w:bookmarkEnd w:id="22"/>
+    </w:p>
+    <w:p>
+      <w:pPr>
+        <w:rPr>
+          <w:rFonts w:asciiTheme="majorHAnsi" w:eastAsia="Times New Roman" w:hAnsiTheme="majorHAnsi" w:cstheme="majorHAnsi"/>
+          <w:highlight w:val="white"/>
+          <w:lang w:val="en-US"/>
+        </w:rPr>
+      </w:pPr>
+      <w:r>
+        <w:rPr>
+          <w:rFonts w:asciiTheme="majorHAnsi" w:eastAsia="Times New Roman" w:hAnsiTheme="majorHAnsi" w:cstheme="majorHAnsi"/>
+          <w:highlight w:val="white"/>
+          <w:lang w:val="en-US"/>
+        </w:rPr>
+        <w:t xml:space="preserve">The toolkit openSMILE 2.3.0 was used for extracting the features needed for the SVM classification algorithm. From within the openSMILE software package, the base-set configuration file of emotion recognition features called ‘emobase’ was chosen for feature extraction. </w:t>
       </w:r>
     </w:p>
     <w:p>
@@ -8777,25 +7728,7 @@
           <w:highlight w:val="white"/>
           <w:lang w:val="en-US"/>
         </w:rPr>
-        <w:t xml:space="preserve">The feature set specified by </w:t>
-      </w:r>
-      <w:proofErr w:type="spellStart"/>
-      <w:r>
-        <w:rPr>
-          <w:rFonts w:asciiTheme="majorHAnsi" w:eastAsia="Times New Roman" w:hAnsiTheme="majorHAnsi" w:cstheme="majorHAnsi"/>
-          <w:highlight w:val="white"/>
-          <w:lang w:val="en-US"/>
-        </w:rPr>
-        <w:t>emobase</w:t>
-      </w:r>
-      <w:proofErr w:type="spellEnd"/>
-      <w:r>
-        <w:rPr>
-          <w:rFonts w:asciiTheme="majorHAnsi" w:eastAsia="Times New Roman" w:hAnsiTheme="majorHAnsi" w:cstheme="majorHAnsi"/>
-          <w:highlight w:val="white"/>
-          <w:lang w:val="en-US"/>
-        </w:rPr>
-        <w:t xml:space="preserve"> contains 988 features used for emotion recognition:</w:t>
+        <w:t>The feature set specified by emobase contains 988 features used for emotion recognition:</w:t>
       </w:r>
     </w:p>
     <w:p>
@@ -8941,81 +7874,89 @@
           <w:lang w:val="en-US"/>
         </w:rPr>
       </w:pPr>
-      <w:bookmarkStart w:id="22" w:name="_Toc57284932"/>
-      <w:r>
-        <w:rPr>
-          <w:rFonts w:asciiTheme="majorHAnsi" w:hAnsiTheme="majorHAnsi" w:cstheme="majorHAnsi"/>
+      <w:bookmarkStart w:id="23" w:name="_Toc57284932"/>
+      <w:r>
+        <w:rPr>
+          <w:rFonts w:asciiTheme="majorHAnsi" w:hAnsiTheme="majorHAnsi" w:cstheme="majorHAnsi"/>
+          <w:highlight w:val="white"/>
+          <w:lang w:val="en-US"/>
+        </w:rPr>
+        <w:t>2.4.3 Partitioning</w:t>
+      </w:r>
+      <w:bookmarkEnd w:id="23"/>
+    </w:p>
+    <w:p>
+      <w:pPr>
+        <w:rPr>
+          <w:rFonts w:asciiTheme="majorHAnsi" w:eastAsia="Times New Roman" w:hAnsiTheme="majorHAnsi" w:cstheme="majorHAnsi"/>
+          <w:highlight w:val="white"/>
+          <w:lang w:val="en-US"/>
+        </w:rPr>
+      </w:pPr>
+      <w:r>
+        <w:rPr>
+          <w:rFonts w:asciiTheme="majorHAnsi" w:eastAsia="Times New Roman" w:hAnsiTheme="majorHAnsi" w:cstheme="majorHAnsi"/>
+          <w:highlight w:val="white"/>
+          <w:lang w:val="en-US"/>
+        </w:rPr>
+        <w:t xml:space="preserve">To be able to evaluate the performance of the model the dataset was partitioned into a training set and a test set consisting of 80% and 20% of the total data, respectively. The partitioning was carried out using the package groupdata2 and was done semi-randomly </w:t>
+      </w:r>
+      <w:r>
+        <w:rPr>
+          <w:rFonts w:asciiTheme="majorHAnsi" w:eastAsia="Times New Roman" w:hAnsiTheme="majorHAnsi" w:cstheme="majorHAnsi"/>
+          <w:highlight w:val="white"/>
+          <w:lang w:val="en-US"/>
+        </w:rPr>
+        <w:fldChar w:fldCharType="begin"/>
+      </w:r>
+      <w:r>
+        <w:rPr>
+          <w:rFonts w:asciiTheme="majorHAnsi" w:eastAsia="Times New Roman" w:hAnsiTheme="majorHAnsi" w:cstheme="majorHAnsi"/>
+          <w:highlight w:val="white"/>
+          <w:lang w:val="en-US"/>
+        </w:rPr>
+        <w:instrText xml:space="preserve"> ADDIN ZOTERO_ITEM CSL_CITATION {"citationID":"Tza615W3","properties":{"formattedCitation":"(Olsen, 2020)","plainCitation":"(Olsen, 2020)","noteIndex":0},"citationItems":[{"id":423,"uris":["http://zotero.org/users/5126004/items/YAVUUPKG"],"uri":["http://zotero.org/users/5126004/items/YAVUUPKG"],"itemData":{"id":423,"type":"book","title":"groupdata2: Creating Groups from Data","URL":"https://CRAN.R-project.org/package=groupdata2","version":"1.3.0","author":[{"family":"Olsen","given":"Ludvig"}],"issued":{"date-parts":[["2020"]]}}}],"schema":"https://github.com/citation-style-language/schema/raw/master/csl-citation.json"} </w:instrText>
+      </w:r>
+      <w:r>
+        <w:rPr>
+          <w:rFonts w:asciiTheme="majorHAnsi" w:eastAsia="Times New Roman" w:hAnsiTheme="majorHAnsi" w:cstheme="majorHAnsi"/>
+          <w:highlight w:val="white"/>
+          <w:lang w:val="en-US"/>
+        </w:rPr>
+        <w:fldChar w:fldCharType="separate"/>
+      </w:r>
+      <w:r>
+        <w:rPr>
+          <w:rFonts w:asciiTheme="majorHAnsi" w:hAnsiTheme="majorHAnsi" w:cstheme="majorHAnsi"/>
+          <w:highlight w:val="white"/>
+          <w:lang w:val="en-US"/>
+        </w:rPr>
+        <w:t>(Olsen, 2020)</w:t>
+      </w:r>
+      <w:r>
+        <w:rPr>
+          <w:rFonts w:asciiTheme="majorHAnsi" w:eastAsia="Times New Roman" w:hAnsiTheme="majorHAnsi" w:cstheme="majorHAnsi"/>
+          <w:highlight w:val="white"/>
+          <w:lang w:val="en-US"/>
+        </w:rPr>
+        <w:fldChar w:fldCharType="end"/>
+      </w:r>
+      <w:r>
+        <w:rPr>
+          <w:rFonts w:asciiTheme="majorHAnsi" w:eastAsia="Times New Roman" w:hAnsiTheme="majorHAnsi" w:cstheme="majorHAnsi"/>
+          <w:highlight w:val="white"/>
+          <w:lang w:val="en-US"/>
+        </w:rPr>
+        <w:t xml:space="preserve">. The partitioning kept each participant ID only within one of the two resulting training and test sets. This prevented leakage of information from the training set to the test set, which otherwise would have </w:t>
+      </w:r>
+      <w:r>
+        <w:rPr>
+          <w:rFonts w:asciiTheme="majorHAnsi" w:eastAsia="Times New Roman" w:hAnsiTheme="majorHAnsi" w:cstheme="majorHAnsi"/>
           <w:highlight w:val="white"/>
           <w:lang w:val="en-US"/>
         </w:rPr>
         <w:lastRenderedPageBreak/>
-        <w:t>2.4.3 Partitioning</w:t>
-      </w:r>
-      <w:bookmarkEnd w:id="22"/>
-    </w:p>
-    <w:p>
-      <w:pPr>
-        <w:rPr>
-          <w:rFonts w:asciiTheme="majorHAnsi" w:eastAsia="Times New Roman" w:hAnsiTheme="majorHAnsi" w:cstheme="majorHAnsi"/>
-          <w:highlight w:val="white"/>
-          <w:lang w:val="en-US"/>
-        </w:rPr>
-      </w:pPr>
-      <w:r>
-        <w:rPr>
-          <w:rFonts w:asciiTheme="majorHAnsi" w:eastAsia="Times New Roman" w:hAnsiTheme="majorHAnsi" w:cstheme="majorHAnsi"/>
-          <w:highlight w:val="white"/>
-          <w:lang w:val="en-US"/>
-        </w:rPr>
-        <w:t xml:space="preserve">To be able to evaluate the performance of the model the dataset was partitioned into a training set and a test set consisting of 80% and 20% of the total data, respectively. The partitioning was carried out using the package groupdata2 and was done semi-randomly </w:t>
-      </w:r>
-      <w:r>
-        <w:rPr>
-          <w:rFonts w:asciiTheme="majorHAnsi" w:eastAsia="Times New Roman" w:hAnsiTheme="majorHAnsi" w:cstheme="majorHAnsi"/>
-          <w:highlight w:val="white"/>
-          <w:lang w:val="en-US"/>
-        </w:rPr>
-        <w:fldChar w:fldCharType="begin"/>
-      </w:r>
-      <w:r>
-        <w:rPr>
-          <w:rFonts w:asciiTheme="majorHAnsi" w:eastAsia="Times New Roman" w:hAnsiTheme="majorHAnsi" w:cstheme="majorHAnsi"/>
-          <w:highlight w:val="white"/>
-          <w:lang w:val="en-US"/>
-        </w:rPr>
-        <w:instrText xml:space="preserve"> ADDIN ZOTERO_ITEM CSL_CITATION {"citationID":"Tza615W3","properties":{"formattedCitation":"(Olsen, 2020)","plainCitation":"(Olsen, 2020)","noteIndex":0},"citationItems":[{"id":423,"uris":["http://zotero.org/users/5126004/items/YAVUUPKG"],"uri":["http://zotero.org/users/5126004/items/YAVUUPKG"],"itemData":{"id":423,"type":"book","title":"groupdata2: Creating Groups from Data","URL":"https://CRAN.R-project.org/package=groupdata2","version":"1.3.0","author":[{"family":"Olsen","given":"Ludvig"}],"issued":{"date-parts":[["2020"]]}}}],"schema":"https://github.com/citation-style-language/schema/raw/master/csl-citation.json"} </w:instrText>
-      </w:r>
-      <w:r>
-        <w:rPr>
-          <w:rFonts w:asciiTheme="majorHAnsi" w:eastAsia="Times New Roman" w:hAnsiTheme="majorHAnsi" w:cstheme="majorHAnsi"/>
-          <w:highlight w:val="white"/>
-          <w:lang w:val="en-US"/>
-        </w:rPr>
-        <w:fldChar w:fldCharType="separate"/>
-      </w:r>
-      <w:r>
-        <w:rPr>
-          <w:rFonts w:asciiTheme="majorHAnsi" w:hAnsiTheme="majorHAnsi" w:cstheme="majorHAnsi"/>
-          <w:highlight w:val="white"/>
-          <w:lang w:val="en-US"/>
-        </w:rPr>
-        <w:t>(Olsen, 2020)</w:t>
-      </w:r>
-      <w:r>
-        <w:rPr>
-          <w:rFonts w:asciiTheme="majorHAnsi" w:eastAsia="Times New Roman" w:hAnsiTheme="majorHAnsi" w:cstheme="majorHAnsi"/>
-          <w:highlight w:val="white"/>
-          <w:lang w:val="en-US"/>
-        </w:rPr>
-        <w:fldChar w:fldCharType="end"/>
-      </w:r>
-      <w:r>
-        <w:rPr>
-          <w:rFonts w:asciiTheme="majorHAnsi" w:eastAsia="Times New Roman" w:hAnsiTheme="majorHAnsi" w:cstheme="majorHAnsi"/>
-          <w:highlight w:val="white"/>
-          <w:lang w:val="en-US"/>
-        </w:rPr>
-        <w:t>. The partitioning kept each participant ID only within one of the two resulting training and test sets. This prevented leakage of information from the training set to the test set, which otherwise would have led to overfitting and finally unprecise values for the evaluation.</w:t>
+        <w:t>led to overfitting and finally unprecise values for the evaluation.</w:t>
       </w:r>
       <w:r>
         <w:rPr>
@@ -9112,7 +8053,7 @@
           <w:lang w:val="en-US"/>
         </w:rPr>
       </w:pPr>
-      <w:bookmarkStart w:id="23" w:name="_Toc57284933"/>
+      <w:bookmarkStart w:id="24" w:name="_Toc57284933"/>
       <w:r>
         <w:rPr>
           <w:rFonts w:asciiTheme="majorHAnsi" w:hAnsiTheme="majorHAnsi" w:cstheme="majorHAnsi"/>
@@ -9121,7 +8062,7 @@
         </w:rPr>
         <w:t>2.4.4 Normalization</w:t>
       </w:r>
-      <w:bookmarkEnd w:id="23"/>
+      <w:bookmarkEnd w:id="24"/>
     </w:p>
     <w:p>
       <w:pPr>
@@ -9256,7 +8197,7 @@
           <w:lang w:val="en-US"/>
         </w:rPr>
       </w:pPr>
-      <w:bookmarkStart w:id="24" w:name="_Toc57284934"/>
+      <w:bookmarkStart w:id="25" w:name="_Toc57284934"/>
       <w:r>
         <w:rPr>
           <w:rFonts w:asciiTheme="majorHAnsi" w:hAnsiTheme="majorHAnsi" w:cstheme="majorHAnsi"/>
@@ -9265,7 +8206,7 @@
         </w:rPr>
         <w:t>2.5 Feature selection using LASSO</w:t>
       </w:r>
-      <w:bookmarkEnd w:id="24"/>
+      <w:bookmarkEnd w:id="25"/>
     </w:p>
     <w:p>
       <w:pPr>
@@ -9277,7 +8218,7 @@
           <w:lang w:val="en-US"/>
         </w:rPr>
       </w:pPr>
-      <w:bookmarkStart w:id="25" w:name="_Toc57284935"/>
+      <w:bookmarkStart w:id="26" w:name="_Toc57284935"/>
       <w:r>
         <w:rPr>
           <w:rFonts w:asciiTheme="majorHAnsi" w:hAnsiTheme="majorHAnsi" w:cstheme="majorHAnsi"/>
@@ -9286,41 +8227,99 @@
         </w:rPr>
         <w:t>2.5.1 Motivation for using LASSO</w:t>
       </w:r>
-      <w:bookmarkEnd w:id="25"/>
-    </w:p>
-    <w:p>
-      <w:pPr>
-        <w:rPr>
-          <w:rFonts w:asciiTheme="majorHAnsi" w:eastAsia="Times New Roman" w:hAnsiTheme="majorHAnsi" w:cstheme="majorHAnsi"/>
-          <w:highlight w:val="white"/>
-          <w:lang w:val="en-US"/>
-        </w:rPr>
-      </w:pPr>
-      <w:r>
-        <w:rPr>
-          <w:rFonts w:asciiTheme="majorHAnsi" w:eastAsia="Times New Roman" w:hAnsiTheme="majorHAnsi" w:cstheme="majorHAnsi"/>
-          <w:highlight w:val="white"/>
-          <w:lang w:val="en-US"/>
-        </w:rPr>
-        <w:t>As the 988 acoustic features from the ‘</w:t>
-      </w:r>
-      <w:proofErr w:type="spellStart"/>
-      <w:r>
-        <w:rPr>
-          <w:rFonts w:asciiTheme="majorHAnsi" w:eastAsia="Times New Roman" w:hAnsiTheme="majorHAnsi" w:cstheme="majorHAnsi"/>
-          <w:highlight w:val="white"/>
-          <w:lang w:val="en-US"/>
-        </w:rPr>
-        <w:t>emobase</w:t>
-      </w:r>
-      <w:proofErr w:type="spellEnd"/>
-      <w:r>
-        <w:rPr>
-          <w:rFonts w:asciiTheme="majorHAnsi" w:eastAsia="Times New Roman" w:hAnsiTheme="majorHAnsi" w:cstheme="majorHAnsi"/>
-          <w:highlight w:val="white"/>
-          <w:lang w:val="en-US"/>
-        </w:rPr>
-        <w:t xml:space="preserve">’ package were originally designed to distinguish emotions from speech, some of the features were bound to be redundant for the purpose of distinguishing between patients and controls. As a measure to counterfeit this, a rigorous feature selection method was applied to rid the model of superfluous features. This was done in </w:t>
+      <w:bookmarkEnd w:id="26"/>
+    </w:p>
+    <w:p>
+      <w:pPr>
+        <w:rPr>
+          <w:rFonts w:asciiTheme="majorHAnsi" w:eastAsia="Times New Roman" w:hAnsiTheme="majorHAnsi" w:cstheme="majorHAnsi"/>
+          <w:highlight w:val="white"/>
+          <w:lang w:val="en-US"/>
+        </w:rPr>
+      </w:pPr>
+      <w:r>
+        <w:rPr>
+          <w:rFonts w:asciiTheme="majorHAnsi" w:eastAsia="Times New Roman" w:hAnsiTheme="majorHAnsi" w:cstheme="majorHAnsi"/>
+          <w:highlight w:val="white"/>
+          <w:lang w:val="en-US"/>
+        </w:rPr>
+        <w:t>As the 988 acoustic features from the ‘emobase’ package were originally designed to distinguish emotions from speech, some of the features were bound to be redundant for the purpose of distinguishing between patients and controls. As a measure to counterfeit this, a rigorous feature selection method was applied to rid the model of superfluous features. This was done in order to simplify the model and thereby reduces both complexity, computational power needed to run the model and in order to improve both predictive power and interpretability of the classifier.</w:t>
+      </w:r>
+    </w:p>
+    <w:p>
+      <w:pPr>
+        <w:ind w:firstLine="0"/>
+        <w:rPr>
+          <w:rFonts w:asciiTheme="majorHAnsi" w:eastAsia="Times New Roman" w:hAnsiTheme="majorHAnsi" w:cstheme="majorHAnsi"/>
+          <w:highlight w:val="white"/>
+          <w:lang w:val="en-US"/>
+        </w:rPr>
+      </w:pPr>
+      <w:r>
+        <w:rPr>
+          <w:rFonts w:asciiTheme="majorHAnsi" w:eastAsia="Times New Roman" w:hAnsiTheme="majorHAnsi" w:cstheme="majorHAnsi"/>
+          <w:highlight w:val="white"/>
+          <w:lang w:val="en-US"/>
+        </w:rPr>
+        <w:t xml:space="preserve">Feature selection was done using L2 regularization, also called the Least Absolute Shrinkage and Selection Operator (LASSO) analysis regression. To carry out this process, the ‘glmnet’ R Package was utilized for the purpose of this paper. </w:t>
+      </w:r>
+      <w:r>
+        <w:rPr>
+          <w:rFonts w:asciiTheme="majorHAnsi" w:eastAsia="Times New Roman" w:hAnsiTheme="majorHAnsi" w:cstheme="majorHAnsi"/>
+          <w:highlight w:val="white"/>
+          <w:lang w:val="en-US"/>
+        </w:rPr>
+        <w:fldChar w:fldCharType="begin"/>
+      </w:r>
+      <w:r>
+        <w:rPr>
+          <w:rFonts w:asciiTheme="majorHAnsi" w:eastAsia="Times New Roman" w:hAnsiTheme="majorHAnsi" w:cstheme="majorHAnsi"/>
+          <w:highlight w:val="white"/>
+          <w:lang w:val="en-US"/>
+        </w:rPr>
+        <w:instrText xml:space="preserve"> ADDIN ZOTERO_ITEM CSL_CITATION {"citationID":"FBMBK6Ri","properties":{"formattedCitation":"(Friedman et al., 2010)","plainCitation":"(Friedman et al., 2010)","noteIndex":0},"citationItems":[{"id":420,"uris":["http://zotero.org/users/5126004/items/I7WNVQ9A"],"uri":["http://zotero.org/users/5126004/items/I7WNVQ9A"],"itemData":{"id":420,"type":"article-journal","issue":"33(1)","page":"1-22","title":"Regularization Paths for Generalized Linear Models via Coordinate   Descent. Journal of Statistical Software","author":[{"family":"Friedman","given":"Jerome"},{"family":"Hastie","given":"Trevor"},{"family":"Tibshirani","given":"Robert"}],"issued":{"date-parts":[["2010"]]}}}],"schema":"https://github.com/citation-style-language/schema/raw/master/csl-citation.json"} </w:instrText>
+      </w:r>
+      <w:r>
+        <w:rPr>
+          <w:rFonts w:asciiTheme="majorHAnsi" w:eastAsia="Times New Roman" w:hAnsiTheme="majorHAnsi" w:cstheme="majorHAnsi"/>
+          <w:highlight w:val="white"/>
+          <w:lang w:val="en-US"/>
+        </w:rPr>
+        <w:fldChar w:fldCharType="separate"/>
+      </w:r>
+      <w:r>
+        <w:rPr>
+          <w:rFonts w:asciiTheme="majorHAnsi" w:hAnsiTheme="majorHAnsi" w:cstheme="majorHAnsi"/>
+          <w:highlight w:val="white"/>
+          <w:lang w:val="en-US"/>
+        </w:rPr>
+        <w:t>(Friedman et al., 2010)</w:t>
+      </w:r>
+      <w:r>
+        <w:rPr>
+          <w:rFonts w:asciiTheme="majorHAnsi" w:eastAsia="Times New Roman" w:hAnsiTheme="majorHAnsi" w:cstheme="majorHAnsi"/>
+          <w:highlight w:val="white"/>
+          <w:lang w:val="en-US"/>
+        </w:rPr>
+        <w:fldChar w:fldCharType="end"/>
+      </w:r>
+    </w:p>
+    <w:p>
+      <w:pPr>
+        <w:ind w:firstLine="0"/>
+        <w:rPr>
+          <w:rFonts w:asciiTheme="majorHAnsi" w:eastAsia="Times New Roman" w:hAnsiTheme="majorHAnsi" w:cstheme="majorHAnsi"/>
+          <w:highlight w:val="white"/>
+          <w:lang w:val="en-US"/>
+        </w:rPr>
+      </w:pPr>
+      <w:r>
+        <w:rPr>
+          <w:rFonts w:asciiTheme="majorHAnsi" w:eastAsia="Times New Roman" w:hAnsiTheme="majorHAnsi" w:cstheme="majorHAnsi"/>
+          <w:highlight w:val="white"/>
+          <w:lang w:val="en-US"/>
+        </w:rPr>
+        <w:t xml:space="preserve">Although the parameters could have been regularized using Ridge or ElasticNet, LASSO regularization has the advantage of being able to shrink irrelevant parameters all the way to zero – </w:t>
       </w:r>
       <w:r>
         <w:rPr>
@@ -9329,119 +8328,7 @@
           <w:lang w:val="en-US"/>
         </w:rPr>
         <w:lastRenderedPageBreak/>
-        <w:t>order to simplify the model and thereby reduces both complexity, computational power needed to run the model and in order to improve both predictive power and interpretability of the classifier.</w:t>
-      </w:r>
-    </w:p>
-    <w:p>
-      <w:pPr>
-        <w:ind w:firstLine="0"/>
-        <w:rPr>
-          <w:rFonts w:asciiTheme="majorHAnsi" w:eastAsia="Times New Roman" w:hAnsiTheme="majorHAnsi" w:cstheme="majorHAnsi"/>
-          <w:highlight w:val="white"/>
-          <w:lang w:val="en-US"/>
-        </w:rPr>
-      </w:pPr>
-      <w:r>
-        <w:rPr>
-          <w:rFonts w:asciiTheme="majorHAnsi" w:eastAsia="Times New Roman" w:hAnsiTheme="majorHAnsi" w:cstheme="majorHAnsi"/>
-          <w:highlight w:val="white"/>
-          <w:lang w:val="en-US"/>
-        </w:rPr>
-        <w:t>Feature selection was done using L2 regularization, also called the Least Absolute Shrinkage and Selection Operator (LASSO) analysis regression. To carry out this process, the ‘</w:t>
-      </w:r>
-      <w:proofErr w:type="spellStart"/>
-      <w:r>
-        <w:rPr>
-          <w:rFonts w:asciiTheme="majorHAnsi" w:eastAsia="Times New Roman" w:hAnsiTheme="majorHAnsi" w:cstheme="majorHAnsi"/>
-          <w:highlight w:val="white"/>
-          <w:lang w:val="en-US"/>
-        </w:rPr>
-        <w:t>glmnet</w:t>
-      </w:r>
-      <w:proofErr w:type="spellEnd"/>
-      <w:r>
-        <w:rPr>
-          <w:rFonts w:asciiTheme="majorHAnsi" w:eastAsia="Times New Roman" w:hAnsiTheme="majorHAnsi" w:cstheme="majorHAnsi"/>
-          <w:highlight w:val="white"/>
-          <w:lang w:val="en-US"/>
-        </w:rPr>
-        <w:t xml:space="preserve">’ R Package was utilized for the purpose of this paper. </w:t>
-      </w:r>
-      <w:r>
-        <w:rPr>
-          <w:rFonts w:asciiTheme="majorHAnsi" w:eastAsia="Times New Roman" w:hAnsiTheme="majorHAnsi" w:cstheme="majorHAnsi"/>
-          <w:highlight w:val="white"/>
-          <w:lang w:val="en-US"/>
-        </w:rPr>
-        <w:fldChar w:fldCharType="begin"/>
-      </w:r>
-      <w:r>
-        <w:rPr>
-          <w:rFonts w:asciiTheme="majorHAnsi" w:eastAsia="Times New Roman" w:hAnsiTheme="majorHAnsi" w:cstheme="majorHAnsi"/>
-          <w:highlight w:val="white"/>
-          <w:lang w:val="en-US"/>
-        </w:rPr>
-        <w:instrText xml:space="preserve"> ADDIN ZOTERO_ITEM CSL_CITATION {"citationID":"FBMBK6Ri","properties":{"formattedCitation":"(Friedman et al., 2010)","plainCitation":"(Friedman et al., 2010)","noteIndex":0},"citationItems":[{"id":420,"uris":["http://zotero.org/users/5126004/items/I7WNVQ9A"],"uri":["http://zotero.org/users/5126004/items/I7WNVQ9A"],"itemData":{"id":420,"type":"article-journal","issue":"33(1)","page":"1-22","title":"Regularization Paths for Generalized Linear Models via Coordinate   Descent. Journal of Statistical Software","author":[{"family":"Friedman","given":"Jerome"},{"family":"Hastie","given":"Trevor"},{"family":"Tibshirani","given":"Robert"}],"issued":{"date-parts":[["2010"]]}}}],"schema":"https://github.com/citation-style-language/schema/raw/master/csl-citation.json"} </w:instrText>
-      </w:r>
-      <w:r>
-        <w:rPr>
-          <w:rFonts w:asciiTheme="majorHAnsi" w:eastAsia="Times New Roman" w:hAnsiTheme="majorHAnsi" w:cstheme="majorHAnsi"/>
-          <w:highlight w:val="white"/>
-          <w:lang w:val="en-US"/>
-        </w:rPr>
-        <w:fldChar w:fldCharType="separate"/>
-      </w:r>
-      <w:r>
-        <w:rPr>
-          <w:rFonts w:asciiTheme="majorHAnsi" w:hAnsiTheme="majorHAnsi" w:cstheme="majorHAnsi"/>
-          <w:highlight w:val="white"/>
-          <w:lang w:val="en-US"/>
-        </w:rPr>
-        <w:t>(Friedman et al., 2010)</w:t>
-      </w:r>
-      <w:r>
-        <w:rPr>
-          <w:rFonts w:asciiTheme="majorHAnsi" w:eastAsia="Times New Roman" w:hAnsiTheme="majorHAnsi" w:cstheme="majorHAnsi"/>
-          <w:highlight w:val="white"/>
-          <w:lang w:val="en-US"/>
-        </w:rPr>
-        <w:fldChar w:fldCharType="end"/>
-      </w:r>
-    </w:p>
-    <w:p>
-      <w:pPr>
-        <w:ind w:firstLine="0"/>
-        <w:rPr>
-          <w:rFonts w:asciiTheme="majorHAnsi" w:eastAsia="Times New Roman" w:hAnsiTheme="majorHAnsi" w:cstheme="majorHAnsi"/>
-          <w:highlight w:val="white"/>
-          <w:lang w:val="en-US"/>
-        </w:rPr>
-      </w:pPr>
-      <w:r>
-        <w:rPr>
-          <w:rFonts w:asciiTheme="majorHAnsi" w:eastAsia="Times New Roman" w:hAnsiTheme="majorHAnsi" w:cstheme="majorHAnsi"/>
-          <w:highlight w:val="white"/>
-          <w:lang w:val="en-US"/>
-        </w:rPr>
-        <w:t xml:space="preserve">Although the parameters could have been regularized using Ridge or </w:t>
-      </w:r>
-      <w:proofErr w:type="spellStart"/>
-      <w:r>
-        <w:rPr>
-          <w:rFonts w:asciiTheme="majorHAnsi" w:eastAsia="Times New Roman" w:hAnsiTheme="majorHAnsi" w:cstheme="majorHAnsi"/>
-          <w:highlight w:val="white"/>
-          <w:lang w:val="en-US"/>
-        </w:rPr>
-        <w:t>ElasticNet</w:t>
-      </w:r>
-      <w:proofErr w:type="spellEnd"/>
-      <w:r>
-        <w:rPr>
-          <w:rFonts w:asciiTheme="majorHAnsi" w:eastAsia="Times New Roman" w:hAnsiTheme="majorHAnsi" w:cstheme="majorHAnsi"/>
-          <w:highlight w:val="white"/>
-          <w:lang w:val="en-US"/>
-        </w:rPr>
-        <w:t>, LASSO regularization has the advantage of being able to shrink irrelevant parameters all the way to zero – as opposed to Ridge regularization. Elastic net is a combination of Ridge and Lasso and would therefore be a compromise between the two. The shrinking of parameter estimates to zero is beneficial given the many features that are unrelated to the distinction between schizophrenia and healthy individuals.</w:t>
+        <w:t>as opposed to Ridge regularization. Elastic net is a combination of Ridge and Lasso and would therefore be a compromise between the two. The shrinking of parameter estimates to zero is beneficial given the many features that are unrelated to the distinction between schizophrenia and healthy individuals.</w:t>
       </w:r>
     </w:p>
     <w:p>
@@ -9454,7 +8341,7 @@
           <w:lang w:val="en-US"/>
         </w:rPr>
       </w:pPr>
-      <w:bookmarkStart w:id="26" w:name="_Toc57284936"/>
+      <w:bookmarkStart w:id="27" w:name="_Toc57284936"/>
       <w:r>
         <w:rPr>
           <w:rFonts w:asciiTheme="majorHAnsi" w:hAnsiTheme="majorHAnsi" w:cstheme="majorHAnsi"/>
@@ -9463,41 +8350,23 @@
         </w:rPr>
         <w:t>2.5.2 What is L2 regularization?</w:t>
       </w:r>
-      <w:bookmarkEnd w:id="26"/>
-    </w:p>
-    <w:p>
-      <w:pPr>
-        <w:rPr>
-          <w:rFonts w:asciiTheme="majorHAnsi" w:eastAsia="Times New Roman" w:hAnsiTheme="majorHAnsi" w:cstheme="majorHAnsi"/>
-          <w:highlight w:val="white"/>
-          <w:lang w:val="en-US"/>
-        </w:rPr>
-      </w:pPr>
-      <w:r>
-        <w:rPr>
-          <w:rFonts w:asciiTheme="majorHAnsi" w:eastAsia="Times New Roman" w:hAnsiTheme="majorHAnsi" w:cstheme="majorHAnsi"/>
-          <w:highlight w:val="white"/>
-          <w:lang w:val="en-US"/>
-        </w:rPr>
-        <w:t xml:space="preserve">This method optimizes beta estimates for all parameters not only through misclassification error but also adding a L2 regularization term. The latter adds a penalty to each beta estimate </w:t>
-      </w:r>
-      <w:proofErr w:type="gramStart"/>
-      <w:r>
-        <w:rPr>
-          <w:rFonts w:asciiTheme="majorHAnsi" w:eastAsia="Times New Roman" w:hAnsiTheme="majorHAnsi" w:cstheme="majorHAnsi"/>
-          <w:highlight w:val="white"/>
-          <w:lang w:val="en-US"/>
-        </w:rPr>
-        <w:t>on the basis of</w:t>
-      </w:r>
-      <w:proofErr w:type="gramEnd"/>
-      <w:r>
-        <w:rPr>
-          <w:rFonts w:asciiTheme="majorHAnsi" w:eastAsia="Times New Roman" w:hAnsiTheme="majorHAnsi" w:cstheme="majorHAnsi"/>
-          <w:highlight w:val="white"/>
-          <w:lang w:val="en-US"/>
-        </w:rPr>
-        <w:t xml:space="preserve"> a lambda value multiplied with the beta estimate. </w:t>
+      <w:bookmarkEnd w:id="27"/>
+    </w:p>
+    <w:p>
+      <w:pPr>
+        <w:rPr>
+          <w:rFonts w:asciiTheme="majorHAnsi" w:eastAsia="Times New Roman" w:hAnsiTheme="majorHAnsi" w:cstheme="majorHAnsi"/>
+          <w:highlight w:val="white"/>
+          <w:lang w:val="en-US"/>
+        </w:rPr>
+      </w:pPr>
+      <w:r>
+        <w:rPr>
+          <w:rFonts w:asciiTheme="majorHAnsi" w:eastAsia="Times New Roman" w:hAnsiTheme="majorHAnsi" w:cstheme="majorHAnsi"/>
+          <w:highlight w:val="white"/>
+          <w:lang w:val="en-US"/>
+        </w:rPr>
+        <w:t xml:space="preserve">This method optimizes beta estimates for all parameters not only through misclassification error but also adding a L2 regularization term. The latter adds a penalty to each beta estimate on the basis of a lambda value multiplied with the beta estimate. </w:t>
       </w:r>
     </w:p>
     <w:p>
@@ -9654,25 +8523,7 @@
           <w:highlight w:val="white"/>
           <w:lang w:val="en-US"/>
         </w:rPr>
-        <w:t>The lambda value producing the minimum value in the loss function (</w:t>
-      </w:r>
-      <w:proofErr w:type="spellStart"/>
-      <w:r>
-        <w:rPr>
-          <w:rFonts w:asciiTheme="majorHAnsi" w:eastAsia="Times New Roman" w:hAnsiTheme="majorHAnsi" w:cstheme="majorHAnsi"/>
-          <w:highlight w:val="white"/>
-          <w:lang w:val="en-US"/>
-        </w:rPr>
-        <w:t>lambda.min</w:t>
-      </w:r>
-      <w:proofErr w:type="spellEnd"/>
-      <w:r>
-        <w:rPr>
-          <w:rFonts w:asciiTheme="majorHAnsi" w:eastAsia="Times New Roman" w:hAnsiTheme="majorHAnsi" w:cstheme="majorHAnsi"/>
-          <w:highlight w:val="white"/>
-          <w:lang w:val="en-US"/>
-        </w:rPr>
-        <w:t>) was first computed. This was done by testing a range of lambda values using Leave-One-Out CV</w:t>
+        <w:t>The lambda value producing the minimum value in the loss function (lambda.min) was first computed. This was done by testing a range of lambda values using Leave-One-Out CV</w:t>
       </w:r>
       <w:r>
         <w:rPr>
@@ -9688,43 +8539,7 @@
           <w:highlight w:val="white"/>
           <w:lang w:val="en-US"/>
         </w:rPr>
-        <w:t xml:space="preserve"> (LOO-CV). Subsequently the lambda value resulting in the fewest number of parameters within 1 SE from the </w:t>
-      </w:r>
-      <w:proofErr w:type="spellStart"/>
-      <w:r>
-        <w:rPr>
-          <w:rFonts w:asciiTheme="majorHAnsi" w:eastAsia="Times New Roman" w:hAnsiTheme="majorHAnsi" w:cstheme="majorHAnsi"/>
-          <w:highlight w:val="white"/>
-          <w:lang w:val="en-US"/>
-        </w:rPr>
-        <w:t>lambda.min</w:t>
-      </w:r>
-      <w:proofErr w:type="spellEnd"/>
-      <w:r>
-        <w:rPr>
-          <w:rFonts w:asciiTheme="majorHAnsi" w:eastAsia="Times New Roman" w:hAnsiTheme="majorHAnsi" w:cstheme="majorHAnsi"/>
-          <w:highlight w:val="white"/>
-          <w:lang w:val="en-US"/>
-        </w:rPr>
-        <w:t xml:space="preserve"> was chosen (lambda.1se). Although </w:t>
-      </w:r>
-      <w:proofErr w:type="spellStart"/>
-      <w:r>
-        <w:rPr>
-          <w:rFonts w:asciiTheme="majorHAnsi" w:eastAsia="Times New Roman" w:hAnsiTheme="majorHAnsi" w:cstheme="majorHAnsi"/>
-          <w:highlight w:val="white"/>
-          <w:lang w:val="en-US"/>
-        </w:rPr>
-        <w:t>lambda.min</w:t>
-      </w:r>
-      <w:proofErr w:type="spellEnd"/>
-      <w:r>
-        <w:rPr>
-          <w:rFonts w:asciiTheme="majorHAnsi" w:eastAsia="Times New Roman" w:hAnsiTheme="majorHAnsi" w:cstheme="majorHAnsi"/>
-          <w:highlight w:val="white"/>
-          <w:lang w:val="en-US"/>
-        </w:rPr>
-        <w:t xml:space="preserve"> has the lowest level of misclassification, lambda.1se has the advantage of acknowledging the fact that the fits are estimated with some error </w:t>
+        <w:t xml:space="preserve"> (LOO-CV). Subsequently the lambda value resulting in the fewest number of parameters within 1 SE from the lambda.min was chosen (lambda.1se). Although lambda.min has the lowest level of misclassification, lambda.1se has the advantage of acknowledging the fact that the fits are estimated with some error </w:t>
       </w:r>
       <w:r>
         <w:rPr>
@@ -9863,18 +8678,8 @@
           <w:highlight w:val="white"/>
           <w:lang w:val="en-US"/>
         </w:rPr>
-        <w:t xml:space="preserve">Fig. x </w:t>
-      </w:r>
-      <w:proofErr w:type="gramStart"/>
-      <w:r>
-        <w:rPr>
-          <w:rFonts w:asciiTheme="majorHAnsi" w:eastAsia="Times New Roman" w:hAnsiTheme="majorHAnsi" w:cstheme="majorHAnsi"/>
-          <w:highlight w:val="white"/>
-          <w:lang w:val="en-US"/>
-        </w:rPr>
-        <w:t>* :</w:t>
-      </w:r>
-      <w:proofErr w:type="gramEnd"/>
+        <w:t>Fig. x * :</w:t>
+      </w:r>
     </w:p>
     <w:p>
       <w:pPr>
@@ -9895,29 +8700,7 @@
           <w:highlight w:val="white"/>
           <w:lang w:val="en-US"/>
         </w:rPr>
-        <w:t xml:space="preserve">A range of lambda values (x-axis) and the resulting 1) misclassification error, and 2) number of features (seen at the top). From left to right, the dotted lines represent </w:t>
-      </w:r>
-      <w:proofErr w:type="spellStart"/>
-      <w:r>
-        <w:rPr>
-          <w:rFonts w:asciiTheme="majorHAnsi" w:eastAsia="Times New Roman" w:hAnsiTheme="majorHAnsi" w:cstheme="majorHAnsi"/>
-          <w:i/>
-          <w:iCs/>
-          <w:highlight w:val="white"/>
-          <w:lang w:val="en-US"/>
-        </w:rPr>
-        <w:t>lambda.min</w:t>
-      </w:r>
-      <w:proofErr w:type="spellEnd"/>
-      <w:r>
-        <w:rPr>
-          <w:rFonts w:asciiTheme="majorHAnsi" w:eastAsia="Times New Roman" w:hAnsiTheme="majorHAnsi" w:cstheme="majorHAnsi"/>
-          <w:i/>
-          <w:iCs/>
-          <w:highlight w:val="white"/>
-          <w:lang w:val="en-US"/>
-        </w:rPr>
-        <w:t xml:space="preserve"> and lambda.1se, respectively.</w:t>
+        <w:t>A range of lambda values (x-axis) and the resulting 1) misclassification error, and 2) number of features (seen at the top). From left to right, the dotted lines represent lambda.min and lambda.1se, respectively.</w:t>
       </w:r>
     </w:p>
     <w:p>
@@ -9939,7 +8722,7 @@
           <w:lang w:val="en-US"/>
         </w:rPr>
       </w:pPr>
-      <w:bookmarkStart w:id="27" w:name="_Toc57284937"/>
+      <w:bookmarkStart w:id="28" w:name="_Toc57284937"/>
       <w:r>
         <w:rPr>
           <w:rFonts w:asciiTheme="majorHAnsi" w:hAnsiTheme="majorHAnsi" w:cstheme="majorHAnsi"/>
@@ -9948,7 +8731,7 @@
         </w:rPr>
         <w:t>2.5.4 Feature selection</w:t>
       </w:r>
-      <w:bookmarkEnd w:id="27"/>
+      <w:bookmarkEnd w:id="28"/>
     </w:p>
     <w:p>
       <w:pPr>
@@ -9980,25 +8763,7 @@
           <w:highlight w:val="white"/>
           <w:lang w:val="en-US"/>
         </w:rPr>
-        <w:t>The previously mentioned L2 regularization was carried out on 4/</w:t>
-      </w:r>
-      <w:proofErr w:type="gramStart"/>
-      <w:r>
-        <w:rPr>
-          <w:rFonts w:asciiTheme="majorHAnsi" w:eastAsia="Times New Roman" w:hAnsiTheme="majorHAnsi" w:cstheme="majorHAnsi"/>
-          <w:highlight w:val="white"/>
-          <w:lang w:val="en-US"/>
-        </w:rPr>
-        <w:t>5th’s</w:t>
-      </w:r>
-      <w:proofErr w:type="gramEnd"/>
-      <w:r>
-        <w:rPr>
-          <w:rFonts w:asciiTheme="majorHAnsi" w:eastAsia="Times New Roman" w:hAnsiTheme="majorHAnsi" w:cstheme="majorHAnsi"/>
-          <w:highlight w:val="white"/>
-          <w:lang w:val="en-US"/>
-        </w:rPr>
-        <w:t xml:space="preserve"> of each of these splits, resulting in 5 different feature sets (see appendix x* for list of these feature sets). </w:t>
+        <w:t xml:space="preserve">The previously mentioned L2 regularization was carried out on 4/5th’s of each of these splits, resulting in 5 different feature sets (see appendix x* for list of these feature sets). </w:t>
       </w:r>
       <w:r>
         <w:rPr>
@@ -10095,18 +8860,8 @@
           <w:highlight w:val="white"/>
           <w:lang w:val="en-US"/>
         </w:rPr>
-        <w:t xml:space="preserve">Figure x </w:t>
-      </w:r>
-      <w:proofErr w:type="gramStart"/>
-      <w:r>
-        <w:rPr>
-          <w:rFonts w:asciiTheme="majorHAnsi" w:eastAsia="Times New Roman" w:hAnsiTheme="majorHAnsi" w:cstheme="majorHAnsi"/>
-          <w:highlight w:val="white"/>
-          <w:lang w:val="en-US"/>
-        </w:rPr>
-        <w:t>* :</w:t>
-      </w:r>
-      <w:proofErr w:type="gramEnd"/>
+        <w:t>Figure x * :</w:t>
+      </w:r>
     </w:p>
     <w:p>
       <w:pPr>
@@ -10149,9 +8904,8 @@
           <w:highlight w:val="white"/>
           <w:lang w:val="en-US"/>
         </w:rPr>
-        <w:t xml:space="preserve">The training data is divided up into 5 folds. </w:t>
-      </w:r>
-      <w:proofErr w:type="gramStart"/>
+        <w:t>The training data is divided up into 5 folds. One fold is then excluded.</w:t>
+      </w:r>
       <w:r>
         <w:rPr>
           <w:rFonts w:asciiTheme="majorHAnsi" w:eastAsia="Times New Roman" w:hAnsiTheme="majorHAnsi" w:cstheme="majorHAnsi"/>
@@ -10160,9 +8914,8 @@
           <w:highlight w:val="white"/>
           <w:lang w:val="en-US"/>
         </w:rPr>
-        <w:t>One fold</w:t>
-      </w:r>
-      <w:proofErr w:type="gramEnd"/>
+        <w:t xml:space="preserve"> </w:t>
+      </w:r>
       <w:r>
         <w:rPr>
           <w:rFonts w:asciiTheme="majorHAnsi" w:eastAsia="Times New Roman" w:hAnsiTheme="majorHAnsi" w:cstheme="majorHAnsi"/>
@@ -10171,7 +8924,7 @@
           <w:highlight w:val="white"/>
           <w:lang w:val="en-US"/>
         </w:rPr>
-        <w:t xml:space="preserve"> is then excluded.</w:t>
+        <w:t>Using cross-validation, the LASSO regression fit for a specific lambda value is then computed with each of the folds being omitted once. The misclassification error for each of these fits is then accumulated and stored. The process is then reiterated using a new lambda value from the lambda grid, until all errors from all relevant lambda values have been obtained.</w:t>
       </w:r>
       <w:r>
         <w:rPr>
@@ -10191,26 +8944,6 @@
           <w:highlight w:val="white"/>
           <w:lang w:val="en-US"/>
         </w:rPr>
-        <w:t>Using cross-validation, the LASSO regression fit for a specific lambda value is then computed with each of the folds being omitted once. The misclassification error for each of these fits is then accumulated and stored. The process is then reiterated using a new lambda value from the lambda grid, until all errors from all relevant lambda values have been obtained.</w:t>
-      </w:r>
-      <w:r>
-        <w:rPr>
-          <w:rFonts w:asciiTheme="majorHAnsi" w:eastAsia="Times New Roman" w:hAnsiTheme="majorHAnsi" w:cstheme="majorHAnsi"/>
-          <w:i/>
-          <w:iCs/>
-          <w:highlight w:val="white"/>
-          <w:lang w:val="en-US"/>
-        </w:rPr>
-        <w:t xml:space="preserve"> </w:t>
-      </w:r>
-      <w:r>
-        <w:rPr>
-          <w:rFonts w:asciiTheme="majorHAnsi" w:eastAsia="Times New Roman" w:hAnsiTheme="majorHAnsi" w:cstheme="majorHAnsi"/>
-          <w:i/>
-          <w:iCs/>
-          <w:highlight w:val="white"/>
-          <w:lang w:val="en-US"/>
-        </w:rPr>
         <w:t>This entire procedure is then repeated for each of the 5 splits.</w:t>
       </w:r>
     </w:p>
@@ -10224,7 +8957,7 @@
           <w:lang w:val="en-US"/>
         </w:rPr>
       </w:pPr>
-      <w:bookmarkStart w:id="28" w:name="_Toc57284938"/>
+      <w:bookmarkStart w:id="29" w:name="_Toc57284938"/>
       <w:r>
         <w:rPr>
           <w:rFonts w:asciiTheme="majorHAnsi" w:hAnsiTheme="majorHAnsi" w:cstheme="majorHAnsi"/>
@@ -10233,7 +8966,7 @@
         </w:rPr>
         <w:t>2.6 Model and model tuning</w:t>
       </w:r>
-      <w:bookmarkEnd w:id="28"/>
+      <w:bookmarkEnd w:id="29"/>
     </w:p>
     <w:p>
       <w:pPr>
@@ -10366,18 +9099,8 @@
           <w:highlight w:val="white"/>
           <w:lang w:val="en-US"/>
         </w:rPr>
-        <w:t xml:space="preserve">Creating the </w:t>
-      </w:r>
-      <w:proofErr w:type="spellStart"/>
-      <w:r>
-        <w:rPr>
-          <w:rFonts w:asciiTheme="majorHAnsi" w:eastAsia="Times New Roman" w:hAnsiTheme="majorHAnsi" w:cstheme="majorHAnsi"/>
-          <w:highlight w:val="white"/>
-          <w:lang w:val="en-US"/>
-        </w:rPr>
-        <w:t>submodels</w:t>
-      </w:r>
-      <w:proofErr w:type="spellEnd"/>
+        <w:t>Creating the submodels</w:t>
+      </w:r>
     </w:p>
     <w:p>
       <w:pPr>
@@ -10420,18 +9143,8 @@
           <w:highlight w:val="white"/>
           <w:lang w:val="en-US"/>
         </w:rPr>
-        <w:t xml:space="preserve">Testing the </w:t>
-      </w:r>
-      <w:proofErr w:type="spellStart"/>
-      <w:r>
-        <w:rPr>
-          <w:rFonts w:asciiTheme="majorHAnsi" w:eastAsia="Times New Roman" w:hAnsiTheme="majorHAnsi" w:cstheme="majorHAnsi"/>
-          <w:highlight w:val="white"/>
-          <w:lang w:val="en-US"/>
-        </w:rPr>
-        <w:t>submodels</w:t>
-      </w:r>
-      <w:proofErr w:type="spellEnd"/>
+        <w:t>Testing the submodels</w:t>
+      </w:r>
     </w:p>
     <w:p>
       <w:pPr>
@@ -10572,7 +9285,7 @@
           <w:lang w:val="en-US"/>
         </w:rPr>
       </w:pPr>
-      <w:bookmarkStart w:id="29" w:name="_Toc57284939"/>
+      <w:bookmarkStart w:id="30" w:name="_Toc57284939"/>
       <w:r>
         <w:rPr>
           <w:rFonts w:asciiTheme="majorHAnsi" w:hAnsiTheme="majorHAnsi" w:cstheme="majorHAnsi"/>
@@ -10582,7 +9295,7 @@
         <w:lastRenderedPageBreak/>
         <w:t>2.7 Evaluation metrics</w:t>
       </w:r>
-      <w:bookmarkEnd w:id="29"/>
+      <w:bookmarkEnd w:id="30"/>
     </w:p>
     <w:p>
       <w:pPr>
@@ -10908,7 +9621,7 @@
           <w:lang w:val="en-US"/>
         </w:rPr>
       </w:pPr>
-      <w:bookmarkStart w:id="30" w:name="_Toc57284940"/>
+      <w:bookmarkStart w:id="31" w:name="_Toc57284940"/>
       <w:r>
         <w:rPr>
           <w:rFonts w:asciiTheme="majorHAnsi" w:hAnsiTheme="majorHAnsi" w:cstheme="majorHAnsi"/>
@@ -10917,7 +9630,7 @@
         </w:rPr>
         <w:t>3. Results</w:t>
       </w:r>
-      <w:bookmarkEnd w:id="30"/>
+      <w:bookmarkEnd w:id="31"/>
     </w:p>
     <w:p>
       <w:pPr>
@@ -10986,7 +9699,7 @@
           <w:lang w:val="en-US"/>
         </w:rPr>
       </w:pPr>
-      <w:bookmarkStart w:id="31" w:name="_Hlk57834621"/>
+      <w:bookmarkStart w:id="32" w:name="_Hlk57834621"/>
       <w:r>
         <w:rPr>
           <w:highlight w:val="white"/>
@@ -11146,30 +9859,14 @@
           <w:highlight w:val="white"/>
           <w:lang w:val="en-US"/>
         </w:rPr>
-        <w:t xml:space="preserve">for </w:t>
-      </w:r>
-      <w:proofErr w:type="gramStart"/>
-      <w:r>
-        <w:rPr>
-          <w:highlight w:val="white"/>
-          <w:lang w:val="en-US"/>
-        </w:rPr>
-        <w:t xml:space="preserve">any </w:t>
-      </w:r>
-      <w:r>
-        <w:rPr>
-          <w:highlight w:val="white"/>
-          <w:lang w:val="en-US"/>
-        </w:rPr>
-        <w:t>and all</w:t>
-      </w:r>
-      <w:proofErr w:type="gramEnd"/>
-      <w:r>
-        <w:rPr>
-          <w:highlight w:val="white"/>
-          <w:lang w:val="en-US"/>
-        </w:rPr>
-        <w:t xml:space="preserve"> </w:t>
+        <w:t xml:space="preserve">for any </w:t>
+      </w:r>
+      <w:r>
+        <w:rPr>
+          <w:highlight w:val="white"/>
+          <w:lang w:val="en-US"/>
+        </w:rPr>
+        <w:t xml:space="preserve">and all </w:t>
       </w:r>
       <w:r>
         <w:rPr>
@@ -11202,7 +9899,7 @@
           <w:lang w:val="en-US"/>
         </w:rPr>
       </w:pPr>
-      <w:bookmarkStart w:id="32" w:name="_Hlk57834606"/>
+      <w:bookmarkStart w:id="33" w:name="_Hlk57834606"/>
     </w:p>
     <w:tbl>
       <w:tblPr>
@@ -13591,10 +12288,9 @@
           <w:lang w:val="en-US"/>
         </w:rPr>
       </w:pPr>
-      <w:bookmarkStart w:id="33" w:name="_Hlk57834653"/>
-      <w:bookmarkStart w:id="34" w:name="_GoBack"/>
-      <w:bookmarkEnd w:id="31"/>
+      <w:bookmarkStart w:id="34" w:name="_Hlk57834653"/>
       <w:bookmarkEnd w:id="32"/>
+      <w:bookmarkEnd w:id="33"/>
     </w:p>
     <w:tbl>
       <w:tblPr>
@@ -14926,7 +13622,6 @@
         </w:rPr>
       </w:pPr>
       <w:bookmarkStart w:id="35" w:name="_Hlk57834628"/>
-      <w:bookmarkEnd w:id="33"/>
       <w:bookmarkEnd w:id="34"/>
     </w:p>
     <w:p>
@@ -16377,17 +15072,7 @@
           <w:highlight w:val="white"/>
           <w:lang w:val="en-US"/>
         </w:rPr>
-        <w:t xml:space="preserve">the sexes and </w:t>
-      </w:r>
-      <w:r>
-        <w:rPr>
-          <w:rFonts w:asciiTheme="majorHAnsi" w:eastAsia="Times New Roman" w:hAnsiTheme="majorHAnsi" w:cstheme="majorHAnsi"/>
-          <w:i/>
-          <w:iCs/>
-          <w:highlight w:val="white"/>
-          <w:lang w:val="en-US"/>
-        </w:rPr>
-        <w:t xml:space="preserve">diagnosis (TD </w:t>
+        <w:t xml:space="preserve">the sexes and diagnosis (TD </w:t>
       </w:r>
       <w:r>
         <w:rPr>
@@ -18188,27 +16873,7 @@
           <w:iCs/>
           <w:lang w:val="en-US"/>
         </w:rPr>
-        <w:t xml:space="preserve"> </w:t>
-      </w:r>
-      <w:proofErr w:type="gramStart"/>
-      <w:r>
-        <w:rPr>
-          <w:rFonts w:asciiTheme="majorHAnsi" w:eastAsia="Times New Roman" w:hAnsiTheme="majorHAnsi" w:cstheme="majorHAnsi"/>
-          <w:i/>
-          <w:iCs/>
-          <w:lang w:val="en-US"/>
-        </w:rPr>
-        <w:t>2 ,</w:t>
-      </w:r>
-      <w:proofErr w:type="gramEnd"/>
-      <w:r>
-        <w:rPr>
-          <w:rFonts w:asciiTheme="majorHAnsi" w:eastAsia="Times New Roman" w:hAnsiTheme="majorHAnsi" w:cstheme="majorHAnsi"/>
-          <w:i/>
-          <w:iCs/>
-          <w:lang w:val="en-US"/>
-        </w:rPr>
-        <w:t xml:space="preserve"> Mutual Information, Pearson correlation, Principal Components, linear SVM, Decision Trees, and Random Forests. Subsequently, the optimal number of features were selected according to the previous ranking methods</w:t>
+        <w:t xml:space="preserve"> 2 , Mutual Information, Pearson correlation, Principal Components, linear SVM, Decision Trees, and Random Forests. Subsequently, the optimal number of features were selected according to the previous ranking methods</w:t>
       </w:r>
       <w:r>
         <w:rPr>
@@ -18223,23 +16888,7 @@
           <w:lang w:val="en-US"/>
         </w:rPr>
         <w:br/>
-        <w:t>PCA used to rank? Most common method is that PCA is used for defining new features, namely PC1 + PC2 + ... +</w:t>
-      </w:r>
-      <w:proofErr w:type="spellStart"/>
-      <w:r>
-        <w:rPr>
-          <w:rFonts w:asciiTheme="majorHAnsi" w:eastAsia="Times New Roman" w:hAnsiTheme="majorHAnsi" w:cstheme="majorHAnsi"/>
-          <w:lang w:val="en-US"/>
-        </w:rPr>
-        <w:t>PCn</w:t>
-      </w:r>
-      <w:proofErr w:type="spellEnd"/>
-      <w:r>
-        <w:rPr>
-          <w:rFonts w:asciiTheme="majorHAnsi" w:eastAsia="Times New Roman" w:hAnsiTheme="majorHAnsi" w:cstheme="majorHAnsi"/>
-          <w:lang w:val="en-US"/>
-        </w:rPr>
-        <w:t>, until some desired threshold of accumulated variance is met.</w:t>
+        <w:t>PCA used to rank? Most common method is that PCA is used for defining new features, namely PC1 + PC2 + ... +PCn, until some desired threshold of accumulated variance is met.</w:t>
       </w:r>
     </w:p>
     <w:p>
@@ -19052,23 +17701,7 @@
           <w:lang w:val="en-US"/>
         </w:rPr>
         <w:br/>
-        <w:t xml:space="preserve">The “diversity” the opposing idea would bring, is not due to difference in neither type of models </w:t>
-      </w:r>
-      <w:proofErr w:type="gramStart"/>
-      <w:r>
-        <w:rPr>
-          <w:rFonts w:asciiTheme="majorHAnsi" w:eastAsia="Times New Roman" w:hAnsiTheme="majorHAnsi" w:cstheme="majorHAnsi"/>
-          <w:lang w:val="en-US"/>
-        </w:rPr>
-        <w:t>or</w:t>
-      </w:r>
-      <w:proofErr w:type="gramEnd"/>
-      <w:r>
-        <w:rPr>
-          <w:rFonts w:asciiTheme="majorHAnsi" w:eastAsia="Times New Roman" w:hAnsiTheme="majorHAnsi" w:cstheme="majorHAnsi"/>
-          <w:lang w:val="en-US"/>
-        </w:rPr>
-        <w:t xml:space="preserve"> any other diversity parameter. The opposing choice would only give diversity from differences in training data.</w:t>
+        <w:t>The “diversity” the opposing idea would bring, is not due to difference in neither type of models or any other diversity parameter. The opposing choice would only give diversity from differences in training data.</w:t>
       </w:r>
     </w:p>
     <w:p>
@@ -19171,23 +17804,7 @@
           <w:rFonts w:asciiTheme="majorHAnsi" w:eastAsia="Times New Roman" w:hAnsiTheme="majorHAnsi" w:cstheme="majorHAnsi"/>
           <w:lang w:val="en-US"/>
         </w:rPr>
-        <w:t xml:space="preserve">But the potentially very small positive effect a more diverse set of decision-agents, might very well be negated by the fact that </w:t>
-      </w:r>
-      <w:proofErr w:type="gramStart"/>
-      <w:r>
-        <w:rPr>
-          <w:rFonts w:asciiTheme="majorHAnsi" w:eastAsia="Times New Roman" w:hAnsiTheme="majorHAnsi" w:cstheme="majorHAnsi"/>
-          <w:lang w:val="en-US"/>
-        </w:rPr>
-        <w:t>all of</w:t>
-      </w:r>
-      <w:proofErr w:type="gramEnd"/>
-      <w:r>
-        <w:rPr>
-          <w:rFonts w:asciiTheme="majorHAnsi" w:eastAsia="Times New Roman" w:hAnsiTheme="majorHAnsi" w:cstheme="majorHAnsi"/>
-          <w:lang w:val="en-US"/>
-        </w:rPr>
-        <w:t xml:space="preserve"> the 5 diverse models would be worse, due to their more limited data. In other words; no – it isn’t likely to have had a large effect. But it would have been interesting to do both.</w:t>
+        <w:t>But the potentially very small positive effect a more diverse set of decision-agents, might very well be negated by the fact that all of the 5 diverse models would be worse, due to their more limited data. In other words; no – it isn’t likely to have had a large effect. But it would have been interesting to do both.</w:t>
       </w:r>
     </w:p>
     <w:p>
@@ -20145,16 +18762,8 @@
         <w:rPr>
           <w:lang w:val="en-US"/>
         </w:rPr>
-        <w:t xml:space="preserve">Arbitrary choices and </w:t>
-      </w:r>
-      <w:proofErr w:type="spellStart"/>
-      <w:r>
-        <w:rPr>
-          <w:lang w:val="en-US"/>
-        </w:rPr>
-        <w:t>handycrafts</w:t>
-      </w:r>
-      <w:proofErr w:type="spellEnd"/>
+        <w:t>Arbitrary choices and handycrafts</w:t>
+      </w:r>
     </w:p>
     <w:p>
       <w:pPr>
@@ -20313,23 +18922,7 @@
           <w:highlight w:val="white"/>
           <w:lang w:val="en-US"/>
         </w:rPr>
-        <w:t xml:space="preserve">Results </w:t>
-      </w:r>
-      <w:proofErr w:type="gramStart"/>
-      <w:r>
-        <w:rPr>
-          <w:highlight w:val="white"/>
-          <w:lang w:val="en-US"/>
-        </w:rPr>
-        <w:t>real</w:t>
-      </w:r>
-      <w:proofErr w:type="gramEnd"/>
-      <w:r>
-        <w:rPr>
-          <w:highlight w:val="white"/>
-          <w:lang w:val="en-US"/>
-        </w:rPr>
-        <w:t xml:space="preserve"> good if overfit</w:t>
+        <w:t>Results real good if overfit</w:t>
       </w:r>
     </w:p>
     <w:p>
@@ -20396,25 +18989,7 @@
           <w:color w:val="000000"/>
           <w:lang w:val="en-US"/>
         </w:rPr>
-        <w:t xml:space="preserve">Many choices have to do with </w:t>
-      </w:r>
-      <w:proofErr w:type="spellStart"/>
-      <w:r>
-        <w:rPr>
-          <w:rFonts w:ascii="Arial" w:eastAsia="Times New Roman" w:hAnsi="Arial"/>
-          <w:color w:val="000000"/>
-          <w:lang w:val="en-US"/>
-        </w:rPr>
-        <w:t>handycrafts</w:t>
-      </w:r>
-      <w:proofErr w:type="spellEnd"/>
-      <w:r>
-        <w:rPr>
-          <w:rFonts w:ascii="Arial" w:eastAsia="Times New Roman" w:hAnsi="Arial"/>
-          <w:color w:val="000000"/>
-          <w:lang w:val="en-US"/>
-        </w:rPr>
-        <w:t xml:space="preserve"> and arbitrary choices (tuning)</w:t>
+        <w:t>Many choices have to do with handycrafts and arbitrary choices (tuning)</w:t>
       </w:r>
     </w:p>
     <w:p>
@@ -21054,23 +19629,7 @@
           <w:highlight w:val="white"/>
           <w:lang w:val="en-US"/>
         </w:rPr>
-        <w:t xml:space="preserve">In general: More replications and a generally more </w:t>
-      </w:r>
-      <w:proofErr w:type="gramStart"/>
-      <w:r>
-        <w:rPr>
-          <w:highlight w:val="white"/>
-          <w:lang w:val="en-US"/>
-        </w:rPr>
-        <w:t>open-science</w:t>
-      </w:r>
-      <w:proofErr w:type="gramEnd"/>
-      <w:r>
-        <w:rPr>
-          <w:highlight w:val="white"/>
-          <w:lang w:val="en-US"/>
-        </w:rPr>
-        <w:t xml:space="preserve"> based approach</w:t>
+        <w:t>In general: More replications and a generally more open-science based approach</w:t>
       </w:r>
     </w:p>
     <w:p>
@@ -21171,25 +19730,7 @@
           <w:color w:val="000000"/>
           <w:lang w:val="en-US"/>
         </w:rPr>
-        <w:t xml:space="preserve">Many choices have to do with </w:t>
-      </w:r>
-      <w:proofErr w:type="spellStart"/>
-      <w:r>
-        <w:rPr>
-          <w:rFonts w:ascii="Arial" w:eastAsia="Times New Roman" w:hAnsi="Arial"/>
-          <w:color w:val="000000"/>
-          <w:lang w:val="en-US"/>
-        </w:rPr>
-        <w:t>handycrafts</w:t>
-      </w:r>
-      <w:proofErr w:type="spellEnd"/>
-      <w:r>
-        <w:rPr>
-          <w:rFonts w:ascii="Arial" w:eastAsia="Times New Roman" w:hAnsi="Arial"/>
-          <w:color w:val="000000"/>
-          <w:lang w:val="en-US"/>
-        </w:rPr>
-        <w:t xml:space="preserve"> and arbitrary choices (tuning)</w:t>
+        <w:t>Many choices have to do with handycrafts and arbitrary choices (tuning)</w:t>
       </w:r>
     </w:p>
     <w:p>
@@ -26908,7 +25449,7 @@
 </file>
 
 <file path=customXml/itemProps2.xml><?xml version="1.0" encoding="utf-8"?>
-<ds:datastoreItem xmlns:ds="http://schemas.openxmlformats.org/officeDocument/2006/customXml" ds:itemID="{6C4983E6-6104-4C82-958F-9AB1CB9D2E3E}">
+<ds:datastoreItem xmlns:ds="http://schemas.openxmlformats.org/officeDocument/2006/customXml" ds:itemID="{BB0F2997-BC32-474F-A1C6-D4F0D1734E7B}">
   <ds:schemaRefs>
     <ds:schemaRef ds:uri="http://schemas.openxmlformats.org/officeDocument/2006/bibliography"/>
   </ds:schemaRefs>

</xml_diff>

<commit_message>
skrev en masse på diskussion - hele afsnittet om de enkelte steps
</commit_message>
<xml_diff>
--- a/NOTER - Voice atypicalities in schizophrenia - machine learning approaches .docx
+++ b/NOTER - Voice atypicalities in schizophrenia - machine learning approaches .docx
@@ -41,7 +41,15 @@
           <w:highlight w:val="white"/>
           <w:lang w:val="da-DK"/>
         </w:rPr>
-        <w:t>Methods er bade I nutid og datid. Ret det til det rigtige??</w:t>
+        <w:t>Methods er bade I nutid</w:t>
+      </w:r>
+      <w:r>
+        <w:rPr>
+          <w:rFonts w:asciiTheme="majorHAnsi" w:hAnsiTheme="majorHAnsi" w:cstheme="majorHAnsi"/>
+          <w:highlight w:val="white"/>
+          <w:lang w:val="da-DK"/>
+        </w:rPr>
+        <w:t xml:space="preserve"> og datid. Ret det til det rigtige??</w:t>
       </w:r>
     </w:p>
     <w:p>
@@ -65,6 +73,65 @@
           <w:lang w:val="en-US"/>
         </w:rPr>
         <w:t>Provide graphs and plots and flow charts for methods section</w:t>
+      </w:r>
+    </w:p>
+    <w:p>
+      <w:pPr>
+        <w:pStyle w:val="ListParagraph"/>
+        <w:numPr>
+          <w:ilvl w:val="0"/>
+          <w:numId w:val="5"/>
+        </w:numPr>
+        <w:spacing w:line="480" w:lineRule="auto"/>
+        <w:rPr>
+          <w:rFonts w:asciiTheme="majorHAnsi" w:hAnsiTheme="majorHAnsi" w:cstheme="majorHAnsi"/>
+          <w:highlight w:val="white"/>
+          <w:lang w:val="en-US"/>
+        </w:rPr>
+      </w:pPr>
+      <w:r>
+        <w:rPr>
+          <w:rFonts w:asciiTheme="majorHAnsi" w:hAnsiTheme="majorHAnsi" w:cstheme="majorHAnsi"/>
+          <w:highlight w:val="white"/>
+          <w:lang w:val="en-US"/>
+        </w:rPr>
+        <w:t>Har jeg lidt discussion</w:t>
+      </w:r>
+      <w:r>
+        <w:rPr>
+          <w:rFonts w:asciiTheme="majorHAnsi" w:hAnsiTheme="majorHAnsi" w:cstheme="majorHAnsi"/>
+          <w:highlight w:val="white"/>
+          <w:lang w:val="en-US"/>
+        </w:rPr>
+        <w:t xml:space="preserve"> i mit methods? ”</w:t>
+      </w:r>
+      <w:r>
+        <w:rPr>
+          <w:rFonts w:asciiTheme="majorHAnsi" w:hAnsiTheme="majorHAnsi" w:cstheme="majorHAnsi"/>
+          <w:i/>
+          <w:iCs/>
+          <w:highlight w:val="white"/>
+          <w:lang w:val="en-US"/>
+        </w:rPr>
+        <w:t>It is good th</w:t>
+      </w:r>
+      <w:r>
+        <w:rPr>
+          <w:rFonts w:asciiTheme="majorHAnsi" w:hAnsiTheme="majorHAnsi" w:cstheme="majorHAnsi"/>
+          <w:i/>
+          <w:iCs/>
+          <w:highlight w:val="white"/>
+          <w:lang w:val="en-US"/>
+        </w:rPr>
+        <w:t>at I have data from different studies</w:t>
+      </w:r>
+      <w:r>
+        <w:rPr>
+          <w:rFonts w:asciiTheme="majorHAnsi" w:hAnsiTheme="majorHAnsi" w:cstheme="majorHAnsi"/>
+          <w:highlight w:val="white"/>
+          <w:lang w:val="en-US"/>
+        </w:rPr>
+        <w:t>”</w:t>
       </w:r>
     </w:p>
     <w:p>
@@ -227,8 +294,6 @@
         </w:rPr>
         <w:t>F1-scores and precision and recall are percentages</w:t>
       </w:r>
-      <w:bookmarkStart w:id="0" w:name="_GoBack"/>
-      <w:bookmarkEnd w:id="0"/>
     </w:p>
     <w:p>
       <w:pPr>
@@ -554,6 +619,7 @@
           <w:rFonts w:asciiTheme="majorHAnsi" w:hAnsiTheme="majorHAnsi" w:cstheme="majorHAnsi"/>
           <w:lang w:val="da-DK"/>
         </w:rPr>
+        <w:lastRenderedPageBreak/>
         <w:t xml:space="preserve">Nævn i </w:t>
       </w:r>
       <w:r>
@@ -597,7 +663,6 @@
           <w:rFonts w:asciiTheme="majorHAnsi" w:hAnsiTheme="majorHAnsi" w:cstheme="majorHAnsi"/>
           <w:lang w:val="da-DK"/>
         </w:rPr>
-        <w:lastRenderedPageBreak/>
         <w:t>Uddyb i methods at vi laver ”stacking” ensemble predictions. Så det bliver udspecificeret</w:t>
       </w:r>
     </w:p>
@@ -1076,6 +1141,7 @@
           <w:shd w:val="clear" w:color="auto" w:fill="FFFFFF"/>
           <w:lang w:val="en-US"/>
         </w:rPr>
+        <w:lastRenderedPageBreak/>
         <w:t>“</w:t>
       </w:r>
       <w:r>
@@ -1087,19 +1153,7 @@
           <w:shd w:val="clear" w:color="auto" w:fill="FFFFFF"/>
           <w:lang w:val="en-US"/>
         </w:rPr>
-        <w:t xml:space="preserve">- make sure to have somebody else read the paper and point out where things are "indforstået", and generally give an eye on how fluent the language is. (hard to focus </w:t>
-      </w:r>
-      <w:r>
-        <w:rPr>
-          <w:rFonts w:ascii="Segoe UI" w:hAnsi="Segoe UI" w:cs="Segoe UI"/>
-          <w:i/>
-          <w:iCs/>
-          <w:color w:val="201F1E"/>
-          <w:shd w:val="clear" w:color="auto" w:fill="FFFFFF"/>
-          <w:lang w:val="en-US"/>
-        </w:rPr>
-        <w:lastRenderedPageBreak/>
-        <w:t>on that when you're still working on results and structure). Nothing major, but it does make a difference w censors.</w:t>
+        <w:t>- make sure to have somebody else read the paper and point out where things are "indforstået", and generally give an eye on how fluent the language is. (hard to focus on that when you're still working on results and structure). Nothing major, but it does make a difference w censors.</w:t>
       </w:r>
       <w:r>
         <w:rPr>
@@ -1353,7 +1407,7 @@
           <w:lang w:val="en-US"/>
         </w:rPr>
       </w:pPr>
-      <w:bookmarkStart w:id="1" w:name="_Toc57284910"/>
+      <w:bookmarkStart w:id="0" w:name="_Toc57284910"/>
       <w:r>
         <w:rPr>
           <w:rFonts w:asciiTheme="majorHAnsi" w:hAnsiTheme="majorHAnsi" w:cstheme="majorHAnsi"/>
@@ -1362,7 +1416,7 @@
         </w:rPr>
         <w:t>Abstract</w:t>
       </w:r>
-      <w:bookmarkEnd w:id="1"/>
+      <w:bookmarkEnd w:id="0"/>
     </w:p>
     <w:p>
       <w:pPr>
@@ -1456,6 +1510,7 @@
           <w:szCs w:val="22"/>
           <w:lang w:val="en-US"/>
         </w:rPr>
+        <w:lastRenderedPageBreak/>
         <w:t>How to write abstract:</w:t>
       </w:r>
       <w:r>
@@ -1510,17 +1565,16 @@
           <w:lang w:val="en-US"/>
         </w:rPr>
       </w:pPr>
-      <w:bookmarkStart w:id="2" w:name="_Toc57284911"/>
-      <w:r>
-        <w:rPr>
-          <w:rFonts w:asciiTheme="majorHAnsi" w:hAnsiTheme="majorHAnsi" w:cstheme="majorHAnsi"/>
-          <w:highlight w:val="white"/>
-          <w:lang w:val="en-US"/>
-        </w:rPr>
-        <w:lastRenderedPageBreak/>
+      <w:bookmarkStart w:id="1" w:name="_Toc57284911"/>
+      <w:r>
+        <w:rPr>
+          <w:rFonts w:asciiTheme="majorHAnsi" w:hAnsiTheme="majorHAnsi" w:cstheme="majorHAnsi"/>
+          <w:highlight w:val="white"/>
+          <w:lang w:val="en-US"/>
+        </w:rPr>
         <w:t>1. Introduction</w:t>
       </w:r>
-      <w:bookmarkEnd w:id="2"/>
+      <w:bookmarkEnd w:id="1"/>
     </w:p>
     <w:p>
       <w:pPr>
@@ -1532,7 +1586,7 @@
           <w:lang w:val="en-US"/>
         </w:rPr>
       </w:pPr>
-      <w:bookmarkStart w:id="3" w:name="_Toc57284912"/>
+      <w:bookmarkStart w:id="2" w:name="_Toc57284912"/>
       <w:r>
         <w:rPr>
           <w:rFonts w:asciiTheme="majorHAnsi" w:hAnsiTheme="majorHAnsi" w:cstheme="majorHAnsi"/>
@@ -1549,7 +1603,7 @@
         </w:rPr>
         <w:t>biomarkers</w:t>
       </w:r>
-      <w:bookmarkEnd w:id="3"/>
+      <w:bookmarkEnd w:id="2"/>
     </w:p>
     <w:p>
       <w:pPr>
@@ -1561,7 +1615,7 @@
           <w:lang w:val="en-US"/>
         </w:rPr>
       </w:pPr>
-      <w:bookmarkStart w:id="4" w:name="_Toc57284913"/>
+      <w:bookmarkStart w:id="3" w:name="_Toc57284913"/>
       <w:r>
         <w:rPr>
           <w:rFonts w:asciiTheme="majorHAnsi" w:hAnsiTheme="majorHAnsi" w:cstheme="majorHAnsi"/>
@@ -1578,7 +1632,7 @@
         </w:rPr>
         <w:t>Schizophrenia</w:t>
       </w:r>
-      <w:bookmarkEnd w:id="4"/>
+      <w:bookmarkEnd w:id="3"/>
     </w:p>
     <w:p>
       <w:pPr>
@@ -1713,7 +1767,7 @@
           <w:lang w:val="en-US"/>
         </w:rPr>
       </w:pPr>
-      <w:bookmarkStart w:id="5" w:name="_Toc57284914"/>
+      <w:bookmarkStart w:id="4" w:name="_Toc57284914"/>
       <w:r>
         <w:rPr>
           <w:rFonts w:asciiTheme="majorHAnsi" w:hAnsiTheme="majorHAnsi" w:cstheme="majorHAnsi"/>
@@ -1746,7 +1800,7 @@
         </w:rPr>
         <w:t>Biomarkers and voice atypicalities</w:t>
       </w:r>
-      <w:bookmarkEnd w:id="5"/>
+      <w:bookmarkEnd w:id="4"/>
     </w:p>
     <w:p>
       <w:pPr>
@@ -2054,7 +2108,16 @@
           <w:lang w:val="en-US"/>
         </w:rPr>
         <w:br/>
-        <w:t>Schizophrenia has certain distinctive features vocally. Qualitatively the atypicalities have been described using numerous different terms (Alogia, blunt affect, "poverty of speech", "latency of speech", increased pauses, distinctive tone, intensity of voice etc.).</w:t>
+        <w:t xml:space="preserve">Schizophrenia has certain distinctive features vocally. Qualitatively the atypicalities have been </w:t>
+      </w:r>
+      <w:r>
+        <w:rPr>
+          <w:rFonts w:asciiTheme="majorHAnsi" w:eastAsia="Times New Roman" w:hAnsiTheme="majorHAnsi" w:cstheme="majorHAnsi"/>
+          <w:highlight w:val="white"/>
+          <w:lang w:val="en-US"/>
+        </w:rPr>
+        <w:lastRenderedPageBreak/>
+        <w:t>described using numerous different terms (Alogia, blunt affect, "poverty of speech", "latency of speech", increased pauses, distinctive tone, intensity of voice etc.).</w:t>
       </w:r>
     </w:p>
     <w:p>
@@ -2108,7 +2171,6 @@
           <w:highlight w:val="white"/>
           <w:lang w:val="en-US"/>
         </w:rPr>
-        <w:lastRenderedPageBreak/>
         <w:t>Quantitative acoustic analyses have found fewer robust differences, with varying effect sizes and sometimes direction.</w:t>
       </w:r>
     </w:p>
@@ -2336,7 +2398,7 @@
           <w:lang w:val="en-US"/>
         </w:rPr>
       </w:pPr>
-      <w:bookmarkStart w:id="6" w:name="_Toc57284915"/>
+      <w:bookmarkStart w:id="5" w:name="_Toc57284915"/>
       <w:r>
         <w:rPr>
           <w:rFonts w:asciiTheme="majorHAnsi" w:hAnsiTheme="majorHAnsi" w:cstheme="majorHAnsi"/>
@@ -2345,7 +2407,7 @@
         </w:rPr>
         <w:t>1.2 Machine learning for detection of acoustic patterns</w:t>
       </w:r>
-      <w:bookmarkEnd w:id="6"/>
+      <w:bookmarkEnd w:id="5"/>
     </w:p>
     <w:p>
       <w:pPr>
@@ -2357,7 +2419,7 @@
           <w:lang w:val="en-US"/>
         </w:rPr>
       </w:pPr>
-      <w:bookmarkStart w:id="7" w:name="_Toc57284916"/>
+      <w:bookmarkStart w:id="6" w:name="_Toc57284916"/>
       <w:r>
         <w:rPr>
           <w:rFonts w:asciiTheme="majorHAnsi" w:hAnsiTheme="majorHAnsi" w:cstheme="majorHAnsi"/>
@@ -2366,7 +2428,7 @@
         </w:rPr>
         <w:t>1.2.1 Prospects of machine learning in classifying schizophrenia</w:t>
       </w:r>
-      <w:bookmarkEnd w:id="7"/>
+      <w:bookmarkEnd w:id="6"/>
     </w:p>
     <w:p>
       <w:pPr>
@@ -2555,7 +2617,6 @@
           <w:rFonts w:asciiTheme="majorHAnsi" w:hAnsiTheme="majorHAnsi" w:cstheme="majorHAnsi"/>
           <w:lang w:val="en-US"/>
         </w:rPr>
-        <w:lastRenderedPageBreak/>
         <w:t>Less interpretability but more practical applications (cheap)</w:t>
       </w:r>
     </w:p>
@@ -2870,7 +2931,17 @@
           <w:iCs/>
           <w:lang w:val="en-US"/>
         </w:rPr>
-        <w:t>In addition, voice analysis may potentially allow to assess the response to psychosocial or pharmacological treatment over longer periods using objective and quantitative indices, and enhance the capability of clinicians to capture the complex relationship between emotion regulation, expressive behavior, social perception and cognitive and clinical features of the disorder (e.g. Ben-Zeev et al., 2017; Dahlgren et al., 2018; Tahir et al., 2019)</w:t>
+        <w:t>In addition, voice analysis may potentially allow to assess the response to psychosocial or pharmacological treatment over longer periods using objective and quantitative indices, and enhance the capability of clinicians to capture the complex relationship between emotion regulation, expressive behavior, social perception and cognitive and clinical features of the disorder (e.g. Ben-</w:t>
+      </w:r>
+      <w:r>
+        <w:rPr>
+          <w:rFonts w:asciiTheme="majorHAnsi" w:hAnsiTheme="majorHAnsi" w:cstheme="majorHAnsi"/>
+          <w:i/>
+          <w:iCs/>
+          <w:lang w:val="en-US"/>
+        </w:rPr>
+        <w:lastRenderedPageBreak/>
+        <w:t>Zeev et al., 2017; Dahlgren et al., 2018; Tahir et al., 2019)</w:t>
       </w:r>
       <w:r>
         <w:rPr>
@@ -2946,7 +3017,6 @@
           <w:rFonts w:asciiTheme="majorHAnsi" w:hAnsiTheme="majorHAnsi" w:cstheme="majorHAnsi"/>
           <w:lang w:val="en-US"/>
         </w:rPr>
-        <w:lastRenderedPageBreak/>
         <w:t>ML can perhaps help with showing:</w:t>
       </w:r>
       <w:r>
@@ -3273,7 +3343,7 @@
           <w:lang w:val="en-US"/>
         </w:rPr>
       </w:pPr>
-      <w:bookmarkStart w:id="8" w:name="_Toc57284917"/>
+      <w:bookmarkStart w:id="7" w:name="_Toc57284917"/>
       <w:r>
         <w:rPr>
           <w:rFonts w:asciiTheme="majorHAnsi" w:hAnsiTheme="majorHAnsi" w:cstheme="majorHAnsi"/>
@@ -3282,7 +3352,7 @@
         </w:rPr>
         <w:t>1.2.2 Current limitations in the literature</w:t>
       </w:r>
-      <w:bookmarkEnd w:id="8"/>
+      <w:bookmarkEnd w:id="7"/>
     </w:p>
     <w:p>
       <w:pPr>
@@ -3488,6 +3558,7 @@
           <w:highlight w:val="white"/>
           <w:lang w:val="en-US"/>
         </w:rPr>
+        <w:lastRenderedPageBreak/>
         <w:t>Language differences</w:t>
       </w:r>
     </w:p>
@@ -3532,14 +3603,13 @@
           <w:lang w:val="en-US"/>
         </w:rPr>
       </w:pPr>
-      <w:bookmarkStart w:id="9" w:name="_Toc57284918"/>
-      <w:r>
-        <w:rPr>
-          <w:rFonts w:asciiTheme="majorHAnsi" w:hAnsiTheme="majorHAnsi" w:cstheme="majorHAnsi"/>
-          <w:highlight w:val="white"/>
-          <w:lang w:val="en-US"/>
-        </w:rPr>
-        <w:lastRenderedPageBreak/>
+      <w:bookmarkStart w:id="8" w:name="_Toc57284918"/>
+      <w:r>
+        <w:rPr>
+          <w:rFonts w:asciiTheme="majorHAnsi" w:hAnsiTheme="majorHAnsi" w:cstheme="majorHAnsi"/>
+          <w:highlight w:val="white"/>
+          <w:lang w:val="en-US"/>
+        </w:rPr>
         <w:t xml:space="preserve">1.3 </w:t>
       </w:r>
       <w:r>
@@ -3550,7 +3620,7 @@
         </w:rPr>
         <w:t>Alleviating current limitations</w:t>
       </w:r>
-      <w:bookmarkEnd w:id="9"/>
+      <w:bookmarkEnd w:id="8"/>
     </w:p>
     <w:p>
       <w:pPr>
@@ -3562,7 +3632,7 @@
           <w:lang w:val="en-US"/>
         </w:rPr>
       </w:pPr>
-      <w:bookmarkStart w:id="10" w:name="_Toc57284919"/>
+      <w:bookmarkStart w:id="9" w:name="_Toc57284919"/>
       <w:r>
         <w:rPr>
           <w:rFonts w:asciiTheme="majorHAnsi" w:hAnsiTheme="majorHAnsi" w:cstheme="majorHAnsi"/>
@@ -3579,7 +3649,7 @@
         </w:rPr>
         <w:t>Through replications</w:t>
       </w:r>
-      <w:bookmarkEnd w:id="10"/>
+      <w:bookmarkEnd w:id="9"/>
     </w:p>
     <w:p>
       <w:pPr>
@@ -3665,7 +3735,7 @@
           <w:lang w:val="en-US"/>
         </w:rPr>
       </w:pPr>
-      <w:bookmarkStart w:id="11" w:name="_Toc57284920"/>
+      <w:bookmarkStart w:id="10" w:name="_Toc57284920"/>
       <w:r>
         <w:rPr>
           <w:rFonts w:asciiTheme="majorHAnsi" w:hAnsiTheme="majorHAnsi" w:cstheme="majorHAnsi"/>
@@ -3698,7 +3768,7 @@
         </w:rPr>
         <w:t>Through proper ML implementation</w:t>
       </w:r>
-      <w:bookmarkEnd w:id="11"/>
+      <w:bookmarkEnd w:id="10"/>
     </w:p>
     <w:p>
       <w:pPr>
@@ -4090,6 +4160,7 @@
           <w:highlight w:val="white"/>
           <w:lang w:val="en-US"/>
         </w:rPr>
+        <w:lastRenderedPageBreak/>
         <w:t>document</w:t>
       </w:r>
       <w:r>
@@ -4212,7 +4283,6 @@
           <w:highlight w:val="white"/>
           <w:lang w:val="en-US"/>
         </w:rPr>
-        <w:lastRenderedPageBreak/>
         <w:t>1) Data acquisition.</w:t>
       </w:r>
       <w:r>
@@ -4801,7 +4871,7 @@
           <w:lang w:val="en-US"/>
         </w:rPr>
       </w:pPr>
-      <w:bookmarkStart w:id="12" w:name="_Toc57284921"/>
+      <w:bookmarkStart w:id="11" w:name="_Toc57284921"/>
       <w:r>
         <w:rPr>
           <w:rFonts w:asciiTheme="majorHAnsi" w:hAnsiTheme="majorHAnsi" w:cstheme="majorHAnsi"/>
@@ -4850,7 +4920,7 @@
         </w:rPr>
         <w:t>Thesis statement / purpose of paper</w:t>
       </w:r>
-      <w:bookmarkEnd w:id="12"/>
+      <w:bookmarkEnd w:id="11"/>
     </w:p>
     <w:p>
       <w:pPr>
@@ -5289,7 +5359,7 @@
           <w:lang w:val="en-US"/>
         </w:rPr>
       </w:pPr>
-      <w:bookmarkStart w:id="13" w:name="_Toc57284941"/>
+      <w:bookmarkStart w:id="12" w:name="_Toc57284941"/>
       <w:r>
         <w:rPr>
           <w:rFonts w:asciiTheme="majorHAnsi" w:hAnsiTheme="majorHAnsi" w:cstheme="majorHAnsi"/>
@@ -5298,7 +5368,7 @@
         </w:rPr>
         <w:t>4. Discussion</w:t>
       </w:r>
-      <w:bookmarkEnd w:id="13"/>
+      <w:bookmarkEnd w:id="12"/>
     </w:p>
     <w:p>
       <w:pPr>
@@ -5309,7 +5379,7 @@
           <w:lang w:val="en-US"/>
         </w:rPr>
       </w:pPr>
-      <w:bookmarkStart w:id="14" w:name="_Toc57284942"/>
+      <w:bookmarkStart w:id="13" w:name="_Toc57284942"/>
       <w:r>
         <w:rPr>
           <w:rFonts w:asciiTheme="majorHAnsi" w:hAnsiTheme="majorHAnsi" w:cstheme="majorHAnsi"/>
@@ -5325,7 +5395,7 @@
         </w:rPr>
         <w:t>Results and replication comparison</w:t>
       </w:r>
-      <w:bookmarkEnd w:id="14"/>
+      <w:bookmarkEnd w:id="13"/>
     </w:p>
     <w:p>
       <w:pPr>
@@ -5337,7 +5407,7 @@
           <w:lang w:val="en-US"/>
         </w:rPr>
       </w:pPr>
-      <w:bookmarkStart w:id="15" w:name="_Toc57284943"/>
+      <w:bookmarkStart w:id="14" w:name="_Toc57284943"/>
       <w:r>
         <w:rPr>
           <w:rFonts w:asciiTheme="majorHAnsi" w:hAnsiTheme="majorHAnsi" w:cstheme="majorHAnsi"/>
@@ -5346,7 +5416,7 @@
         </w:rPr>
         <w:t>4.1.1 Performance</w:t>
       </w:r>
-      <w:bookmarkEnd w:id="15"/>
+      <w:bookmarkEnd w:id="14"/>
     </w:p>
     <w:p>
       <w:pPr>
@@ -5411,7 +5481,7 @@
           <w:lang w:val="en-US"/>
         </w:rPr>
       </w:pPr>
-      <w:bookmarkStart w:id="16" w:name="_Toc58320601"/>
+      <w:bookmarkStart w:id="15" w:name="_Toc58320601"/>
       <w:r>
         <w:rPr>
           <w:rFonts w:asciiTheme="majorHAnsi" w:hAnsiTheme="majorHAnsi" w:cstheme="majorHAnsi"/>
@@ -5445,7 +5515,7 @@
         </w:rPr>
         <w:t xml:space="preserve"> comparison to original study</w:t>
       </w:r>
-      <w:bookmarkEnd w:id="16"/>
+      <w:bookmarkEnd w:id="15"/>
     </w:p>
     <w:p>
       <w:pPr>
@@ -7806,7 +7876,7 @@
           <w:lang w:val="en-US"/>
         </w:rPr>
       </w:pPr>
-      <w:bookmarkStart w:id="17" w:name="_Toc57284946"/>
+      <w:bookmarkStart w:id="16" w:name="_Toc57284946"/>
       <w:r>
         <w:rPr>
           <w:rFonts w:asciiTheme="majorHAnsi" w:hAnsiTheme="majorHAnsi" w:cstheme="majorHAnsi"/>
@@ -7815,7 +7885,7 @@
         </w:rPr>
         <w:t>4.1.4 Methods ()</w:t>
       </w:r>
-      <w:bookmarkEnd w:id="17"/>
+      <w:bookmarkEnd w:id="16"/>
     </w:p>
     <w:p>
       <w:pPr>
@@ -8547,7 +8617,7 @@
           <w:lang w:val="en-US"/>
         </w:rPr>
       </w:pPr>
-      <w:bookmarkStart w:id="18" w:name="_Toc57284947"/>
+      <w:bookmarkStart w:id="17" w:name="_Toc57284947"/>
       <w:r>
         <w:rPr>
           <w:rFonts w:asciiTheme="majorHAnsi" w:hAnsiTheme="majorHAnsi" w:cstheme="majorHAnsi"/>
@@ -8556,7 +8626,7 @@
         </w:rPr>
         <w:t>4.2 Pipeline</w:t>
       </w:r>
-      <w:bookmarkEnd w:id="18"/>
+      <w:bookmarkEnd w:id="17"/>
     </w:p>
     <w:p>
       <w:pPr>
@@ -8568,7 +8638,7 @@
           <w:lang w:val="en-US"/>
         </w:rPr>
       </w:pPr>
-      <w:bookmarkStart w:id="19" w:name="_Toc57284948"/>
+      <w:bookmarkStart w:id="18" w:name="_Toc57284948"/>
       <w:r>
         <w:rPr>
           <w:rFonts w:asciiTheme="majorHAnsi" w:hAnsiTheme="majorHAnsi" w:cstheme="majorHAnsi"/>
@@ -8577,7 +8647,7 @@
         </w:rPr>
         <w:t xml:space="preserve">4.2.1 </w:t>
       </w:r>
-      <w:bookmarkEnd w:id="19"/>
+      <w:bookmarkEnd w:id="18"/>
       <w:r>
         <w:rPr>
           <w:rFonts w:asciiTheme="majorHAnsi" w:hAnsiTheme="majorHAnsi" w:cstheme="majorHAnsi"/>
@@ -8691,6 +8761,78 @@
     </w:p>
     <w:p>
       <w:pPr>
+        <w:pStyle w:val="BodyText"/>
+        <w:rPr>
+          <w:highlight w:val="white"/>
+          <w:lang w:val="en-US"/>
+        </w:rPr>
+      </w:pPr>
+    </w:p>
+    <w:p>
+      <w:pPr>
+        <w:pStyle w:val="BodyText"/>
+        <w:rPr>
+          <w:highlight w:val="white"/>
+          <w:lang w:val="en-US"/>
+        </w:rPr>
+      </w:pPr>
+    </w:p>
+    <w:p>
+      <w:pPr>
+        <w:pStyle w:val="BodyText"/>
+        <w:rPr>
+          <w:highlight w:val="white"/>
+          <w:lang w:val="en-US"/>
+        </w:rPr>
+      </w:pPr>
+    </w:p>
+    <w:p>
+      <w:pPr>
+        <w:pStyle w:val="BodyText"/>
+        <w:rPr>
+          <w:highlight w:val="white"/>
+          <w:lang w:val="en-US"/>
+        </w:rPr>
+      </w:pPr>
+    </w:p>
+    <w:p>
+      <w:pPr>
+        <w:pStyle w:val="BodyText"/>
+        <w:rPr>
+          <w:highlight w:val="white"/>
+          <w:lang w:val="en-US"/>
+        </w:rPr>
+      </w:pPr>
+    </w:p>
+    <w:p>
+      <w:pPr>
+        <w:pStyle w:val="BodyText"/>
+        <w:rPr>
+          <w:highlight w:val="white"/>
+          <w:lang w:val="en-US"/>
+        </w:rPr>
+      </w:pPr>
+    </w:p>
+    <w:p>
+      <w:pPr>
+        <w:pStyle w:val="BodyText"/>
+        <w:rPr>
+          <w:highlight w:val="white"/>
+          <w:lang w:val="en-US"/>
+        </w:rPr>
+      </w:pPr>
+    </w:p>
+    <w:p>
+      <w:pPr>
+        <w:pStyle w:val="BodyText"/>
+        <w:rPr>
+          <w:highlight w:val="white"/>
+          <w:lang w:val="en-US"/>
+        </w:rPr>
+      </w:pPr>
+    </w:p>
+    <w:p>
+      <w:pPr>
         <w:pStyle w:val="ListParagraph"/>
         <w:numPr>
           <w:ilvl w:val="0"/>
@@ -8706,21 +8848,27 @@
           <w:highlight w:val="white"/>
           <w:lang w:val="en-US"/>
         </w:rPr>
-        <w:t>R</w:t>
-      </w:r>
-      <w:r>
-        <w:rPr>
-          <w:highlight w:val="white"/>
-          <w:lang w:val="en-US"/>
-        </w:rPr>
-        <w:t>eplicat</w:t>
-      </w:r>
-      <w:r>
-        <w:rPr>
-          <w:highlight w:val="white"/>
-          <w:lang w:val="en-US"/>
-        </w:rPr>
-        <w:t>ion</w:t>
+        <w:t>Meta</w:t>
+      </w:r>
+    </w:p>
+    <w:p>
+      <w:pPr>
+        <w:pStyle w:val="ListParagraph"/>
+        <w:numPr>
+          <w:ilvl w:val="0"/>
+          <w:numId w:val="28"/>
+        </w:numPr>
+        <w:rPr>
+          <w:highlight w:val="white"/>
+          <w:lang w:val="en-US"/>
+        </w:rPr>
+      </w:pPr>
+      <w:r>
+        <w:rPr>
+          <w:highlight w:val="white"/>
+          <w:lang w:val="en-US"/>
+        </w:rPr>
+        <w:t>Data acquisition</w:t>
       </w:r>
     </w:p>
     <w:p>
@@ -8740,7 +8888,21 @@
           <w:highlight w:val="white"/>
           <w:lang w:val="en-US"/>
         </w:rPr>
-        <w:t>Possible</w:t>
+        <w:t>What did we do and why?</w:t>
+      </w:r>
+      <w:r>
+        <w:rPr>
+          <w:highlight w:val="white"/>
+          <w:lang w:val="en-US"/>
+        </w:rPr>
+        <w:t xml:space="preserve"> </w:t>
+      </w:r>
+      <w:r>
+        <w:rPr>
+          <w:highlight w:val="white"/>
+          <w:lang w:val="en-US"/>
+        </w:rPr>
+        <w:t>Pros + cons + alternatives?</w:t>
       </w:r>
     </w:p>
     <w:p>
@@ -8760,21 +8922,7 @@
           <w:highlight w:val="white"/>
           <w:lang w:val="en-US"/>
         </w:rPr>
-        <w:t>Hard (</w:t>
-      </w:r>
-      <w:r>
-        <w:rPr>
-          <w:highlight w:val="white"/>
-          <w:lang w:val="en-US"/>
-        </w:rPr>
-        <w:t>Methods explained in condensed manner</w:t>
-      </w:r>
-      <w:r>
-        <w:rPr>
-          <w:highlight w:val="white"/>
-          <w:lang w:val="en-US"/>
-        </w:rPr>
-        <w:t>)</w:t>
+        <w:t>Differences to original study? (if relevant)</w:t>
       </w:r>
     </w:p>
     <w:p>
@@ -8794,21 +8942,7 @@
           <w:highlight w:val="white"/>
           <w:lang w:val="en-US"/>
         </w:rPr>
-        <w:t>C</w:t>
-      </w:r>
-      <w:r>
-        <w:rPr>
-          <w:highlight w:val="white"/>
-          <w:lang w:val="en-US"/>
-        </w:rPr>
-        <w:t>ompar</w:t>
-      </w:r>
-      <w:r>
-        <w:rPr>
-          <w:highlight w:val="white"/>
-          <w:lang w:val="en-US"/>
-        </w:rPr>
-        <w:t>ison</w:t>
+        <w:t>Preprocessing</w:t>
       </w:r>
     </w:p>
     <w:p>
@@ -8828,7 +8962,21 @@
           <w:highlight w:val="white"/>
           <w:lang w:val="en-US"/>
         </w:rPr>
-        <w:t>Possible</w:t>
+        <w:t>What did we do and why?</w:t>
+      </w:r>
+      <w:r>
+        <w:rPr>
+          <w:highlight w:val="white"/>
+          <w:lang w:val="en-US"/>
+        </w:rPr>
+        <w:t xml:space="preserve"> </w:t>
+      </w:r>
+      <w:r>
+        <w:rPr>
+          <w:highlight w:val="white"/>
+          <w:lang w:val="en-US"/>
+        </w:rPr>
+        <w:t>Pros + cons + alternatives?</w:t>
       </w:r>
     </w:p>
     <w:p>
@@ -8848,22 +8996,7 @@
           <w:highlight w:val="white"/>
           <w:lang w:val="en-US"/>
         </w:rPr>
-        <w:lastRenderedPageBreak/>
-        <w:t>Hard (</w:t>
-      </w:r>
-      <w:r>
-        <w:rPr>
-          <w:highlight w:val="white"/>
-          <w:lang w:val="en-US"/>
-        </w:rPr>
-        <w:t>More information on sexes and nationalities needed</w:t>
-      </w:r>
-      <w:r>
-        <w:rPr>
-          <w:highlight w:val="white"/>
-          <w:lang w:val="en-US"/>
-        </w:rPr>
-        <w:t>)</w:t>
+        <w:t>Differences to original study? (if relevant)</w:t>
       </w:r>
     </w:p>
     <w:p>
@@ -8883,14 +9016,7 @@
           <w:highlight w:val="white"/>
           <w:lang w:val="en-US"/>
         </w:rPr>
-        <w:t>Getting s</w:t>
-      </w:r>
-      <w:r>
-        <w:rPr>
-          <w:highlight w:val="white"/>
-          <w:lang w:val="en-US"/>
-        </w:rPr>
-        <w:t>imilar results</w:t>
+        <w:t>Data partitioning</w:t>
       </w:r>
     </w:p>
     <w:p>
@@ -8901,6 +9027,1067 @@
           <w:numId w:val="28"/>
         </w:numPr>
         <w:rPr>
+          <w:highlight w:val="white"/>
+          <w:lang w:val="en-US"/>
+        </w:rPr>
+      </w:pPr>
+      <w:r>
+        <w:rPr>
+          <w:highlight w:val="white"/>
+          <w:lang w:val="en-US"/>
+        </w:rPr>
+        <w:t>What did we do and why?</w:t>
+      </w:r>
+      <w:r>
+        <w:rPr>
+          <w:highlight w:val="white"/>
+          <w:lang w:val="en-US"/>
+        </w:rPr>
+        <w:t xml:space="preserve"> </w:t>
+      </w:r>
+      <w:r>
+        <w:rPr>
+          <w:highlight w:val="white"/>
+          <w:lang w:val="en-US"/>
+        </w:rPr>
+        <w:t>Pros + cons + alternatives?</w:t>
+      </w:r>
+    </w:p>
+    <w:p>
+      <w:pPr>
+        <w:pStyle w:val="ListParagraph"/>
+        <w:numPr>
+          <w:ilvl w:val="1"/>
+          <w:numId w:val="28"/>
+        </w:numPr>
+        <w:rPr>
+          <w:highlight w:val="white"/>
+          <w:lang w:val="en-US"/>
+        </w:rPr>
+      </w:pPr>
+      <w:r>
+        <w:rPr>
+          <w:highlight w:val="white"/>
+          <w:lang w:val="en-US"/>
+        </w:rPr>
+        <w:t>Differences to original study? (if relevant)</w:t>
+      </w:r>
+    </w:p>
+    <w:p>
+      <w:pPr>
+        <w:pStyle w:val="ListParagraph"/>
+        <w:numPr>
+          <w:ilvl w:val="0"/>
+          <w:numId w:val="28"/>
+        </w:numPr>
+        <w:rPr>
+          <w:highlight w:val="white"/>
+          <w:lang w:val="en-US"/>
+        </w:rPr>
+      </w:pPr>
+      <w:r>
+        <w:rPr>
+          <w:highlight w:val="white"/>
+          <w:lang w:val="en-US"/>
+        </w:rPr>
+        <w:t>Feature scaling</w:t>
+      </w:r>
+    </w:p>
+    <w:p>
+      <w:pPr>
+        <w:pStyle w:val="ListParagraph"/>
+        <w:numPr>
+          <w:ilvl w:val="1"/>
+          <w:numId w:val="28"/>
+        </w:numPr>
+        <w:rPr>
+          <w:highlight w:val="white"/>
+          <w:lang w:val="en-US"/>
+        </w:rPr>
+      </w:pPr>
+      <w:r>
+        <w:rPr>
+          <w:highlight w:val="white"/>
+          <w:lang w:val="en-US"/>
+        </w:rPr>
+        <w:t>What did we do and why?</w:t>
+      </w:r>
+      <w:r>
+        <w:rPr>
+          <w:highlight w:val="white"/>
+          <w:lang w:val="en-US"/>
+        </w:rPr>
+        <w:t xml:space="preserve"> </w:t>
+      </w:r>
+      <w:r>
+        <w:rPr>
+          <w:highlight w:val="white"/>
+          <w:lang w:val="en-US"/>
+        </w:rPr>
+        <w:t>Pros + cons + alternatives?</w:t>
+      </w:r>
+    </w:p>
+    <w:p>
+      <w:pPr>
+        <w:pStyle w:val="ListParagraph"/>
+        <w:numPr>
+          <w:ilvl w:val="1"/>
+          <w:numId w:val="28"/>
+        </w:numPr>
+        <w:rPr>
+          <w:highlight w:val="white"/>
+          <w:lang w:val="en-US"/>
+        </w:rPr>
+      </w:pPr>
+      <w:r>
+        <w:rPr>
+          <w:highlight w:val="white"/>
+          <w:lang w:val="en-US"/>
+        </w:rPr>
+        <w:t>Differences to original study? (if relevant)</w:t>
+      </w:r>
+    </w:p>
+    <w:p>
+      <w:pPr>
+        <w:pStyle w:val="ListParagraph"/>
+        <w:numPr>
+          <w:ilvl w:val="0"/>
+          <w:numId w:val="28"/>
+        </w:numPr>
+        <w:rPr>
+          <w:highlight w:val="white"/>
+          <w:lang w:val="en-US"/>
+        </w:rPr>
+      </w:pPr>
+      <w:r>
+        <w:rPr>
+          <w:highlight w:val="white"/>
+          <w:lang w:val="en-US"/>
+        </w:rPr>
+        <w:t xml:space="preserve"> Feature selection</w:t>
+      </w:r>
+    </w:p>
+    <w:p>
+      <w:pPr>
+        <w:pStyle w:val="ListParagraph"/>
+        <w:numPr>
+          <w:ilvl w:val="1"/>
+          <w:numId w:val="28"/>
+        </w:numPr>
+        <w:rPr>
+          <w:highlight w:val="white"/>
+          <w:lang w:val="en-US"/>
+        </w:rPr>
+      </w:pPr>
+      <w:r>
+        <w:rPr>
+          <w:highlight w:val="white"/>
+          <w:lang w:val="en-US"/>
+        </w:rPr>
+        <w:t>What did we do and why?</w:t>
+      </w:r>
+      <w:r>
+        <w:rPr>
+          <w:highlight w:val="white"/>
+          <w:lang w:val="en-US"/>
+        </w:rPr>
+        <w:t xml:space="preserve"> </w:t>
+      </w:r>
+      <w:r>
+        <w:rPr>
+          <w:highlight w:val="white"/>
+          <w:lang w:val="en-US"/>
+        </w:rPr>
+        <w:t>Pros + cons + alternatives?</w:t>
+      </w:r>
+    </w:p>
+    <w:p>
+      <w:pPr>
+        <w:pStyle w:val="ListParagraph"/>
+        <w:numPr>
+          <w:ilvl w:val="1"/>
+          <w:numId w:val="28"/>
+        </w:numPr>
+        <w:rPr>
+          <w:highlight w:val="white"/>
+          <w:lang w:val="en-US"/>
+        </w:rPr>
+      </w:pPr>
+      <w:r>
+        <w:rPr>
+          <w:highlight w:val="white"/>
+          <w:lang w:val="en-US"/>
+        </w:rPr>
+        <w:t>Differences to original study? (if relevant)</w:t>
+      </w:r>
+    </w:p>
+    <w:p>
+      <w:pPr>
+        <w:pStyle w:val="ListParagraph"/>
+        <w:numPr>
+          <w:ilvl w:val="0"/>
+          <w:numId w:val="28"/>
+        </w:numPr>
+        <w:rPr>
+          <w:highlight w:val="white"/>
+          <w:lang w:val="en-US"/>
+        </w:rPr>
+      </w:pPr>
+      <w:r>
+        <w:rPr>
+          <w:highlight w:val="white"/>
+          <w:lang w:val="en-US"/>
+        </w:rPr>
+        <w:t>Model tuning (training, tuning and testing cycle)</w:t>
+      </w:r>
+    </w:p>
+    <w:p>
+      <w:pPr>
+        <w:pStyle w:val="ListParagraph"/>
+        <w:numPr>
+          <w:ilvl w:val="1"/>
+          <w:numId w:val="28"/>
+        </w:numPr>
+        <w:rPr>
+          <w:highlight w:val="white"/>
+          <w:lang w:val="en-US"/>
+        </w:rPr>
+      </w:pPr>
+      <w:r>
+        <w:rPr>
+          <w:highlight w:val="white"/>
+          <w:lang w:val="en-US"/>
+        </w:rPr>
+        <w:t>What did we do and why?</w:t>
+      </w:r>
+      <w:r>
+        <w:rPr>
+          <w:highlight w:val="white"/>
+          <w:lang w:val="en-US"/>
+        </w:rPr>
+        <w:t xml:space="preserve"> </w:t>
+      </w:r>
+      <w:r>
+        <w:rPr>
+          <w:highlight w:val="white"/>
+          <w:lang w:val="en-US"/>
+        </w:rPr>
+        <w:t>Pros + cons + alternatives?</w:t>
+      </w:r>
+    </w:p>
+    <w:p>
+      <w:pPr>
+        <w:pStyle w:val="ListParagraph"/>
+        <w:numPr>
+          <w:ilvl w:val="1"/>
+          <w:numId w:val="28"/>
+        </w:numPr>
+        <w:rPr>
+          <w:highlight w:val="white"/>
+          <w:lang w:val="en-US"/>
+        </w:rPr>
+      </w:pPr>
+      <w:r>
+        <w:rPr>
+          <w:highlight w:val="white"/>
+          <w:lang w:val="en-US"/>
+        </w:rPr>
+        <w:t>Differences to original study? (if relevant)</w:t>
+      </w:r>
+    </w:p>
+    <w:p>
+      <w:pPr>
+        <w:pStyle w:val="ListParagraph"/>
+        <w:numPr>
+          <w:ilvl w:val="0"/>
+          <w:numId w:val="28"/>
+        </w:numPr>
+        <w:rPr>
+          <w:highlight w:val="white"/>
+          <w:lang w:val="en-US"/>
+        </w:rPr>
+      </w:pPr>
+      <w:r>
+        <w:rPr>
+          <w:highlight w:val="white"/>
+          <w:lang w:val="en-US"/>
+        </w:rPr>
+        <w:t>Validation (and evaluation)</w:t>
+      </w:r>
+    </w:p>
+    <w:p>
+      <w:pPr>
+        <w:pStyle w:val="ListParagraph"/>
+        <w:numPr>
+          <w:ilvl w:val="1"/>
+          <w:numId w:val="28"/>
+        </w:numPr>
+        <w:rPr>
+          <w:highlight w:val="white"/>
+          <w:lang w:val="en-US"/>
+        </w:rPr>
+      </w:pPr>
+      <w:r>
+        <w:rPr>
+          <w:highlight w:val="white"/>
+          <w:lang w:val="en-US"/>
+        </w:rPr>
+        <w:t>What did we do and why?</w:t>
+      </w:r>
+      <w:r>
+        <w:rPr>
+          <w:highlight w:val="white"/>
+          <w:lang w:val="en-US"/>
+        </w:rPr>
+        <w:t xml:space="preserve"> </w:t>
+      </w:r>
+      <w:r>
+        <w:rPr>
+          <w:highlight w:val="white"/>
+          <w:lang w:val="en-US"/>
+        </w:rPr>
+        <w:t>Pros + cons + alternatives?</w:t>
+      </w:r>
+    </w:p>
+    <w:p>
+      <w:pPr>
+        <w:pStyle w:val="ListParagraph"/>
+        <w:numPr>
+          <w:ilvl w:val="1"/>
+          <w:numId w:val="28"/>
+        </w:numPr>
+        <w:rPr>
+          <w:highlight w:val="white"/>
+          <w:lang w:val="en-US"/>
+        </w:rPr>
+      </w:pPr>
+      <w:r>
+        <w:rPr>
+          <w:highlight w:val="white"/>
+          <w:lang w:val="en-US"/>
+        </w:rPr>
+        <w:t>Differences to original study? (if relevant)</w:t>
+      </w:r>
+    </w:p>
+    <w:p>
+      <w:pPr>
+        <w:pStyle w:val="ListParagraph"/>
+        <w:numPr>
+          <w:ilvl w:val="0"/>
+          <w:numId w:val="28"/>
+        </w:numPr>
+        <w:rPr>
+          <w:highlight w:val="white"/>
+          <w:lang w:val="en-US"/>
+        </w:rPr>
+      </w:pPr>
+      <w:r>
+        <w:rPr>
+          <w:highlight w:val="white"/>
+          <w:lang w:val="en-US"/>
+        </w:rPr>
+        <w:t>Reflection / evaluation + proper documentation</w:t>
+      </w:r>
+    </w:p>
+    <w:p>
+      <w:pPr>
+        <w:pStyle w:val="ListParagraph"/>
+        <w:numPr>
+          <w:ilvl w:val="1"/>
+          <w:numId w:val="28"/>
+        </w:numPr>
+        <w:rPr>
+          <w:highlight w:val="white"/>
+          <w:lang w:val="en-US"/>
+        </w:rPr>
+      </w:pPr>
+      <w:r>
+        <w:rPr>
+          <w:highlight w:val="white"/>
+          <w:lang w:val="en-US"/>
+        </w:rPr>
+        <w:t>Did we do this and why?</w:t>
+      </w:r>
+    </w:p>
+    <w:p>
+      <w:pPr>
+        <w:pStyle w:val="BodyText"/>
+        <w:rPr>
+          <w:highlight w:val="white"/>
+          <w:lang w:val="en-US"/>
+        </w:rPr>
+      </w:pPr>
+      <w:r>
+        <w:rPr>
+          <w:highlight w:val="white"/>
+          <w:lang w:val="en-US"/>
+        </w:rPr>
+        <w:t>Differences to original study? (if relevant)</w:t>
+      </w:r>
+    </w:p>
+    <w:p>
+      <w:pPr>
+        <w:rPr>
+          <w:highlight w:val="white"/>
+          <w:lang w:val="en-US"/>
+        </w:rPr>
+      </w:pPr>
+    </w:p>
+    <w:p>
+      <w:pPr>
+        <w:rPr>
+          <w:highlight w:val="white"/>
+          <w:lang w:val="en-US"/>
+        </w:rPr>
+      </w:pPr>
+      <w:r>
+        <w:rPr>
+          <w:highlight w:val="white"/>
+          <w:lang w:val="en-US"/>
+        </w:rPr>
+        <w:t>Given that this replication did not process the same data, nor used the same techniques for neither partitioning, feature scaling, feature selection, or for machine learning model, it is not surprising that the results differ (see table x * for short summary).</w:t>
+      </w:r>
+    </w:p>
+    <w:p>
+      <w:pPr>
+        <w:rPr>
+          <w:highlight w:val="white"/>
+          <w:lang w:val="en-US"/>
+        </w:rPr>
+      </w:pPr>
+      <w:r>
+        <w:rPr>
+          <w:highlight w:val="white"/>
+          <w:lang w:val="en-US"/>
+        </w:rPr>
+        <w:t>The data acquisition step varied greatly as there were dissimilarities in the participant pool, the task and in both the length and number of recordings.</w:t>
+      </w:r>
+      <w:r>
+        <w:rPr>
+          <w:highlight w:val="white"/>
+          <w:lang w:val="en-US"/>
+        </w:rPr>
+        <w:br/>
+        <w:t xml:space="preserve">It can be hypothesized that conditions such as alogia or the flat effect sometimes found in patients that are thought to elicit some of the acoustic atypicalities might manifest itself differently across languages. The fact that this replication had participants speak Danish as opposed to English might impact the ML algorithms ability to detect patterns for classification. Moreover, none of the participants spoke their first language in the original study given their Malay, Indian or Chinese origin. As of yet, research points towards some general differences in acoustic patterns in schizophrenia patients related to symptoms such as alogia and flat the effect* Cite *. However, from </w:t>
+      </w:r>
+      <w:r>
+        <w:rPr>
+          <w:highlight w:val="white"/>
+          <w:lang w:val="en-US"/>
+        </w:rPr>
+        <w:lastRenderedPageBreak/>
+        <w:t xml:space="preserve">the knowledge of this researcher, very little research sheds light on the potential modulation that language or language nativeness might induce. Moreover, the pool of schizophrenic participants might also vary between the original and this replication as people diagnosed with schizophrenia elicit slightly different symptoms </w:t>
+      </w:r>
+      <w:r>
+        <w:rPr>
+          <w:highlight w:val="white"/>
+          <w:lang w:val="en-US"/>
+        </w:rPr>
+        <w:fldChar w:fldCharType="begin"/>
+      </w:r>
+      <w:r>
+        <w:rPr>
+          <w:highlight w:val="white"/>
+          <w:lang w:val="en-US"/>
+        </w:rPr>
+        <w:instrText xml:space="preserve"> ADDIN ZOTERO_ITEM CSL_CITATION {"citationID":"ESXs87eU","properties":{"formattedCitation":"({\\i{}Lundbeck Institute Campus}, 2016; Sartorius et al., 1986)","plainCitation":"(Lundbeck Institute Campus, 2016; Sartorius et al., 1986)","noteIndex":0},"citationItems":[{"id":482,"uris":["http://zotero.org/users/5126004/items/4JEKMA9J"],"uri":["http://zotero.org/users/5126004/items/4JEKMA9J"],"itemData":{"id":482,"type":"article-journal","abstract":"In a context of a WHO collaborative study, 12 research centres in 10 countries monitored geographically defined populations over 2 years to identify individuals making a first-in-lifetime contact with any type of ‘helping agency’ because of symptoms of psychotic illness. A total of 1379 persons who met specified inclusion criteria for schizophrenia and other related non-affective disorders were examined extensively, using standardized instruments, on entry into the study and on two consecutive follow-ups at annual intervals. Patients in different cultures, meeting the ICD and CATEGO criteria for schizophrenia, were remarkably similar in their symptom profiles and 49% of them presented the central schizophrenic conditions as defined by CATEGO class S+. However, the 2-year pattern of course was considerably more favourable in patients in developing countries compared with patients in developed countries, and the difference could not be fully explained by the higher frequency of acute onsets among the former. Age- and sex-specific incidence rates and estimates of disease expectancy were determined for a ‘broad’ diagnostic group of schizophrenic illness and for CATEGO S+ cases. While the former showed significant differences among the centres, the differences in the rates for S+ cases were non-significant or marginal. The results provide strong support for the notion that schizophrenic illnesses occur with comparable frequency in different populations and support earlier findings that the prognosis is better in less industrialized societies.","container-title":"Psychological Medicine","DOI":"10.1017/S0033291700011910","ISSN":"1469-8978, 0033-2917","issue":"4","language":"en","note":"publisher: Cambridge University Press","page":"909-928","source":"Cambridge University Press","title":"Early manifestations and first-contact incidence of schizophrenia in different cultures: A preliminary report on the initial evaluation phase of the WHO Collaborative Study on Determinants of Outcome of Severe Mental Disorders","title-short":"Early manifestations and first-contact incidence of schizophrenia in different cultures","volume":"16","author":[{"family":"Sartorius","given":"N."},{"family":"Jablensky","given":"A."},{"family":"Korten","given":"A."},{"family":"Ernberg","given":"G."},{"family":"Anker","given":"M."},{"family":"Cooper","given":"J. E."},{"family":"Day","given":"R."}],"issued":{"date-parts":[["1986",11]]}}},{"id":481,"uris":["http://zotero.org/users/5126004/items/HNQTYBXX"],"uri":["http://zotero.org/users/5126004/items/HNQTYBXX"],"itemData":{"id":481,"type":"webpage","title":"Lundbeck Institute Campus","URL":"https://institute.progress.im/en/content/schizophrenia-across-cultures","accessed":{"date-parts":[["2020",12,10]]},"issued":{"date-parts":[["2016",1,6]]}}}],"schema":"https://github.com/citation-style-language/schema/raw/master/csl-citation.json"} </w:instrText>
+      </w:r>
+      <w:r>
+        <w:rPr>
+          <w:highlight w:val="white"/>
+          <w:lang w:val="en-US"/>
+        </w:rPr>
+        <w:fldChar w:fldCharType="separate"/>
+      </w:r>
+      <w:r>
+        <w:rPr>
+          <w:rFonts w:cs="Calibri"/>
+          <w:szCs w:val="24"/>
+          <w:lang w:val="en-US"/>
+        </w:rPr>
+        <w:t>(</w:t>
+      </w:r>
+      <w:r>
+        <w:rPr>
+          <w:rFonts w:cs="Calibri"/>
+          <w:i/>
+          <w:iCs/>
+          <w:szCs w:val="24"/>
+          <w:lang w:val="en-US"/>
+        </w:rPr>
+        <w:t>Lundbeck Institute Campus</w:t>
+      </w:r>
+      <w:r>
+        <w:rPr>
+          <w:rFonts w:cs="Calibri"/>
+          <w:szCs w:val="24"/>
+          <w:lang w:val="en-US"/>
+        </w:rPr>
+        <w:t>, 2016; Sartorius et al., 1986)</w:t>
+      </w:r>
+      <w:r>
+        <w:rPr>
+          <w:highlight w:val="white"/>
+          <w:lang w:val="en-US"/>
+        </w:rPr>
+        <w:fldChar w:fldCharType="end"/>
+      </w:r>
+      <w:r>
+        <w:rPr>
+          <w:highlight w:val="white"/>
+          <w:lang w:val="en-US"/>
+        </w:rPr>
+        <w:t>.</w:t>
+      </w:r>
+    </w:p>
+    <w:p>
+      <w:pPr>
+        <w:ind w:firstLine="0"/>
+        <w:rPr>
+          <w:highlight w:val="white"/>
+          <w:lang w:val="en-US"/>
+        </w:rPr>
+      </w:pPr>
+      <w:r>
+        <w:rPr>
+          <w:highlight w:val="white"/>
+          <w:lang w:val="en-US"/>
+        </w:rPr>
+        <w:t>The number of recordings was significantly higher in this replication given the large number of participants and the fact that each participant went through 8-10 trials with separate recordings. This meant that the feature extraction process produced more feature vectors (1 per recording) in this replication. In machine learning, each feature vector represents a data point and thus the classification algorithm simply had more datapoints to learn from. The recordings were however, substantially longer in the Chakraborty et al. study which meant that the feature vectors for each data point were more accurate and less prone to random variation * cite *.</w:t>
+      </w:r>
+    </w:p>
+    <w:p>
+      <w:pPr>
+        <w:rPr>
+          <w:highlight w:val="white"/>
+          <w:lang w:val="en-US"/>
+        </w:rPr>
+      </w:pPr>
+      <w:r>
+        <w:rPr>
+          <w:highlight w:val="white"/>
+          <w:lang w:val="en-US"/>
+        </w:rPr>
+        <w:t xml:space="preserve">As using SVM as an algorithm requires scaled parameters/features, this study employed a min-max normalization. The scaling of both the training and holdout set used the minimum and maximum values from the training set to ensure no information could flow from the training to the holdout set </w:t>
+      </w:r>
+      <w:r>
+        <w:rPr>
+          <w:highlight w:val="white"/>
+          <w:lang w:val="en-US"/>
+        </w:rPr>
+        <w:fldChar w:fldCharType="begin"/>
+      </w:r>
+      <w:r>
+        <w:rPr>
+          <w:highlight w:val="white"/>
+          <w:lang w:val="en-US"/>
+        </w:rPr>
+        <w:instrText xml:space="preserve"> ADDIN ZOTERO_ITEM CSL_CITATION {"citationID":"WRw58Drp","properties":{"formattedCitation":"(Myrianthous, 2020)","plainCitation":"(Myrianthous, 2020)","noteIndex":0},"citationItems":[{"id":484,"uris":["http://zotero.org/users/5126004/items/2AHIKDLM"],"uri":["http://zotero.org/users/5126004/items/2AHIKDLM"],"itemData":{"id":484,"type":"webpage","title":"Feature Normalisation and Scaling | Analytics Vidhya","URL":"https://medium.com/analytics-vidhya/feature-scaling-and-normalisation-in-a-nutshell-5319af86f89b","author":[{"family":"Myrianthous","given":"Giorgos"}],"accessed":{"date-parts":[["2020",12,10]]},"issued":{"date-parts":[["2020",6,28]]}}}],"schema":"https://github.com/citation-style-language/schema/raw/master/csl-citation.json"} </w:instrText>
+      </w:r>
+      <w:r>
+        <w:rPr>
+          <w:highlight w:val="white"/>
+          <w:lang w:val="en-US"/>
+        </w:rPr>
+        <w:fldChar w:fldCharType="separate"/>
+      </w:r>
+      <w:r>
+        <w:rPr>
+          <w:rFonts w:cs="Calibri"/>
+          <w:highlight w:val="white"/>
+          <w:lang w:val="en-US"/>
+        </w:rPr>
+        <w:t>(Myrianthous, 2020)</w:t>
+      </w:r>
+      <w:r>
+        <w:rPr>
+          <w:highlight w:val="white"/>
+          <w:lang w:val="en-US"/>
+        </w:rPr>
+        <w:fldChar w:fldCharType="end"/>
+      </w:r>
+      <w:r>
+        <w:rPr>
+          <w:highlight w:val="white"/>
+          <w:lang w:val="en-US"/>
+        </w:rPr>
+        <w:t xml:space="preserve">. As no information was provided in the original paper, it is unclear whether their acoustic features were scaled within each step of the cross-validation, ensuring to scale the test set using only information from the training set, or if they scaled prior to the cross-validation process. The latter could result in a small amount of overfitting. Performance would be slightly better, but it would reflect out-of-sample performance as accurately. The reason for this would be that the classification algorithm could have learned from the testing data before seeing it for the validation </w:t>
+      </w:r>
+      <w:r>
+        <w:rPr>
+          <w:highlight w:val="white"/>
+          <w:lang w:val="en-US"/>
+        </w:rPr>
+        <w:fldChar w:fldCharType="begin"/>
+      </w:r>
+      <w:r>
+        <w:rPr>
+          <w:highlight w:val="white"/>
+          <w:lang w:val="en-US"/>
+        </w:rPr>
+        <w:instrText xml:space="preserve"> ADDIN ZOTERO_ITEM CSL_CITATION {"citationID":"4TYK04tU","properties":{"formattedCitation":"(G\\uc0\\u233{}ron, 2019)","plainCitation":"(Géron, 2019)","noteIndex":0},"citationItems":[{"id":486,"uris":["http://zotero.org/users/5126004/items/7D4MUFV6"],"uri":["http://zotero.org/users/5126004/items/7D4MUFV6"],"itemData":{"id":486,"type":"chapter","container-title":"Hands-on machine learning with Scikit-Learn, Keras, and TensorFlow: Concepts, tools, and techniques to build intelligent systems","page":"69-70","publisher":"O'Reilly Media","source":"Google Scholar","title":"Feature scaling","URL":"https://books.google.dk/books?hl=da&amp;lr=&amp;id=HHetDwAAQBAJ&amp;oi=fnd&amp;pg=PP1&amp;dq=Hands-On+Machine+Learning+with+Scikit-Learn+and+TensorFlow&amp;ots=0Lnl2wglVq&amp;sig=ZdRI2rr1GjIiSpc764zQV-EMQDw&amp;redir_esc=y#v=onepage&amp;q=As%20with%20all%20the%20transformations%2C%20it%20is%20important%20to%20fit%20the%20scalers%20to%20the%20training%20data%20only%2C%20not%20to%20the%20full%20dataset%20(including%20the%20test%20set).%20Only%20then%20can%20you%20use%20them%20to%20transform%20the%20training%20set%20and%20the%20test%20set%20(and%20new%20data)&amp;f=false","author":[{"family":"Géron","given":"Aurélien"}],"issued":{"date-parts":[["2019"]]}}}],"schema":"https://github.com/citation-style-language/schema/raw/master/csl-citation.json"} </w:instrText>
+      </w:r>
+      <w:r>
+        <w:rPr>
+          <w:highlight w:val="white"/>
+          <w:lang w:val="en-US"/>
+        </w:rPr>
+        <w:fldChar w:fldCharType="separate"/>
+      </w:r>
+      <w:r>
+        <w:rPr>
+          <w:rFonts w:cs="Calibri"/>
+          <w:szCs w:val="24"/>
+          <w:lang w:val="en-US"/>
+        </w:rPr>
+        <w:t>(Géron, 2019)</w:t>
+      </w:r>
+      <w:r>
+        <w:rPr>
+          <w:highlight w:val="white"/>
+          <w:lang w:val="en-US"/>
+        </w:rPr>
+        <w:fldChar w:fldCharType="end"/>
+      </w:r>
+      <w:r>
+        <w:rPr>
+          <w:highlight w:val="white"/>
+          <w:lang w:val="en-US"/>
+        </w:rPr>
+        <w:t>.</w:t>
+      </w:r>
+    </w:p>
+    <w:p>
+      <w:pPr>
+        <w:rPr>
+          <w:rFonts w:asciiTheme="majorHAnsi" w:hAnsiTheme="majorHAnsi" w:cstheme="majorHAnsi"/>
+          <w:highlight w:val="white"/>
+          <w:lang w:val="en-US"/>
+        </w:rPr>
+      </w:pPr>
+      <w:r>
+        <w:rPr>
+          <w:highlight w:val="white"/>
+          <w:lang w:val="en-US"/>
+        </w:rPr>
+        <w:t xml:space="preserve">LASSO regularization was utilized for feature selection in this study. Contrastingly, Chakraborty et al. utilized Principal Component Analysis (PCA). PCA reduces the dimensionality (number of features) of each data point (each recording), by generating a smaller number of new ‘principal components (dimensions) while preserving as much as the data’s variation as possible </w:t>
+      </w:r>
+      <w:r>
+        <w:rPr>
+          <w:highlight w:val="white"/>
+          <w:lang w:val="en-US"/>
+        </w:rPr>
+        <w:fldChar w:fldCharType="begin"/>
+      </w:r>
+      <w:r>
+        <w:rPr>
+          <w:highlight w:val="white"/>
+          <w:lang w:val="en-US"/>
+        </w:rPr>
+        <w:instrText xml:space="preserve"> ADDIN ZOTERO_ITEM CSL_CITATION {"citationID":"q1UtTFGN","properties":{"formattedCitation":"(Abdi &amp; Williams, 2010)","plainCitation":"(Abdi &amp; Williams, 2010)","noteIndex":0},"citationItems":[{"id":492,"uris":["http://zotero.org/users/5126004/items/4NCHUR79"],"uri":["http://zotero.org/users/5126004/items/4NCHUR79"],"itemData":{"id":492,"type":"article-journal","container-title":"Wiley interdisciplinary reviews: computational statistics","issue":"4","note":"publisher: Wiley Online Library","page":"433–459","source":"Google Scholar","title":"Principal component analysis","volume":"2","author":[{"family":"Abdi","given":"Hervé"},{"family":"Williams","given":"Lynne J."}],"issued":{"date-parts":[["2010"]]}}}],"schema":"https://github.com/citation-style-language/schema/raw/master/csl-citation.json"} </w:instrText>
+      </w:r>
+      <w:r>
+        <w:rPr>
+          <w:highlight w:val="white"/>
+          <w:lang w:val="en-US"/>
+        </w:rPr>
+        <w:fldChar w:fldCharType="separate"/>
+      </w:r>
+      <w:r>
+        <w:rPr>
+          <w:rFonts w:cs="Calibri"/>
+          <w:highlight w:val="white"/>
+          <w:lang w:val="en-US"/>
+        </w:rPr>
+        <w:t>(Abdi &amp; Williams, 2010)</w:t>
+      </w:r>
+      <w:r>
+        <w:rPr>
+          <w:highlight w:val="white"/>
+          <w:lang w:val="en-US"/>
+        </w:rPr>
+        <w:fldChar w:fldCharType="end"/>
+      </w:r>
+      <w:r>
+        <w:rPr>
+          <w:highlight w:val="white"/>
+          <w:lang w:val="en-US"/>
+        </w:rPr>
+        <w:t>.</w:t>
+      </w:r>
+      <w:r>
+        <w:rPr>
+          <w:lang w:val="en-US"/>
+        </w:rPr>
+        <w:t xml:space="preserve"> The latter feature selection technique diminishes the interpretability of the model, given that the original acoustic features are convoluted in the new principal components. Choosing one specific feature selection technique over another should in theory not have a large impact on performance in classification. Much theory supports the choice being arbitrary, but in practice it sometimes is not </w:t>
+      </w:r>
+      <w:r>
+        <w:rPr>
+          <w:lang w:val="en-US"/>
+        </w:rPr>
+        <w:fldChar w:fldCharType="begin"/>
+      </w:r>
+      <w:r>
+        <w:rPr>
+          <w:lang w:val="en-US"/>
+        </w:rPr>
+        <w:instrText xml:space="preserve"> ADDIN ZOTERO_ITEM CSL_CITATION {"citationID":"MJc1vTAP","properties":{"formattedCitation":"(Oreski et al., 2017)","plainCitation":"(Oreski et al., 2017)","noteIndex":0},"citationItems":[{"id":494,"uris":["http://zotero.org/users/5126004/items/TUKSE95F"],"uri":["http://zotero.org/users/5126004/items/TUKSE95F"],"itemData":{"id":494,"type":"article-journal","abstract":"While extensive research in data mining has been devoted to developing better feature selection techniques, none of this research has examined the intrinsic relationship between dataset characteristics and a feature selection technique’s performance. Thus, our research examines experimentally how dataset characteristics affect both the accuracy and the time complexity of feature selection. To evaluate the performance of various feature selection techniques on datasets of different characteristics, extensive experiments with five feature selection techniques, three types of classification algorithms, seven types of dataset characterization methods and all possible combinations of dataset characteristics are conducted on 128 publicly available datasets. We apply the decision tree method to evaluate the interdependencies between dataset characteristics and performance. The results of the study reveal the intrinsic relationship between dataset characteristics and feature selection techniques’ performance. Additionally, our study contributes to research in data mining by providing a roadmap for future research on feature selection and a significantly wider framework for comparative analysis.","container-title":"Applied Soft Computing","DOI":"10.1016/j.asoc.2016.12.023","ISSN":"1568-4946","journalAbbreviation":"Applied Soft Computing","language":"en","page":"109-119","source":"ScienceDirect","title":"Effects of dataset characteristics on the performance of feature selection techniques","volume":"52","author":[{"family":"Oreski","given":"Dijana"},{"family":"Oreski","given":"Stjepan"},{"family":"Klicek","given":"Bozidar"}],"issued":{"date-parts":[["2017",3,1]]}}}],"schema":"https://github.com/citation-style-language/schema/raw/master/csl-citation.json"} </w:instrText>
+      </w:r>
+      <w:r>
+        <w:rPr>
+          <w:lang w:val="en-US"/>
+        </w:rPr>
+        <w:fldChar w:fldCharType="separate"/>
+      </w:r>
+      <w:r>
+        <w:rPr>
+          <w:rFonts w:cs="Calibri"/>
+          <w:lang w:val="en-US"/>
+        </w:rPr>
+        <w:t>(Oreski et al., 2017)</w:t>
+      </w:r>
+      <w:r>
+        <w:rPr>
+          <w:lang w:val="en-US"/>
+        </w:rPr>
+        <w:fldChar w:fldCharType="end"/>
+      </w:r>
+      <w:r>
+        <w:rPr>
+          <w:lang w:val="en-US"/>
+        </w:rPr>
+        <w:t xml:space="preserve">. However, both PCA and LASSO have been found as some of the best feature selection techniques, with great improvements of classification algorithms </w:t>
+      </w:r>
+      <w:r>
+        <w:rPr>
+          <w:lang w:val="en-US"/>
+        </w:rPr>
+        <w:fldChar w:fldCharType="begin"/>
+      </w:r>
+      <w:r>
+        <w:rPr>
+          <w:lang w:val="en-US"/>
+        </w:rPr>
+        <w:instrText xml:space="preserve"> ADDIN ZOTERO_ITEM CSL_CITATION {"citationID":"JHtP1k8j","properties":{"formattedCitation":"(Sun et al., 2019)","plainCitation":"(Sun et al., 2019)","noteIndex":0},"citationItems":[{"id":499,"uris":["http://zotero.org/users/5126004/items/2JJ5CTEF"],"uri":["http://zotero.org/users/5126004/items/2JJ5CTEF"],"itemData":{"id":499,"type":"article-journal","container-title":"IEEE Access","note":"publisher: IEEE","page":"102010–102020","source":"Google Scholar","title":"Comparison of feature selection methods and machine learning classifiers for Radiomics analysis in glioma grading","volume":"7","author":[{"family":"Sun","given":"Pan"},{"family":"Wang","given":"Defeng"},{"family":"Mok","given":"Vincent Ct"},{"family":"Shi","given":"Lin"}],"issued":{"date-parts":[["2019"]]}}}],"schema":"https://github.com/citation-style-language/schema/raw/master/csl-citation.json"} </w:instrText>
+      </w:r>
+      <w:r>
+        <w:rPr>
+          <w:lang w:val="en-US"/>
+        </w:rPr>
+        <w:fldChar w:fldCharType="separate"/>
+      </w:r>
+      <w:r>
+        <w:rPr>
+          <w:rFonts w:cs="Calibri"/>
+          <w:lang w:val="en-US"/>
+        </w:rPr>
+        <w:t>(Sun et al., 2019)</w:t>
+      </w:r>
+      <w:r>
+        <w:rPr>
+          <w:lang w:val="en-US"/>
+        </w:rPr>
+        <w:fldChar w:fldCharType="end"/>
+      </w:r>
+      <w:r>
+        <w:rPr>
+          <w:lang w:val="en-US"/>
+        </w:rPr>
+        <w:t>. It is therefore unlikely that all the variation in performance between the two studies can be attributed solely to feature selection technique. I</w:t>
+      </w:r>
+      <w:r>
+        <w:rPr>
+          <w:rFonts w:asciiTheme="majorHAnsi" w:eastAsia="Times New Roman" w:hAnsiTheme="majorHAnsi" w:cstheme="majorHAnsi"/>
+          <w:lang w:val="en-US"/>
+        </w:rPr>
+        <w:t xml:space="preserve">f the method </w:t>
+      </w:r>
+      <w:r>
+        <w:rPr>
+          <w:rFonts w:asciiTheme="majorHAnsi" w:eastAsia="Times New Roman" w:hAnsiTheme="majorHAnsi" w:cstheme="majorHAnsi"/>
+          <w:lang w:val="en-US"/>
+        </w:rPr>
+        <w:t xml:space="preserve">for </w:t>
+      </w:r>
+      <w:r>
+        <w:rPr>
+          <w:rFonts w:asciiTheme="majorHAnsi" w:eastAsia="Times New Roman" w:hAnsiTheme="majorHAnsi" w:cstheme="majorHAnsi"/>
+          <w:lang w:val="en-US"/>
+        </w:rPr>
+        <w:t xml:space="preserve">using </w:t>
+      </w:r>
+      <w:r>
+        <w:rPr>
+          <w:rFonts w:asciiTheme="majorHAnsi" w:eastAsia="Times New Roman" w:hAnsiTheme="majorHAnsi" w:cstheme="majorHAnsi"/>
+          <w:lang w:val="en-US"/>
+        </w:rPr>
+        <w:t xml:space="preserve">the acoustic features from ‘emobase’ </w:t>
+      </w:r>
+      <w:r>
+        <w:rPr>
+          <w:rFonts w:asciiTheme="majorHAnsi" w:eastAsia="Times New Roman" w:hAnsiTheme="majorHAnsi" w:cstheme="majorHAnsi"/>
+          <w:lang w:val="en-US"/>
+        </w:rPr>
+        <w:t>for classification truly is robust</w:t>
+      </w:r>
+      <w:r>
+        <w:rPr>
+          <w:rFonts w:asciiTheme="majorHAnsi" w:eastAsia="Times New Roman" w:hAnsiTheme="majorHAnsi" w:cstheme="majorHAnsi"/>
+          <w:lang w:val="en-US"/>
+        </w:rPr>
+        <w:t xml:space="preserve"> and reliable</w:t>
+      </w:r>
+      <w:r>
+        <w:rPr>
+          <w:rFonts w:asciiTheme="majorHAnsi" w:eastAsia="Times New Roman" w:hAnsiTheme="majorHAnsi" w:cstheme="majorHAnsi"/>
+          <w:lang w:val="en-US"/>
+        </w:rPr>
+        <w:t xml:space="preserve">, then either </w:t>
+      </w:r>
+      <w:r>
+        <w:rPr>
+          <w:rFonts w:asciiTheme="majorHAnsi" w:eastAsia="Times New Roman" w:hAnsiTheme="majorHAnsi" w:cstheme="majorHAnsi"/>
+          <w:lang w:val="en-US"/>
+        </w:rPr>
+        <w:t xml:space="preserve">should </w:t>
+      </w:r>
+      <w:r>
+        <w:rPr>
+          <w:rFonts w:asciiTheme="majorHAnsi" w:eastAsia="Times New Roman" w:hAnsiTheme="majorHAnsi" w:cstheme="majorHAnsi"/>
+          <w:lang w:val="en-US"/>
+        </w:rPr>
+        <w:t>work</w:t>
+      </w:r>
+      <w:r>
+        <w:rPr>
+          <w:rFonts w:asciiTheme="majorHAnsi" w:eastAsia="Times New Roman" w:hAnsiTheme="majorHAnsi" w:cstheme="majorHAnsi"/>
+          <w:lang w:val="en-US"/>
+        </w:rPr>
+        <w:t>.</w:t>
+      </w:r>
+    </w:p>
+    <w:p>
+      <w:pPr>
+        <w:pStyle w:val="BodyText"/>
+        <w:rPr>
+          <w:highlight w:val="white"/>
+          <w:lang w:val="en-US"/>
+        </w:rPr>
+      </w:pPr>
+      <w:bookmarkStart w:id="19" w:name="_GoBack"/>
+      <w:bookmarkEnd w:id="19"/>
+    </w:p>
+    <w:p>
+      <w:pPr>
+        <w:pStyle w:val="ListParagraph"/>
+        <w:numPr>
+          <w:ilvl w:val="0"/>
+          <w:numId w:val="28"/>
+        </w:numPr>
+        <w:rPr>
+          <w:highlight w:val="white"/>
+          <w:lang w:val="en-US"/>
+        </w:rPr>
+      </w:pPr>
+      <w:r>
+        <w:rPr>
+          <w:highlight w:val="white"/>
+          <w:lang w:val="en-US"/>
+        </w:rPr>
+        <w:t>R</w:t>
+      </w:r>
+      <w:r>
+        <w:rPr>
+          <w:highlight w:val="white"/>
+          <w:lang w:val="en-US"/>
+        </w:rPr>
+        <w:t>eplicat</w:t>
+      </w:r>
+      <w:r>
+        <w:rPr>
+          <w:highlight w:val="white"/>
+          <w:lang w:val="en-US"/>
+        </w:rPr>
+        <w:t>ion</w:t>
+      </w:r>
+    </w:p>
+    <w:p>
+      <w:pPr>
+        <w:pStyle w:val="ListParagraph"/>
+        <w:numPr>
+          <w:ilvl w:val="1"/>
+          <w:numId w:val="28"/>
+        </w:numPr>
+        <w:rPr>
+          <w:highlight w:val="white"/>
+          <w:lang w:val="en-US"/>
+        </w:rPr>
+      </w:pPr>
+      <w:r>
+        <w:rPr>
+          <w:highlight w:val="white"/>
+          <w:lang w:val="en-US"/>
+        </w:rPr>
+        <w:t>Possible</w:t>
+      </w:r>
+    </w:p>
+    <w:p>
+      <w:pPr>
+        <w:pStyle w:val="ListParagraph"/>
+        <w:numPr>
+          <w:ilvl w:val="1"/>
+          <w:numId w:val="28"/>
+        </w:numPr>
+        <w:rPr>
+          <w:highlight w:val="white"/>
+          <w:lang w:val="en-US"/>
+        </w:rPr>
+      </w:pPr>
+      <w:r>
+        <w:rPr>
+          <w:highlight w:val="white"/>
+          <w:lang w:val="en-US"/>
+        </w:rPr>
+        <w:t>Hard (</w:t>
+      </w:r>
+      <w:r>
+        <w:rPr>
+          <w:highlight w:val="white"/>
+          <w:lang w:val="en-US"/>
+        </w:rPr>
+        <w:t>Methods explained in condensed manner</w:t>
+      </w:r>
+      <w:r>
+        <w:rPr>
+          <w:highlight w:val="white"/>
+          <w:lang w:val="en-US"/>
+        </w:rPr>
+        <w:t>)</w:t>
+      </w:r>
+    </w:p>
+    <w:p>
+      <w:pPr>
+        <w:pStyle w:val="ListParagraph"/>
+        <w:numPr>
+          <w:ilvl w:val="0"/>
+          <w:numId w:val="28"/>
+        </w:numPr>
+        <w:rPr>
+          <w:highlight w:val="white"/>
+          <w:lang w:val="en-US"/>
+        </w:rPr>
+      </w:pPr>
+      <w:r>
+        <w:rPr>
+          <w:highlight w:val="white"/>
+          <w:lang w:val="en-US"/>
+        </w:rPr>
+        <w:t>C</w:t>
+      </w:r>
+      <w:r>
+        <w:rPr>
+          <w:highlight w:val="white"/>
+          <w:lang w:val="en-US"/>
+        </w:rPr>
+        <w:t>ompar</w:t>
+      </w:r>
+      <w:r>
+        <w:rPr>
+          <w:highlight w:val="white"/>
+          <w:lang w:val="en-US"/>
+        </w:rPr>
+        <w:t>ison</w:t>
+      </w:r>
+    </w:p>
+    <w:p>
+      <w:pPr>
+        <w:pStyle w:val="ListParagraph"/>
+        <w:numPr>
+          <w:ilvl w:val="1"/>
+          <w:numId w:val="28"/>
+        </w:numPr>
+        <w:rPr>
+          <w:highlight w:val="white"/>
+          <w:lang w:val="en-US"/>
+        </w:rPr>
+      </w:pPr>
+      <w:r>
+        <w:rPr>
+          <w:highlight w:val="white"/>
+          <w:lang w:val="en-US"/>
+        </w:rPr>
+        <w:t>Possible</w:t>
+      </w:r>
+    </w:p>
+    <w:p>
+      <w:pPr>
+        <w:pStyle w:val="ListParagraph"/>
+        <w:numPr>
+          <w:ilvl w:val="1"/>
+          <w:numId w:val="28"/>
+        </w:numPr>
+        <w:rPr>
+          <w:highlight w:val="white"/>
+          <w:lang w:val="en-US"/>
+        </w:rPr>
+      </w:pPr>
+      <w:r>
+        <w:rPr>
+          <w:highlight w:val="white"/>
+          <w:lang w:val="en-US"/>
+        </w:rPr>
+        <w:t>Hard (</w:t>
+      </w:r>
+      <w:r>
+        <w:rPr>
+          <w:highlight w:val="white"/>
+          <w:lang w:val="en-US"/>
+        </w:rPr>
+        <w:t>More information on sexes and nationalities needed</w:t>
+      </w:r>
+      <w:r>
+        <w:rPr>
+          <w:highlight w:val="white"/>
+          <w:lang w:val="en-US"/>
+        </w:rPr>
+        <w:t>)</w:t>
+      </w:r>
+    </w:p>
+    <w:p>
+      <w:pPr>
+        <w:pStyle w:val="ListParagraph"/>
+        <w:numPr>
+          <w:ilvl w:val="0"/>
+          <w:numId w:val="28"/>
+        </w:numPr>
+        <w:rPr>
+          <w:highlight w:val="white"/>
+          <w:lang w:val="en-US"/>
+        </w:rPr>
+      </w:pPr>
+      <w:r>
+        <w:rPr>
+          <w:highlight w:val="white"/>
+          <w:lang w:val="en-US"/>
+        </w:rPr>
+        <w:t>Getting s</w:t>
+      </w:r>
+      <w:r>
+        <w:rPr>
+          <w:highlight w:val="white"/>
+          <w:lang w:val="en-US"/>
+        </w:rPr>
+        <w:t>imilar results</w:t>
+      </w:r>
+    </w:p>
+    <w:p>
+      <w:pPr>
+        <w:pStyle w:val="ListParagraph"/>
+        <w:numPr>
+          <w:ilvl w:val="1"/>
+          <w:numId w:val="28"/>
+        </w:numPr>
+        <w:rPr>
           <w:lang w:val="en-US"/>
         </w:rPr>
       </w:pPr>
@@ -8947,6 +10134,7 @@
           <w:rFonts w:asciiTheme="majorHAnsi" w:hAnsiTheme="majorHAnsi" w:cstheme="majorHAnsi"/>
           <w:lang w:val="en-US"/>
         </w:rPr>
+        <w:lastRenderedPageBreak/>
         <w:t>Difference in language</w:t>
       </w:r>
     </w:p>
@@ -9643,6 +10831,7 @@
           <w:highlight w:val="white"/>
           <w:lang w:val="en-US"/>
         </w:rPr>
+        <w:lastRenderedPageBreak/>
         <w:t>Results real good if overfit</w:t>
       </w:r>
     </w:p>
@@ -10270,7 +11459,6 @@
           <w:rFonts w:asciiTheme="majorHAnsi" w:hAnsiTheme="majorHAnsi" w:cstheme="majorHAnsi"/>
           <w:lang w:val="en-US"/>
         </w:rPr>
-        <w:lastRenderedPageBreak/>
         <w:t>A mixture (which mixture?) of all the above</w:t>
       </w:r>
     </w:p>
@@ -10848,7 +12036,6 @@
           <w:highlight w:val="white"/>
           <w:lang w:val="en-US"/>
         </w:rPr>
-        <w:lastRenderedPageBreak/>
         <w:t>7</w:t>
       </w:r>
       <w:r>
@@ -11138,6 +12325,7 @@
           <w:rFonts w:asciiTheme="majorHAnsi" w:hAnsiTheme="majorHAnsi" w:cstheme="majorHAnsi"/>
           <w:lang w:val="en-US"/>
         </w:rPr>
+        <w:lastRenderedPageBreak/>
         <w:t xml:space="preserve">FabFilter Software Instruments. (2018). </w:t>
       </w:r>
       <w:r>
@@ -11218,7 +12406,6 @@
           <w:rFonts w:asciiTheme="majorHAnsi" w:hAnsiTheme="majorHAnsi" w:cstheme="majorHAnsi"/>
           <w:lang w:val="en-US"/>
         </w:rPr>
-        <w:lastRenderedPageBreak/>
         <w:t xml:space="preserve">Hong, L., &amp; Page, S. E. (2004). Groups of diverse problem solvers can outperform groups of high-ability problem solvers. </w:t>
       </w:r>
       <w:r>
@@ -16091,7 +17278,7 @@
 </file>
 
 <file path=customXml/itemProps2.xml><?xml version="1.0" encoding="utf-8"?>
-<ds:datastoreItem xmlns:ds="http://schemas.openxmlformats.org/officeDocument/2006/customXml" ds:itemID="{CD10F068-203C-4EA3-9000-E9CA7936517C}">
+<ds:datastoreItem xmlns:ds="http://schemas.openxmlformats.org/officeDocument/2006/customXml" ds:itemID="{72EB3914-07C1-4260-AE5C-B78C4B97A8ED}">
   <ds:schemaRefs>
     <ds:schemaRef ds:uri="http://schemas.openxmlformats.org/officeDocument/2006/bibliography"/>
   </ds:schemaRefs>

</xml_diff>

<commit_message>
have read through most of the assignment!
</commit_message>
<xml_diff>
--- a/NOTER - Voice atypicalities in schizophrenia - machine learning approaches .docx
+++ b/NOTER - Voice atypicalities in schizophrenia - machine learning approaches .docx
@@ -126,8 +126,10 @@
           <w:highlight w:val="white"/>
           <w:lang w:val="da-DK"/>
         </w:rPr>
-        <w:t>Overvej at lade være med at sige der mangler replikationer? Det bliver for komplekst!</w:t>
-      </w:r>
+        <w:t>Læs det hele igennem og skriv hvor der mangler citations</w:t>
+      </w:r>
+      <w:bookmarkStart w:id="0" w:name="_GoBack"/>
+      <w:bookmarkEnd w:id="0"/>
     </w:p>
     <w:p>
       <w:pPr>
@@ -140,6 +142,29 @@
         <w:rPr>
           <w:rFonts w:asciiTheme="majorHAnsi" w:hAnsiTheme="majorHAnsi" w:cstheme="majorHAnsi"/>
           <w:highlight w:val="white"/>
+          <w:lang w:val="da-DK"/>
+        </w:rPr>
+      </w:pPr>
+      <w:r>
+        <w:rPr>
+          <w:rFonts w:asciiTheme="majorHAnsi" w:hAnsiTheme="majorHAnsi" w:cstheme="majorHAnsi"/>
+          <w:highlight w:val="white"/>
+          <w:lang w:val="da-DK"/>
+        </w:rPr>
+        <w:t>Overvej at lade være med at sige der mangler replikationer? Det bliver for komplekst!</w:t>
+      </w:r>
+    </w:p>
+    <w:p>
+      <w:pPr>
+        <w:pStyle w:val="ListParagraph"/>
+        <w:numPr>
+          <w:ilvl w:val="0"/>
+          <w:numId w:val="5"/>
+        </w:numPr>
+        <w:spacing w:line="480" w:lineRule="auto"/>
+        <w:rPr>
+          <w:rFonts w:asciiTheme="majorHAnsi" w:hAnsiTheme="majorHAnsi" w:cstheme="majorHAnsi"/>
+          <w:highlight w:val="white"/>
           <w:lang w:val="en-US"/>
         </w:rPr>
       </w:pPr>
@@ -157,17 +182,15 @@
           <w:highlight w:val="white"/>
           <w:lang w:val="en-US"/>
         </w:rPr>
-        <w:t xml:space="preserve">ith a short and extremely precise </w:t>
-      </w:r>
-      <w:bookmarkStart w:id="0" w:name="_GoBack"/>
-      <w:bookmarkEnd w:id="0"/>
-      <w:r>
-        <w:rPr>
-          <w:rFonts w:asciiTheme="majorHAnsi" w:hAnsiTheme="majorHAnsi" w:cstheme="majorHAnsi"/>
-          <w:highlight w:val="white"/>
-          <w:lang w:val="en-US"/>
-        </w:rPr>
-        <w:t>sentence</w:t>
+        <w:t>ith a short and extremely precise sentence</w:t>
+      </w:r>
+      <w:r>
+        <w:rPr>
+          <w:rFonts w:asciiTheme="majorHAnsi" w:hAnsiTheme="majorHAnsi" w:cstheme="majorHAnsi"/>
+          <w:highlight w:val="white"/>
+          <w:lang w:val="en-US"/>
+        </w:rPr>
+        <w:t>!!!</w:t>
       </w:r>
     </w:p>
     <w:p>
@@ -22767,7 +22790,7 @@
 </file>
 
 <file path=customXml/itemProps2.xml><?xml version="1.0" encoding="utf-8"?>
-<ds:datastoreItem xmlns:ds="http://schemas.openxmlformats.org/officeDocument/2006/customXml" ds:itemID="{A2FB1EE1-BBDF-4386-AC1E-3826C0654604}">
+<ds:datastoreItem xmlns:ds="http://schemas.openxmlformats.org/officeDocument/2006/customXml" ds:itemID="{EBD79D06-436A-4024-A35E-22BABD331678}">
   <ds:schemaRefs>
     <ds:schemaRef ds:uri="http://schemas.openxmlformats.org/officeDocument/2006/bibliography"/>
   </ds:schemaRefs>

</xml_diff>

<commit_message>
I'm roughly at 20 pages now
</commit_message>
<xml_diff>
--- a/NOTER - Voice atypicalities in schizophrenia - machine learning approaches .docx
+++ b/NOTER - Voice atypicalities in schizophrenia - machine learning approaches .docx
@@ -879,55 +879,7 @@
           <w:rFonts w:asciiTheme="majorHAnsi" w:hAnsiTheme="majorHAnsi" w:cstheme="majorHAnsi"/>
           <w:lang w:val="en-US"/>
         </w:rPr>
-        <w:t xml:space="preserve"> “ </w:t>
-      </w:r>
-      <w:proofErr w:type="spellStart"/>
-      <w:r>
-        <w:rPr>
-          <w:rFonts w:asciiTheme="majorHAnsi" w:hAnsiTheme="majorHAnsi" w:cstheme="majorHAnsi"/>
-          <w:lang w:val="en-US"/>
-        </w:rPr>
-        <w:t>og</w:t>
-      </w:r>
-      <w:proofErr w:type="spellEnd"/>
-      <w:r>
-        <w:rPr>
-          <w:rFonts w:asciiTheme="majorHAnsi" w:hAnsiTheme="majorHAnsi" w:cstheme="majorHAnsi"/>
-          <w:lang w:val="en-US"/>
-        </w:rPr>
-        <w:t xml:space="preserve"> se </w:t>
-      </w:r>
-      <w:proofErr w:type="spellStart"/>
-      <w:r>
-        <w:rPr>
-          <w:rFonts w:asciiTheme="majorHAnsi" w:hAnsiTheme="majorHAnsi" w:cstheme="majorHAnsi"/>
-          <w:lang w:val="en-US"/>
-        </w:rPr>
-        <w:t>efter</w:t>
-      </w:r>
-      <w:proofErr w:type="spellEnd"/>
-      <w:r>
-        <w:rPr>
-          <w:rFonts w:asciiTheme="majorHAnsi" w:hAnsiTheme="majorHAnsi" w:cstheme="majorHAnsi"/>
-          <w:lang w:val="en-US"/>
-        </w:rPr>
-        <w:t xml:space="preserve"> I discussion </w:t>
-      </w:r>
-      <w:proofErr w:type="spellStart"/>
-      <w:r>
-        <w:rPr>
-          <w:rFonts w:asciiTheme="majorHAnsi" w:hAnsiTheme="majorHAnsi" w:cstheme="majorHAnsi"/>
-          <w:lang w:val="en-US"/>
-        </w:rPr>
-        <w:t>og</w:t>
-      </w:r>
-      <w:proofErr w:type="spellEnd"/>
-      <w:r>
-        <w:rPr>
-          <w:rFonts w:asciiTheme="majorHAnsi" w:hAnsiTheme="majorHAnsi" w:cstheme="majorHAnsi"/>
-          <w:lang w:val="en-US"/>
-        </w:rPr>
-        <w:t xml:space="preserve"> introduction</w:t>
+        <w:t xml:space="preserve"> “ og se efter I discussion og introduction</w:t>
       </w:r>
     </w:p>
     <w:p>
@@ -950,25 +902,7 @@
           <w:highlight w:val="white"/>
           <w:lang w:val="en-US"/>
         </w:rPr>
-        <w:t xml:space="preserve">I </w:t>
-      </w:r>
-      <w:proofErr w:type="spellStart"/>
-      <w:r>
-        <w:rPr>
-          <w:rFonts w:asciiTheme="majorHAnsi" w:hAnsiTheme="majorHAnsi" w:cstheme="majorHAnsi"/>
-          <w:highlight w:val="white"/>
-          <w:lang w:val="en-US"/>
-        </w:rPr>
-        <w:t>diskussion</w:t>
-      </w:r>
-      <w:proofErr w:type="spellEnd"/>
-      <w:r>
-        <w:rPr>
-          <w:rFonts w:asciiTheme="majorHAnsi" w:hAnsiTheme="majorHAnsi" w:cstheme="majorHAnsi"/>
-          <w:highlight w:val="white"/>
-          <w:lang w:val="en-US"/>
-        </w:rPr>
-        <w:t xml:space="preserve">, under preprocessing. </w:t>
+        <w:t xml:space="preserve">I diskussion, under preprocessing. </w:t>
       </w:r>
       <w:r>
         <w:rPr>
@@ -1024,25 +958,7 @@
           <w:highlight w:val="white"/>
           <w:lang w:val="en-US"/>
         </w:rPr>
-        <w:t xml:space="preserve">include those effects found in </w:t>
-      </w:r>
-      <w:proofErr w:type="spellStart"/>
-      <w:r>
-        <w:rPr>
-          <w:rFonts w:asciiTheme="majorHAnsi" w:hAnsiTheme="majorHAnsi" w:cstheme="majorHAnsi"/>
-          <w:highlight w:val="white"/>
-          <w:lang w:val="en-US"/>
-        </w:rPr>
-        <w:t>parola</w:t>
-      </w:r>
-      <w:proofErr w:type="spellEnd"/>
-      <w:r>
-        <w:rPr>
-          <w:rFonts w:asciiTheme="majorHAnsi" w:hAnsiTheme="majorHAnsi" w:cstheme="majorHAnsi"/>
-          <w:highlight w:val="white"/>
-          <w:lang w:val="en-US"/>
-        </w:rPr>
-        <w:t xml:space="preserve"> et al.</w:t>
+        <w:t>include those effects found in parola et al.</w:t>
       </w:r>
     </w:p>
     <w:p>
@@ -1159,25 +1075,7 @@
           <w:highlight w:val="white"/>
           <w:lang w:val="en-US"/>
         </w:rPr>
-        <w:t xml:space="preserve">Go through </w:t>
-      </w:r>
-      <w:proofErr w:type="spellStart"/>
-      <w:r>
-        <w:rPr>
-          <w:rFonts w:asciiTheme="majorHAnsi" w:hAnsiTheme="majorHAnsi" w:cstheme="majorHAnsi"/>
-          <w:highlight w:val="white"/>
-          <w:lang w:val="en-US"/>
-        </w:rPr>
-        <w:t>Riccardos</w:t>
-      </w:r>
-      <w:proofErr w:type="spellEnd"/>
-      <w:r>
-        <w:rPr>
-          <w:rFonts w:asciiTheme="majorHAnsi" w:hAnsiTheme="majorHAnsi" w:cstheme="majorHAnsi"/>
-          <w:highlight w:val="white"/>
-          <w:lang w:val="en-US"/>
-        </w:rPr>
-        <w:t xml:space="preserve"> mails, en</w:t>
+        <w:t>Go through Riccardos mails, en</w:t>
       </w:r>
       <w:r>
         <w:rPr>
@@ -1492,25 +1390,7 @@
           <w:highlight w:val="white"/>
           <w:lang w:val="en-US"/>
         </w:rPr>
-        <w:t xml:space="preserve">Open science (related to above point) -&gt; Try out the </w:t>
-      </w:r>
-      <w:proofErr w:type="spellStart"/>
-      <w:r>
-        <w:rPr>
-          <w:rFonts w:asciiTheme="majorHAnsi" w:hAnsiTheme="majorHAnsi" w:cstheme="majorHAnsi"/>
-          <w:highlight w:val="white"/>
-          <w:lang w:val="en-US"/>
-        </w:rPr>
-        <w:t>exaaact</w:t>
-      </w:r>
-      <w:proofErr w:type="spellEnd"/>
-      <w:r>
-        <w:rPr>
-          <w:rFonts w:asciiTheme="majorHAnsi" w:hAnsiTheme="majorHAnsi" w:cstheme="majorHAnsi"/>
-          <w:highlight w:val="white"/>
-          <w:lang w:val="en-US"/>
-        </w:rPr>
-        <w:t xml:space="preserve"> models and code for replication. (Code provided here)</w:t>
+        <w:t>Open science (related to above point) -&gt; Try out the exaaact models and code for replication. (Code provided here)</w:t>
       </w:r>
     </w:p>
     <w:p>
@@ -1527,59 +1407,21 @@
           <w:lang w:val="en-US"/>
         </w:rPr>
       </w:pPr>
-      <w:proofErr w:type="spellStart"/>
-      <w:r>
-        <w:rPr>
-          <w:rFonts w:asciiTheme="majorHAnsi" w:hAnsiTheme="majorHAnsi" w:cstheme="majorHAnsi"/>
-          <w:highlight w:val="white"/>
-          <w:lang w:val="en-US"/>
-        </w:rPr>
-        <w:t>Til</w:t>
-      </w:r>
-      <w:proofErr w:type="spellEnd"/>
-      <w:r>
-        <w:rPr>
-          <w:rFonts w:asciiTheme="majorHAnsi" w:hAnsiTheme="majorHAnsi" w:cstheme="majorHAnsi"/>
-          <w:highlight w:val="white"/>
-          <w:lang w:val="en-US"/>
-        </w:rPr>
-        <w:t xml:space="preserve"> </w:t>
-      </w:r>
-      <w:proofErr w:type="spellStart"/>
-      <w:r>
-        <w:rPr>
-          <w:rFonts w:asciiTheme="majorHAnsi" w:hAnsiTheme="majorHAnsi" w:cstheme="majorHAnsi"/>
-          <w:highlight w:val="white"/>
-          <w:lang w:val="en-US"/>
-        </w:rPr>
-        <w:t>sidst</w:t>
-      </w:r>
-      <w:proofErr w:type="spellEnd"/>
-      <w:r>
-        <w:rPr>
-          <w:rFonts w:asciiTheme="majorHAnsi" w:hAnsiTheme="majorHAnsi" w:cstheme="majorHAnsi"/>
-          <w:highlight w:val="white"/>
-          <w:lang w:val="en-US"/>
-        </w:rPr>
-        <w:t xml:space="preserve">: All the steps makes sure that the results are </w:t>
-      </w:r>
-      <w:proofErr w:type="spellStart"/>
-      <w:r>
-        <w:rPr>
-          <w:rFonts w:asciiTheme="majorHAnsi" w:hAnsiTheme="majorHAnsi" w:cstheme="majorHAnsi"/>
-          <w:highlight w:val="white"/>
-          <w:lang w:val="en-US"/>
-        </w:rPr>
-        <w:t>believeable</w:t>
-      </w:r>
-      <w:proofErr w:type="spellEnd"/>
-      <w:r>
-        <w:rPr>
-          <w:rFonts w:asciiTheme="majorHAnsi" w:hAnsiTheme="majorHAnsi" w:cstheme="majorHAnsi"/>
-          <w:highlight w:val="white"/>
-          <w:lang w:val="en-US"/>
-        </w:rPr>
-        <w:t xml:space="preserve"> – however, it is impossible to pinpoint where the difference comes from in performance. Solution open science? Sharing scripts? Sharing the exact models? Testing on other datasets?</w:t>
+      <w:r>
+        <w:rPr>
+          <w:rFonts w:asciiTheme="majorHAnsi" w:hAnsiTheme="majorHAnsi" w:cstheme="majorHAnsi"/>
+          <w:highlight w:val="white"/>
+          <w:lang w:val="en-US"/>
+        </w:rPr>
+        <w:t>Til sidst</w:t>
+      </w:r>
+      <w:r>
+        <w:rPr>
+          <w:rFonts w:asciiTheme="majorHAnsi" w:hAnsiTheme="majorHAnsi" w:cstheme="majorHAnsi"/>
+          <w:highlight w:val="white"/>
+          <w:lang w:val="en-US"/>
+        </w:rPr>
+        <w:t>: All the steps makes sure that the results are believeable – however, it is impossible to pinpoint where the difference comes from in performance. Solution open science? Sharing scripts? Sharing the exact models? Testing on other datasets?</w:t>
       </w:r>
     </w:p>
     <w:p>
@@ -1679,87 +1521,15 @@
           <w:highlight w:val="white"/>
           <w:lang w:val="en-US"/>
         </w:rPr>
-        <w:t xml:space="preserve">Har </w:t>
-      </w:r>
-      <w:proofErr w:type="spellStart"/>
-      <w:r>
-        <w:rPr>
-          <w:rFonts w:asciiTheme="majorHAnsi" w:hAnsiTheme="majorHAnsi" w:cstheme="majorHAnsi"/>
-          <w:highlight w:val="white"/>
-          <w:lang w:val="en-US"/>
-        </w:rPr>
-        <w:t>jeg</w:t>
-      </w:r>
-      <w:proofErr w:type="spellEnd"/>
-      <w:r>
-        <w:rPr>
-          <w:rFonts w:asciiTheme="majorHAnsi" w:hAnsiTheme="majorHAnsi" w:cstheme="majorHAnsi"/>
-          <w:highlight w:val="white"/>
-          <w:lang w:val="en-US"/>
-        </w:rPr>
-        <w:t xml:space="preserve"> </w:t>
-      </w:r>
-      <w:proofErr w:type="spellStart"/>
-      <w:r>
-        <w:rPr>
-          <w:rFonts w:asciiTheme="majorHAnsi" w:hAnsiTheme="majorHAnsi" w:cstheme="majorHAnsi"/>
-          <w:highlight w:val="white"/>
-          <w:lang w:val="en-US"/>
-        </w:rPr>
-        <w:t>lidt</w:t>
-      </w:r>
-      <w:proofErr w:type="spellEnd"/>
-      <w:r>
-        <w:rPr>
-          <w:rFonts w:asciiTheme="majorHAnsi" w:hAnsiTheme="majorHAnsi" w:cstheme="majorHAnsi"/>
-          <w:highlight w:val="white"/>
-          <w:lang w:val="en-US"/>
-        </w:rPr>
-        <w:t xml:space="preserve"> discussion</w:t>
-      </w:r>
-      <w:r>
-        <w:rPr>
-          <w:rFonts w:asciiTheme="majorHAnsi" w:hAnsiTheme="majorHAnsi" w:cstheme="majorHAnsi"/>
-          <w:highlight w:val="white"/>
-          <w:lang w:val="en-US"/>
-        </w:rPr>
-        <w:t xml:space="preserve"> </w:t>
-      </w:r>
-      <w:proofErr w:type="spellStart"/>
-      <w:r>
-        <w:rPr>
-          <w:rFonts w:asciiTheme="majorHAnsi" w:hAnsiTheme="majorHAnsi" w:cstheme="majorHAnsi"/>
-          <w:highlight w:val="white"/>
-          <w:lang w:val="en-US"/>
-        </w:rPr>
-        <w:t>i</w:t>
-      </w:r>
-      <w:proofErr w:type="spellEnd"/>
-      <w:r>
-        <w:rPr>
-          <w:rFonts w:asciiTheme="majorHAnsi" w:hAnsiTheme="majorHAnsi" w:cstheme="majorHAnsi"/>
-          <w:highlight w:val="white"/>
-          <w:lang w:val="en-US"/>
-        </w:rPr>
-        <w:t xml:space="preserve"> </w:t>
-      </w:r>
-      <w:proofErr w:type="spellStart"/>
-      <w:r>
-        <w:rPr>
-          <w:rFonts w:asciiTheme="majorHAnsi" w:hAnsiTheme="majorHAnsi" w:cstheme="majorHAnsi"/>
-          <w:highlight w:val="white"/>
-          <w:lang w:val="en-US"/>
-        </w:rPr>
-        <w:t>mit</w:t>
-      </w:r>
-      <w:proofErr w:type="spellEnd"/>
-      <w:r>
-        <w:rPr>
-          <w:rFonts w:asciiTheme="majorHAnsi" w:hAnsiTheme="majorHAnsi" w:cstheme="majorHAnsi"/>
-          <w:highlight w:val="white"/>
-          <w:lang w:val="en-US"/>
-        </w:rPr>
-        <w:t xml:space="preserve"> methods? ”</w:t>
+        <w:t>Har jeg lidt discussion</w:t>
+      </w:r>
+      <w:r>
+        <w:rPr>
+          <w:rFonts w:asciiTheme="majorHAnsi" w:hAnsiTheme="majorHAnsi" w:cstheme="majorHAnsi"/>
+          <w:highlight w:val="white"/>
+          <w:lang w:val="en-US"/>
+        </w:rPr>
+        <w:t xml:space="preserve"> i mit methods? ”</w:t>
       </w:r>
       <w:r>
         <w:rPr>
@@ -1856,25 +1626,7 @@
           <w:highlight w:val="white"/>
           <w:lang w:val="en-US"/>
         </w:rPr>
-        <w:t xml:space="preserve">Should I use “predicted </w:t>
-      </w:r>
-      <w:proofErr w:type="spellStart"/>
-      <w:r>
-        <w:rPr>
-          <w:rFonts w:asciiTheme="majorHAnsi" w:hAnsiTheme="majorHAnsi" w:cstheme="majorHAnsi"/>
-          <w:highlight w:val="white"/>
-          <w:lang w:val="en-US"/>
-        </w:rPr>
-        <w:t>audiofiles</w:t>
-      </w:r>
-      <w:proofErr w:type="spellEnd"/>
-      <w:r>
-        <w:rPr>
-          <w:rFonts w:asciiTheme="majorHAnsi" w:hAnsiTheme="majorHAnsi" w:cstheme="majorHAnsi"/>
-          <w:highlight w:val="white"/>
-          <w:lang w:val="en-US"/>
-        </w:rPr>
-        <w:t xml:space="preserve"> instead of participants</w:t>
+        <w:t>Should I use “predicted audiofiles instead of participants</w:t>
       </w:r>
       <w:r>
         <w:rPr>
@@ -1944,23 +1696,7 @@
           <w:rFonts w:asciiTheme="majorHAnsi" w:hAnsiTheme="majorHAnsi" w:cstheme="majorHAnsi"/>
           <w:lang w:val="en-US"/>
         </w:rPr>
-        <w:t xml:space="preserve">Remember to include link to </w:t>
-      </w:r>
-      <w:proofErr w:type="spellStart"/>
-      <w:r>
-        <w:rPr>
-          <w:rFonts w:asciiTheme="majorHAnsi" w:hAnsiTheme="majorHAnsi" w:cstheme="majorHAnsi"/>
-          <w:lang w:val="en-US"/>
-        </w:rPr>
-        <w:t>github</w:t>
-      </w:r>
-      <w:proofErr w:type="spellEnd"/>
-      <w:r>
-        <w:rPr>
-          <w:rFonts w:asciiTheme="majorHAnsi" w:hAnsiTheme="majorHAnsi" w:cstheme="majorHAnsi"/>
-          <w:lang w:val="en-US"/>
-        </w:rPr>
-        <w:t>, for open science reasons</w:t>
+        <w:t>Remember to include link to github, for open science reasons</w:t>
       </w:r>
     </w:p>
     <w:p>
@@ -2029,18 +1765,8 @@
           <w:highlight w:val="white"/>
           <w:lang w:val="en-US"/>
         </w:rPr>
-        <w:t xml:space="preserve"> R, </w:t>
-      </w:r>
-      <w:proofErr w:type="spellStart"/>
-      <w:r>
-        <w:rPr>
-          <w:rFonts w:asciiTheme="majorHAnsi" w:hAnsiTheme="majorHAnsi" w:cstheme="majorHAnsi"/>
-          <w:highlight w:val="white"/>
-          <w:lang w:val="en-US"/>
-        </w:rPr>
-        <w:t>Rstudio</w:t>
-      </w:r>
-      <w:proofErr w:type="spellEnd"/>
+        <w:t xml:space="preserve"> R, Rstudio</w:t>
+      </w:r>
       <w:r>
         <w:rPr>
           <w:rFonts w:asciiTheme="majorHAnsi" w:hAnsiTheme="majorHAnsi" w:cstheme="majorHAnsi"/>
@@ -2049,7 +1775,6 @@
         </w:rPr>
         <w:t xml:space="preserve">, </w:t>
       </w:r>
-      <w:proofErr w:type="spellStart"/>
       <w:r>
         <w:rPr>
           <w:rFonts w:asciiTheme="majorHAnsi" w:hAnsiTheme="majorHAnsi" w:cstheme="majorHAnsi"/>
@@ -2066,7 +1791,6 @@
         </w:rPr>
         <w:t>penSmile</w:t>
       </w:r>
-      <w:proofErr w:type="spellEnd"/>
       <w:r>
         <w:rPr>
           <w:rFonts w:asciiTheme="majorHAnsi" w:hAnsiTheme="majorHAnsi" w:cstheme="majorHAnsi"/>
@@ -2317,39 +2041,7 @@
           <w:rFonts w:asciiTheme="majorHAnsi" w:hAnsiTheme="majorHAnsi" w:cstheme="majorHAnsi"/>
           <w:lang w:val="en-US"/>
         </w:rPr>
-        <w:t xml:space="preserve"> If yes, add: Riccardo </w:t>
-      </w:r>
-      <w:proofErr w:type="spellStart"/>
-      <w:r>
-        <w:rPr>
-          <w:rFonts w:asciiTheme="majorHAnsi" w:hAnsiTheme="majorHAnsi" w:cstheme="majorHAnsi"/>
-          <w:lang w:val="en-US"/>
-        </w:rPr>
-        <w:t>Fusaroli</w:t>
-      </w:r>
-      <w:proofErr w:type="spellEnd"/>
-      <w:r>
-        <w:rPr>
-          <w:rFonts w:asciiTheme="majorHAnsi" w:hAnsiTheme="majorHAnsi" w:cstheme="majorHAnsi"/>
-          <w:lang w:val="en-US"/>
-        </w:rPr>
-        <w:t xml:space="preserve"> for supervising this project + </w:t>
-      </w:r>
-      <w:proofErr w:type="spellStart"/>
-      <w:r>
-        <w:rPr>
-          <w:rFonts w:asciiTheme="majorHAnsi" w:hAnsiTheme="majorHAnsi" w:cstheme="majorHAnsi"/>
-          <w:lang w:val="en-US"/>
-        </w:rPr>
-        <w:t>Bliksted</w:t>
-      </w:r>
-      <w:proofErr w:type="spellEnd"/>
-      <w:r>
-        <w:rPr>
-          <w:rFonts w:asciiTheme="majorHAnsi" w:hAnsiTheme="majorHAnsi" w:cstheme="majorHAnsi"/>
-          <w:lang w:val="en-US"/>
-        </w:rPr>
-        <w:t xml:space="preserve"> et al for providing the data.</w:t>
+        <w:t xml:space="preserve"> If yes, add: Riccardo Fusaroli for supervising this project + Bliksted et al for providing the data.</w:t>
       </w:r>
       <w:r>
         <w:rPr>
@@ -2385,23 +2077,7 @@
           <w:rFonts w:asciiTheme="majorHAnsi" w:hAnsiTheme="majorHAnsi" w:cstheme="majorHAnsi"/>
           <w:lang w:val="en-US"/>
         </w:rPr>
-        <w:t xml:space="preserve">Can it really by utilized in the real world? (This model will believe that roughly 50% of population is </w:t>
-      </w:r>
-      <w:proofErr w:type="spellStart"/>
-      <w:r>
-        <w:rPr>
-          <w:rFonts w:asciiTheme="majorHAnsi" w:hAnsiTheme="majorHAnsi" w:cstheme="majorHAnsi"/>
-          <w:lang w:val="en-US"/>
-        </w:rPr>
-        <w:t>schizo</w:t>
-      </w:r>
-      <w:proofErr w:type="spellEnd"/>
-      <w:r>
-        <w:rPr>
-          <w:rFonts w:asciiTheme="majorHAnsi" w:hAnsiTheme="majorHAnsi" w:cstheme="majorHAnsi"/>
-          <w:lang w:val="en-US"/>
-        </w:rPr>
-        <w:t>) – not going into depth with</w:t>
+        <w:t>Can it really by utilized in the real world? (This model will believe that roughly 50% of population is schizo) – not going into depth with</w:t>
       </w:r>
       <w:r>
         <w:rPr>
@@ -2987,23 +2663,7 @@
           <w:rFonts w:asciiTheme="majorHAnsi" w:hAnsiTheme="majorHAnsi" w:cstheme="majorHAnsi"/>
           <w:lang w:val="en-US"/>
         </w:rPr>
-        <w:t xml:space="preserve">“Riccardo feedback  - Voice </w:t>
-      </w:r>
-      <w:proofErr w:type="spellStart"/>
-      <w:r>
-        <w:rPr>
-          <w:rFonts w:asciiTheme="majorHAnsi" w:hAnsiTheme="majorHAnsi" w:cstheme="majorHAnsi"/>
-          <w:lang w:val="en-US"/>
-        </w:rPr>
-        <w:t>atypicalities</w:t>
-      </w:r>
-      <w:proofErr w:type="spellEnd"/>
-      <w:r>
-        <w:rPr>
-          <w:rFonts w:asciiTheme="majorHAnsi" w:hAnsiTheme="majorHAnsi" w:cstheme="majorHAnsi"/>
-          <w:lang w:val="en-US"/>
-        </w:rPr>
-        <w:t xml:space="preserve"> …” for his comments on discussion!</w:t>
+        <w:t>“Riccardo feedback  - Voice atypicalities …” for his comments on discussion!</w:t>
       </w:r>
       <w:r>
         <w:rPr>
@@ -3163,10 +2823,14 @@
           <w:highlight w:val="white"/>
           <w:lang w:val="en-US"/>
         </w:rPr>
-        <w:t xml:space="preserve">Methods: explain what you did in </w:t>
-      </w:r>
-      <w:proofErr w:type="spellStart"/>
-      <w:r>
+        <w:t>Methods: explain what you did in detali (eg we chose lasso regression)</w:t>
+      </w:r>
+    </w:p>
+    <w:p>
+      <w:pPr>
+        <w:pStyle w:val="ListParagraph"/>
+        <w:spacing w:line="480" w:lineRule="auto"/>
+        <w:ind w:firstLine="0"/>
         <w:rPr>
           <w:rFonts w:asciiTheme="majorHAnsi" w:hAnsiTheme="majorHAnsi" w:cstheme="majorHAnsi"/>
           <w:i/>
@@ -3174,9 +2838,7 @@
           <w:highlight w:val="white"/>
           <w:lang w:val="en-US"/>
         </w:rPr>
-        <w:t>detali</w:t>
-      </w:r>
-      <w:proofErr w:type="spellEnd"/>
+      </w:pPr>
       <w:r>
         <w:rPr>
           <w:rFonts w:asciiTheme="majorHAnsi" w:hAnsiTheme="majorHAnsi" w:cstheme="majorHAnsi"/>
@@ -3185,9 +2847,8 @@
           <w:highlight w:val="white"/>
           <w:lang w:val="en-US"/>
         </w:rPr>
-        <w:t xml:space="preserve"> (</w:t>
-      </w:r>
-      <w:proofErr w:type="spellStart"/>
+        <w:t>How does it work to replicate the results of these paper when you increase the conservativeness of the procedure - and what do you learn from the problems, that future researcher can use when they do these kind of analys</w:t>
+      </w:r>
       <w:r>
         <w:rPr>
           <w:rFonts w:asciiTheme="majorHAnsi" w:hAnsiTheme="majorHAnsi" w:cstheme="majorHAnsi"/>
@@ -3196,9 +2857,8 @@
           <w:highlight w:val="white"/>
           <w:lang w:val="en-US"/>
         </w:rPr>
-        <w:t>eg</w:t>
-      </w:r>
-      <w:proofErr w:type="spellEnd"/>
+        <w:t>e</w:t>
+      </w:r>
       <w:r>
         <w:rPr>
           <w:rFonts w:asciiTheme="majorHAnsi" w:hAnsiTheme="majorHAnsi" w:cstheme="majorHAnsi"/>
@@ -3207,7 +2867,7 @@
           <w:highlight w:val="white"/>
           <w:lang w:val="en-US"/>
         </w:rPr>
-        <w:t xml:space="preserve"> we chose lasso regression)</w:t>
+        <w:t>s</w:t>
       </w:r>
     </w:p>
     <w:p>
@@ -3231,9 +2891,14 @@
           <w:highlight w:val="white"/>
           <w:lang w:val="en-US"/>
         </w:rPr>
-        <w:t>How does it work to replicate the results of these paper when you increase the conservativeness of the procedure - and what do you learn from the problems, that future researcher can use when they do these kind of analys</w:t>
-      </w:r>
-      <w:r>
+        <w:t>We need more research on how you developed principal ways of conducting analysis within this fields. Eg when you want to define your c parameter what approach should you take </w:t>
+      </w:r>
+    </w:p>
+    <w:p>
+      <w:pPr>
+        <w:pStyle w:val="ListParagraph"/>
+        <w:spacing w:line="480" w:lineRule="auto"/>
+        <w:ind w:firstLine="0"/>
         <w:rPr>
           <w:rFonts w:asciiTheme="majorHAnsi" w:hAnsiTheme="majorHAnsi" w:cstheme="majorHAnsi"/>
           <w:i/>
@@ -3241,8 +2906,7 @@
           <w:highlight w:val="white"/>
           <w:lang w:val="en-US"/>
         </w:rPr>
-        <w:t>e</w:t>
-      </w:r>
+      </w:pPr>
       <w:r>
         <w:rPr>
           <w:rFonts w:asciiTheme="majorHAnsi" w:hAnsiTheme="majorHAnsi" w:cstheme="majorHAnsi"/>
@@ -3251,7 +2915,7 @@
           <w:highlight w:val="white"/>
           <w:lang w:val="en-US"/>
         </w:rPr>
-        <w:t>s</w:t>
+        <w:t>--&gt;and these problems are even bigger when you have a deep learning algorithm </w:t>
       </w:r>
     </w:p>
     <w:p>
@@ -3267,6 +2931,18 @@
           <w:lang w:val="en-US"/>
         </w:rPr>
       </w:pPr>
+    </w:p>
+    <w:p>
+      <w:pPr>
+        <w:pStyle w:val="ListParagraph"/>
+        <w:spacing w:line="480" w:lineRule="auto"/>
+        <w:ind w:firstLine="0"/>
+        <w:rPr>
+          <w:rFonts w:asciiTheme="majorHAnsi" w:hAnsiTheme="majorHAnsi" w:cstheme="majorHAnsi"/>
+          <w:highlight w:val="white"/>
+          <w:lang w:val="en-US"/>
+        </w:rPr>
+      </w:pPr>
       <w:r>
         <w:rPr>
           <w:rFonts w:asciiTheme="majorHAnsi" w:hAnsiTheme="majorHAnsi" w:cstheme="majorHAnsi"/>
@@ -3275,101 +2951,7 @@
           <w:highlight w:val="white"/>
           <w:lang w:val="en-US"/>
         </w:rPr>
-        <w:t xml:space="preserve">We need more research on how you developed principal ways of conducting analysis within this fields. </w:t>
-      </w:r>
-      <w:proofErr w:type="spellStart"/>
-      <w:r>
-        <w:rPr>
-          <w:rFonts w:asciiTheme="majorHAnsi" w:hAnsiTheme="majorHAnsi" w:cstheme="majorHAnsi"/>
-          <w:i/>
-          <w:iCs/>
-          <w:highlight w:val="white"/>
-          <w:lang w:val="en-US"/>
-        </w:rPr>
-        <w:t>Eg</w:t>
-      </w:r>
-      <w:proofErr w:type="spellEnd"/>
-      <w:r>
-        <w:rPr>
-          <w:rFonts w:asciiTheme="majorHAnsi" w:hAnsiTheme="majorHAnsi" w:cstheme="majorHAnsi"/>
-          <w:i/>
-          <w:iCs/>
-          <w:highlight w:val="white"/>
-          <w:lang w:val="en-US"/>
-        </w:rPr>
-        <w:t xml:space="preserve"> when you want to define your c parameter what approach should you take </w:t>
-      </w:r>
-    </w:p>
-    <w:p>
-      <w:pPr>
-        <w:pStyle w:val="ListParagraph"/>
-        <w:spacing w:line="480" w:lineRule="auto"/>
-        <w:ind w:firstLine="0"/>
-        <w:rPr>
-          <w:rFonts w:asciiTheme="majorHAnsi" w:hAnsiTheme="majorHAnsi" w:cstheme="majorHAnsi"/>
-          <w:i/>
-          <w:iCs/>
-          <w:highlight w:val="white"/>
-          <w:lang w:val="en-US"/>
-        </w:rPr>
-      </w:pPr>
-      <w:r>
-        <w:rPr>
-          <w:rFonts w:asciiTheme="majorHAnsi" w:hAnsiTheme="majorHAnsi" w:cstheme="majorHAnsi"/>
-          <w:i/>
-          <w:iCs/>
-          <w:highlight w:val="white"/>
-          <w:lang w:val="en-US"/>
-        </w:rPr>
-        <w:t>--&gt;and these problems are even bigger when you have a deep learning algorithm </w:t>
-      </w:r>
-    </w:p>
-    <w:p>
-      <w:pPr>
-        <w:pStyle w:val="ListParagraph"/>
-        <w:spacing w:line="480" w:lineRule="auto"/>
-        <w:ind w:firstLine="0"/>
-        <w:rPr>
-          <w:rFonts w:asciiTheme="majorHAnsi" w:hAnsiTheme="majorHAnsi" w:cstheme="majorHAnsi"/>
-          <w:i/>
-          <w:iCs/>
-          <w:highlight w:val="white"/>
-          <w:lang w:val="en-US"/>
-        </w:rPr>
-      </w:pPr>
-    </w:p>
-    <w:p>
-      <w:pPr>
-        <w:pStyle w:val="ListParagraph"/>
-        <w:spacing w:line="480" w:lineRule="auto"/>
-        <w:ind w:firstLine="0"/>
-        <w:rPr>
-          <w:rFonts w:asciiTheme="majorHAnsi" w:hAnsiTheme="majorHAnsi" w:cstheme="majorHAnsi"/>
-          <w:highlight w:val="white"/>
-          <w:lang w:val="en-US"/>
-        </w:rPr>
-      </w:pPr>
-      <w:proofErr w:type="spellStart"/>
-      <w:r>
-        <w:rPr>
-          <w:rFonts w:asciiTheme="majorHAnsi" w:hAnsiTheme="majorHAnsi" w:cstheme="majorHAnsi"/>
-          <w:i/>
-          <w:iCs/>
-          <w:highlight w:val="white"/>
-          <w:lang w:val="en-US"/>
-        </w:rPr>
-        <w:t>parkinson's</w:t>
-      </w:r>
-      <w:proofErr w:type="spellEnd"/>
-      <w:r>
-        <w:rPr>
-          <w:rFonts w:asciiTheme="majorHAnsi" w:hAnsiTheme="majorHAnsi" w:cstheme="majorHAnsi"/>
-          <w:i/>
-          <w:iCs/>
-          <w:highlight w:val="white"/>
-          <w:lang w:val="en-US"/>
-        </w:rPr>
-        <w:t xml:space="preserve"> paper did this in a very good way: </w:t>
+        <w:t xml:space="preserve">parkinson's paper did this in a very good way: </w:t>
       </w:r>
       <w:hyperlink r:id="rId14" w:history="1">
         <w:r>
@@ -3449,9 +3031,41 @@
           <w:shd w:val="clear" w:color="auto" w:fill="FFFFFF"/>
           <w:lang w:val="en-US"/>
         </w:rPr>
-        <w:t>- make sure to have somebody else read the paper and point out where things are "</w:t>
-      </w:r>
-      <w:proofErr w:type="spellStart"/>
+        <w:t>- make sure to have somebody else read the paper and point out where things are "indforstået", and generally give an eye on how fluent the language is. (hard to focus on that when you're still working on results and structure). Nothing major, but it does make a difference w censors.</w:t>
+      </w:r>
+      <w:r>
+        <w:rPr>
+          <w:rFonts w:ascii="Segoe UI" w:hAnsi="Segoe UI" w:cs="Segoe UI"/>
+          <w:color w:val="201F1E"/>
+          <w:shd w:val="clear" w:color="auto" w:fill="FFFFFF"/>
+          <w:lang w:val="en-US"/>
+        </w:rPr>
+        <w:t>”</w:t>
+      </w:r>
+    </w:p>
+    <w:p>
+      <w:pPr>
+        <w:pStyle w:val="ListParagraph"/>
+        <w:numPr>
+          <w:ilvl w:val="0"/>
+          <w:numId w:val="5"/>
+        </w:numPr>
+        <w:spacing w:line="480" w:lineRule="auto"/>
+        <w:rPr>
+          <w:rFonts w:asciiTheme="majorHAnsi" w:hAnsiTheme="majorHAnsi" w:cstheme="majorHAnsi"/>
+          <w:highlight w:val="white"/>
+          <w:lang w:val="en-US"/>
+        </w:rPr>
+      </w:pPr>
+      <w:r>
+        <w:rPr>
+          <w:rFonts w:ascii="Segoe UI" w:hAnsi="Segoe UI" w:cs="Segoe UI"/>
+          <w:color w:val="201F1E"/>
+          <w:shd w:val="clear" w:color="auto" w:fill="FFFFFF"/>
+          <w:lang w:val="en-US"/>
+        </w:rPr>
+        <w:t>“</w:t>
+      </w:r>
       <w:r>
         <w:rPr>
           <w:rFonts w:ascii="Segoe UI" w:hAnsi="Segoe UI" w:cs="Segoe UI"/>
@@ -3461,9 +3075,42 @@
           <w:shd w:val="clear" w:color="auto" w:fill="FFFFFF"/>
           <w:lang w:val="en-US"/>
         </w:rPr>
-        <w:t>indforstået</w:t>
-      </w:r>
-      <w:proofErr w:type="spellEnd"/>
+        <w:t>- discuss somewhere how you would envision future developments of your pipeline: what are things to improve? How would one go replicating a different study? Etc.</w:t>
+      </w:r>
+      <w:r>
+        <w:rPr>
+          <w:rFonts w:ascii="Segoe UI" w:hAnsi="Segoe UI" w:cs="Segoe UI"/>
+          <w:color w:val="201F1E"/>
+          <w:shd w:val="clear" w:color="auto" w:fill="FFFFFF"/>
+          <w:lang w:val="en-US"/>
+        </w:rPr>
+        <w:t>”</w:t>
+      </w:r>
+    </w:p>
+    <w:p>
+      <w:pPr>
+        <w:pStyle w:val="ListParagraph"/>
+        <w:numPr>
+          <w:ilvl w:val="0"/>
+          <w:numId w:val="5"/>
+        </w:numPr>
+        <w:spacing w:line="480" w:lineRule="auto"/>
+        <w:rPr>
+          <w:rFonts w:asciiTheme="majorHAnsi" w:hAnsiTheme="majorHAnsi" w:cstheme="majorHAnsi"/>
+          <w:i/>
+          <w:iCs/>
+          <w:highlight w:val="white"/>
+          <w:lang w:val="en-US"/>
+        </w:rPr>
+      </w:pPr>
+      <w:r>
+        <w:rPr>
+          <w:rFonts w:asciiTheme="majorHAnsi" w:hAnsiTheme="majorHAnsi" w:cstheme="majorHAnsi"/>
+          <w:highlight w:val="white"/>
+          <w:lang w:val="en-US"/>
+        </w:rPr>
+        <w:t>“</w:t>
+      </w:r>
       <w:r>
         <w:rPr>
           <w:rFonts w:ascii="Segoe UI" w:hAnsi="Segoe UI" w:cs="Segoe UI"/>
@@ -3473,40 +3120,7 @@
           <w:shd w:val="clear" w:color="auto" w:fill="FFFFFF"/>
           <w:lang w:val="en-US"/>
         </w:rPr>
-        <w:t>", and generally give an eye on how fluent the language is. (hard to focus on that when you're still working on results and structure). Nothing major, but it does make a difference w censors.</w:t>
-      </w:r>
-      <w:r>
-        <w:rPr>
-          <w:rFonts w:ascii="Segoe UI" w:hAnsi="Segoe UI" w:cs="Segoe UI"/>
-          <w:color w:val="201F1E"/>
-          <w:shd w:val="clear" w:color="auto" w:fill="FFFFFF"/>
-          <w:lang w:val="en-US"/>
-        </w:rPr>
-        <w:t>”</w:t>
-      </w:r>
-    </w:p>
-    <w:p>
-      <w:pPr>
-        <w:pStyle w:val="ListParagraph"/>
-        <w:numPr>
-          <w:ilvl w:val="0"/>
-          <w:numId w:val="5"/>
-        </w:numPr>
-        <w:spacing w:line="480" w:lineRule="auto"/>
-        <w:rPr>
-          <w:rFonts w:asciiTheme="majorHAnsi" w:hAnsiTheme="majorHAnsi" w:cstheme="majorHAnsi"/>
-          <w:highlight w:val="white"/>
-          <w:lang w:val="en-US"/>
-        </w:rPr>
-      </w:pPr>
-      <w:r>
-        <w:rPr>
-          <w:rFonts w:ascii="Segoe UI" w:hAnsi="Segoe UI" w:cs="Segoe UI"/>
-          <w:color w:val="201F1E"/>
-          <w:shd w:val="clear" w:color="auto" w:fill="FFFFFF"/>
-          <w:lang w:val="en-US"/>
-        </w:rPr>
-        <w:t>“</w:t>
+        <w:t>- given the growing focus on symptoms and individual differences, would this pipeline/approach be scalable to that?</w:t>
       </w:r>
       <w:r>
         <w:rPr>
@@ -3517,15 +3131,6 @@
           <w:shd w:val="clear" w:color="auto" w:fill="FFFFFF"/>
           <w:lang w:val="en-US"/>
         </w:rPr>
-        <w:t>- discuss somewhere how you would envision future developments of your pipeline: what are things to improve? How would one go replicating a different study? Etc.</w:t>
-      </w:r>
-      <w:r>
-        <w:rPr>
-          <w:rFonts w:ascii="Segoe UI" w:hAnsi="Segoe UI" w:cs="Segoe UI"/>
-          <w:color w:val="201F1E"/>
-          <w:shd w:val="clear" w:color="auto" w:fill="FFFFFF"/>
-          <w:lang w:val="en-US"/>
-        </w:rPr>
         <w:t>”</w:t>
       </w:r>
     </w:p>
@@ -3545,14 +3150,6 @@
           <w:lang w:val="en-US"/>
         </w:rPr>
       </w:pPr>
-      <w:r>
-        <w:rPr>
-          <w:rFonts w:asciiTheme="majorHAnsi" w:hAnsiTheme="majorHAnsi" w:cstheme="majorHAnsi"/>
-          <w:highlight w:val="white"/>
-          <w:lang w:val="en-US"/>
-        </w:rPr>
-        <w:t>“</w:t>
-      </w:r>
       <w:r>
         <w:rPr>
           <w:rFonts w:ascii="Segoe UI" w:hAnsi="Segoe UI" w:cs="Segoe UI"/>
@@ -3562,7 +3159,7 @@
           <w:shd w:val="clear" w:color="auto" w:fill="FFFFFF"/>
           <w:lang w:val="en-US"/>
         </w:rPr>
-        <w:t>- given the growing focus on symptoms and individual differences, would this pipeline/approach be scalable to that?</w:t>
+        <w:t>“</w:t>
       </w:r>
       <w:r>
         <w:rPr>
@@ -3573,70 +3170,7 @@
           <w:shd w:val="clear" w:color="auto" w:fill="FFFFFF"/>
           <w:lang w:val="en-US"/>
         </w:rPr>
-        <w:t>”</w:t>
-      </w:r>
-    </w:p>
-    <w:p>
-      <w:pPr>
-        <w:pStyle w:val="ListParagraph"/>
-        <w:numPr>
-          <w:ilvl w:val="0"/>
-          <w:numId w:val="5"/>
-        </w:numPr>
-        <w:spacing w:line="480" w:lineRule="auto"/>
-        <w:rPr>
-          <w:rFonts w:asciiTheme="majorHAnsi" w:hAnsiTheme="majorHAnsi" w:cstheme="majorHAnsi"/>
-          <w:i/>
-          <w:iCs/>
-          <w:highlight w:val="white"/>
-          <w:lang w:val="en-US"/>
-        </w:rPr>
-      </w:pPr>
-      <w:r>
-        <w:rPr>
-          <w:rFonts w:ascii="Segoe UI" w:hAnsi="Segoe UI" w:cs="Segoe UI"/>
-          <w:i/>
-          <w:iCs/>
-          <w:color w:val="201F1E"/>
-          <w:shd w:val="clear" w:color="auto" w:fill="FFFFFF"/>
-          <w:lang w:val="en-US"/>
-        </w:rPr>
-        <w:t>“</w:t>
-      </w:r>
-      <w:r>
-        <w:rPr>
-          <w:rFonts w:ascii="Segoe UI" w:hAnsi="Segoe UI" w:cs="Segoe UI"/>
-          <w:i/>
-          <w:iCs/>
-          <w:color w:val="201F1E"/>
-          <w:shd w:val="clear" w:color="auto" w:fill="FFFFFF"/>
-          <w:lang w:val="en-US"/>
-        </w:rPr>
-        <w:t xml:space="preserve">- feel free to send a more complete draft to Alberto </w:t>
-      </w:r>
-      <w:proofErr w:type="spellStart"/>
-      <w:r>
-        <w:rPr>
-          <w:rFonts w:ascii="Segoe UI" w:hAnsi="Segoe UI" w:cs="Segoe UI"/>
-          <w:i/>
-          <w:iCs/>
-          <w:color w:val="201F1E"/>
-          <w:shd w:val="clear" w:color="auto" w:fill="FFFFFF"/>
-          <w:lang w:val="en-US"/>
-        </w:rPr>
-        <w:t>Parola</w:t>
-      </w:r>
-      <w:proofErr w:type="spellEnd"/>
-      <w:r>
-        <w:rPr>
-          <w:rFonts w:ascii="Segoe UI" w:hAnsi="Segoe UI" w:cs="Segoe UI"/>
-          <w:i/>
-          <w:iCs/>
-          <w:color w:val="201F1E"/>
-          <w:shd w:val="clear" w:color="auto" w:fill="FFFFFF"/>
-          <w:lang w:val="en-US"/>
-        </w:rPr>
-        <w:t xml:space="preserve"> &lt;a.parola@unito.it&gt; for comments (cc'ing me and mentioning I said to do that). More complete in that he's not been part of the process, so he'll need a bit more to be able to follow.</w:t>
+        <w:t>- feel free to send a more complete draft to Alberto Parola &lt;a.parola@unito.it&gt; for comments (cc'ing me and mentioning I said to do that). More complete in that he's not been part of the process, so he'll need a bit more to be able to follow.</w:t>
       </w:r>
       <w:r>
         <w:rPr>
@@ -3822,6 +3356,7 @@
         <w:rPr>
           <w:i/>
           <w:iCs/>
+          <w:noProof/>
           <w:highlight w:val="white"/>
         </w:rPr>
         <w:drawing>
@@ -3892,9 +3427,8 @@
           <w:highlight w:val="white"/>
           <w:lang w:val="en-US"/>
         </w:rPr>
-        <w:t xml:space="preserve">To find the optimal lambda value, </w:t>
-      </w:r>
-      <w:proofErr w:type="spellStart"/>
+        <w:t xml:space="preserve">To find the optimal lambda value, lambda.min value was first computed by testing a range of values using 5-fold cross-validation and finding the value that minimizes the LASSO loss function. Subsequently, the lambda value resulting in the fewest number of features within 1 SE from </w:t>
+      </w:r>
       <w:r>
         <w:rPr>
           <w:i/>
@@ -3902,38 +3436,8 @@
           <w:highlight w:val="white"/>
           <w:lang w:val="en-US"/>
         </w:rPr>
-        <w:t>lambda.min</w:t>
-      </w:r>
-      <w:proofErr w:type="spellEnd"/>
-      <w:r>
-        <w:rPr>
-          <w:i/>
-          <w:iCs/>
-          <w:highlight w:val="white"/>
-          <w:lang w:val="en-US"/>
-        </w:rPr>
-        <w:t xml:space="preserve"> value was first computed by testing a range of values using 5-fold cross-validation and finding the value that minimizes the LASSO loss function. Subsequently, the lambda value resulting in the fewest number of features within 1 SE from </w:t>
-      </w:r>
-      <w:proofErr w:type="spellStart"/>
-      <w:r>
-        <w:rPr>
-          <w:i/>
-          <w:iCs/>
-          <w:highlight w:val="white"/>
-          <w:lang w:val="en-US"/>
-        </w:rPr>
         <w:lastRenderedPageBreak/>
-        <w:t>lambda.min</w:t>
-      </w:r>
-      <w:proofErr w:type="spellEnd"/>
-      <w:r>
-        <w:rPr>
-          <w:i/>
-          <w:iCs/>
-          <w:highlight w:val="white"/>
-          <w:lang w:val="en-US"/>
-        </w:rPr>
-        <w:t xml:space="preserve"> was chosen, as it acknowledges that fits are estimated with some error </w:t>
+        <w:t xml:space="preserve">lambda.min was chosen, as it acknowledges that fits are estimated with some error </w:t>
       </w:r>
       <w:r>
         <w:rPr>
@@ -4394,9 +3898,8 @@
           <w:highlight w:val="white"/>
           <w:lang w:val="en-US"/>
         </w:rPr>
-        <w:t xml:space="preserve">A range of lambda values (x-axis) and the resulting 1) misclassification error, and 2) number of features (seen at the top). From left to right, the dotted lines represent </w:t>
-      </w:r>
-      <w:proofErr w:type="spellStart"/>
+        <w:t>A range of lambda values (x-axis) and the resulting 1) misclassification error, and 2) number of features (seen at the top). From left to right, the dotted lines represent lambda.min and lambda.1se, respectively.</w:t>
+      </w:r>
       <w:r>
         <w:rPr>
           <w:rFonts w:asciiTheme="majorHAnsi" w:eastAsia="Times New Roman" w:hAnsiTheme="majorHAnsi" w:cstheme="majorHAnsi"/>
@@ -4405,143 +3908,120 @@
           <w:highlight w:val="white"/>
           <w:lang w:val="en-US"/>
         </w:rPr>
-        <w:t>lambda.min</w:t>
-      </w:r>
-      <w:proofErr w:type="spellEnd"/>
-      <w:r>
-        <w:rPr>
-          <w:rFonts w:asciiTheme="majorHAnsi" w:eastAsia="Times New Roman" w:hAnsiTheme="majorHAnsi" w:cstheme="majorHAnsi"/>
+        <w:t xml:space="preserve"> The plot is from the first training set.</w:t>
+      </w:r>
+    </w:p>
+    <w:p>
+      <w:pPr>
+        <w:pStyle w:val="BodyText"/>
+        <w:ind w:firstLine="0"/>
+        <w:rPr>
           <w:i/>
           <w:iCs/>
           <w:highlight w:val="white"/>
           <w:lang w:val="en-US"/>
         </w:rPr>
-        <w:t xml:space="preserve"> and lambda.1se, respectively.</w:t>
-      </w:r>
-      <w:r>
-        <w:rPr>
-          <w:rFonts w:asciiTheme="majorHAnsi" w:eastAsia="Times New Roman" w:hAnsiTheme="majorHAnsi" w:cstheme="majorHAnsi"/>
+      </w:pPr>
+    </w:p>
+    <w:p>
+      <w:pPr>
+        <w:spacing w:line="360" w:lineRule="auto"/>
+        <w:rPr>
+          <w:highlight w:val="white"/>
+          <w:lang w:val="en-US"/>
+        </w:rPr>
+      </w:pPr>
+      <w:r>
+        <w:rPr>
+          <w:rFonts w:asciiTheme="majorHAnsi" w:eastAsia="Times New Roman" w:hAnsiTheme="majorHAnsi" w:cstheme="majorHAnsi"/>
+          <w:highlight w:val="white"/>
+          <w:lang w:val="en-US"/>
+        </w:rPr>
+        <w:br/>
+      </w:r>
+      <w:r>
+        <w:rPr>
+          <w:rFonts w:asciiTheme="majorHAnsi" w:eastAsia="Times New Roman" w:hAnsiTheme="majorHAnsi" w:cstheme="majorHAnsi"/>
+          <w:highlight w:val="white"/>
+          <w:lang w:val="en-US"/>
+        </w:rPr>
+        <w:br/>
+      </w:r>
+      <w:r>
+        <w:rPr>
+          <w:highlight w:val="white"/>
+          <w:lang w:val="en-US"/>
+        </w:rPr>
+        <w:t>This process thus generate</w:t>
+      </w:r>
+      <w:r>
+        <w:rPr>
+          <w:highlight w:val="white"/>
+          <w:lang w:val="en-US"/>
+        </w:rPr>
+        <w:t>d</w:t>
+      </w:r>
+      <w:r>
+        <w:rPr>
+          <w:highlight w:val="white"/>
+          <w:lang w:val="en-US"/>
+        </w:rPr>
+        <w:t xml:space="preserve"> a list of </w:t>
+      </w:r>
+      <w:r>
+        <w:rPr>
+          <w:highlight w:val="white"/>
+          <w:lang w:val="en-US"/>
+        </w:rPr>
+        <w:t xml:space="preserve">only the relevant features for classification of patients from controls. </w:t>
+      </w:r>
+      <w:r>
+        <w:rPr>
+          <w:highlight w:val="white"/>
+          <w:lang w:val="en-US"/>
+        </w:rPr>
+        <w:t>For a visualization</w:t>
+      </w:r>
+      <w:r>
+        <w:rPr>
+          <w:highlight w:val="white"/>
+          <w:lang w:val="en-US"/>
+        </w:rPr>
+        <w:t xml:space="preserve"> of lambda misclassification plot</w:t>
+      </w:r>
+      <w:r>
+        <w:rPr>
+          <w:highlight w:val="white"/>
+          <w:lang w:val="en-US"/>
+        </w:rPr>
+        <w:t xml:space="preserve">, see </w:t>
+      </w:r>
+      <w:r>
+        <w:rPr>
+          <w:highlight w:val="white"/>
+          <w:lang w:val="en-US"/>
+        </w:rPr>
+        <w:t>figure 3</w:t>
+      </w:r>
+      <w:r>
+        <w:rPr>
+          <w:highlight w:val="white"/>
+          <w:lang w:val="en-US"/>
+        </w:rPr>
+        <w:t>.</w:t>
+      </w:r>
+    </w:p>
+    <w:p>
+      <w:pPr>
+        <w:pStyle w:val="BodyText"/>
+        <w:ind w:firstLine="0"/>
+        <w:rPr>
           <w:i/>
           <w:iCs/>
           <w:highlight w:val="white"/>
           <w:lang w:val="en-US"/>
         </w:rPr>
-        <w:t xml:space="preserve"> The plot is from the first training set.</w:t>
-      </w:r>
-    </w:p>
-    <w:p>
-      <w:pPr>
-        <w:pStyle w:val="BodyText"/>
-        <w:ind w:firstLine="0"/>
-        <w:rPr>
-          <w:i/>
-          <w:iCs/>
-          <w:highlight w:val="white"/>
-          <w:lang w:val="en-US"/>
-        </w:rPr>
-      </w:pPr>
-    </w:p>
-    <w:p>
-      <w:pPr>
-        <w:spacing w:line="360" w:lineRule="auto"/>
-        <w:rPr>
-          <w:highlight w:val="white"/>
-          <w:lang w:val="en-US"/>
-        </w:rPr>
-      </w:pPr>
-      <w:r>
-        <w:rPr>
-          <w:rFonts w:asciiTheme="majorHAnsi" w:eastAsia="Times New Roman" w:hAnsiTheme="majorHAnsi" w:cstheme="majorHAnsi"/>
-          <w:highlight w:val="white"/>
-          <w:lang w:val="en-US"/>
-        </w:rPr>
-        <w:br/>
-      </w:r>
-      <w:r>
-        <w:rPr>
-          <w:rFonts w:asciiTheme="majorHAnsi" w:eastAsia="Times New Roman" w:hAnsiTheme="majorHAnsi" w:cstheme="majorHAnsi"/>
-          <w:highlight w:val="white"/>
-          <w:lang w:val="en-US"/>
-        </w:rPr>
-        <w:br/>
-      </w:r>
-      <w:r>
-        <w:rPr>
-          <w:highlight w:val="white"/>
-          <w:lang w:val="en-US"/>
-        </w:rPr>
-        <w:t>This process thus generate</w:t>
-      </w:r>
-      <w:r>
-        <w:rPr>
-          <w:highlight w:val="white"/>
-          <w:lang w:val="en-US"/>
-        </w:rPr>
-        <w:t>d</w:t>
-      </w:r>
-      <w:r>
-        <w:rPr>
-          <w:highlight w:val="white"/>
-          <w:lang w:val="en-US"/>
-        </w:rPr>
-        <w:t xml:space="preserve"> a list of </w:t>
-      </w:r>
-      <w:r>
-        <w:rPr>
-          <w:highlight w:val="white"/>
-          <w:lang w:val="en-US"/>
-        </w:rPr>
-        <w:t xml:space="preserve">only the relevant features for classification of patients from controls. </w:t>
-      </w:r>
-      <w:r>
-        <w:rPr>
-          <w:highlight w:val="white"/>
-          <w:lang w:val="en-US"/>
-        </w:rPr>
-        <w:t>For a visualization</w:t>
-      </w:r>
-      <w:r>
-        <w:rPr>
-          <w:highlight w:val="white"/>
-          <w:lang w:val="en-US"/>
-        </w:rPr>
-        <w:t xml:space="preserve"> of lambda misclassification plot</w:t>
-      </w:r>
-      <w:r>
-        <w:rPr>
-          <w:highlight w:val="white"/>
-          <w:lang w:val="en-US"/>
-        </w:rPr>
-        <w:t xml:space="preserve">, see </w:t>
-      </w:r>
-      <w:r>
-        <w:rPr>
-          <w:highlight w:val="white"/>
-          <w:lang w:val="en-US"/>
-        </w:rPr>
-        <w:t>figure 3</w:t>
-      </w:r>
-      <w:r>
-        <w:rPr>
-          <w:highlight w:val="white"/>
-          <w:lang w:val="en-US"/>
-        </w:rPr>
-        <w:t>.</w:t>
-      </w:r>
-    </w:p>
-    <w:p>
-      <w:pPr>
-        <w:pStyle w:val="BodyText"/>
-        <w:ind w:firstLine="0"/>
-        <w:rPr>
-          <w:i/>
-          <w:iCs/>
-          <w:highlight w:val="white"/>
-          <w:lang w:val="en-US"/>
-        </w:rPr>
-      </w:pPr>
-      <w:bookmarkStart w:id="1" w:name="_GoBack"/>
-      <w:bookmarkEnd w:id="1"/>
+      </w:pPr>
     </w:p>
     <w:p>
       <w:pPr>
@@ -4553,7 +4033,7 @@
           <w:lang w:val="en-US"/>
         </w:rPr>
       </w:pPr>
-      <w:bookmarkStart w:id="2" w:name="_Toc57284910"/>
+      <w:bookmarkStart w:id="1" w:name="_Toc57284910"/>
       <w:r>
         <w:rPr>
           <w:rFonts w:asciiTheme="majorHAnsi" w:hAnsiTheme="majorHAnsi" w:cstheme="majorHAnsi"/>
@@ -4562,7 +4042,7 @@
         </w:rPr>
         <w:t>Abstract</w:t>
       </w:r>
-      <w:bookmarkEnd w:id="2"/>
+      <w:bookmarkEnd w:id="1"/>
     </w:p>
     <w:p>
       <w:pPr>
@@ -4696,7 +4176,7 @@
           <w:lang w:val="en-US"/>
         </w:rPr>
       </w:pPr>
-      <w:bookmarkStart w:id="3" w:name="_Toc57284911"/>
+      <w:bookmarkStart w:id="2" w:name="_Toc57284911"/>
       <w:r>
         <w:rPr>
           <w:rFonts w:asciiTheme="majorHAnsi" w:hAnsiTheme="majorHAnsi" w:cstheme="majorHAnsi"/>
@@ -4705,7 +4185,7 @@
         </w:rPr>
         <w:t>1. Introduction</w:t>
       </w:r>
-      <w:bookmarkEnd w:id="3"/>
+      <w:bookmarkEnd w:id="2"/>
     </w:p>
     <w:p>
       <w:pPr>
@@ -4717,7 +4197,7 @@
           <w:lang w:val="en-US"/>
         </w:rPr>
       </w:pPr>
-      <w:bookmarkStart w:id="4" w:name="_Toc57284912"/>
+      <w:bookmarkStart w:id="3" w:name="_Toc57284912"/>
       <w:r>
         <w:rPr>
           <w:rFonts w:asciiTheme="majorHAnsi" w:hAnsiTheme="majorHAnsi" w:cstheme="majorHAnsi"/>
@@ -4734,7 +4214,7 @@
         </w:rPr>
         <w:t>biomarkers</w:t>
       </w:r>
-      <w:bookmarkEnd w:id="4"/>
+      <w:bookmarkEnd w:id="3"/>
     </w:p>
     <w:p>
       <w:pPr>
@@ -4746,7 +4226,7 @@
           <w:lang w:val="en-US"/>
         </w:rPr>
       </w:pPr>
-      <w:bookmarkStart w:id="5" w:name="_Toc57284913"/>
+      <w:bookmarkStart w:id="4" w:name="_Toc57284913"/>
       <w:r>
         <w:rPr>
           <w:rFonts w:asciiTheme="majorHAnsi" w:hAnsiTheme="majorHAnsi" w:cstheme="majorHAnsi"/>
@@ -4763,7 +4243,7 @@
         </w:rPr>
         <w:t>Schizophrenia</w:t>
       </w:r>
-      <w:bookmarkEnd w:id="5"/>
+      <w:bookmarkEnd w:id="4"/>
     </w:p>
     <w:p>
       <w:pPr>
@@ -4839,6 +4319,28 @@
     </w:p>
     <w:p>
       <w:pPr>
+        <w:pStyle w:val="BodyText"/>
+        <w:rPr>
+          <w:b/>
+          <w:bCs/>
+          <w:highlight w:val="white"/>
+          <w:lang w:val="en-US"/>
+        </w:rPr>
+      </w:pPr>
+    </w:p>
+    <w:p>
+      <w:pPr>
+        <w:pStyle w:val="BodyText"/>
+        <w:rPr>
+          <w:b/>
+          <w:bCs/>
+          <w:highlight w:val="white"/>
+          <w:lang w:val="en-US"/>
+        </w:rPr>
+      </w:pPr>
+    </w:p>
+    <w:p>
+      <w:pPr>
         <w:rPr>
           <w:highlight w:val="white"/>
           <w:lang w:val="en-US"/>
@@ -4993,23 +4495,7 @@
           <w:lang w:val="en-US"/>
         </w:rPr>
         <w:br/>
-        <w:t xml:space="preserve">Negative symptoms are those that either diminishes or halts thought processes or normal emotional functioning and include, but are not limited to </w:t>
-      </w:r>
-      <w:proofErr w:type="spellStart"/>
-      <w:r>
-        <w:rPr>
-          <w:highlight w:val="white"/>
-          <w:lang w:val="en-US"/>
-        </w:rPr>
-        <w:t>asociality</w:t>
-      </w:r>
-      <w:proofErr w:type="spellEnd"/>
-      <w:r>
-        <w:rPr>
-          <w:highlight w:val="white"/>
-          <w:lang w:val="en-US"/>
-        </w:rPr>
-        <w:t xml:space="preserve">, alogia – poverty of speech, latency of speech and blocking, and blunted affect – a decrease in emotional expression and a lack of vocal intonation </w:t>
+        <w:t xml:space="preserve">Negative symptoms are those that either diminishes or halts thought processes or normal emotional functioning and include, but are not limited to asociality, alogia – poverty of speech, latency of speech and blocking, and blunted affect – a decrease in emotional expression and a lack of vocal intonation </w:t>
       </w:r>
       <w:r>
         <w:rPr>
@@ -5083,6 +4569,247 @@
         </w:rPr>
         <w:t>is furthermore associated with several other speech impairments in addition or in relation to the qualitatively described symptoms of alogia and blunted affect.</w:t>
       </w:r>
+    </w:p>
+    <w:p>
+      <w:pPr>
+        <w:pStyle w:val="BodyText"/>
+        <w:rPr>
+          <w:highlight w:val="white"/>
+          <w:lang w:val="en-US"/>
+        </w:rPr>
+      </w:pPr>
+    </w:p>
+    <w:p>
+      <w:pPr>
+        <w:spacing w:line="360" w:lineRule="auto"/>
+        <w:rPr>
+          <w:highlight w:val="white"/>
+          <w:lang w:val="en-US"/>
+        </w:rPr>
+      </w:pPr>
+      <w:r>
+        <w:rPr>
+          <w:highlight w:val="white"/>
+          <w:lang w:val="en-US"/>
+        </w:rPr>
+        <w:t xml:space="preserve">. </w:t>
+      </w:r>
+      <w:r>
+        <w:rPr>
+          <w:highlight w:val="white"/>
+          <w:lang w:val="en-US"/>
+        </w:rPr>
+        <w:t xml:space="preserve">Symptoms are qualitatively described with terms such as alogia and blunted affect – referring to characteristics such as poverty of speech, latency of speech, blocking, a decrease in emotional expression and a lack of vocal intonation </w:t>
+      </w:r>
+      <w:r>
+        <w:rPr>
+          <w:highlight w:val="white"/>
+          <w:lang w:val="en-US"/>
+        </w:rPr>
+        <w:fldChar w:fldCharType="begin"/>
+      </w:r>
+      <w:r>
+        <w:rPr>
+          <w:highlight w:val="white"/>
+          <w:lang w:val="en-US"/>
+        </w:rPr>
+        <w:instrText xml:space="preserve"> ADDIN ZOTERO_ITEM CSL_CITATION {"citationID":"6voUUikr","properties":{"formattedCitation":"(Andreasen et al., 1995; Cohen et al., 2012)","plainCitation":"(Andreasen et al., 1995; Cohen et al., 2012)","noteIndex":0},"citationItems":[{"id":550,"uris":["http://zotero.org/users/5126004/items/7VFIM9EM"],"uri":["http://zotero.org/users/5126004/items/7VFIM9EM"],"itemData":{"id":550,"type":"article-journal","container-title":"Archives of general psychiatry","issue":"5","note":"publisher: American Medical Association","page":"341–351","source":"Google Scholar","title":"Symptoms of schizophrenia: Methods, meanings, and mechanisms","title-short":"Symptoms of schizophrenia","volume":"52","author":[{"family":"Andreasen","given":"Nancy C."},{"family":"Arndt","given":"Stephan"},{"family":"Alliger","given":"Randall"},{"family":"Miller","given":"Del"},{"family":"Flaum","given":"Michael"}],"issued":{"date-parts":[["1995"]]}}},{"id":555,"uris":["http://zotero.org/users/5126004/items/GGZHPS2C"],"uri":["http://zotero.org/users/5126004/items/GGZHPS2C"],"itemData":{"id":555,"type":"article-journal","abstract":"There is growing awareness that reduced expressive behaviors (e.g., blunt affect, alogia, psychomotor retardation) are characteristic of a range of psychiatric conditions, including mood and schizophrenia-spectrum disorders. From a Research Domain Criteria (RDoC) perspective, it would be critical to determine whether these symptoms manifest similarly across diagnostic groups — as they may share common pathophysiological underpinnings. The present study employed computerized acoustic analysis of speech produced in reaction to a range of visual stimuli in 48 stable outpatients with schizophrenia and mood disorders to offer preliminary understanding of this issue. Speaking assessments were administered 1week-apart to examine how temporal stability might vary as a function of clinical diagnosis and symptom severity. Speech characteristics generally did not differ between groups and were similarly, and for the most part, h</w:instrText>
+      </w:r>
+      <w:r>
+        <w:rPr>
+          <w:highlight w:val="white"/>
+          <w:lang w:val="en-US"/>
+        </w:rPr>
+        <w:instrText>ighly stable over time. Aspects of speech were significantly associated with severity of psychosis and negative symptoms, but not with clinical depression/anxiety severity. Moreover, stability of speech characteristics generally did not vary as a function of diagnostic group or clinical severity. The magnitudes of group differences were almost exclusively in the negligible to small range. Speech production was associated with social functioning deficits. In sum, these preliminary data suggest that speech variables tap a stab</w:instrText>
+      </w:r>
+      <w:r>
+        <w:rPr>
+          <w:highlight w:val="white"/>
+          <w:lang w:val="en-US"/>
+        </w:rPr>
+        <w:instrText xml:space="preserve">le and clinically important facet of psychopathology that cut across diagnostic categories. Computerized acoustic analysis of speech appears to be a promising method for understanding the pathological manifestation of these variables.","container-title":"Schizophrenia Research","DOI":"10.1016/j.schres.2012.07.001","ISSN":"0920-9964","issue":"1","journalAbbreviation":"Schizophrenia Research","language":"en","page":"41-45","source":"ScienceDirect","title":"On the boundaries of blunt affect/alogia across severe mental illness: Implications for Research Domain Criteria","title-short":"On the boundaries of blunt affect/alogia across severe mental illness","volume":"140","author":[{"family":"Cohen","given":"Alex S."},{"family":"Najolia","given":"Gina M."},{"family":"Kim","given":"Yunjung"},{"family":"Dinzeo","given":"Thomas J."}],"issued":{"date-parts":[["2012",9,1]]}}}],"schema":"https://github.com/citation-style-language/schema/raw/master/csl-citation.json"} </w:instrText>
+      </w:r>
+      <w:r>
+        <w:rPr>
+          <w:highlight w:val="white"/>
+          <w:lang w:val="en-US"/>
+        </w:rPr>
+        <w:fldChar w:fldCharType="separate"/>
+      </w:r>
+      <w:r>
+        <w:rPr>
+          <w:rFonts w:cs="Calibri"/>
+          <w:highlight w:val="white"/>
+          <w:lang w:val="en-US"/>
+        </w:rPr>
+        <w:t>(Andreasen et al., 1995; Cohen et al., 2012)</w:t>
+      </w:r>
+      <w:r>
+        <w:rPr>
+          <w:highlight w:val="white"/>
+          <w:lang w:val="en-US"/>
+        </w:rPr>
+        <w:fldChar w:fldCharType="end"/>
+      </w:r>
+      <w:r>
+        <w:rPr>
+          <w:highlight w:val="white"/>
+          <w:lang w:val="en-US"/>
+        </w:rPr>
+        <w:t xml:space="preserve">. </w:t>
+      </w:r>
+      <w:r>
+        <w:rPr>
+          <w:highlight w:val="white"/>
+          <w:lang w:val="en-US"/>
+        </w:rPr>
+        <w:t xml:space="preserve">Schizophrenia </w:t>
+      </w:r>
+      <w:r>
+        <w:rPr>
+          <w:highlight w:val="white"/>
+          <w:lang w:val="en-US"/>
+        </w:rPr>
+        <w:t xml:space="preserve">is furthermore associated with various other differences that range from higher-order semantic language  impairments and semantic processing </w:t>
+      </w:r>
+      <w:r>
+        <w:rPr>
+          <w:highlight w:val="white"/>
+          <w:lang w:val="en-US"/>
+        </w:rPr>
+        <w:fldChar w:fldCharType="begin"/>
+      </w:r>
+      <w:r>
+        <w:rPr>
+          <w:highlight w:val="white"/>
+          <w:lang w:val="en-US"/>
+        </w:rPr>
+        <w:instrText xml:space="preserve"> ADDIN ZOTERO_ITEM CSL_CITATION {"citationID":"1Fq3QbDA","properties":{"formattedCitation":"(Covington et al., 2005; Kuperberg, 2010)","plainCitation":"(Covington et al., 2005; Kuperberg, 2010)","noteIndex":0},"citationItems":[{"id":588,"uris":["http://zotero.org/users/5126004/items/TX87PV99"],"uri":["http://zotero.org/users/5126004/items/TX87PV99"],"itemData":{"id":588,"type":"article-journal","abstract":"Patients with schizophrenia often display unusual language impairments. This is a wide ranging critical review of the literature on language in schizophrenia since the 19th century. We survey schizophrenic language level by level, from phonetics through phonology, morphology, syntax, semantics, and pragmatics. There are at least two kinds of impairment (perhaps not fully distinct): thought disorder, or failure to maintain a discourse plan, and schizophasia, comprising various dysphasia-like impairments such as clanging, neologism, and unintelligible utterances. Thought disorder appears to be primarily a disruption of executive function and pragmatics, perhaps with impairment of the syntax–semantics interface; schizophasia involves disruption at other levels. Phonetics is also often abnormal (manifesting as flat intonation or unusual voice quality), but phonological structure, morphology, and syntax are normal or nearly so (some syntactic impairments have been demonstrated). Access to the lexicon is clearly impaired, manifesting as stilted speech, word approximation, and neologism. Clanging (glossomania) is straightforwardly explainable as distraction by self-monitoring. Recent research has begun to relate schizophrenia, which is partly genetic, to the genetic endowment that makes human language possible.","container-title":"Schizophrenia Research","DOI":"10.1016/j.schres.2005.01.016","ISSN":"0920-9964","issue":"1","journalAbbreviation":"Schizophrenia Research","language":"en","page":"85-98","source":"ScienceDirect","title":"Schizophrenia and the structure of language: The linguist's view","title-short":"Schizophrenia and the structure of language","volume":"77","author":[{"family":"Covington","given":"Michael A."},{"family":"He","given":"Congzhou"},{"family":"Brown","given":"Cati"},{"family":"Naçi","given":"Lorina"},{"family":"McClain","given":"Jonathan T."},{"family":"Fjordbak","given":"Bess Sirmon"},{"family":"Semple","given":"James"},{"family":"Brown","given":"John"}],"issued":{"date-parts":[["2005",9,1]]}}},{"id":591,"uris":["http://zotero.org/users/5126004/items/BQZGZAVY"],"uri":["http://zotero.org/users/5126004/items/BQZGZAVY"],"itemData":{"id":591,"type":"article-journal","abstract":"This is the first of two articles that discuss higher-order language and semantic processing in schizophrenia. This article reviews clinical characterizations of language output and the phenomenon of positive thought disorder, as well as more principled characterizations of language output in schizophrenia. It also gives an overview of evidence for the predominant theory of language dysfunction in schizophrenia: that it arises from abnormalities in (i) semantic memory and/or (ii) working memory and executive function. The companion article (Part 2) focuses on the study of language in schizophrenia using online psycholinguistic methods and considers how the study of schizophrenia may inform our understanding of normal language processing.","container-title":"Language and Linguistics Compass","DOI":"https://doi.org/10.1111/j.1749-818X.2010.00216.x","ISSN":"1749-818X","issue":"8","language":"en","note":"_eprint: https://onlinelibrary.wiley.com/doi/pdf/10.1111/j.1749-818X.2010.00216.x","page":"576-589","source":"Wiley Online Library","title":"Language in Schizophrenia Part 1: An Introduction","title-short":"Language in Schizophrenia Part 1","volume":"4","author":[{"family":"Kuperberg","given":"Gina R."}],"issued":{"date-parts":[["2010"]]}}}],"schema":"https://github.com/citation-style-language/schema/raw/master/csl-citation.json"} </w:instrText>
+      </w:r>
+      <w:r>
+        <w:rPr>
+          <w:highlight w:val="white"/>
+          <w:lang w:val="en-US"/>
+        </w:rPr>
+        <w:fldChar w:fldCharType="separate"/>
+      </w:r>
+      <w:r>
+        <w:rPr>
+          <w:rFonts w:cs="Calibri"/>
+          <w:highlight w:val="white"/>
+          <w:lang w:val="en-US"/>
+        </w:rPr>
+        <w:t>(Covington et al., 2005; Kuperberg, 2010)</w:t>
+      </w:r>
+      <w:r>
+        <w:rPr>
+          <w:highlight w:val="white"/>
+          <w:lang w:val="en-US"/>
+        </w:rPr>
+        <w:fldChar w:fldCharType="end"/>
+      </w:r>
+      <w:r>
+        <w:rPr>
+          <w:highlight w:val="white"/>
+          <w:lang w:val="en-US"/>
+        </w:rPr>
+        <w:t xml:space="preserve"> to differences in low-level acoustic signals such as shimmer and jitter </w:t>
+      </w:r>
+      <w:r>
+        <w:rPr>
+          <w:highlight w:val="white"/>
+          <w:lang w:val="en-US"/>
+        </w:rPr>
+        <w:fldChar w:fldCharType="begin"/>
+      </w:r>
+      <w:r>
+        <w:rPr>
+          <w:highlight w:val="white"/>
+          <w:lang w:val="en-US"/>
+        </w:rPr>
+        <w:instrText xml:space="preserve"> ADDIN ZOTERO_ITEM CSL_CITATION {"citationID":"tDy5Fdd9","properties":{"formattedCitation":"(Kliper et al., 2016)","plainCitation":"(Kliper et al., 2016)","noteIndex":0},"citationItems":[{"id":533,"uris":["http://zotero.org/users/5126004/items/G8X23ZGE"],"uri":["http://zotero.org/users/5126004/items/G8X23ZGE"],"itemData":{"id":533,"type":"paper-conference","abstract":"Speech is a measurable behavior that can be used as a biomarker for various mental states including schizophrenia and depression. In this paper we show that simple temporal domain features, extracted from conversational speech, may highlight alterations in acoustic characteristics that are manifested in changes in speech prosody - these changes may, in turn, indicate an underlying mental condition. We have developed automatic computational tools for the monitoring of pathological mental states - including characterization, detection, and classification. We show that some features strongly correlate with perceptual diagnostic evaluation scales of both schizophrenia and depression, suggesting the contribution of such acoustic speech properties to the perception of an apparent mental condition. We further show that one can use these temporal domain features to correctly classify up to 87.5 % and up to 70 % of the speakers in a two-way and in a three-way classification tasks respectively.","collection-title":"Communications in Computer and Information Science","container-title":"Pervasive Computing Paradigms for Mental Health","DOI":"10.1007/978-3-319-32270-4_6","event-place":"Cham","ISBN":"978-3-319-32270-4","language":"en","page":"52-62","publisher":"Springer International Publishing","publisher-place":"Cham","source":"Springer Link","title":"Prosodic Analysis of Speech and the Underlying Mental State","author":[{"family":"Kliper","given":"Roi"},{"family":"Portuguese","given":"Shirley"},{"family":"Weinshall","given":"Daphna"}],"editor":[{"family":"Serino","given":"Silvia"},{"family":"Matic","given":"Aleksandar"},{"family":"Giakoumis","given":"Dimitris"},{"family":"Lopez","given":"Guillaume"},{"family":"Cipresso","given":"Pietro"}],"issued":{"date-parts":[["2016"]]}}}],"schema":"https://github.com/citation-style-language/schema/raw/master/csl-citation.json"} </w:instrText>
+      </w:r>
+      <w:r>
+        <w:rPr>
+          <w:highlight w:val="white"/>
+          <w:lang w:val="en-US"/>
+        </w:rPr>
+        <w:fldChar w:fldCharType="separate"/>
+      </w:r>
+      <w:r>
+        <w:rPr>
+          <w:rFonts w:cs="Calibri"/>
+          <w:highlight w:val="white"/>
+          <w:lang w:val="en-US"/>
+        </w:rPr>
+        <w:t>(Kliper et al., 2016)</w:t>
+      </w:r>
+      <w:r>
+        <w:rPr>
+          <w:highlight w:val="white"/>
+          <w:lang w:val="en-US"/>
+        </w:rPr>
+        <w:fldChar w:fldCharType="end"/>
+      </w:r>
+      <w:r>
+        <w:rPr>
+          <w:highlight w:val="white"/>
+          <w:lang w:val="en-US"/>
+        </w:rPr>
+        <w:t xml:space="preserve">. A recent meta-analytic by Alberto et al., has systematically reviewed the accumulated evidence for distinctive acoustic patterns in schizophrenia </w:t>
+      </w:r>
+      <w:r>
+        <w:rPr>
+          <w:highlight w:val="white"/>
+          <w:lang w:val="en-US"/>
+        </w:rPr>
+        <w:fldChar w:fldCharType="begin"/>
+      </w:r>
+      <w:r>
+        <w:rPr>
+          <w:highlight w:val="white"/>
+          <w:lang w:val="en-US"/>
+        </w:rPr>
+        <w:instrText xml:space="preserve"> ADDIN ZOTERO_ITEM CSL_CITATION {"citationID":"wdUo5QlZ","properties":{"formattedCitation":"(Parola et al., 2019)","plainCitation":"(Parola et al., 2019)","noteIndex":0},"citationItems":[{"id":392,"uris":["http://zotero.org/users/5126004/items/6EGR2NIG"],"uri":["http://zotero.org/users/5126004/items/6EGR2NIG"],"itemData":{"id":392,"type":"report","abstract":"Voice atypicalities have been a characteristic feature of schizophrenia since its first definitions. They are often associated with core negative symptoms such as flat affect and alogia, and with the social impairments seen in the disorder. This suggests that voice atypicalities may represent a marker of clinical features and social functioning in schizophrenia. We systematically reviewed and meta-analyzed the evidence for distinctive acoustic patterns in schizophrenia, as well as their relation to clinical features. We identified 46 articles, including 55 studies with a total of 1254 patients with schizophrenia and 699 healthy controls. Summary effect sizes (Hedges’g and Pearson’s r) estimates were calculated using multilevel Bayesian modeling. We identified weak atypicalities in pitch variability (g = - 0.55) related to flat affect, and stronger atypicalities in proportion of spoken time, speech rate, and pauses (g’s between -0.75 and -1.89) related to alogia and flat affect. However, the effects were mostly modest (with the important exception of pause duration) compared to perceptual and clinical judgments, and characterized by large heterogeneity between studies. Moderator analyses revealed that tasks with a more demanding cognitive and social component showed larger effects both in contrasting patients and controls and in assessing symptomatology. In conclusion, studies of acoustic patterns are a promising but, yet unsystematic avenue for establishing markers of schizophrenia. We outline recommendations towards more cumulative, open, and theory-driven research.","genre":"preprint","language":"en","note":"DOI: 10.1101/583815","publisher":"Bioinformatics","source":"DOI.org (Crossref)","title":"Voice Patterns in Schizophrenia: A systematic Review and Bayesian Meta-Analysis","title-short":"Voice Patterns in Schizophrenia","URL":"http://biorxiv.org/lookup/doi/10.1101/583815","author":[{"family":"Parola","given":"Alberto"},{"family":"Simonsen","given":"Arndis"},{"family":"Bliksted","given":"Vibeke"},{"family":"Fusaroli","given":"Riccardo"}],"accessed":{"date-parts":[["2020",9,3]]},"issued":{"date-parts":[["2019",3,21]]}}}],"schema":"https://github.com/citation-style-language/schema/raw/master/csl-citation.json"} </w:instrText>
+      </w:r>
+      <w:r>
+        <w:rPr>
+          <w:highlight w:val="white"/>
+          <w:lang w:val="en-US"/>
+        </w:rPr>
+        <w:fldChar w:fldCharType="separate"/>
+      </w:r>
+      <w:r>
+        <w:rPr>
+          <w:rFonts w:cs="Calibri"/>
+          <w:highlight w:val="white"/>
+          <w:lang w:val="en-US"/>
+        </w:rPr>
+        <w:t>(Parola et al., 2019)</w:t>
+      </w:r>
+      <w:r>
+        <w:rPr>
+          <w:highlight w:val="white"/>
+          <w:lang w:val="en-US"/>
+        </w:rPr>
+        <w:fldChar w:fldCharType="end"/>
+      </w:r>
+      <w:r>
+        <w:rPr>
+          <w:highlight w:val="white"/>
+          <w:lang w:val="en-US"/>
+        </w:rPr>
+        <w:t xml:space="preserve">. They found modest effects for proportion of spoken time, speech rate, pauses, and pitch variability, while pause duration proved to be a relatively strong predictor. </w:t>
+      </w:r>
+    </w:p>
+    <w:p>
+      <w:pPr>
+        <w:pStyle w:val="BodyText"/>
+        <w:rPr>
+          <w:highlight w:val="white"/>
+          <w:lang w:val="en-US"/>
+        </w:rPr>
+      </w:pPr>
     </w:p>
     <w:p>
       <w:pPr>
@@ -5104,7 +4831,7 @@
           <w:lang w:val="en-US"/>
         </w:rPr>
       </w:pPr>
-      <w:bookmarkStart w:id="6" w:name="_Toc57284914"/>
+      <w:bookmarkStart w:id="5" w:name="_Toc57284914"/>
       <w:r>
         <w:rPr>
           <w:rFonts w:asciiTheme="majorHAnsi" w:hAnsiTheme="majorHAnsi" w:cstheme="majorHAnsi"/>
@@ -5135,19 +4862,9 @@
           <w:highlight w:val="white"/>
           <w:lang w:val="en-US"/>
         </w:rPr>
-        <w:t xml:space="preserve">Biomarkers and voice </w:t>
-      </w:r>
-      <w:proofErr w:type="spellStart"/>
-      <w:r>
-        <w:rPr>
-          <w:rFonts w:asciiTheme="majorHAnsi" w:hAnsiTheme="majorHAnsi" w:cstheme="majorHAnsi"/>
-          <w:highlight w:val="white"/>
-          <w:lang w:val="en-US"/>
-        </w:rPr>
-        <w:t>atypicalities</w:t>
-      </w:r>
-      <w:bookmarkEnd w:id="6"/>
-      <w:proofErr w:type="spellEnd"/>
+        <w:t>Biomarkers and voice atypicalities</w:t>
+      </w:r>
+      <w:bookmarkEnd w:id="5"/>
     </w:p>
     <w:p>
       <w:pPr>
@@ -5446,25 +5163,7 @@
           <w:highlight w:val="white"/>
           <w:lang w:val="en-US"/>
         </w:rPr>
-        <w:t xml:space="preserve"> Voice </w:t>
-      </w:r>
-      <w:proofErr w:type="spellStart"/>
-      <w:r>
-        <w:rPr>
-          <w:rFonts w:asciiTheme="majorHAnsi" w:eastAsia="Times New Roman" w:hAnsiTheme="majorHAnsi" w:cstheme="majorHAnsi"/>
-          <w:highlight w:val="white"/>
-          <w:lang w:val="en-US"/>
-        </w:rPr>
-        <w:t>atypicalities</w:t>
-      </w:r>
-      <w:proofErr w:type="spellEnd"/>
-      <w:r>
-        <w:rPr>
-          <w:rFonts w:asciiTheme="majorHAnsi" w:eastAsia="Times New Roman" w:hAnsiTheme="majorHAnsi" w:cstheme="majorHAnsi"/>
-          <w:highlight w:val="white"/>
-          <w:lang w:val="en-US"/>
-        </w:rPr>
-        <w:t xml:space="preserve"> in SZ’s have always been known (Bleuler, 1911; Kraepelin, 1919).</w:t>
+        <w:t> Voice atypicalities in SZ’s have always been known (Bleuler, 1911; Kraepelin, 1919).</w:t>
       </w:r>
       <w:r>
         <w:rPr>
@@ -5473,25 +5172,7 @@
           <w:lang w:val="en-US"/>
         </w:rPr>
         <w:br/>
-        <w:t xml:space="preserve">Schizophrenia has certain distinctive features vocally. Qualitatively the </w:t>
-      </w:r>
-      <w:proofErr w:type="spellStart"/>
-      <w:r>
-        <w:rPr>
-          <w:rFonts w:asciiTheme="majorHAnsi" w:eastAsia="Times New Roman" w:hAnsiTheme="majorHAnsi" w:cstheme="majorHAnsi"/>
-          <w:highlight w:val="white"/>
-          <w:lang w:val="en-US"/>
-        </w:rPr>
-        <w:t>atypicalities</w:t>
-      </w:r>
-      <w:proofErr w:type="spellEnd"/>
-      <w:r>
-        <w:rPr>
-          <w:rFonts w:asciiTheme="majorHAnsi" w:eastAsia="Times New Roman" w:hAnsiTheme="majorHAnsi" w:cstheme="majorHAnsi"/>
-          <w:highlight w:val="white"/>
-          <w:lang w:val="en-US"/>
-        </w:rPr>
-        <w:t xml:space="preserve"> have been described using numerous different terms (Alogia, blunt affect, "poverty of speech", "latency of speech", increased pauses, distinctive tone, intensity of voice etc.).</w:t>
+        <w:t>Schizophrenia has certain distinctive features vocally. Qualitatively the atypicalities have been described using numerous different terms (Alogia, blunt affect, "poverty of speech", "latency of speech", increased pauses, distinctive tone, intensity of voice etc.).</w:t>
       </w:r>
     </w:p>
     <w:p>
@@ -5509,26 +5190,7 @@
           <w:highlight w:val="white"/>
           <w:lang w:val="en-US"/>
         </w:rPr>
-        <w:lastRenderedPageBreak/>
-        <w:t xml:space="preserve">Voice </w:t>
-      </w:r>
-      <w:proofErr w:type="spellStart"/>
-      <w:r>
-        <w:rPr>
-          <w:rFonts w:asciiTheme="majorHAnsi" w:eastAsia="Times New Roman" w:hAnsiTheme="majorHAnsi" w:cstheme="majorHAnsi"/>
-          <w:highlight w:val="white"/>
-          <w:lang w:val="en-US"/>
-        </w:rPr>
-        <w:t>atypicalities</w:t>
-      </w:r>
-      <w:proofErr w:type="spellEnd"/>
-      <w:r>
-        <w:rPr>
-          <w:rFonts w:asciiTheme="majorHAnsi" w:eastAsia="Times New Roman" w:hAnsiTheme="majorHAnsi" w:cstheme="majorHAnsi"/>
-          <w:highlight w:val="white"/>
-          <w:lang w:val="en-US"/>
-        </w:rPr>
-        <w:t xml:space="preserve"> have been studied using 3 methods. Qualitative perceptual ratings, quantitative acoustic analysis and ML investigations.</w:t>
+        <w:t>Voice atypicalities have been studied using 3 methods. Qualitative perceptual ratings, quantitative acoustic analysis and ML investigations.</w:t>
       </w:r>
     </w:p>
     <w:p>
@@ -5724,25 +5386,7 @@
           <w:highlight w:val="white"/>
           <w:lang w:val="en-US"/>
         </w:rPr>
-        <w:t xml:space="preserve">The </w:t>
-      </w:r>
-      <w:proofErr w:type="spellStart"/>
-      <w:r>
-        <w:rPr>
-          <w:rFonts w:asciiTheme="majorHAnsi" w:eastAsia="Times New Roman" w:hAnsiTheme="majorHAnsi" w:cstheme="majorHAnsi"/>
-          <w:highlight w:val="white"/>
-          <w:lang w:val="en-US"/>
-        </w:rPr>
-        <w:t>litt</w:t>
-      </w:r>
-      <w:proofErr w:type="spellEnd"/>
-      <w:r>
-        <w:rPr>
-          <w:rFonts w:asciiTheme="majorHAnsi" w:eastAsia="Times New Roman" w:hAnsiTheme="majorHAnsi" w:cstheme="majorHAnsi"/>
-          <w:highlight w:val="white"/>
-          <w:lang w:val="en-US"/>
-        </w:rPr>
-        <w:t xml:space="preserve">. is a mess - results in different directions. </w:t>
+        <w:t xml:space="preserve">The litt. is a mess - results in different directions. </w:t>
       </w:r>
     </w:p>
     <w:p>
@@ -5760,43 +5404,7 @@
           <w:highlight w:val="white"/>
           <w:lang w:val="en-US"/>
         </w:rPr>
-        <w:t xml:space="preserve">There's already a </w:t>
-      </w:r>
-      <w:proofErr w:type="spellStart"/>
-      <w:r>
-        <w:rPr>
-          <w:rFonts w:asciiTheme="majorHAnsi" w:eastAsia="Times New Roman" w:hAnsiTheme="majorHAnsi" w:cstheme="majorHAnsi"/>
-          <w:highlight w:val="white"/>
-          <w:lang w:val="en-US"/>
-        </w:rPr>
-        <w:t>metastudy</w:t>
-      </w:r>
-      <w:proofErr w:type="spellEnd"/>
-      <w:r>
-        <w:rPr>
-          <w:rFonts w:asciiTheme="majorHAnsi" w:eastAsia="Times New Roman" w:hAnsiTheme="majorHAnsi" w:cstheme="majorHAnsi"/>
-          <w:highlight w:val="white"/>
-          <w:lang w:val="en-US"/>
-        </w:rPr>
-        <w:t xml:space="preserve"> on Schizophrenia; which found </w:t>
-      </w:r>
-      <w:proofErr w:type="spellStart"/>
-      <w:r>
-        <w:rPr>
-          <w:rFonts w:asciiTheme="majorHAnsi" w:eastAsia="Times New Roman" w:hAnsiTheme="majorHAnsi" w:cstheme="majorHAnsi"/>
-          <w:highlight w:val="white"/>
-          <w:lang w:val="en-US"/>
-        </w:rPr>
-        <w:t>atypicalities</w:t>
-      </w:r>
-      <w:proofErr w:type="spellEnd"/>
-      <w:r>
-        <w:rPr>
-          <w:rFonts w:asciiTheme="majorHAnsi" w:eastAsia="Times New Roman" w:hAnsiTheme="majorHAnsi" w:cstheme="majorHAnsi"/>
-          <w:highlight w:val="white"/>
-          <w:lang w:val="en-US"/>
-        </w:rPr>
-        <w:t xml:space="preserve"> on different voice/speaking parameters - with varying effect sizes.</w:t>
+        <w:t>There's already a metastudy on Schizophrenia; which found atypicalities on different voice/speaking parameters - with varying effect sizes.</w:t>
       </w:r>
     </w:p>
     <w:p>
@@ -5814,6 +5422,7 @@
           <w:highlight w:val="white"/>
           <w:lang w:val="en-US"/>
         </w:rPr>
+        <w:lastRenderedPageBreak/>
         <w:t>Large heterogeneity between studies.</w:t>
       </w:r>
     </w:p>
@@ -5854,7 +5463,7 @@
           <w:lang w:val="en-US"/>
         </w:rPr>
       </w:pPr>
-      <w:bookmarkStart w:id="7" w:name="_Toc57284915"/>
+      <w:bookmarkStart w:id="6" w:name="_Toc57284915"/>
       <w:r>
         <w:rPr>
           <w:rFonts w:asciiTheme="majorHAnsi" w:hAnsiTheme="majorHAnsi" w:cstheme="majorHAnsi"/>
@@ -5863,7 +5472,7 @@
         </w:rPr>
         <w:t>1.2 Machine learning for detection of acoustic patterns</w:t>
       </w:r>
-      <w:bookmarkEnd w:id="7"/>
+      <w:bookmarkEnd w:id="6"/>
     </w:p>
     <w:p>
       <w:pPr>
@@ -5875,7 +5484,7 @@
           <w:lang w:val="en-US"/>
         </w:rPr>
       </w:pPr>
-      <w:bookmarkStart w:id="8" w:name="_Toc57284916"/>
+      <w:bookmarkStart w:id="7" w:name="_Toc57284916"/>
       <w:r>
         <w:rPr>
           <w:rFonts w:asciiTheme="majorHAnsi" w:hAnsiTheme="majorHAnsi" w:cstheme="majorHAnsi"/>
@@ -5884,7 +5493,7 @@
         </w:rPr>
         <w:t>1.2.1 Prospects of machine learning in classifying schizophrenia</w:t>
       </w:r>
-      <w:bookmarkEnd w:id="8"/>
+      <w:bookmarkEnd w:id="7"/>
     </w:p>
     <w:p>
       <w:pPr>
@@ -6217,17 +5826,8 @@
           <w:rFonts w:asciiTheme="majorHAnsi" w:hAnsiTheme="majorHAnsi" w:cstheme="majorHAnsi"/>
           <w:lang w:val="en-US"/>
         </w:rPr>
-        <w:t xml:space="preserve">Feature selection; ridge, lasso, </w:t>
-      </w:r>
-      <w:proofErr w:type="spellStart"/>
-      <w:r>
-        <w:rPr>
-          <w:rFonts w:asciiTheme="majorHAnsi" w:hAnsiTheme="majorHAnsi" w:cstheme="majorHAnsi"/>
-          <w:lang w:val="en-US"/>
-        </w:rPr>
-        <w:t>elasticnet</w:t>
-      </w:r>
-      <w:proofErr w:type="spellEnd"/>
+        <w:t>Feature selection; ridge, lasso, elasticnet</w:t>
+      </w:r>
     </w:p>
     <w:p>
       <w:pPr>
@@ -6379,23 +5979,7 @@
           <w:rFonts w:asciiTheme="majorHAnsi" w:hAnsiTheme="majorHAnsi" w:cstheme="majorHAnsi"/>
           <w:lang w:val="en-US"/>
         </w:rPr>
-        <w:t xml:space="preserve">Clinical application -&gt; given schizophrenia, and given </w:t>
-      </w:r>
-      <w:proofErr w:type="spellStart"/>
-      <w:r>
-        <w:rPr>
-          <w:rFonts w:asciiTheme="majorHAnsi" w:hAnsiTheme="majorHAnsi" w:cstheme="majorHAnsi"/>
-          <w:lang w:val="en-US"/>
-        </w:rPr>
-        <w:t>samtaleterapi</w:t>
-      </w:r>
-      <w:proofErr w:type="spellEnd"/>
-      <w:r>
-        <w:rPr>
-          <w:rFonts w:asciiTheme="majorHAnsi" w:hAnsiTheme="majorHAnsi" w:cstheme="majorHAnsi"/>
-          <w:lang w:val="en-US"/>
-        </w:rPr>
-        <w:t xml:space="preserve"> or drugs, see how they're doing along the way by them talking every week on their phone.</w:t>
+        <w:t>Clinical application -&gt; given schizophrenia, and given samtaleterapi or drugs, see how they're doing along the way by them talking every week on their phone.</w:t>
       </w:r>
       <w:r>
         <w:rPr>
@@ -6412,66 +5996,14 @@
           <w:iCs/>
           <w:lang w:val="en-US"/>
         </w:rPr>
-        <w:t>In addition, voice analysis may potentially allow to assess the response to psychosocial or pharmacological treatment over longer periods using objective and quantitative indices, and enhance the capability of clinicians to capture the complex relationship between emotion regulation, expressive behavior, social perception and cognitive and clinical features of the disorder (e.g. Ben-</w:t>
-      </w:r>
-      <w:proofErr w:type="spellStart"/>
-      <w:r>
-        <w:rPr>
-          <w:rFonts w:asciiTheme="majorHAnsi" w:hAnsiTheme="majorHAnsi" w:cstheme="majorHAnsi"/>
-          <w:i/>
-          <w:iCs/>
-          <w:lang w:val="en-US"/>
-        </w:rPr>
-        <w:t>Zeev</w:t>
-      </w:r>
-      <w:proofErr w:type="spellEnd"/>
-      <w:r>
-        <w:rPr>
-          <w:rFonts w:asciiTheme="majorHAnsi" w:hAnsiTheme="majorHAnsi" w:cstheme="majorHAnsi"/>
-          <w:i/>
-          <w:iCs/>
-          <w:lang w:val="en-US"/>
-        </w:rPr>
-        <w:t xml:space="preserve"> et al., 2017; Dahlgren et al., 2018; Tahir et al., 2019)</w:t>
-      </w:r>
-      <w:r>
-        <w:rPr>
-          <w:rFonts w:asciiTheme="majorHAnsi" w:hAnsiTheme="majorHAnsi" w:cstheme="majorHAnsi"/>
-          <w:lang w:val="en-US"/>
-        </w:rPr>
-        <w:t>" (</w:t>
-      </w:r>
-      <w:proofErr w:type="spellStart"/>
-      <w:r>
-        <w:rPr>
-          <w:rFonts w:asciiTheme="majorHAnsi" w:hAnsiTheme="majorHAnsi" w:cstheme="majorHAnsi"/>
-          <w:lang w:val="en-US"/>
-        </w:rPr>
-        <w:t>Parola</w:t>
-      </w:r>
-      <w:proofErr w:type="spellEnd"/>
-      <w:r>
-        <w:rPr>
-          <w:rFonts w:asciiTheme="majorHAnsi" w:hAnsiTheme="majorHAnsi" w:cstheme="majorHAnsi"/>
-          <w:lang w:val="en-US"/>
-        </w:rPr>
-        <w:t xml:space="preserve">, </w:t>
-      </w:r>
-      <w:proofErr w:type="spellStart"/>
-      <w:r>
-        <w:rPr>
-          <w:rFonts w:asciiTheme="majorHAnsi" w:hAnsiTheme="majorHAnsi" w:cstheme="majorHAnsi"/>
-          <w:lang w:val="en-US"/>
-        </w:rPr>
-        <w:t>Fusaroli</w:t>
-      </w:r>
-      <w:proofErr w:type="spellEnd"/>
-      <w:r>
-        <w:rPr>
-          <w:rFonts w:asciiTheme="majorHAnsi" w:hAnsiTheme="majorHAnsi" w:cstheme="majorHAnsi"/>
-          <w:lang w:val="en-US"/>
-        </w:rPr>
-        <w:t xml:space="preserve"> et. al 2019)</w:t>
+        <w:t>In addition, voice analysis may potentially allow to assess the response to psychosocial or pharmacological treatment over longer periods using objective and quantitative indices, and enhance the capability of clinicians to capture the complex relationship between emotion regulation, expressive behavior, social perception and cognitive and clinical features of the disorder (e.g. Ben-Zeev et al., 2017; Dahlgren et al., 2018; Tahir et al., 2019)</w:t>
+      </w:r>
+      <w:r>
+        <w:rPr>
+          <w:rFonts w:asciiTheme="majorHAnsi" w:hAnsiTheme="majorHAnsi" w:cstheme="majorHAnsi"/>
+          <w:lang w:val="en-US"/>
+        </w:rPr>
+        <w:t>" (Parola, Fusaroli et. al 2019)</w:t>
       </w:r>
       <w:r>
         <w:rPr>
@@ -6484,23 +6016,13 @@
         </w:rPr>
         <w:br/>
       </w:r>
-      <w:proofErr w:type="spellStart"/>
-      <w:r>
-        <w:rPr>
-          <w:rFonts w:asciiTheme="majorHAnsi" w:eastAsia="Times New Roman" w:hAnsiTheme="majorHAnsi" w:cstheme="majorHAnsi"/>
-          <w:highlight w:val="white"/>
-          <w:lang w:val="en-US"/>
-        </w:rPr>
-        <w:t>Va</w:t>
-      </w:r>
-      <w:proofErr w:type="spellEnd"/>
-      <w:r>
-        <w:rPr>
-          <w:rFonts w:asciiTheme="majorHAnsi" w:eastAsia="Times New Roman" w:hAnsiTheme="majorHAnsi" w:cstheme="majorHAnsi"/>
-          <w:highlight w:val="white"/>
-          <w:lang w:val="en-US"/>
-        </w:rPr>
-        <w:t xml:space="preserve"> </w:t>
+      <w:r>
+        <w:rPr>
+          <w:rFonts w:asciiTheme="majorHAnsi" w:eastAsia="Times New Roman" w:hAnsiTheme="majorHAnsi" w:cstheme="majorHAnsi"/>
+          <w:highlight w:val="white"/>
+          <w:lang w:val="en-US"/>
+        </w:rPr>
+        <w:t xml:space="preserve">Va </w:t>
       </w:r>
       <w:hyperlink r:id="rId21">
         <w:r>
@@ -6550,7 +6072,6 @@
           <w:rFonts w:asciiTheme="majorHAnsi" w:hAnsiTheme="majorHAnsi" w:cstheme="majorHAnsi"/>
           <w:lang w:val="en-US"/>
         </w:rPr>
-        <w:lastRenderedPageBreak/>
         <w:t>ML can perhaps help with showing:</w:t>
       </w:r>
       <w:r>
@@ -6601,39 +6122,7 @@
           <w:lang w:val="en-US"/>
         </w:rPr>
         <w:br/>
-        <w:t>Assisting tool for assessing diagnosis (</w:t>
-      </w:r>
-      <w:proofErr w:type="spellStart"/>
-      <w:r>
-        <w:rPr>
-          <w:rFonts w:asciiTheme="majorHAnsi" w:hAnsiTheme="majorHAnsi" w:cstheme="majorHAnsi"/>
-          <w:lang w:val="en-US"/>
-        </w:rPr>
-        <w:t>Parola</w:t>
-      </w:r>
-      <w:proofErr w:type="spellEnd"/>
-      <w:r>
-        <w:rPr>
-          <w:rFonts w:asciiTheme="majorHAnsi" w:hAnsiTheme="majorHAnsi" w:cstheme="majorHAnsi"/>
-          <w:lang w:val="en-US"/>
-        </w:rPr>
-        <w:t xml:space="preserve">, </w:t>
-      </w:r>
-      <w:proofErr w:type="spellStart"/>
-      <w:r>
-        <w:rPr>
-          <w:rFonts w:asciiTheme="majorHAnsi" w:hAnsiTheme="majorHAnsi" w:cstheme="majorHAnsi"/>
-          <w:lang w:val="en-US"/>
-        </w:rPr>
-        <w:t>Fusaroli</w:t>
-      </w:r>
-      <w:proofErr w:type="spellEnd"/>
-      <w:r>
-        <w:rPr>
-          <w:rFonts w:asciiTheme="majorHAnsi" w:hAnsiTheme="majorHAnsi" w:cstheme="majorHAnsi"/>
-          <w:lang w:val="en-US"/>
-        </w:rPr>
-        <w:t xml:space="preserve"> et. al 2019)</w:t>
+        <w:t>Assisting tool for assessing diagnosis (Parola, Fusaroli et. al 2019)</w:t>
       </w:r>
     </w:p>
     <w:p>
@@ -6663,25 +6152,7 @@
           <w:lang w:val="en-US"/>
         </w:rPr>
         <w:br/>
-        <w:t>(</w:t>
-      </w:r>
-      <w:proofErr w:type="spellStart"/>
-      <w:r>
-        <w:rPr>
-          <w:rFonts w:asciiTheme="majorHAnsi" w:eastAsia="Times New Roman" w:hAnsiTheme="majorHAnsi" w:cstheme="majorHAnsi"/>
-          <w:highlight w:val="white"/>
-          <w:lang w:val="en-US"/>
-        </w:rPr>
-        <w:t>Püschel</w:t>
-      </w:r>
-      <w:proofErr w:type="spellEnd"/>
-      <w:r>
-        <w:rPr>
-          <w:rFonts w:asciiTheme="majorHAnsi" w:eastAsia="Times New Roman" w:hAnsiTheme="majorHAnsi" w:cstheme="majorHAnsi"/>
-          <w:highlight w:val="white"/>
-          <w:lang w:val="en-US"/>
-        </w:rPr>
-        <w:t xml:space="preserve"> et al., 1998)</w:t>
+        <w:t>(Püschel et al., 1998)</w:t>
       </w:r>
     </w:p>
     <w:p>
@@ -6790,43 +6261,7 @@
           <w:highlight w:val="white"/>
           <w:lang w:val="en-US"/>
         </w:rPr>
-        <w:t>Assisting tool for assessing diagnosis (</w:t>
-      </w:r>
-      <w:proofErr w:type="spellStart"/>
-      <w:r>
-        <w:rPr>
-          <w:rFonts w:asciiTheme="majorHAnsi" w:eastAsia="Times New Roman" w:hAnsiTheme="majorHAnsi" w:cstheme="majorHAnsi"/>
-          <w:highlight w:val="white"/>
-          <w:lang w:val="en-US"/>
-        </w:rPr>
-        <w:t>Parola</w:t>
-      </w:r>
-      <w:proofErr w:type="spellEnd"/>
-      <w:r>
-        <w:rPr>
-          <w:rFonts w:asciiTheme="majorHAnsi" w:eastAsia="Times New Roman" w:hAnsiTheme="majorHAnsi" w:cstheme="majorHAnsi"/>
-          <w:highlight w:val="white"/>
-          <w:lang w:val="en-US"/>
-        </w:rPr>
-        <w:t xml:space="preserve">, </w:t>
-      </w:r>
-      <w:proofErr w:type="spellStart"/>
-      <w:r>
-        <w:rPr>
-          <w:rFonts w:asciiTheme="majorHAnsi" w:eastAsia="Times New Roman" w:hAnsiTheme="majorHAnsi" w:cstheme="majorHAnsi"/>
-          <w:highlight w:val="white"/>
-          <w:lang w:val="en-US"/>
-        </w:rPr>
-        <w:t>Fusaroli</w:t>
-      </w:r>
-      <w:proofErr w:type="spellEnd"/>
-      <w:r>
-        <w:rPr>
-          <w:rFonts w:asciiTheme="majorHAnsi" w:eastAsia="Times New Roman" w:hAnsiTheme="majorHAnsi" w:cstheme="majorHAnsi"/>
-          <w:highlight w:val="white"/>
-          <w:lang w:val="en-US"/>
-        </w:rPr>
-        <w:t xml:space="preserve"> et. al 2019)</w:t>
+        <w:t>Assisting tool for assessing diagnosis (Parola, Fusaroli et. al 2019)</w:t>
       </w:r>
     </w:p>
     <w:p>
@@ -6861,25 +6296,7 @@
           <w:highlight w:val="white"/>
           <w:lang w:val="en-US"/>
         </w:rPr>
-        <w:t xml:space="preserve">Clinical application -&gt; given schizophrenia, and given </w:t>
-      </w:r>
-      <w:proofErr w:type="spellStart"/>
-      <w:r>
-        <w:rPr>
-          <w:rFonts w:asciiTheme="majorHAnsi" w:eastAsia="Times New Roman" w:hAnsiTheme="majorHAnsi" w:cstheme="majorHAnsi"/>
-          <w:highlight w:val="white"/>
-          <w:lang w:val="en-US"/>
-        </w:rPr>
-        <w:t>samtaleterapi</w:t>
-      </w:r>
-      <w:proofErr w:type="spellEnd"/>
-      <w:r>
-        <w:rPr>
-          <w:rFonts w:asciiTheme="majorHAnsi" w:eastAsia="Times New Roman" w:hAnsiTheme="majorHAnsi" w:cstheme="majorHAnsi"/>
-          <w:highlight w:val="white"/>
-          <w:lang w:val="en-US"/>
-        </w:rPr>
-        <w:t xml:space="preserve"> or drugs, see how they're doing along the way by them talking every week on their phone.</w:t>
+        <w:t>Clinical application -&gt; given schizophrenia, and given samtaleterapi or drugs, see how they're doing along the way by them talking every week on their phone.</w:t>
       </w:r>
     </w:p>
     <w:p>
@@ -6907,659 +6324,619 @@
           <w:highlight w:val="white"/>
           <w:lang w:val="en-US"/>
         </w:rPr>
-        <w:t>In addition, voice analysis may potentially allow to assess the response to psychosocial or pharmacological treatment over longer periods using objective and quantitative indices, and enhance the capability of clinicians to capture the complex relationship between emotion regulation, expressive behavior, social perception and cognitive and clinical features of the disorder (e.g. Ben-</w:t>
-      </w:r>
-      <w:proofErr w:type="spellStart"/>
-      <w:r>
-        <w:rPr>
-          <w:rFonts w:asciiTheme="majorHAnsi" w:eastAsia="Times New Roman" w:hAnsiTheme="majorHAnsi" w:cstheme="majorHAnsi"/>
+        <w:t>In addition, voice analysis may potentially allow to assess the response to psychosocial or pharmacological treatment over longer periods using objective and quantitative indices, and enhance the capability of clinicians to capture the complex relationship between emotion regulation, expressive behavior, social perception and cognitive and clinical features of the disorder (e.g. Ben-Zeev et al., 2017; Dahlgren et al., 2018; Tahir et al., 2019)</w:t>
+      </w:r>
+      <w:r>
+        <w:rPr>
+          <w:rFonts w:asciiTheme="majorHAnsi" w:eastAsia="Times New Roman" w:hAnsiTheme="majorHAnsi" w:cstheme="majorHAnsi"/>
+          <w:highlight w:val="white"/>
+          <w:lang w:val="en-US"/>
+        </w:rPr>
+        <w:t>" (Parola, Fusaroli et. al 2019)</w:t>
+      </w:r>
+    </w:p>
+    <w:p>
+      <w:pPr>
+        <w:rPr>
+          <w:rFonts w:asciiTheme="majorHAnsi" w:eastAsia="Times New Roman" w:hAnsiTheme="majorHAnsi" w:cstheme="majorHAnsi"/>
+          <w:highlight w:val="white"/>
+          <w:lang w:val="en-US"/>
+        </w:rPr>
+      </w:pPr>
+      <w:r>
+        <w:rPr>
+          <w:rFonts w:asciiTheme="majorHAnsi" w:eastAsia="Times New Roman" w:hAnsiTheme="majorHAnsi" w:cstheme="majorHAnsi"/>
+          <w:highlight w:val="white"/>
+          <w:lang w:val="en-US"/>
+        </w:rPr>
+        <w:lastRenderedPageBreak/>
+        <w:t> </w:t>
+      </w:r>
+    </w:p>
+    <w:p>
+      <w:pPr>
+        <w:ind w:firstLine="0"/>
+        <w:rPr>
+          <w:rFonts w:asciiTheme="majorHAnsi" w:eastAsia="Times New Roman" w:hAnsiTheme="majorHAnsi" w:cstheme="majorHAnsi"/>
+          <w:highlight w:val="white"/>
+          <w:lang w:val="en-US"/>
+        </w:rPr>
+      </w:pPr>
+      <w:r>
+        <w:rPr>
+          <w:rFonts w:asciiTheme="majorHAnsi" w:eastAsia="Times New Roman" w:hAnsiTheme="majorHAnsi" w:cstheme="majorHAnsi"/>
+          <w:highlight w:val="white"/>
+          <w:lang w:val="en-US"/>
+        </w:rPr>
+        <w:t>Companies interested in this (Lasse Hansen), Switzerland Internship on this in depression</w:t>
+      </w:r>
+    </w:p>
+    <w:p>
+      <w:pPr>
+        <w:rPr>
+          <w:rFonts w:asciiTheme="majorHAnsi" w:eastAsia="Times New Roman" w:hAnsiTheme="majorHAnsi" w:cstheme="majorHAnsi"/>
+          <w:highlight w:val="white"/>
+          <w:lang w:val="en-US"/>
+        </w:rPr>
+      </w:pPr>
+    </w:p>
+    <w:p>
+      <w:pPr>
+        <w:pStyle w:val="BodyText"/>
+        <w:rPr>
+          <w:highlight w:val="white"/>
+          <w:lang w:val="en-US"/>
+        </w:rPr>
+      </w:pPr>
+    </w:p>
+    <w:p>
+      <w:pPr>
+        <w:pStyle w:val="Heading3"/>
+        <w:ind w:firstLine="0"/>
+        <w:rPr>
+          <w:rFonts w:asciiTheme="majorHAnsi" w:hAnsiTheme="majorHAnsi" w:cstheme="majorHAnsi"/>
+          <w:highlight w:val="white"/>
+          <w:lang w:val="en-US"/>
+        </w:rPr>
+      </w:pPr>
+      <w:bookmarkStart w:id="8" w:name="_Toc57284917"/>
+      <w:r>
+        <w:rPr>
+          <w:rFonts w:asciiTheme="majorHAnsi" w:hAnsiTheme="majorHAnsi" w:cstheme="majorHAnsi"/>
+          <w:highlight w:val="white"/>
+          <w:lang w:val="en-US"/>
+        </w:rPr>
+        <w:t>1.2.2 Current limitations in the literature</w:t>
+      </w:r>
+      <w:bookmarkEnd w:id="8"/>
+    </w:p>
+    <w:p>
+      <w:pPr>
+        <w:ind w:firstLine="0"/>
+        <w:rPr>
+          <w:rFonts w:asciiTheme="majorHAnsi" w:eastAsia="Times New Roman" w:hAnsiTheme="majorHAnsi" w:cstheme="majorHAnsi"/>
+          <w:b/>
+          <w:bCs/>
+          <w:highlight w:val="white"/>
+          <w:lang w:val="en-US"/>
+        </w:rPr>
+      </w:pPr>
+      <w:r>
+        <w:rPr>
+          <w:rFonts w:asciiTheme="majorHAnsi" w:eastAsia="Times New Roman" w:hAnsiTheme="majorHAnsi" w:cstheme="majorHAnsi"/>
+          <w:b/>
+          <w:bCs/>
+          <w:highlight w:val="white"/>
+          <w:lang w:val="en-US"/>
+        </w:rPr>
+        <w:t xml:space="preserve">Actual: </w:t>
+      </w:r>
+    </w:p>
+    <w:p>
+      <w:pPr>
+        <w:rPr>
+          <w:rFonts w:asciiTheme="majorHAnsi" w:eastAsia="Times New Roman" w:hAnsiTheme="majorHAnsi" w:cstheme="majorHAnsi"/>
+          <w:highlight w:val="white"/>
+          <w:lang w:val="en-US"/>
+        </w:rPr>
+      </w:pPr>
+    </w:p>
+    <w:p>
+      <w:pPr>
+        <w:ind w:firstLine="0"/>
+        <w:rPr>
+          <w:rFonts w:asciiTheme="majorHAnsi" w:eastAsia="Times New Roman" w:hAnsiTheme="majorHAnsi" w:cstheme="majorHAnsi"/>
+          <w:b/>
+          <w:bCs/>
+          <w:highlight w:val="white"/>
+          <w:lang w:val="en-US"/>
+        </w:rPr>
+      </w:pPr>
+      <w:r>
+        <w:rPr>
+          <w:rFonts w:asciiTheme="majorHAnsi" w:eastAsia="Times New Roman" w:hAnsiTheme="majorHAnsi" w:cstheme="majorHAnsi"/>
+          <w:b/>
+          <w:bCs/>
+          <w:highlight w:val="white"/>
+          <w:lang w:val="en-US"/>
+        </w:rPr>
+        <w:t>Notes:</w:t>
+      </w:r>
+    </w:p>
+    <w:p>
+      <w:pPr>
+        <w:pStyle w:val="ListParagraph"/>
+        <w:numPr>
+          <w:ilvl w:val="0"/>
+          <w:numId w:val="19"/>
+        </w:numPr>
+        <w:rPr>
+          <w:rFonts w:asciiTheme="majorHAnsi" w:eastAsia="Times New Roman" w:hAnsiTheme="majorHAnsi" w:cstheme="majorHAnsi"/>
+          <w:highlight w:val="white"/>
+          <w:lang w:val="en-US"/>
+        </w:rPr>
+      </w:pPr>
+      <w:r>
+        <w:rPr>
+          <w:rFonts w:asciiTheme="majorHAnsi" w:eastAsia="Times New Roman" w:hAnsiTheme="majorHAnsi" w:cstheme="majorHAnsi"/>
+          <w:highlight w:val="white"/>
+          <w:lang w:val="en-US"/>
+        </w:rPr>
+        <w:t>Overfitting</w:t>
+      </w:r>
+    </w:p>
+    <w:p>
+      <w:pPr>
+        <w:pStyle w:val="ListParagraph"/>
+        <w:numPr>
+          <w:ilvl w:val="0"/>
+          <w:numId w:val="19"/>
+        </w:numPr>
+        <w:rPr>
+          <w:rFonts w:asciiTheme="majorHAnsi" w:eastAsia="Times New Roman" w:hAnsiTheme="majorHAnsi" w:cstheme="majorHAnsi"/>
+          <w:highlight w:val="white"/>
+          <w:lang w:val="en-US"/>
+        </w:rPr>
+      </w:pPr>
+      <w:r>
+        <w:rPr>
+          <w:rFonts w:asciiTheme="majorHAnsi" w:eastAsia="Times New Roman" w:hAnsiTheme="majorHAnsi" w:cstheme="majorHAnsi"/>
+          <w:highlight w:val="white"/>
+          <w:lang w:val="en-US"/>
+        </w:rPr>
+        <w:t>Differences in methods, method quality and levels of transparency</w:t>
+      </w:r>
+    </w:p>
+    <w:p>
+      <w:pPr>
+        <w:pStyle w:val="ListParagraph"/>
+        <w:numPr>
+          <w:ilvl w:val="1"/>
+          <w:numId w:val="19"/>
+        </w:numPr>
+        <w:rPr>
+          <w:rFonts w:asciiTheme="majorHAnsi" w:eastAsia="Times New Roman" w:hAnsiTheme="majorHAnsi" w:cstheme="majorHAnsi"/>
+          <w:highlight w:val="white"/>
+          <w:lang w:val="en-US"/>
+        </w:rPr>
+      </w:pPr>
+      <w:r>
+        <w:rPr>
+          <w:rFonts w:asciiTheme="majorHAnsi" w:eastAsia="Times New Roman" w:hAnsiTheme="majorHAnsi" w:cstheme="majorHAnsi"/>
+          <w:highlight w:val="white"/>
+          <w:lang w:val="en-US"/>
+        </w:rPr>
+        <w:t>Effect sizes of acoustic features is partially determined by task (difficulty)</w:t>
+      </w:r>
+    </w:p>
+    <w:p>
+      <w:pPr>
+        <w:pStyle w:val="ListParagraph"/>
+        <w:numPr>
+          <w:ilvl w:val="0"/>
+          <w:numId w:val="19"/>
+        </w:numPr>
+        <w:rPr>
+          <w:rFonts w:asciiTheme="majorHAnsi" w:eastAsia="Times New Roman" w:hAnsiTheme="majorHAnsi" w:cstheme="majorHAnsi"/>
+          <w:highlight w:val="white"/>
+          <w:lang w:val="en-US"/>
+        </w:rPr>
+      </w:pPr>
+      <w:r>
+        <w:rPr>
+          <w:rFonts w:asciiTheme="majorHAnsi" w:eastAsia="Times New Roman" w:hAnsiTheme="majorHAnsi" w:cstheme="majorHAnsi"/>
+          <w:highlight w:val="white"/>
+          <w:lang w:val="en-US"/>
+        </w:rPr>
+        <w:t>Lack of replications</w:t>
+      </w:r>
+    </w:p>
+    <w:p>
+      <w:pPr>
+        <w:pStyle w:val="ListParagraph"/>
+        <w:numPr>
+          <w:ilvl w:val="1"/>
+          <w:numId w:val="19"/>
+        </w:numPr>
+        <w:rPr>
+          <w:rFonts w:asciiTheme="majorHAnsi" w:eastAsia="Times New Roman" w:hAnsiTheme="majorHAnsi" w:cstheme="majorHAnsi"/>
+          <w:highlight w:val="white"/>
+          <w:lang w:val="en-US"/>
+        </w:rPr>
+      </w:pPr>
+      <w:r>
+        <w:rPr>
+          <w:rFonts w:asciiTheme="majorHAnsi" w:eastAsia="Times New Roman" w:hAnsiTheme="majorHAnsi" w:cstheme="majorHAnsi"/>
+          <w:highlight w:val="white"/>
+          <w:lang w:val="en-US"/>
+        </w:rPr>
+        <w:t>Promising results</w:t>
+      </w:r>
+    </w:p>
+    <w:p>
+      <w:pPr>
+        <w:pStyle w:val="ListParagraph"/>
+        <w:numPr>
+          <w:ilvl w:val="1"/>
+          <w:numId w:val="19"/>
+        </w:numPr>
+        <w:rPr>
+          <w:rFonts w:asciiTheme="majorHAnsi" w:eastAsia="Times New Roman" w:hAnsiTheme="majorHAnsi" w:cstheme="majorHAnsi"/>
+          <w:highlight w:val="white"/>
+          <w:lang w:val="en-US"/>
+        </w:rPr>
+      </w:pPr>
+      <w:r>
+        <w:rPr>
+          <w:rFonts w:asciiTheme="majorHAnsi" w:eastAsia="Times New Roman" w:hAnsiTheme="majorHAnsi" w:cstheme="majorHAnsi"/>
+          <w:highlight w:val="white"/>
+          <w:lang w:val="en-US"/>
+        </w:rPr>
+        <w:t>No validation between datasets</w:t>
+      </w:r>
+    </w:p>
+    <w:p>
+      <w:pPr>
+        <w:pStyle w:val="ListParagraph"/>
+        <w:numPr>
+          <w:ilvl w:val="1"/>
+          <w:numId w:val="19"/>
+        </w:numPr>
+        <w:rPr>
+          <w:rFonts w:asciiTheme="majorHAnsi" w:eastAsia="Times New Roman" w:hAnsiTheme="majorHAnsi" w:cstheme="majorHAnsi"/>
+          <w:highlight w:val="white"/>
+          <w:lang w:val="en-US"/>
+        </w:rPr>
+      </w:pPr>
+      <w:r>
+        <w:rPr>
+          <w:rFonts w:asciiTheme="majorHAnsi" w:eastAsia="Times New Roman" w:hAnsiTheme="majorHAnsi" w:cstheme="majorHAnsi"/>
+          <w:highlight w:val="white"/>
+          <w:lang w:val="en-US"/>
+        </w:rPr>
+        <w:t>Language differences</w:t>
+      </w:r>
+    </w:p>
+    <w:p>
+      <w:pPr>
+        <w:pStyle w:val="ListParagraph"/>
+        <w:numPr>
+          <w:ilvl w:val="1"/>
+          <w:numId w:val="19"/>
+        </w:numPr>
+        <w:rPr>
+          <w:rFonts w:asciiTheme="majorHAnsi" w:eastAsia="Times New Roman" w:hAnsiTheme="majorHAnsi" w:cstheme="majorHAnsi"/>
+          <w:highlight w:val="white"/>
+          <w:lang w:val="en-US"/>
+        </w:rPr>
+      </w:pPr>
+      <w:r>
+        <w:rPr>
+          <w:rFonts w:asciiTheme="majorHAnsi" w:eastAsia="Times New Roman" w:hAnsiTheme="majorHAnsi" w:cstheme="majorHAnsi"/>
+          <w:highlight w:val="white"/>
+          <w:lang w:val="en-US"/>
+        </w:rPr>
+        <w:t>No performance robustness measures</w:t>
+      </w:r>
+    </w:p>
+    <w:p>
+      <w:pPr>
+        <w:rPr>
+          <w:rFonts w:asciiTheme="majorHAnsi" w:eastAsia="Times New Roman" w:hAnsiTheme="majorHAnsi" w:cstheme="majorHAnsi"/>
+          <w:highlight w:val="white"/>
+          <w:lang w:val="en-US"/>
+        </w:rPr>
+      </w:pPr>
+    </w:p>
+    <w:p>
+      <w:pPr>
+        <w:pStyle w:val="Heading2"/>
+        <w:ind w:firstLine="0"/>
+        <w:rPr>
+          <w:rFonts w:asciiTheme="majorHAnsi" w:hAnsiTheme="majorHAnsi" w:cstheme="majorHAnsi"/>
+          <w:highlight w:val="white"/>
+          <w:lang w:val="en-US"/>
+        </w:rPr>
+      </w:pPr>
+      <w:bookmarkStart w:id="9" w:name="_Toc57284918"/>
+      <w:r>
+        <w:rPr>
+          <w:rFonts w:asciiTheme="majorHAnsi" w:hAnsiTheme="majorHAnsi" w:cstheme="majorHAnsi"/>
+          <w:highlight w:val="white"/>
+          <w:lang w:val="en-US"/>
+        </w:rPr>
+        <w:t xml:space="preserve">1.3 </w:t>
+      </w:r>
+      <w:r>
+        <w:rPr>
+          <w:rFonts w:asciiTheme="majorHAnsi" w:hAnsiTheme="majorHAnsi" w:cstheme="majorHAnsi"/>
+          <w:highlight w:val="white"/>
+          <w:lang w:val="en-US"/>
+        </w:rPr>
+        <w:t>Alleviating current limitations</w:t>
+      </w:r>
+      <w:bookmarkEnd w:id="9"/>
+    </w:p>
+    <w:p>
+      <w:pPr>
+        <w:pStyle w:val="Heading3"/>
+        <w:ind w:firstLine="0"/>
+        <w:rPr>
+          <w:rFonts w:asciiTheme="majorHAnsi" w:hAnsiTheme="majorHAnsi" w:cstheme="majorHAnsi"/>
+          <w:highlight w:val="white"/>
+          <w:lang w:val="en-US"/>
+        </w:rPr>
+      </w:pPr>
+      <w:bookmarkStart w:id="10" w:name="_Toc57284919"/>
+      <w:r>
+        <w:rPr>
+          <w:rFonts w:asciiTheme="majorHAnsi" w:hAnsiTheme="majorHAnsi" w:cstheme="majorHAnsi"/>
+          <w:highlight w:val="white"/>
+          <w:lang w:val="en-US"/>
+        </w:rPr>
+        <w:t xml:space="preserve">1.3.1 </w:t>
+      </w:r>
+      <w:r>
+        <w:rPr>
+          <w:rFonts w:asciiTheme="majorHAnsi" w:hAnsiTheme="majorHAnsi" w:cstheme="majorHAnsi"/>
+          <w:highlight w:val="white"/>
+          <w:lang w:val="en-US"/>
+        </w:rPr>
+        <w:t>Through replications</w:t>
+      </w:r>
+      <w:bookmarkEnd w:id="10"/>
+    </w:p>
+    <w:p>
+      <w:pPr>
+        <w:ind w:firstLine="0"/>
+        <w:rPr>
+          <w:rFonts w:asciiTheme="majorHAnsi" w:eastAsia="Times New Roman" w:hAnsiTheme="majorHAnsi" w:cstheme="majorHAnsi"/>
+          <w:b/>
+          <w:bCs/>
+          <w:highlight w:val="white"/>
+          <w:lang w:val="en-US"/>
+        </w:rPr>
+      </w:pPr>
+      <w:r>
+        <w:rPr>
+          <w:rFonts w:asciiTheme="majorHAnsi" w:eastAsia="Times New Roman" w:hAnsiTheme="majorHAnsi" w:cstheme="majorHAnsi"/>
+          <w:b/>
+          <w:bCs/>
+          <w:highlight w:val="white"/>
+          <w:lang w:val="en-US"/>
+        </w:rPr>
+        <w:t>Actual paper:</w:t>
+      </w:r>
+      <w:r>
+        <w:rPr>
+          <w:rFonts w:asciiTheme="majorHAnsi" w:eastAsia="Times New Roman" w:hAnsiTheme="majorHAnsi" w:cstheme="majorHAnsi"/>
+          <w:b/>
+          <w:bCs/>
+          <w:highlight w:val="white"/>
+          <w:lang w:val="en-US"/>
+        </w:rPr>
+        <w:br/>
+      </w:r>
+      <w:r>
+        <w:rPr>
+          <w:rFonts w:asciiTheme="majorHAnsi" w:eastAsia="Times New Roman" w:hAnsiTheme="majorHAnsi" w:cstheme="majorHAnsi"/>
+          <w:highlight w:val="white"/>
+          <w:lang w:val="en-US"/>
+        </w:rPr>
+        <w:br/>
+      </w:r>
+      <w:r>
+        <w:rPr>
+          <w:rFonts w:asciiTheme="majorHAnsi" w:eastAsia="Times New Roman" w:hAnsiTheme="majorHAnsi" w:cstheme="majorHAnsi"/>
+          <w:highlight w:val="white"/>
+          <w:lang w:val="en-US"/>
+        </w:rPr>
+        <w:br/>
+      </w:r>
+      <w:r>
+        <w:rPr>
+          <w:rFonts w:asciiTheme="majorHAnsi" w:eastAsia="Times New Roman" w:hAnsiTheme="majorHAnsi" w:cstheme="majorHAnsi"/>
+          <w:b/>
+          <w:bCs/>
+          <w:highlight w:val="white"/>
+          <w:lang w:val="en-US"/>
+        </w:rPr>
+        <w:t>Notes for section:</w:t>
+      </w:r>
+    </w:p>
+    <w:p>
+      <w:pPr>
+        <w:pStyle w:val="BodyText"/>
+        <w:rPr>
+          <w:highlight w:val="white"/>
+          <w:lang w:val="en-US"/>
+        </w:rPr>
+      </w:pPr>
+      <w:r>
+        <w:rPr>
+          <w:highlight w:val="white"/>
+          <w:lang w:val="en-US"/>
+        </w:rPr>
+        <w:t>s</w:t>
+      </w:r>
+    </w:p>
+    <w:p>
+      <w:pPr>
+        <w:pStyle w:val="Heading3"/>
+        <w:ind w:firstLine="0"/>
+        <w:rPr>
+          <w:rFonts w:asciiTheme="majorHAnsi" w:hAnsiTheme="majorHAnsi" w:cstheme="majorHAnsi"/>
+          <w:highlight w:val="white"/>
+          <w:lang w:val="en-US"/>
+        </w:rPr>
+      </w:pPr>
+      <w:bookmarkStart w:id="11" w:name="_Toc57284920"/>
+      <w:r>
+        <w:rPr>
+          <w:rFonts w:asciiTheme="majorHAnsi" w:hAnsiTheme="majorHAnsi" w:cstheme="majorHAnsi"/>
+          <w:highlight w:val="white"/>
+          <w:lang w:val="en-US"/>
+        </w:rPr>
+        <w:t>1.3.</w:t>
+      </w:r>
+      <w:r>
+        <w:rPr>
+          <w:rFonts w:asciiTheme="majorHAnsi" w:hAnsiTheme="majorHAnsi" w:cstheme="majorHAnsi"/>
+          <w:highlight w:val="white"/>
+          <w:lang w:val="en-US"/>
+        </w:rPr>
+        <w:t>2</w:t>
+      </w:r>
+      <w:r>
+        <w:rPr>
+          <w:rFonts w:asciiTheme="majorHAnsi" w:hAnsiTheme="majorHAnsi" w:cstheme="majorHAnsi"/>
+          <w:highlight w:val="white"/>
+          <w:lang w:val="en-US"/>
+        </w:rPr>
+        <w:t xml:space="preserve"> </w:t>
+      </w:r>
+      <w:r>
+        <w:rPr>
+          <w:rFonts w:asciiTheme="majorHAnsi" w:hAnsiTheme="majorHAnsi" w:cstheme="majorHAnsi"/>
+          <w:highlight w:val="white"/>
+          <w:lang w:val="en-US"/>
+        </w:rPr>
+        <w:t>Through proper ML implementation</w:t>
+      </w:r>
+      <w:bookmarkEnd w:id="11"/>
+    </w:p>
+    <w:p>
+      <w:pPr>
+        <w:ind w:firstLine="0"/>
+        <w:rPr>
+          <w:rFonts w:asciiTheme="majorHAnsi" w:eastAsia="Times New Roman" w:hAnsiTheme="majorHAnsi" w:cstheme="majorHAnsi"/>
+          <w:b/>
+          <w:bCs/>
+          <w:highlight w:val="white"/>
+          <w:lang w:val="en-US"/>
+        </w:rPr>
+      </w:pPr>
+      <w:r>
+        <w:rPr>
+          <w:rFonts w:asciiTheme="majorHAnsi" w:eastAsia="Times New Roman" w:hAnsiTheme="majorHAnsi" w:cstheme="majorHAnsi"/>
+          <w:b/>
+          <w:bCs/>
+          <w:highlight w:val="white"/>
+          <w:lang w:val="en-US"/>
+        </w:rPr>
+        <w:t>Actual paper:</w:t>
+      </w:r>
+      <w:r>
+        <w:rPr>
+          <w:rFonts w:asciiTheme="majorHAnsi" w:eastAsia="Times New Roman" w:hAnsiTheme="majorHAnsi" w:cstheme="majorHAnsi"/>
+          <w:b/>
+          <w:bCs/>
+          <w:highlight w:val="white"/>
+          <w:lang w:val="en-US"/>
+        </w:rPr>
+        <w:br/>
+      </w:r>
+      <w:r>
+        <w:rPr>
+          <w:rFonts w:asciiTheme="majorHAnsi" w:eastAsia="Times New Roman" w:hAnsiTheme="majorHAnsi" w:cstheme="majorHAnsi"/>
+          <w:highlight w:val="white"/>
+          <w:lang w:val="en-US"/>
+        </w:rPr>
+        <w:br/>
+      </w:r>
+      <w:r>
+        <w:rPr>
+          <w:rFonts w:asciiTheme="majorHAnsi" w:eastAsia="Times New Roman" w:hAnsiTheme="majorHAnsi" w:cstheme="majorHAnsi"/>
+          <w:highlight w:val="white"/>
+          <w:lang w:val="en-US"/>
+        </w:rPr>
+        <w:br/>
+      </w:r>
+      <w:r>
+        <w:rPr>
+          <w:rFonts w:asciiTheme="majorHAnsi" w:eastAsia="Times New Roman" w:hAnsiTheme="majorHAnsi" w:cstheme="majorHAnsi"/>
+          <w:b/>
+          <w:bCs/>
+          <w:highlight w:val="white"/>
+          <w:lang w:val="en-US"/>
+        </w:rPr>
+        <w:t>Notes for section:</w:t>
+      </w:r>
+    </w:p>
+    <w:p>
+      <w:pPr>
+        <w:pStyle w:val="BodyText"/>
+        <w:rPr>
+          <w:highlight w:val="white"/>
+          <w:lang w:val="en-US"/>
+        </w:rPr>
+      </w:pPr>
+    </w:p>
+    <w:p>
+      <w:pPr>
+        <w:rPr>
+          <w:highlight w:val="white"/>
+          <w:lang w:val="en-US"/>
+        </w:rPr>
+      </w:pPr>
+    </w:p>
+    <w:p>
+      <w:pPr>
+        <w:rPr>
           <w:i/>
           <w:iCs/>
           <w:highlight w:val="white"/>
           <w:lang w:val="en-US"/>
         </w:rPr>
-        <w:t>Zeev</w:t>
-      </w:r>
-      <w:proofErr w:type="spellEnd"/>
-      <w:r>
-        <w:rPr>
-          <w:rFonts w:asciiTheme="majorHAnsi" w:eastAsia="Times New Roman" w:hAnsiTheme="majorHAnsi" w:cstheme="majorHAnsi"/>
+      </w:pPr>
+    </w:p>
+    <w:p>
+      <w:pPr>
+        <w:rPr>
           <w:i/>
           <w:iCs/>
           <w:highlight w:val="white"/>
           <w:lang w:val="en-US"/>
         </w:rPr>
-        <w:t xml:space="preserve"> et al., 2017; Dahlgren et al., 2018; Tahir et al., 2019)</w:t>
-      </w:r>
-      <w:r>
-        <w:rPr>
-          <w:rFonts w:asciiTheme="majorHAnsi" w:eastAsia="Times New Roman" w:hAnsiTheme="majorHAnsi" w:cstheme="majorHAnsi"/>
-          <w:highlight w:val="white"/>
-          <w:lang w:val="en-US"/>
-        </w:rPr>
-        <w:t>" (</w:t>
-      </w:r>
-      <w:proofErr w:type="spellStart"/>
-      <w:r>
-        <w:rPr>
-          <w:rFonts w:asciiTheme="majorHAnsi" w:eastAsia="Times New Roman" w:hAnsiTheme="majorHAnsi" w:cstheme="majorHAnsi"/>
-          <w:highlight w:val="white"/>
-          <w:lang w:val="en-US"/>
-        </w:rPr>
-        <w:t>Parola</w:t>
-      </w:r>
-      <w:proofErr w:type="spellEnd"/>
-      <w:r>
-        <w:rPr>
-          <w:rFonts w:asciiTheme="majorHAnsi" w:eastAsia="Times New Roman" w:hAnsiTheme="majorHAnsi" w:cstheme="majorHAnsi"/>
-          <w:highlight w:val="white"/>
-          <w:lang w:val="en-US"/>
-        </w:rPr>
-        <w:t xml:space="preserve">, </w:t>
-      </w:r>
-      <w:proofErr w:type="spellStart"/>
-      <w:r>
-        <w:rPr>
-          <w:rFonts w:asciiTheme="majorHAnsi" w:eastAsia="Times New Roman" w:hAnsiTheme="majorHAnsi" w:cstheme="majorHAnsi"/>
-          <w:highlight w:val="white"/>
-          <w:lang w:val="en-US"/>
-        </w:rPr>
-        <w:t>Fusaroli</w:t>
-      </w:r>
-      <w:proofErr w:type="spellEnd"/>
-      <w:r>
-        <w:rPr>
-          <w:rFonts w:asciiTheme="majorHAnsi" w:eastAsia="Times New Roman" w:hAnsiTheme="majorHAnsi" w:cstheme="majorHAnsi"/>
-          <w:highlight w:val="white"/>
-          <w:lang w:val="en-US"/>
-        </w:rPr>
-        <w:t xml:space="preserve"> et. al 2019)</w:t>
-      </w:r>
-    </w:p>
-    <w:p>
-      <w:pPr>
-        <w:rPr>
-          <w:rFonts w:asciiTheme="majorHAnsi" w:eastAsia="Times New Roman" w:hAnsiTheme="majorHAnsi" w:cstheme="majorHAnsi"/>
-          <w:highlight w:val="white"/>
-          <w:lang w:val="en-US"/>
-        </w:rPr>
-      </w:pPr>
-      <w:r>
-        <w:rPr>
-          <w:rFonts w:asciiTheme="majorHAnsi" w:eastAsia="Times New Roman" w:hAnsiTheme="majorHAnsi" w:cstheme="majorHAnsi"/>
-          <w:highlight w:val="white"/>
-          <w:lang w:val="en-US"/>
-        </w:rPr>
-        <w:t> </w:t>
-      </w:r>
-    </w:p>
-    <w:p>
-      <w:pPr>
-        <w:ind w:firstLine="0"/>
-        <w:rPr>
-          <w:rFonts w:asciiTheme="majorHAnsi" w:eastAsia="Times New Roman" w:hAnsiTheme="majorHAnsi" w:cstheme="majorHAnsi"/>
-          <w:highlight w:val="white"/>
-          <w:lang w:val="en-US"/>
-        </w:rPr>
-      </w:pPr>
-      <w:r>
-        <w:rPr>
-          <w:rFonts w:asciiTheme="majorHAnsi" w:eastAsia="Times New Roman" w:hAnsiTheme="majorHAnsi" w:cstheme="majorHAnsi"/>
-          <w:highlight w:val="white"/>
-          <w:lang w:val="en-US"/>
-        </w:rPr>
-        <w:t>Companies interested in this (Lasse Hansen), Switzerland Internship on this in depression</w:t>
-      </w:r>
-    </w:p>
-    <w:p>
-      <w:pPr>
-        <w:rPr>
-          <w:rFonts w:asciiTheme="majorHAnsi" w:eastAsia="Times New Roman" w:hAnsiTheme="majorHAnsi" w:cstheme="majorHAnsi"/>
-          <w:highlight w:val="white"/>
-          <w:lang w:val="en-US"/>
-        </w:rPr>
-      </w:pPr>
-    </w:p>
-    <w:p>
-      <w:pPr>
-        <w:pStyle w:val="BodyText"/>
-        <w:rPr>
-          <w:highlight w:val="white"/>
-          <w:lang w:val="en-US"/>
-        </w:rPr>
-      </w:pPr>
-    </w:p>
-    <w:p>
-      <w:pPr>
-        <w:pStyle w:val="Heading3"/>
-        <w:ind w:firstLine="0"/>
-        <w:rPr>
-          <w:rFonts w:asciiTheme="majorHAnsi" w:hAnsiTheme="majorHAnsi" w:cstheme="majorHAnsi"/>
-          <w:highlight w:val="white"/>
-          <w:lang w:val="en-US"/>
-        </w:rPr>
-      </w:pPr>
-      <w:bookmarkStart w:id="9" w:name="_Toc57284917"/>
-      <w:r>
-        <w:rPr>
-          <w:rFonts w:asciiTheme="majorHAnsi" w:hAnsiTheme="majorHAnsi" w:cstheme="majorHAnsi"/>
-          <w:highlight w:val="white"/>
-          <w:lang w:val="en-US"/>
-        </w:rPr>
-        <w:t>1.2.2 Current limitations in the literature</w:t>
-      </w:r>
-      <w:bookmarkEnd w:id="9"/>
-    </w:p>
-    <w:p>
-      <w:pPr>
-        <w:ind w:firstLine="0"/>
-        <w:rPr>
-          <w:rFonts w:asciiTheme="majorHAnsi" w:eastAsia="Times New Roman" w:hAnsiTheme="majorHAnsi" w:cstheme="majorHAnsi"/>
-          <w:b/>
-          <w:bCs/>
-          <w:highlight w:val="white"/>
-          <w:lang w:val="en-US"/>
-        </w:rPr>
-      </w:pPr>
-      <w:r>
-        <w:rPr>
-          <w:rFonts w:asciiTheme="majorHAnsi" w:eastAsia="Times New Roman" w:hAnsiTheme="majorHAnsi" w:cstheme="majorHAnsi"/>
-          <w:b/>
-          <w:bCs/>
-          <w:highlight w:val="white"/>
-          <w:lang w:val="en-US"/>
-        </w:rPr>
-        <w:t xml:space="preserve">Actual: </w:t>
-      </w:r>
-    </w:p>
-    <w:p>
-      <w:pPr>
-        <w:rPr>
-          <w:rFonts w:asciiTheme="majorHAnsi" w:eastAsia="Times New Roman" w:hAnsiTheme="majorHAnsi" w:cstheme="majorHAnsi"/>
-          <w:highlight w:val="white"/>
-          <w:lang w:val="en-US"/>
-        </w:rPr>
-      </w:pPr>
-    </w:p>
-    <w:p>
-      <w:pPr>
-        <w:ind w:firstLine="0"/>
-        <w:rPr>
-          <w:rFonts w:asciiTheme="majorHAnsi" w:eastAsia="Times New Roman" w:hAnsiTheme="majorHAnsi" w:cstheme="majorHAnsi"/>
-          <w:b/>
-          <w:bCs/>
-          <w:highlight w:val="white"/>
-          <w:lang w:val="en-US"/>
-        </w:rPr>
-      </w:pPr>
-      <w:r>
-        <w:rPr>
-          <w:rFonts w:asciiTheme="majorHAnsi" w:eastAsia="Times New Roman" w:hAnsiTheme="majorHAnsi" w:cstheme="majorHAnsi"/>
-          <w:b/>
-          <w:bCs/>
-          <w:highlight w:val="white"/>
-          <w:lang w:val="en-US"/>
-        </w:rPr>
-        <w:t>Notes:</w:t>
-      </w:r>
-    </w:p>
-    <w:p>
-      <w:pPr>
-        <w:pStyle w:val="ListParagraph"/>
-        <w:numPr>
-          <w:ilvl w:val="0"/>
-          <w:numId w:val="19"/>
-        </w:numPr>
-        <w:rPr>
-          <w:rFonts w:asciiTheme="majorHAnsi" w:eastAsia="Times New Roman" w:hAnsiTheme="majorHAnsi" w:cstheme="majorHAnsi"/>
-          <w:highlight w:val="white"/>
-          <w:lang w:val="en-US"/>
-        </w:rPr>
-      </w:pPr>
-      <w:r>
-        <w:rPr>
-          <w:rFonts w:asciiTheme="majorHAnsi" w:eastAsia="Times New Roman" w:hAnsiTheme="majorHAnsi" w:cstheme="majorHAnsi"/>
-          <w:highlight w:val="white"/>
-          <w:lang w:val="en-US"/>
-        </w:rPr>
-        <w:t>Overfitting</w:t>
-      </w:r>
-    </w:p>
-    <w:p>
-      <w:pPr>
-        <w:pStyle w:val="ListParagraph"/>
-        <w:numPr>
-          <w:ilvl w:val="0"/>
-          <w:numId w:val="19"/>
-        </w:numPr>
-        <w:rPr>
-          <w:rFonts w:asciiTheme="majorHAnsi" w:eastAsia="Times New Roman" w:hAnsiTheme="majorHAnsi" w:cstheme="majorHAnsi"/>
-          <w:highlight w:val="white"/>
-          <w:lang w:val="en-US"/>
-        </w:rPr>
-      </w:pPr>
-      <w:r>
-        <w:rPr>
-          <w:rFonts w:asciiTheme="majorHAnsi" w:eastAsia="Times New Roman" w:hAnsiTheme="majorHAnsi" w:cstheme="majorHAnsi"/>
-          <w:highlight w:val="white"/>
-          <w:lang w:val="en-US"/>
-        </w:rPr>
-        <w:t>Differences in methods, method quality and levels of transparency</w:t>
-      </w:r>
-    </w:p>
-    <w:p>
-      <w:pPr>
-        <w:pStyle w:val="ListParagraph"/>
-        <w:numPr>
-          <w:ilvl w:val="1"/>
-          <w:numId w:val="19"/>
-        </w:numPr>
-        <w:rPr>
-          <w:rFonts w:asciiTheme="majorHAnsi" w:eastAsia="Times New Roman" w:hAnsiTheme="majorHAnsi" w:cstheme="majorHAnsi"/>
-          <w:highlight w:val="white"/>
-          <w:lang w:val="en-US"/>
-        </w:rPr>
-      </w:pPr>
-      <w:r>
-        <w:rPr>
-          <w:rFonts w:asciiTheme="majorHAnsi" w:eastAsia="Times New Roman" w:hAnsiTheme="majorHAnsi" w:cstheme="majorHAnsi"/>
-          <w:highlight w:val="white"/>
-          <w:lang w:val="en-US"/>
-        </w:rPr>
-        <w:t>Effect sizes of acoustic features is partially determined by task (difficulty)</w:t>
-      </w:r>
-    </w:p>
-    <w:p>
-      <w:pPr>
-        <w:pStyle w:val="ListParagraph"/>
-        <w:numPr>
-          <w:ilvl w:val="0"/>
-          <w:numId w:val="19"/>
-        </w:numPr>
-        <w:rPr>
-          <w:rFonts w:asciiTheme="majorHAnsi" w:eastAsia="Times New Roman" w:hAnsiTheme="majorHAnsi" w:cstheme="majorHAnsi"/>
-          <w:highlight w:val="white"/>
-          <w:lang w:val="en-US"/>
-        </w:rPr>
-      </w:pPr>
-      <w:r>
-        <w:rPr>
-          <w:rFonts w:asciiTheme="majorHAnsi" w:eastAsia="Times New Roman" w:hAnsiTheme="majorHAnsi" w:cstheme="majorHAnsi"/>
-          <w:highlight w:val="white"/>
-          <w:lang w:val="en-US"/>
-        </w:rPr>
-        <w:t>Lack of replications</w:t>
-      </w:r>
-    </w:p>
-    <w:p>
-      <w:pPr>
-        <w:pStyle w:val="ListParagraph"/>
-        <w:numPr>
-          <w:ilvl w:val="1"/>
-          <w:numId w:val="19"/>
-        </w:numPr>
-        <w:rPr>
-          <w:rFonts w:asciiTheme="majorHAnsi" w:eastAsia="Times New Roman" w:hAnsiTheme="majorHAnsi" w:cstheme="majorHAnsi"/>
-          <w:highlight w:val="white"/>
-          <w:lang w:val="en-US"/>
-        </w:rPr>
-      </w:pPr>
-      <w:r>
-        <w:rPr>
-          <w:rFonts w:asciiTheme="majorHAnsi" w:eastAsia="Times New Roman" w:hAnsiTheme="majorHAnsi" w:cstheme="majorHAnsi"/>
-          <w:highlight w:val="white"/>
-          <w:lang w:val="en-US"/>
-        </w:rPr>
-        <w:t>Promising results</w:t>
-      </w:r>
-    </w:p>
-    <w:p>
-      <w:pPr>
-        <w:pStyle w:val="ListParagraph"/>
-        <w:numPr>
-          <w:ilvl w:val="1"/>
-          <w:numId w:val="19"/>
-        </w:numPr>
-        <w:rPr>
-          <w:rFonts w:asciiTheme="majorHAnsi" w:eastAsia="Times New Roman" w:hAnsiTheme="majorHAnsi" w:cstheme="majorHAnsi"/>
-          <w:highlight w:val="white"/>
-          <w:lang w:val="en-US"/>
-        </w:rPr>
-      </w:pPr>
-      <w:r>
-        <w:rPr>
-          <w:rFonts w:asciiTheme="majorHAnsi" w:eastAsia="Times New Roman" w:hAnsiTheme="majorHAnsi" w:cstheme="majorHAnsi"/>
-          <w:highlight w:val="white"/>
-          <w:lang w:val="en-US"/>
-        </w:rPr>
-        <w:t>No validation between datasets</w:t>
-      </w:r>
-    </w:p>
-    <w:p>
-      <w:pPr>
-        <w:pStyle w:val="ListParagraph"/>
-        <w:numPr>
-          <w:ilvl w:val="1"/>
-          <w:numId w:val="19"/>
-        </w:numPr>
-        <w:rPr>
-          <w:rFonts w:asciiTheme="majorHAnsi" w:eastAsia="Times New Roman" w:hAnsiTheme="majorHAnsi" w:cstheme="majorHAnsi"/>
-          <w:highlight w:val="white"/>
-          <w:lang w:val="en-US"/>
-        </w:rPr>
-      </w:pPr>
-      <w:r>
-        <w:rPr>
-          <w:rFonts w:asciiTheme="majorHAnsi" w:eastAsia="Times New Roman" w:hAnsiTheme="majorHAnsi" w:cstheme="majorHAnsi"/>
-          <w:highlight w:val="white"/>
-          <w:lang w:val="en-US"/>
-        </w:rPr>
-        <w:t>Language differences</w:t>
-      </w:r>
-    </w:p>
-    <w:p>
-      <w:pPr>
-        <w:pStyle w:val="ListParagraph"/>
-        <w:numPr>
-          <w:ilvl w:val="1"/>
-          <w:numId w:val="19"/>
-        </w:numPr>
-        <w:rPr>
-          <w:rFonts w:asciiTheme="majorHAnsi" w:eastAsia="Times New Roman" w:hAnsiTheme="majorHAnsi" w:cstheme="majorHAnsi"/>
-          <w:highlight w:val="white"/>
-          <w:lang w:val="en-US"/>
-        </w:rPr>
-      </w:pPr>
-      <w:r>
-        <w:rPr>
-          <w:rFonts w:asciiTheme="majorHAnsi" w:eastAsia="Times New Roman" w:hAnsiTheme="majorHAnsi" w:cstheme="majorHAnsi"/>
-          <w:highlight w:val="white"/>
-          <w:lang w:val="en-US"/>
-        </w:rPr>
-        <w:t>No performance robustness measures</w:t>
-      </w:r>
-    </w:p>
-    <w:p>
-      <w:pPr>
-        <w:rPr>
-          <w:rFonts w:asciiTheme="majorHAnsi" w:eastAsia="Times New Roman" w:hAnsiTheme="majorHAnsi" w:cstheme="majorHAnsi"/>
-          <w:highlight w:val="white"/>
-          <w:lang w:val="en-US"/>
-        </w:rPr>
-      </w:pPr>
-    </w:p>
-    <w:p>
-      <w:pPr>
-        <w:pStyle w:val="Heading2"/>
-        <w:ind w:firstLine="0"/>
-        <w:rPr>
-          <w:rFonts w:asciiTheme="majorHAnsi" w:hAnsiTheme="majorHAnsi" w:cstheme="majorHAnsi"/>
-          <w:highlight w:val="white"/>
-          <w:lang w:val="en-US"/>
-        </w:rPr>
-      </w:pPr>
-      <w:bookmarkStart w:id="10" w:name="_Toc57284918"/>
-      <w:r>
-        <w:rPr>
-          <w:rFonts w:asciiTheme="majorHAnsi" w:hAnsiTheme="majorHAnsi" w:cstheme="majorHAnsi"/>
-          <w:highlight w:val="white"/>
-          <w:lang w:val="en-US"/>
-        </w:rPr>
-        <w:lastRenderedPageBreak/>
-        <w:t xml:space="preserve">1.3 </w:t>
-      </w:r>
-      <w:r>
-        <w:rPr>
-          <w:rFonts w:asciiTheme="majorHAnsi" w:hAnsiTheme="majorHAnsi" w:cstheme="majorHAnsi"/>
-          <w:highlight w:val="white"/>
-          <w:lang w:val="en-US"/>
-        </w:rPr>
-        <w:t>Alleviating current limitations</w:t>
-      </w:r>
-      <w:bookmarkEnd w:id="10"/>
-    </w:p>
-    <w:p>
-      <w:pPr>
-        <w:pStyle w:val="Heading3"/>
-        <w:ind w:firstLine="0"/>
-        <w:rPr>
-          <w:rFonts w:asciiTheme="majorHAnsi" w:hAnsiTheme="majorHAnsi" w:cstheme="majorHAnsi"/>
-          <w:highlight w:val="white"/>
-          <w:lang w:val="en-US"/>
-        </w:rPr>
-      </w:pPr>
-      <w:bookmarkStart w:id="11" w:name="_Toc57284919"/>
-      <w:r>
-        <w:rPr>
-          <w:rFonts w:asciiTheme="majorHAnsi" w:hAnsiTheme="majorHAnsi" w:cstheme="majorHAnsi"/>
-          <w:highlight w:val="white"/>
-          <w:lang w:val="en-US"/>
-        </w:rPr>
-        <w:t xml:space="preserve">1.3.1 </w:t>
-      </w:r>
-      <w:r>
-        <w:rPr>
-          <w:rFonts w:asciiTheme="majorHAnsi" w:hAnsiTheme="majorHAnsi" w:cstheme="majorHAnsi"/>
-          <w:highlight w:val="white"/>
-          <w:lang w:val="en-US"/>
-        </w:rPr>
-        <w:t>Through replications</w:t>
-      </w:r>
-      <w:bookmarkEnd w:id="11"/>
-    </w:p>
-    <w:p>
-      <w:pPr>
-        <w:ind w:firstLine="0"/>
-        <w:rPr>
-          <w:rFonts w:asciiTheme="majorHAnsi" w:eastAsia="Times New Roman" w:hAnsiTheme="majorHAnsi" w:cstheme="majorHAnsi"/>
-          <w:b/>
-          <w:bCs/>
-          <w:highlight w:val="white"/>
-          <w:lang w:val="en-US"/>
-        </w:rPr>
-      </w:pPr>
-      <w:r>
-        <w:rPr>
-          <w:rFonts w:asciiTheme="majorHAnsi" w:eastAsia="Times New Roman" w:hAnsiTheme="majorHAnsi" w:cstheme="majorHAnsi"/>
-          <w:b/>
-          <w:bCs/>
-          <w:highlight w:val="white"/>
-          <w:lang w:val="en-US"/>
-        </w:rPr>
-        <w:t>Actual paper:</w:t>
-      </w:r>
-      <w:r>
-        <w:rPr>
-          <w:rFonts w:asciiTheme="majorHAnsi" w:eastAsia="Times New Roman" w:hAnsiTheme="majorHAnsi" w:cstheme="majorHAnsi"/>
-          <w:b/>
-          <w:bCs/>
-          <w:highlight w:val="white"/>
-          <w:lang w:val="en-US"/>
-        </w:rPr>
-        <w:br/>
-      </w:r>
-      <w:r>
-        <w:rPr>
-          <w:rFonts w:asciiTheme="majorHAnsi" w:eastAsia="Times New Roman" w:hAnsiTheme="majorHAnsi" w:cstheme="majorHAnsi"/>
-          <w:highlight w:val="white"/>
-          <w:lang w:val="en-US"/>
-        </w:rPr>
-        <w:br/>
-      </w:r>
-      <w:r>
-        <w:rPr>
-          <w:rFonts w:asciiTheme="majorHAnsi" w:eastAsia="Times New Roman" w:hAnsiTheme="majorHAnsi" w:cstheme="majorHAnsi"/>
-          <w:highlight w:val="white"/>
-          <w:lang w:val="en-US"/>
-        </w:rPr>
-        <w:br/>
-      </w:r>
-      <w:r>
-        <w:rPr>
-          <w:rFonts w:asciiTheme="majorHAnsi" w:eastAsia="Times New Roman" w:hAnsiTheme="majorHAnsi" w:cstheme="majorHAnsi"/>
-          <w:b/>
-          <w:bCs/>
-          <w:highlight w:val="white"/>
-          <w:lang w:val="en-US"/>
-        </w:rPr>
-        <w:t>Notes for section:</w:t>
-      </w:r>
-    </w:p>
-    <w:p>
-      <w:pPr>
-        <w:pStyle w:val="BodyText"/>
-        <w:rPr>
-          <w:highlight w:val="white"/>
-          <w:lang w:val="en-US"/>
-        </w:rPr>
-      </w:pPr>
-      <w:r>
-        <w:rPr>
-          <w:highlight w:val="white"/>
-          <w:lang w:val="en-US"/>
-        </w:rPr>
-        <w:t>s</w:t>
-      </w:r>
-    </w:p>
-    <w:p>
-      <w:pPr>
-        <w:pStyle w:val="Heading3"/>
-        <w:ind w:firstLine="0"/>
-        <w:rPr>
-          <w:rFonts w:asciiTheme="majorHAnsi" w:hAnsiTheme="majorHAnsi" w:cstheme="majorHAnsi"/>
-          <w:highlight w:val="white"/>
-          <w:lang w:val="en-US"/>
-        </w:rPr>
-      </w:pPr>
-      <w:bookmarkStart w:id="12" w:name="_Toc57284920"/>
-      <w:r>
-        <w:rPr>
-          <w:rFonts w:asciiTheme="majorHAnsi" w:hAnsiTheme="majorHAnsi" w:cstheme="majorHAnsi"/>
-          <w:highlight w:val="white"/>
-          <w:lang w:val="en-US"/>
-        </w:rPr>
-        <w:t>1.3.</w:t>
-      </w:r>
-      <w:r>
-        <w:rPr>
-          <w:rFonts w:asciiTheme="majorHAnsi" w:hAnsiTheme="majorHAnsi" w:cstheme="majorHAnsi"/>
-          <w:highlight w:val="white"/>
-          <w:lang w:val="en-US"/>
-        </w:rPr>
-        <w:t>2</w:t>
-      </w:r>
-      <w:r>
-        <w:rPr>
-          <w:rFonts w:asciiTheme="majorHAnsi" w:hAnsiTheme="majorHAnsi" w:cstheme="majorHAnsi"/>
-          <w:highlight w:val="white"/>
-          <w:lang w:val="en-US"/>
-        </w:rPr>
-        <w:t xml:space="preserve"> </w:t>
-      </w:r>
-      <w:r>
-        <w:rPr>
-          <w:rFonts w:asciiTheme="majorHAnsi" w:hAnsiTheme="majorHAnsi" w:cstheme="majorHAnsi"/>
-          <w:highlight w:val="white"/>
-          <w:lang w:val="en-US"/>
-        </w:rPr>
-        <w:t>Through proper ML implementation</w:t>
-      </w:r>
-      <w:bookmarkEnd w:id="12"/>
-    </w:p>
-    <w:p>
-      <w:pPr>
-        <w:ind w:firstLine="0"/>
-        <w:rPr>
-          <w:rFonts w:asciiTheme="majorHAnsi" w:eastAsia="Times New Roman" w:hAnsiTheme="majorHAnsi" w:cstheme="majorHAnsi"/>
-          <w:b/>
-          <w:bCs/>
-          <w:highlight w:val="white"/>
-          <w:lang w:val="en-US"/>
-        </w:rPr>
-      </w:pPr>
-      <w:r>
-        <w:rPr>
-          <w:rFonts w:asciiTheme="majorHAnsi" w:eastAsia="Times New Roman" w:hAnsiTheme="majorHAnsi" w:cstheme="majorHAnsi"/>
-          <w:b/>
-          <w:bCs/>
-          <w:highlight w:val="white"/>
-          <w:lang w:val="en-US"/>
-        </w:rPr>
-        <w:t>Actual paper:</w:t>
-      </w:r>
-      <w:r>
-        <w:rPr>
-          <w:rFonts w:asciiTheme="majorHAnsi" w:eastAsia="Times New Roman" w:hAnsiTheme="majorHAnsi" w:cstheme="majorHAnsi"/>
-          <w:b/>
-          <w:bCs/>
-          <w:highlight w:val="white"/>
-          <w:lang w:val="en-US"/>
-        </w:rPr>
-        <w:br/>
-      </w:r>
-      <w:r>
-        <w:rPr>
-          <w:rFonts w:asciiTheme="majorHAnsi" w:eastAsia="Times New Roman" w:hAnsiTheme="majorHAnsi" w:cstheme="majorHAnsi"/>
-          <w:highlight w:val="white"/>
-          <w:lang w:val="en-US"/>
-        </w:rPr>
-        <w:br/>
-      </w:r>
-      <w:r>
-        <w:rPr>
-          <w:rFonts w:asciiTheme="majorHAnsi" w:eastAsia="Times New Roman" w:hAnsiTheme="majorHAnsi" w:cstheme="majorHAnsi"/>
-          <w:highlight w:val="white"/>
-          <w:lang w:val="en-US"/>
-        </w:rPr>
-        <w:br/>
-      </w:r>
-      <w:r>
-        <w:rPr>
-          <w:rFonts w:asciiTheme="majorHAnsi" w:eastAsia="Times New Roman" w:hAnsiTheme="majorHAnsi" w:cstheme="majorHAnsi"/>
-          <w:b/>
-          <w:bCs/>
-          <w:highlight w:val="white"/>
-          <w:lang w:val="en-US"/>
-        </w:rPr>
-        <w:t>Notes for section:</w:t>
-      </w:r>
-    </w:p>
-    <w:p>
-      <w:pPr>
-        <w:pStyle w:val="BodyText"/>
-        <w:rPr>
-          <w:highlight w:val="white"/>
-          <w:lang w:val="en-US"/>
-        </w:rPr>
-      </w:pPr>
-    </w:p>
-    <w:p>
-      <w:pPr>
-        <w:rPr>
-          <w:highlight w:val="white"/>
-          <w:lang w:val="en-US"/>
-        </w:rPr>
-      </w:pPr>
-    </w:p>
-    <w:p>
-      <w:pPr>
+      </w:pPr>
+      <w:r>
         <w:rPr>
           <w:i/>
           <w:iCs/>
           <w:highlight w:val="white"/>
           <w:lang w:val="en-US"/>
         </w:rPr>
-      </w:pPr>
-    </w:p>
-    <w:p>
-      <w:pPr>
+        <w:t xml:space="preserve">PCA reduces the dimensionality (number of features) of each data point (each recording), by generating a smaller number of new ‘principal components’ (dimensions) while preserving as much as the variation in the data as possible </w:t>
+      </w:r>
+      <w:r>
         <w:rPr>
           <w:i/>
           <w:iCs/>
           <w:highlight w:val="white"/>
           <w:lang w:val="en-US"/>
         </w:rPr>
-      </w:pPr>
+        <w:fldChar w:fldCharType="begin"/>
+      </w:r>
       <w:r>
         <w:rPr>
           <w:i/>
@@ -7567,7 +6944,7 @@
           <w:highlight w:val="white"/>
           <w:lang w:val="en-US"/>
         </w:rPr>
-        <w:t xml:space="preserve">PCA reduces the dimensionality (number of features) of each data point (each recording), by generating a smaller number of new ‘principal components’ (dimensions) while preserving as much as the variation in the data as possible </w:t>
+        <w:instrText xml:space="preserve"> ADDIN ZOTERO_ITEM CSL_CITATION {"citationID":"PJqLvtDD","properties":{"formattedCitation":"(Abdi &amp; Williams, 2010)","plainCitation":"(Abdi &amp; Williams, 2010)","noteIndex":0},"citationItems":[{"id":492,"uris":["http://zotero.org/users/5126004/items/4NCHUR79"],"uri":["http://zotero.org/users/5126004/items/4NCHUR79"],"itemData":{"id":492,"type":"article-journal","container-title":"Wiley interdisciplinary reviews: computational statistics","issue":"4","note":"publisher: Wiley Online Library","page":"433–459","source":"Google Scholar","title":"Principal component analysis","volume":"2","author":[{"family":"Abdi","given":"Hervé"},{"family":"Williams","given":"Lynne J."}],"issued":{"date-parts":[["2010"]]}}}],"schema":"https://github.com/citation-style-language/schema/raw/master/csl-citation.json"} </w:instrText>
       </w:r>
       <w:r>
         <w:rPr>
@@ -7576,7 +6953,7 @@
           <w:highlight w:val="white"/>
           <w:lang w:val="en-US"/>
         </w:rPr>
-        <w:fldChar w:fldCharType="begin"/>
+        <w:fldChar w:fldCharType="separate"/>
       </w:r>
       <w:r>
         <w:rPr>
@@ -7585,7 +6962,7 @@
           <w:highlight w:val="white"/>
           <w:lang w:val="en-US"/>
         </w:rPr>
-        <w:instrText xml:space="preserve"> ADDIN ZOTERO_ITEM CSL_CITATION {"citationID":"PJqLvtDD","properties":{"formattedCitation":"(Abdi &amp; Williams, 2010)","plainCitation":"(Abdi &amp; Williams, 2010)","noteIndex":0},"citationItems":[{"id":492,"uris":["http://zotero.org/users/5126004/items/4NCHUR79"],"uri":["http://zotero.org/users/5126004/items/4NCHUR79"],"itemData":{"id":492,"type":"article-journal","container-title":"Wiley interdisciplinary reviews: computational statistics","issue":"4","note":"publisher: Wiley Online Library","page":"433–459","source":"Google Scholar","title":"Principal component analysis","volume":"2","author":[{"family":"Abdi","given":"Hervé"},{"family":"Williams","given":"Lynne J."}],"issued":{"date-parts":[["2010"]]}}}],"schema":"https://github.com/citation-style-language/schema/raw/master/csl-citation.json"} </w:instrText>
+        <w:t>(Abdi &amp; Williams, 2010)</w:t>
       </w:r>
       <w:r>
         <w:rPr>
@@ -7594,7 +6971,7 @@
           <w:highlight w:val="white"/>
           <w:lang w:val="en-US"/>
         </w:rPr>
-        <w:fldChar w:fldCharType="separate"/>
+        <w:fldChar w:fldCharType="end"/>
       </w:r>
       <w:r>
         <w:rPr>
@@ -7603,7 +6980,7 @@
           <w:highlight w:val="white"/>
           <w:lang w:val="en-US"/>
         </w:rPr>
-        <w:t>(Abdi &amp; Williams, 2010)</w:t>
+        <w:t xml:space="preserve">. The latter feature selection technique diminishes the interpretability of the model as opposed to the former, given that the original acoustic features are convoluted in the new principal components. LASSO allows for investigations into which </w:t>
       </w:r>
       <w:r>
         <w:rPr>
@@ -7612,7 +6989,8 @@
           <w:highlight w:val="white"/>
           <w:lang w:val="en-US"/>
         </w:rPr>
-        <w:fldChar w:fldCharType="end"/>
+        <w:lastRenderedPageBreak/>
+        <w:t>features where most important for classification.</w:t>
       </w:r>
       <w:r>
         <w:rPr>
@@ -7621,15 +6999,6 @@
           <w:highlight w:val="white"/>
           <w:lang w:val="en-US"/>
         </w:rPr>
-        <w:t>. The latter feature selection technique diminishes the interpretability of the model as opposed to the former, given that the original acoustic features are convoluted in the new principal components. LASSO allows for investigations into which features where most important for classification.</w:t>
-      </w:r>
-      <w:r>
-        <w:rPr>
-          <w:i/>
-          <w:iCs/>
-          <w:highlight w:val="white"/>
-          <w:lang w:val="en-US"/>
-        </w:rPr>
         <w:br/>
       </w:r>
     </w:p>
@@ -7668,33 +7037,8 @@
           <w:rFonts w:asciiTheme="majorHAnsi" w:eastAsia="Times New Roman" w:hAnsiTheme="majorHAnsi" w:cstheme="majorHAnsi"/>
           <w:lang w:val="en-US"/>
         </w:rPr>
-        <w:t xml:space="preserve">Meta text to have a </w:t>
-      </w:r>
-      <w:proofErr w:type="spellStart"/>
-      <w:r>
-        <w:rPr>
-          <w:rFonts w:asciiTheme="majorHAnsi" w:eastAsia="Times New Roman" w:hAnsiTheme="majorHAnsi" w:cstheme="majorHAnsi"/>
-          <w:lang w:val="en-US"/>
-        </w:rPr>
-        <w:t>rød</w:t>
-      </w:r>
-      <w:proofErr w:type="spellEnd"/>
-      <w:r>
-        <w:rPr>
-          <w:rFonts w:asciiTheme="majorHAnsi" w:eastAsia="Times New Roman" w:hAnsiTheme="majorHAnsi" w:cstheme="majorHAnsi"/>
-          <w:lang w:val="en-US"/>
-        </w:rPr>
-        <w:t xml:space="preserve"> </w:t>
-      </w:r>
-      <w:proofErr w:type="spellStart"/>
-      <w:r>
-        <w:rPr>
-          <w:rFonts w:asciiTheme="majorHAnsi" w:eastAsia="Times New Roman" w:hAnsiTheme="majorHAnsi" w:cstheme="majorHAnsi"/>
-          <w:lang w:val="en-US"/>
-        </w:rPr>
-        <w:t>tråd</w:t>
-      </w:r>
-      <w:proofErr w:type="spellEnd"/>
+        <w:t>Meta text to have a rød tråd</w:t>
+      </w:r>
     </w:p>
     <w:p>
       <w:pPr>
@@ -7933,7 +7277,6 @@
           <w:color w:val="000000"/>
           <w:lang w:val="en-US"/>
         </w:rPr>
-        <w:lastRenderedPageBreak/>
         <w:br/>
         <w:t>In methods:</w:t>
       </w:r>
@@ -8355,7 +7698,16 @@
           <w:highlight w:val="white"/>
           <w:lang w:val="en-US"/>
         </w:rPr>
-        <w:t xml:space="preserve"> is necessary for all machine learning algorithms that are distance-based. In these cases, scale the train and holdout set separately. Use information from the training set (e.g. min. and max. values in min./max. normalization) to do the scaling on both sets. This ensures no leakage of information from the training set to the test set, while still providing a common scale without losing information or distorting the differences in the range of values. Feature selection entails s</w:t>
+        <w:t xml:space="preserve"> is necessary for all machine learning algorithms that are distance-based. In these cases, scale the train and holdout set separately. Use information from the training set (e.g. min. and max. values in min./max. normalization) to do the scaling on both sets. This ensures no </w:t>
+      </w:r>
+      <w:r>
+        <w:rPr>
+          <w:rFonts w:asciiTheme="majorHAnsi" w:eastAsia="Times New Roman" w:hAnsiTheme="majorHAnsi" w:cstheme="majorHAnsi"/>
+          <w:highlight w:val="white"/>
+          <w:lang w:val="en-US"/>
+        </w:rPr>
+        <w:lastRenderedPageBreak/>
+        <w:t>leakage of information from the training set to the test set, while still providing a common scale without losing information or distorting the differences in the range of values. Feature selection entails s</w:t>
       </w:r>
       <w:r>
         <w:rPr>
@@ -8555,7 +7907,6 @@
           <w:rFonts w:asciiTheme="majorHAnsi" w:hAnsiTheme="majorHAnsi" w:cstheme="majorHAnsi"/>
           <w:noProof/>
         </w:rPr>
-        <w:lastRenderedPageBreak/>
         <w:drawing>
           <wp:inline distT="0" distB="0" distL="0" distR="0" wp14:anchorId="7ED3620D" wp14:editId="0E658BA8">
             <wp:extent cx="5733415" cy="4319905"/>
@@ -8708,6 +8059,7 @@
           <w:highlight w:val="white"/>
           <w:lang w:val="en-US"/>
         </w:rPr>
+        <w:lastRenderedPageBreak/>
         <w:t>s</w:t>
       </w:r>
     </w:p>
@@ -8721,7 +8073,7 @@
           <w:lang w:val="en-US"/>
         </w:rPr>
       </w:pPr>
-      <w:bookmarkStart w:id="13" w:name="_Toc57284921"/>
+      <w:bookmarkStart w:id="12" w:name="_Toc57284921"/>
       <w:r>
         <w:rPr>
           <w:rFonts w:asciiTheme="majorHAnsi" w:hAnsiTheme="majorHAnsi" w:cstheme="majorHAnsi"/>
@@ -8770,7 +8122,7 @@
         </w:rPr>
         <w:t>Thesis statement / purpose of paper</w:t>
       </w:r>
-      <w:bookmarkEnd w:id="13"/>
+      <w:bookmarkEnd w:id="12"/>
     </w:p>
     <w:p>
       <w:pPr>
@@ -9163,23 +8515,13 @@
           <w:lang w:val="en-US"/>
         </w:rPr>
       </w:pPr>
-      <w:proofErr w:type="spellStart"/>
       <w:r>
         <w:rPr>
           <w:rFonts w:ascii="Arial" w:hAnsi="Arial"/>
           <w:color w:val="000000"/>
           <w:lang w:val="en-US"/>
         </w:rPr>
-        <w:t>Noone</w:t>
-      </w:r>
-      <w:proofErr w:type="spellEnd"/>
-      <w:r>
-        <w:rPr>
-          <w:rFonts w:ascii="Arial" w:hAnsi="Arial"/>
-          <w:color w:val="000000"/>
-          <w:lang w:val="en-US"/>
-        </w:rPr>
-        <w:t xml:space="preserve"> should just mindlessly replicate</w:t>
+        <w:t>Noone should just mindlessly replicate</w:t>
       </w:r>
       <w:r>
         <w:rPr>
@@ -9259,7 +8601,6 @@
           <w:lang w:val="en-US"/>
         </w:rPr>
       </w:pPr>
-      <w:proofErr w:type="spellStart"/>
       <w:r>
         <w:rPr>
           <w:b/>
@@ -9285,50 +8626,113 @@
           <w:u w:val="single"/>
           <w:lang w:val="en-US"/>
         </w:rPr>
-        <w:t>ccardos</w:t>
-      </w:r>
-      <w:proofErr w:type="spellEnd"/>
-      <w:r>
-        <w:rPr>
+        <w:t>ccardos words on overall goal of thesis:</w:t>
+      </w:r>
+    </w:p>
+    <w:p>
+      <w:pPr>
+        <w:pStyle w:val="BodyText"/>
+        <w:rPr>
+          <w:u w:val="single"/>
+          <w:lang w:val="en-US"/>
+        </w:rPr>
+      </w:pPr>
+      <w:r>
+        <w:rPr>
+          <w:u w:val="single"/>
+          <w:lang w:val="en-US"/>
+        </w:rPr>
+        <w:t>How does it work to replicate the results of these paper when you increase the conservativeness of the procedure - and what do you learn from the problems, that future researcher can use when they do these kind of analysis</w:t>
+      </w:r>
+    </w:p>
+    <w:p>
+      <w:pPr>
+        <w:rPr>
+          <w:rFonts w:asciiTheme="majorHAnsi" w:eastAsia="Times New Roman" w:hAnsiTheme="majorHAnsi" w:cstheme="majorHAnsi"/>
+          <w:highlight w:val="white"/>
+          <w:lang w:val="en-US"/>
+        </w:rPr>
+      </w:pPr>
+      <w:r>
+        <w:rPr>
+          <w:rFonts w:asciiTheme="majorHAnsi" w:eastAsia="Times New Roman" w:hAnsiTheme="majorHAnsi" w:cstheme="majorHAnsi"/>
+          <w:highlight w:val="white"/>
+          <w:lang w:val="en-US"/>
+        </w:rPr>
+        <w:br/>
+      </w:r>
+    </w:p>
+    <w:p>
+      <w:pPr>
+        <w:ind w:firstLine="0"/>
+        <w:rPr>
+          <w:rFonts w:asciiTheme="majorHAnsi" w:eastAsia="Times New Roman" w:hAnsiTheme="majorHAnsi" w:cstheme="majorHAnsi"/>
+          <w:highlight w:val="white"/>
+          <w:lang w:val="en-US"/>
+        </w:rPr>
+      </w:pPr>
+      <w:r>
+        <w:rPr>
+          <w:rFonts w:asciiTheme="majorHAnsi" w:eastAsia="Times New Roman" w:hAnsiTheme="majorHAnsi" w:cstheme="majorHAnsi"/>
           <w:b/>
           <w:bCs/>
-          <w:u w:val="single"/>
-          <w:lang w:val="en-US"/>
-        </w:rPr>
-        <w:t xml:space="preserve"> words on overall goal of thesis:</w:t>
-      </w:r>
-    </w:p>
-    <w:p>
-      <w:pPr>
-        <w:pStyle w:val="BodyText"/>
-        <w:rPr>
-          <w:u w:val="single"/>
-          <w:lang w:val="en-US"/>
-        </w:rPr>
-      </w:pPr>
-      <w:r>
-        <w:rPr>
-          <w:u w:val="single"/>
-          <w:lang w:val="en-US"/>
-        </w:rPr>
-        <w:t>How does it work to replicate the results of these paper when you increase the conservativeness of the procedure - and what do you learn from the problems, that future researcher can use when they do these kind of analysis</w:t>
-      </w:r>
-    </w:p>
-    <w:p>
-      <w:pPr>
-        <w:rPr>
-          <w:rFonts w:asciiTheme="majorHAnsi" w:eastAsia="Times New Roman" w:hAnsiTheme="majorHAnsi" w:cstheme="majorHAnsi"/>
-          <w:highlight w:val="white"/>
-          <w:lang w:val="en-US"/>
-        </w:rPr>
-      </w:pPr>
-      <w:r>
-        <w:rPr>
-          <w:rFonts w:asciiTheme="majorHAnsi" w:eastAsia="Times New Roman" w:hAnsiTheme="majorHAnsi" w:cstheme="majorHAnsi"/>
-          <w:highlight w:val="white"/>
-          <w:lang w:val="en-US"/>
-        </w:rPr>
-        <w:br/>
+          <w:highlight w:val="white"/>
+          <w:lang w:val="en-US"/>
+        </w:rPr>
+        <w:t>Thesis statement idea 1 (Maries):</w:t>
+      </w:r>
+    </w:p>
+    <w:p>
+      <w:pPr>
+        <w:ind w:firstLine="0"/>
+        <w:rPr>
+          <w:rFonts w:asciiTheme="majorHAnsi" w:eastAsia="Times New Roman" w:hAnsiTheme="majorHAnsi" w:cstheme="majorHAnsi"/>
+          <w:highlight w:val="white"/>
+          <w:lang w:val="en-US"/>
+        </w:rPr>
+      </w:pPr>
+      <w:r>
+        <w:rPr>
+          <w:rFonts w:asciiTheme="majorHAnsi" w:eastAsia="Times New Roman" w:hAnsiTheme="majorHAnsi" w:cstheme="majorHAnsi"/>
+          <w:highlight w:val="white"/>
+          <w:lang w:val="en-US"/>
+        </w:rPr>
+        <w:lastRenderedPageBreak/>
+        <w:t>This thesis aims to investigate the capabilities of existing machine-learning classifying individuals with ASD from acoustic features. We will review previous literature, extract strong voice-features and machine-learning models, and validate models on new data. We predict that support vector machine will achieve higher accuracy but will have less x and that naive bayes will x. Additionally, we predict that validation methods x,y,z will make results stronger in specific case/weaker generalization. By this, we will attempt to establish a procedure for machine-learning studies that achieve the most robust and ecologically valid measures.</w:t>
+      </w:r>
+    </w:p>
+    <w:p>
+      <w:pPr>
+        <w:rPr>
+          <w:rFonts w:asciiTheme="majorHAnsi" w:eastAsia="Times New Roman" w:hAnsiTheme="majorHAnsi" w:cstheme="majorHAnsi"/>
+          <w:highlight w:val="white"/>
+          <w:lang w:val="en-US"/>
+        </w:rPr>
+      </w:pPr>
+      <w:r>
+        <w:rPr>
+          <w:rFonts w:asciiTheme="majorHAnsi" w:eastAsia="Times New Roman" w:hAnsiTheme="majorHAnsi" w:cstheme="majorHAnsi"/>
+          <w:highlight w:val="white"/>
+          <w:lang w:val="en-US"/>
+        </w:rPr>
+        <w:t> </w:t>
+      </w:r>
+    </w:p>
+    <w:p>
+      <w:pPr>
+        <w:rPr>
+          <w:rFonts w:asciiTheme="majorHAnsi" w:eastAsia="Times New Roman" w:hAnsiTheme="majorHAnsi" w:cstheme="majorHAnsi"/>
+          <w:highlight w:val="white"/>
+          <w:lang w:val="en-US"/>
+        </w:rPr>
+      </w:pPr>
+      <w:r>
+        <w:rPr>
+          <w:rFonts w:asciiTheme="majorHAnsi" w:eastAsia="Times New Roman" w:hAnsiTheme="majorHAnsi" w:cstheme="majorHAnsi"/>
+          <w:highlight w:val="white"/>
+          <w:lang w:val="en-US"/>
+        </w:rPr>
+        <w:t> </w:t>
       </w:r>
     </w:p>
     <w:p>
@@ -9348,29 +8752,7 @@
           <w:highlight w:val="white"/>
           <w:lang w:val="en-US"/>
         </w:rPr>
-        <w:t>Thesis statement idea 1 (</w:t>
-      </w:r>
-      <w:proofErr w:type="spellStart"/>
-      <w:r>
-        <w:rPr>
-          <w:rFonts w:asciiTheme="majorHAnsi" w:eastAsia="Times New Roman" w:hAnsiTheme="majorHAnsi" w:cstheme="majorHAnsi"/>
-          <w:b/>
-          <w:bCs/>
-          <w:highlight w:val="white"/>
-          <w:lang w:val="en-US"/>
-        </w:rPr>
-        <w:t>Maries</w:t>
-      </w:r>
-      <w:proofErr w:type="spellEnd"/>
-      <w:r>
-        <w:rPr>
-          <w:rFonts w:asciiTheme="majorHAnsi" w:eastAsia="Times New Roman" w:hAnsiTheme="majorHAnsi" w:cstheme="majorHAnsi"/>
-          <w:b/>
-          <w:bCs/>
-          <w:highlight w:val="white"/>
-          <w:lang w:val="en-US"/>
-        </w:rPr>
-        <w:t>):</w:t>
+        <w:t>Thesis statement idea 2:</w:t>
       </w:r>
     </w:p>
     <w:p>
@@ -9388,133 +8770,7 @@
           <w:highlight w:val="white"/>
           <w:lang w:val="en-US"/>
         </w:rPr>
-        <w:t xml:space="preserve">This thesis aims to investigate the capabilities of existing machine-learning classifying individuals with ASD from acoustic features. We will review previous literature, extract strong voice-features and machine-learning models, and validate models on new data. We predict that support vector machine will achieve higher accuracy but will have less x and that naive </w:t>
-      </w:r>
-      <w:proofErr w:type="spellStart"/>
-      <w:r>
-        <w:rPr>
-          <w:rFonts w:asciiTheme="majorHAnsi" w:eastAsia="Times New Roman" w:hAnsiTheme="majorHAnsi" w:cstheme="majorHAnsi"/>
-          <w:highlight w:val="white"/>
-          <w:lang w:val="en-US"/>
-        </w:rPr>
-        <w:t>bayes</w:t>
-      </w:r>
-      <w:proofErr w:type="spellEnd"/>
-      <w:r>
-        <w:rPr>
-          <w:rFonts w:asciiTheme="majorHAnsi" w:eastAsia="Times New Roman" w:hAnsiTheme="majorHAnsi" w:cstheme="majorHAnsi"/>
-          <w:highlight w:val="white"/>
-          <w:lang w:val="en-US"/>
-        </w:rPr>
-        <w:t xml:space="preserve"> will x. Additionally, we predict that validation methods </w:t>
-      </w:r>
-      <w:proofErr w:type="spellStart"/>
-      <w:r>
-        <w:rPr>
-          <w:rFonts w:asciiTheme="majorHAnsi" w:eastAsia="Times New Roman" w:hAnsiTheme="majorHAnsi" w:cstheme="majorHAnsi"/>
-          <w:highlight w:val="white"/>
-          <w:lang w:val="en-US"/>
-        </w:rPr>
-        <w:t>x,y,z</w:t>
-      </w:r>
-      <w:proofErr w:type="spellEnd"/>
-      <w:r>
-        <w:rPr>
-          <w:rFonts w:asciiTheme="majorHAnsi" w:eastAsia="Times New Roman" w:hAnsiTheme="majorHAnsi" w:cstheme="majorHAnsi"/>
-          <w:highlight w:val="white"/>
-          <w:lang w:val="en-US"/>
-        </w:rPr>
-        <w:t xml:space="preserve"> will make results stronger in specific case/weaker generalization. By this, we will attempt to establish a procedure for machine-learning studies that achieve the most robust and ecologically valid measures.</w:t>
-      </w:r>
-    </w:p>
-    <w:p>
-      <w:pPr>
-        <w:rPr>
-          <w:rFonts w:asciiTheme="majorHAnsi" w:eastAsia="Times New Roman" w:hAnsiTheme="majorHAnsi" w:cstheme="majorHAnsi"/>
-          <w:highlight w:val="white"/>
-          <w:lang w:val="en-US"/>
-        </w:rPr>
-      </w:pPr>
-      <w:r>
-        <w:rPr>
-          <w:rFonts w:asciiTheme="majorHAnsi" w:eastAsia="Times New Roman" w:hAnsiTheme="majorHAnsi" w:cstheme="majorHAnsi"/>
-          <w:highlight w:val="white"/>
-          <w:lang w:val="en-US"/>
-        </w:rPr>
-        <w:t> </w:t>
-      </w:r>
-    </w:p>
-    <w:p>
-      <w:pPr>
-        <w:rPr>
-          <w:rFonts w:asciiTheme="majorHAnsi" w:eastAsia="Times New Roman" w:hAnsiTheme="majorHAnsi" w:cstheme="majorHAnsi"/>
-          <w:highlight w:val="white"/>
-          <w:lang w:val="en-US"/>
-        </w:rPr>
-      </w:pPr>
-      <w:r>
-        <w:rPr>
-          <w:rFonts w:asciiTheme="majorHAnsi" w:eastAsia="Times New Roman" w:hAnsiTheme="majorHAnsi" w:cstheme="majorHAnsi"/>
-          <w:highlight w:val="white"/>
-          <w:lang w:val="en-US"/>
-        </w:rPr>
-        <w:t> </w:t>
-      </w:r>
-    </w:p>
-    <w:p>
-      <w:pPr>
-        <w:ind w:firstLine="0"/>
-        <w:rPr>
-          <w:rFonts w:asciiTheme="majorHAnsi" w:eastAsia="Times New Roman" w:hAnsiTheme="majorHAnsi" w:cstheme="majorHAnsi"/>
-          <w:highlight w:val="white"/>
-          <w:lang w:val="en-US"/>
-        </w:rPr>
-      </w:pPr>
-      <w:r>
-        <w:rPr>
-          <w:rFonts w:asciiTheme="majorHAnsi" w:eastAsia="Times New Roman" w:hAnsiTheme="majorHAnsi" w:cstheme="majorHAnsi"/>
-          <w:b/>
-          <w:bCs/>
-          <w:highlight w:val="white"/>
-          <w:lang w:val="en-US"/>
-        </w:rPr>
-        <w:t>Thesis statement idea 2:</w:t>
-      </w:r>
-    </w:p>
-    <w:p>
-      <w:pPr>
-        <w:ind w:firstLine="0"/>
-        <w:rPr>
-          <w:rFonts w:asciiTheme="majorHAnsi" w:eastAsia="Times New Roman" w:hAnsiTheme="majorHAnsi" w:cstheme="majorHAnsi"/>
-          <w:highlight w:val="white"/>
-          <w:lang w:val="en-US"/>
-        </w:rPr>
-      </w:pPr>
-      <w:r>
-        <w:rPr>
-          <w:rFonts w:asciiTheme="majorHAnsi" w:eastAsia="Times New Roman" w:hAnsiTheme="majorHAnsi" w:cstheme="majorHAnsi"/>
-          <w:highlight w:val="white"/>
-          <w:lang w:val="en-US"/>
-        </w:rPr>
-        <w:t xml:space="preserve">This thesis aims to replicate two promising findings of machine learning classification of schizophrenia, using voice data. Since the literature on the area has very heterogeneous findings, I expect worse performance given the new data that I will test on. Given the </w:t>
-      </w:r>
-      <w:proofErr w:type="spellStart"/>
-      <w:r>
-        <w:rPr>
-          <w:rFonts w:asciiTheme="majorHAnsi" w:eastAsia="Times New Roman" w:hAnsiTheme="majorHAnsi" w:cstheme="majorHAnsi"/>
-          <w:highlight w:val="white"/>
-          <w:lang w:val="en-US"/>
-        </w:rPr>
-        <w:t>inrobustness</w:t>
-      </w:r>
-      <w:proofErr w:type="spellEnd"/>
-      <w:r>
-        <w:rPr>
-          <w:rFonts w:asciiTheme="majorHAnsi" w:eastAsia="Times New Roman" w:hAnsiTheme="majorHAnsi" w:cstheme="majorHAnsi"/>
-          <w:highlight w:val="white"/>
-          <w:lang w:val="en-US"/>
-        </w:rPr>
-        <w:t xml:space="preserve"> and low ecological validity of ML attempts, I will attempt to establish a ML pipeline less prone to the pitfalls of ML, with the intention of establishing a general procedure for future research. </w:t>
+        <w:t xml:space="preserve">This thesis aims to replicate two promising findings of machine learning classification of schizophrenia, using voice data. Since the literature on the area has very heterogeneous findings, I expect worse performance given the new data that I will test on. Given the inrobustness and low ecological validity of ML attempts, I will attempt to establish a ML pipeline less prone to the pitfalls of ML, with the intention of establishing a general procedure for future research. </w:t>
       </w:r>
     </w:p>
     <w:p>
@@ -9629,7 +8885,7 @@
           <w:lang w:val="en-US"/>
         </w:rPr>
       </w:pPr>
-      <w:bookmarkStart w:id="14" w:name="_Toc57284941"/>
+      <w:bookmarkStart w:id="13" w:name="_Toc57284941"/>
       <w:r>
         <w:rPr>
           <w:rFonts w:asciiTheme="majorHAnsi" w:hAnsiTheme="majorHAnsi" w:cstheme="majorHAnsi"/>
@@ -9638,7 +8894,7 @@
         </w:rPr>
         <w:t>4. Discussion</w:t>
       </w:r>
-      <w:bookmarkEnd w:id="14"/>
+      <w:bookmarkEnd w:id="13"/>
     </w:p>
     <w:p>
       <w:pPr>
@@ -9649,7 +8905,7 @@
           <w:lang w:val="en-US"/>
         </w:rPr>
       </w:pPr>
-      <w:bookmarkStart w:id="15" w:name="_Toc57284942"/>
+      <w:bookmarkStart w:id="14" w:name="_Toc57284942"/>
       <w:r>
         <w:rPr>
           <w:rFonts w:asciiTheme="majorHAnsi" w:hAnsiTheme="majorHAnsi" w:cstheme="majorHAnsi"/>
@@ -9665,7 +8921,7 @@
         </w:rPr>
         <w:t>Results and replication comparison</w:t>
       </w:r>
-      <w:bookmarkEnd w:id="15"/>
+      <w:bookmarkEnd w:id="14"/>
     </w:p>
     <w:p>
       <w:pPr>
@@ -9677,7 +8933,7 @@
           <w:lang w:val="en-US"/>
         </w:rPr>
       </w:pPr>
-      <w:bookmarkStart w:id="16" w:name="_Toc57284943"/>
+      <w:bookmarkStart w:id="15" w:name="_Toc57284943"/>
       <w:r>
         <w:rPr>
           <w:rFonts w:asciiTheme="majorHAnsi" w:hAnsiTheme="majorHAnsi" w:cstheme="majorHAnsi"/>
@@ -9686,7 +8942,7 @@
         </w:rPr>
         <w:t>4.1.1 Performance</w:t>
       </w:r>
-      <w:bookmarkEnd w:id="16"/>
+      <w:bookmarkEnd w:id="15"/>
     </w:p>
     <w:p>
       <w:pPr>
@@ -9751,7 +9007,7 @@
           <w:lang w:val="en-US"/>
         </w:rPr>
       </w:pPr>
-      <w:bookmarkStart w:id="17" w:name="_Toc58320601"/>
+      <w:bookmarkStart w:id="16" w:name="_Toc58320601"/>
       <w:r>
         <w:rPr>
           <w:rFonts w:asciiTheme="majorHAnsi" w:hAnsiTheme="majorHAnsi" w:cstheme="majorHAnsi"/>
@@ -9784,7 +9040,7 @@
         </w:rPr>
         <w:t xml:space="preserve"> comparison to original study</w:t>
       </w:r>
-      <w:bookmarkEnd w:id="17"/>
+      <w:bookmarkEnd w:id="16"/>
     </w:p>
     <w:p>
       <w:pPr>
@@ -9923,6 +9179,7 @@
           <w:rFonts w:asciiTheme="majorHAnsi" w:eastAsia="Times New Roman" w:hAnsiTheme="majorHAnsi" w:cstheme="majorHAnsi"/>
           <w:lang w:val="en-US"/>
         </w:rPr>
+        <w:lastRenderedPageBreak/>
         <w:t>Between sexes</w:t>
       </w:r>
     </w:p>
@@ -10100,6 +9357,51 @@
       <w:pPr>
         <w:pStyle w:val="BodyText"/>
         <w:rPr>
+          <w:i/>
+          <w:iCs/>
+          <w:lang w:val="en-US"/>
+        </w:rPr>
+      </w:pPr>
+      <w:r>
+        <w:rPr>
+          <w:i/>
+          <w:iCs/>
+          <w:lang w:val="en-US"/>
+        </w:rPr>
+        <w:t>The ensemble model achieved an overall accuracy of 70.32% which is lower than the original paper’s 70.49%. This can be misleading however, as it does not account for differences in baseline accuracy. The original study had a baseline accuracy of 66.67% (2/3</w:t>
+      </w:r>
+      <w:r>
+        <w:rPr>
+          <w:i/>
+          <w:iCs/>
+          <w:vertAlign w:val="superscript"/>
+          <w:lang w:val="en-US"/>
+        </w:rPr>
+        <w:t>rd</w:t>
+      </w:r>
+      <w:r>
+        <w:rPr>
+          <w:i/>
+          <w:iCs/>
+          <w:lang w:val="en-US"/>
+        </w:rPr>
+        <w:t xml:space="preserve"> of the participants were patients), while this replication had a baseline accuracy of 51.87%. The macro average F1-score gives a better measure of performance.</w:t>
+      </w:r>
+      <w:bookmarkStart w:id="17" w:name="_GoBack"/>
+      <w:bookmarkEnd w:id="17"/>
+    </w:p>
+    <w:p>
+      <w:pPr>
+        <w:pStyle w:val="BodyText"/>
+        <w:rPr>
+          <w:lang w:val="en-US"/>
+        </w:rPr>
+      </w:pPr>
+    </w:p>
+    <w:p>
+      <w:pPr>
+        <w:pStyle w:val="BodyText"/>
+        <w:rPr>
           <w:lang w:val="en-US"/>
         </w:rPr>
       </w:pPr>
@@ -10195,7 +9497,6 @@
           <w:rFonts w:asciiTheme="majorHAnsi" w:eastAsia="Times New Roman" w:hAnsiTheme="majorHAnsi" w:cstheme="majorHAnsi"/>
           <w:lang w:val="en-US"/>
         </w:rPr>
-        <w:lastRenderedPageBreak/>
         <w:t>Mention bad study that overfits</w:t>
       </w:r>
     </w:p>
@@ -10984,7 +10285,6 @@
           <w:highlight w:val="white"/>
           <w:lang w:val="en-US"/>
         </w:rPr>
-        <w:lastRenderedPageBreak/>
         <w:t>The difference in the participants native country meant that not only did the language spoken in the recordings differs, but also that they were not speaking their own native language. Moreover, the pool of schizophrenic participants was likely to vary between the original and this replication. This is because both diagnostic tools and psychologist and psychiatrist training are heterogeneous between countries to some extent. * CITE *.  *PASSER DET??*</w:t>
       </w:r>
     </w:p>
@@ -11258,6 +10558,7 @@
           <w:rFonts w:asciiTheme="majorHAnsi" w:hAnsiTheme="majorHAnsi" w:cstheme="majorHAnsi"/>
           <w:lang w:val="en-US"/>
         </w:rPr>
+        <w:lastRenderedPageBreak/>
         <w:t>Original: PCA</w:t>
       </w:r>
     </w:p>
@@ -11609,30 +10910,7 @@
           <w:lang w:val="en-US"/>
         </w:rPr>
         <w:br/>
-      </w:r>
-      <w:r>
-        <w:rPr>
-          <w:rFonts w:asciiTheme="majorHAnsi" w:eastAsia="Times New Roman" w:hAnsiTheme="majorHAnsi" w:cstheme="majorHAnsi"/>
-          <w:lang w:val="en-US"/>
-        </w:rPr>
-        <w:lastRenderedPageBreak/>
-        <w:t>PCA used to rank? Most common method is that PCA is used for defining new features, namely PC1 + PC2 + ... +</w:t>
-      </w:r>
-      <w:proofErr w:type="spellStart"/>
-      <w:r>
-        <w:rPr>
-          <w:rFonts w:asciiTheme="majorHAnsi" w:eastAsia="Times New Roman" w:hAnsiTheme="majorHAnsi" w:cstheme="majorHAnsi"/>
-          <w:lang w:val="en-US"/>
-        </w:rPr>
-        <w:t>PCn</w:t>
-      </w:r>
-      <w:proofErr w:type="spellEnd"/>
-      <w:r>
-        <w:rPr>
-          <w:rFonts w:asciiTheme="majorHAnsi" w:eastAsia="Times New Roman" w:hAnsiTheme="majorHAnsi" w:cstheme="majorHAnsi"/>
-          <w:lang w:val="en-US"/>
-        </w:rPr>
-        <w:t>, until some desired threshold of accumulated variance is met.</w:t>
+        <w:t>PCA used to rank? Most common method is that PCA is used for defining new features, namely PC1 + PC2 + ... +PCn, until some desired threshold of accumulated variance is met.</w:t>
       </w:r>
     </w:p>
     <w:p>
@@ -12020,6 +11298,7 @@
           <w:highlight w:val="white"/>
           <w:lang w:val="en-US"/>
         </w:rPr>
+        <w:lastRenderedPageBreak/>
         <w:t>Better (if models are diverse, and generally good)</w:t>
       </w:r>
     </w:p>
@@ -12175,7 +11454,6 @@
           <w:highlight w:val="white"/>
           <w:lang w:val="en-US"/>
         </w:rPr>
-        <w:lastRenderedPageBreak/>
         <w:t>4.1.4 Methods ()</w:t>
       </w:r>
       <w:bookmarkEnd w:id="18"/>
@@ -12830,7 +12108,6 @@
           <w:rFonts w:asciiTheme="majorHAnsi" w:eastAsia="Times New Roman" w:hAnsiTheme="majorHAnsi" w:cstheme="majorHAnsi"/>
           <w:lang w:val="en-US"/>
         </w:rPr>
-        <w:lastRenderedPageBreak/>
         <w:t xml:space="preserve">The trade-off between more/less training data and more/less diversity is unlikely to have had much of an impact. E.g. Less than 2 percent increase in acc. when having 10 agents (and we only have 5, which would probably mean even less of an impact) </w:t>
       </w:r>
       <w:r>
@@ -13107,7 +12384,16 @@
           <w:iCs/>
           <w:lang w:val="en-US"/>
         </w:rPr>
-        <w:t>As mentioned in the introduction, the implementation of the pipeline steps in solitude was not proposed to alleviate the issues in the current literature unaccompanied. The pipeline had to be accompanied by a proper and rigorous documentation. It also had to be supplemented by both reflection and scrutiny of the specific choices for each step in the pipeline. The description of the methods for this replication have been attempted to be both meticulous and exhaustive, enabling both replication and further scrutiny. The specific choices for each step have moreover been discussed here, both in terms of their consequences but also in terms of their potential alternatives.</w:t>
+        <w:t xml:space="preserve">As mentioned in the introduction, the implementation of the pipeline steps in solitude was not proposed to alleviate the issues in the current literature unaccompanied. The pipeline had to be accompanied by a proper and rigorous documentation. It also had to be supplemented by both reflection and scrutiny of the specific choices for each step in the pipeline. The description of the methods for this replication have been attempted to be both meticulous and exhaustive, enabling </w:t>
+      </w:r>
+      <w:r>
+        <w:rPr>
+          <w:i/>
+          <w:iCs/>
+          <w:lang w:val="en-US"/>
+        </w:rPr>
+        <w:lastRenderedPageBreak/>
+        <w:t>both replication and further scrutiny. The specific choices for each step have moreover been discussed here, both in terms of their consequences but also in terms of their potential alternatives.</w:t>
       </w:r>
     </w:p>
     <w:p>
@@ -13315,7 +12601,6 @@
           <w:highlight w:val="white"/>
           <w:lang w:val="en-US"/>
         </w:rPr>
-        <w:lastRenderedPageBreak/>
         <w:t>Streamlining research</w:t>
       </w:r>
     </w:p>
@@ -13936,101 +13221,101 @@
           <w:highlight w:val="white"/>
           <w:lang w:val="en-US"/>
         </w:rPr>
+        <w:t>4.2.</w:t>
+      </w:r>
+      <w:r>
+        <w:rPr>
+          <w:rFonts w:asciiTheme="majorHAnsi" w:hAnsiTheme="majorHAnsi" w:cstheme="majorHAnsi"/>
+          <w:highlight w:val="white"/>
+          <w:lang w:val="en-US"/>
+        </w:rPr>
+        <w:t>1</w:t>
+      </w:r>
+      <w:r>
+        <w:rPr>
+          <w:rFonts w:asciiTheme="majorHAnsi" w:hAnsiTheme="majorHAnsi" w:cstheme="majorHAnsi"/>
+          <w:highlight w:val="white"/>
+          <w:lang w:val="en-US"/>
+        </w:rPr>
+        <w:t xml:space="preserve"> </w:t>
+      </w:r>
+      <w:r>
+        <w:rPr>
+          <w:rFonts w:asciiTheme="majorHAnsi" w:hAnsiTheme="majorHAnsi" w:cstheme="majorHAnsi"/>
+          <w:highlight w:val="white"/>
+          <w:lang w:val="en-US"/>
+        </w:rPr>
+        <w:t>How did an i</w:t>
+      </w:r>
+      <w:r>
+        <w:rPr>
+          <w:rFonts w:asciiTheme="majorHAnsi" w:hAnsiTheme="majorHAnsi" w:cstheme="majorHAnsi"/>
+          <w:highlight w:val="white"/>
+          <w:lang w:val="en-US"/>
+        </w:rPr>
+        <w:t>mplementation of pipeline in</w:t>
+      </w:r>
+      <w:r>
+        <w:rPr>
+          <w:rFonts w:asciiTheme="majorHAnsi" w:hAnsiTheme="majorHAnsi" w:cstheme="majorHAnsi"/>
+          <w:highlight w:val="white"/>
+          <w:lang w:val="en-US"/>
+        </w:rPr>
+        <w:t xml:space="preserve"> this</w:t>
+      </w:r>
+      <w:r>
+        <w:rPr>
+          <w:rFonts w:asciiTheme="majorHAnsi" w:hAnsiTheme="majorHAnsi" w:cstheme="majorHAnsi"/>
+          <w:highlight w:val="white"/>
+          <w:lang w:val="en-US"/>
+        </w:rPr>
+        <w:t xml:space="preserve"> replication</w:t>
+      </w:r>
+      <w:r>
+        <w:rPr>
+          <w:rFonts w:asciiTheme="majorHAnsi" w:hAnsiTheme="majorHAnsi" w:cstheme="majorHAnsi"/>
+          <w:highlight w:val="white"/>
+          <w:lang w:val="en-US"/>
+        </w:rPr>
+        <w:t xml:space="preserve"> work out? </w:t>
+      </w:r>
+      <w:r>
+        <w:rPr>
+          <w:highlight w:val="white"/>
+          <w:lang w:val="en-US"/>
+        </w:rPr>
+        <w:t>(broad/general level – could the replication be carried out? is it useful?)</w:t>
+      </w:r>
+      <w:bookmarkEnd w:id="21"/>
+    </w:p>
+    <w:p>
+      <w:pPr>
+        <w:pStyle w:val="ListParagraph"/>
+        <w:ind w:firstLine="0"/>
+        <w:rPr>
+          <w:highlight w:val="white"/>
+          <w:lang w:val="en-US"/>
+        </w:rPr>
+      </w:pPr>
+      <w:r>
+        <w:rPr>
+          <w:highlight w:val="white"/>
+          <w:lang w:val="en-US"/>
+        </w:rPr>
+        <w:br/>
+      </w:r>
+      <w:r>
+        <w:rPr>
+          <w:highlight w:val="white"/>
+          <w:lang w:val="en-US"/>
+        </w:rPr>
+        <w:br/>
+      </w:r>
+      <w:r>
+        <w:rPr>
+          <w:noProof/>
+        </w:rPr>
         <w:lastRenderedPageBreak/>
-        <w:t>4.2.</w:t>
-      </w:r>
-      <w:r>
-        <w:rPr>
-          <w:rFonts w:asciiTheme="majorHAnsi" w:hAnsiTheme="majorHAnsi" w:cstheme="majorHAnsi"/>
-          <w:highlight w:val="white"/>
-          <w:lang w:val="en-US"/>
-        </w:rPr>
-        <w:t>1</w:t>
-      </w:r>
-      <w:r>
-        <w:rPr>
-          <w:rFonts w:asciiTheme="majorHAnsi" w:hAnsiTheme="majorHAnsi" w:cstheme="majorHAnsi"/>
-          <w:highlight w:val="white"/>
-          <w:lang w:val="en-US"/>
-        </w:rPr>
-        <w:t xml:space="preserve"> </w:t>
-      </w:r>
-      <w:r>
-        <w:rPr>
-          <w:rFonts w:asciiTheme="majorHAnsi" w:hAnsiTheme="majorHAnsi" w:cstheme="majorHAnsi"/>
-          <w:highlight w:val="white"/>
-          <w:lang w:val="en-US"/>
-        </w:rPr>
-        <w:t>How did an i</w:t>
-      </w:r>
-      <w:r>
-        <w:rPr>
-          <w:rFonts w:asciiTheme="majorHAnsi" w:hAnsiTheme="majorHAnsi" w:cstheme="majorHAnsi"/>
-          <w:highlight w:val="white"/>
-          <w:lang w:val="en-US"/>
-        </w:rPr>
-        <w:t>mplementation of pipeline in</w:t>
-      </w:r>
-      <w:r>
-        <w:rPr>
-          <w:rFonts w:asciiTheme="majorHAnsi" w:hAnsiTheme="majorHAnsi" w:cstheme="majorHAnsi"/>
-          <w:highlight w:val="white"/>
-          <w:lang w:val="en-US"/>
-        </w:rPr>
-        <w:t xml:space="preserve"> this</w:t>
-      </w:r>
-      <w:r>
-        <w:rPr>
-          <w:rFonts w:asciiTheme="majorHAnsi" w:hAnsiTheme="majorHAnsi" w:cstheme="majorHAnsi"/>
-          <w:highlight w:val="white"/>
-          <w:lang w:val="en-US"/>
-        </w:rPr>
-        <w:t xml:space="preserve"> replication</w:t>
-      </w:r>
-      <w:r>
-        <w:rPr>
-          <w:rFonts w:asciiTheme="majorHAnsi" w:hAnsiTheme="majorHAnsi" w:cstheme="majorHAnsi"/>
-          <w:highlight w:val="white"/>
-          <w:lang w:val="en-US"/>
-        </w:rPr>
-        <w:t xml:space="preserve"> work out? </w:t>
-      </w:r>
-      <w:r>
-        <w:rPr>
-          <w:highlight w:val="white"/>
-          <w:lang w:val="en-US"/>
-        </w:rPr>
-        <w:t>(broad/general level – could the replication be carried out? is it useful?)</w:t>
-      </w:r>
-      <w:bookmarkEnd w:id="21"/>
-    </w:p>
-    <w:p>
-      <w:pPr>
-        <w:pStyle w:val="ListParagraph"/>
-        <w:ind w:firstLine="0"/>
-        <w:rPr>
-          <w:highlight w:val="white"/>
-          <w:lang w:val="en-US"/>
-        </w:rPr>
-      </w:pPr>
-      <w:r>
-        <w:rPr>
-          <w:highlight w:val="white"/>
-          <w:lang w:val="en-US"/>
-        </w:rPr>
-        <w:br/>
-      </w:r>
-      <w:r>
-        <w:rPr>
-          <w:highlight w:val="white"/>
-          <w:lang w:val="en-US"/>
-        </w:rPr>
-        <w:br/>
-      </w:r>
-      <w:r>
-        <w:rPr>
-          <w:noProof/>
-        </w:rPr>
         <w:drawing>
           <wp:inline distT="0" distB="0" distL="0" distR="0" wp14:anchorId="73691BBF" wp14:editId="36EAFBFF">
             <wp:extent cx="5733415" cy="7644765"/>
@@ -14092,7 +13377,6 @@
           <w:highlight w:val="white"/>
           <w:lang w:val="en-US"/>
         </w:rPr>
-        <w:lastRenderedPageBreak/>
         <w:br/>
       </w:r>
     </w:p>
@@ -14187,6 +13471,7 @@
           <w:highlight w:val="white"/>
           <w:lang w:val="en-US"/>
         </w:rPr>
+        <w:lastRenderedPageBreak/>
         <w:t>Comparison only possible given proper documentation</w:t>
       </w:r>
     </w:p>
@@ -14473,7 +13758,6 @@
           <w:highlight w:val="white"/>
           <w:lang w:val="en-US"/>
         </w:rPr>
-        <w:lastRenderedPageBreak/>
         <w:br/>
       </w:r>
     </w:p>
@@ -14575,6 +13859,7 @@
           <w:highlight w:val="white"/>
           <w:lang w:val="en-US"/>
         </w:rPr>
+        <w:lastRenderedPageBreak/>
         <w:t>Comparison of evaluation</w:t>
       </w:r>
     </w:p>
@@ -15248,17 +14533,8 @@
         <w:rPr>
           <w:lang w:val="en-US"/>
         </w:rPr>
-        <w:lastRenderedPageBreak/>
-        <w:t xml:space="preserve">Arbitrary choices and </w:t>
-      </w:r>
-      <w:proofErr w:type="spellStart"/>
-      <w:r>
-        <w:rPr>
-          <w:lang w:val="en-US"/>
-        </w:rPr>
-        <w:t>handycrafts</w:t>
-      </w:r>
-      <w:proofErr w:type="spellEnd"/>
+        <w:t>Arbitrary choices and handycrafts</w:t>
+      </w:r>
     </w:p>
     <w:p>
       <w:pPr>
@@ -15851,23 +15127,7 @@
           <w:highlight w:val="white"/>
           <w:lang w:val="en-US"/>
         </w:rPr>
-        <w:t>Could also shed light on differences in language/biased labeling (</w:t>
-      </w:r>
-      <w:proofErr w:type="spellStart"/>
-      <w:r>
-        <w:rPr>
-          <w:highlight w:val="white"/>
-          <w:lang w:val="en-US"/>
-        </w:rPr>
-        <w:t>diagnosistics</w:t>
-      </w:r>
-      <w:proofErr w:type="spellEnd"/>
-      <w:r>
-        <w:rPr>
-          <w:highlight w:val="white"/>
-          <w:lang w:val="en-US"/>
-        </w:rPr>
-        <w:t>)</w:t>
+        <w:t>Could also shed light on differences in language/biased labeling (diagnosistics)</w:t>
       </w:r>
     </w:p>
     <w:p>
@@ -16650,34 +15910,7 @@
           <w:highlight w:val="white"/>
           <w:lang w:val="en-US"/>
         </w:rPr>
-        <w:t xml:space="preserve">Although the parameters could have been regularized using Ridge or </w:t>
-      </w:r>
-      <w:proofErr w:type="spellStart"/>
-      <w:r>
-        <w:rPr>
-          <w:rFonts w:asciiTheme="majorHAnsi" w:eastAsia="Times New Roman" w:hAnsiTheme="majorHAnsi" w:cstheme="majorHAnsi"/>
-          <w:highlight w:val="white"/>
-          <w:lang w:val="en-US"/>
-        </w:rPr>
-        <w:t>ElasticNet</w:t>
-      </w:r>
-      <w:proofErr w:type="spellEnd"/>
-      <w:r>
-        <w:rPr>
-          <w:rFonts w:asciiTheme="majorHAnsi" w:eastAsia="Times New Roman" w:hAnsiTheme="majorHAnsi" w:cstheme="majorHAnsi"/>
-          <w:highlight w:val="white"/>
-          <w:lang w:val="en-US"/>
-        </w:rPr>
-        <w:t xml:space="preserve">, – as opposed to Ridge regularization. </w:t>
-      </w:r>
-      <w:proofErr w:type="spellStart"/>
-      <w:r>
-        <w:rPr>
-          <w:rFonts w:asciiTheme="majorHAnsi" w:eastAsia="Times New Roman" w:hAnsiTheme="majorHAnsi" w:cstheme="majorHAnsi"/>
-          <w:highlight w:val="white"/>
-          <w:lang w:val="en-US"/>
-        </w:rPr>
-        <w:t>Elastic</w:t>
+        <w:t>Although the parameters could have been regularized using Ridge or ElasticNet, – as opposed to Ridge regularization. Elastic</w:t>
       </w:r>
       <w:r>
         <w:rPr>
@@ -16693,16 +15926,7 @@
           <w:highlight w:val="white"/>
           <w:lang w:val="en-US"/>
         </w:rPr>
-        <w:t>et</w:t>
-      </w:r>
-      <w:proofErr w:type="spellEnd"/>
-      <w:r>
-        <w:rPr>
-          <w:rFonts w:asciiTheme="majorHAnsi" w:eastAsia="Times New Roman" w:hAnsiTheme="majorHAnsi" w:cstheme="majorHAnsi"/>
-          <w:highlight w:val="white"/>
-          <w:lang w:val="en-US"/>
-        </w:rPr>
-        <w:t xml:space="preserve"> is a combination of Ridge and Lasso and would therefore be a compromise between the two</w:t>
+        <w:t>et is a combination of Ridge and Lasso and would therefore be a compromise between the two</w:t>
       </w:r>
       <w:r>
         <w:rPr>
@@ -16862,48 +16086,23 @@
           <w:highlight w:val="white"/>
           <w:lang w:val="en-US"/>
         </w:rPr>
+        <w:t>The data acquisition step varied greatly as there were dissimilarities in the participant pool, the task and in both the length and number of recordings.</w:t>
+      </w:r>
+      <w:r>
+        <w:rPr>
+          <w:highlight w:val="white"/>
+          <w:lang w:val="en-US"/>
+        </w:rPr>
+        <w:br/>
+        <w:t xml:space="preserve">It can be hypothesized that conditions such as alogia or the flat effect sometimes found in patients that are thought to elicit some of the acoustic atypicalities might manifest itself differently across </w:t>
+      </w:r>
+      <w:r>
+        <w:rPr>
+          <w:highlight w:val="white"/>
+          <w:lang w:val="en-US"/>
+        </w:rPr>
         <w:lastRenderedPageBreak/>
-        <w:t>The data acquisition step varied greatly as there were dissimilarities in the participant pool, the task and in both the length and number of recordings.</w:t>
-      </w:r>
-      <w:r>
-        <w:rPr>
-          <w:highlight w:val="white"/>
-          <w:lang w:val="en-US"/>
-        </w:rPr>
-        <w:br/>
-        <w:t xml:space="preserve">It can be hypothesized that conditions such as alogia or the flat effect sometimes found in patients that are thought to elicit some of the acoustic </w:t>
-      </w:r>
-      <w:proofErr w:type="spellStart"/>
-      <w:r>
-        <w:rPr>
-          <w:highlight w:val="white"/>
-          <w:lang w:val="en-US"/>
-        </w:rPr>
-        <w:t>atypicalities</w:t>
-      </w:r>
-      <w:proofErr w:type="spellEnd"/>
-      <w:r>
-        <w:rPr>
-          <w:highlight w:val="white"/>
-          <w:lang w:val="en-US"/>
-        </w:rPr>
-        <w:t xml:space="preserve"> might manifest itself differently across languages. The fact that this replication had participants speak Danish as opposed to English might impact the ML algorithms ability to detect patterns for classification. Moreover, none of the participants spoke their first language in the original study given their Malay, Indian or Chinese origin. As of yet, research points towards some general differences in acoustic patterns in schizophrenia patients related to symptoms such as alogia and flat the effect* Cite *. However, from the knowledge of this researcher, very little research sheds light on the potential modulation that language or language </w:t>
-      </w:r>
-      <w:proofErr w:type="spellStart"/>
-      <w:r>
-        <w:rPr>
-          <w:highlight w:val="white"/>
-          <w:lang w:val="en-US"/>
-        </w:rPr>
-        <w:t>nativeness</w:t>
-      </w:r>
-      <w:proofErr w:type="spellEnd"/>
-      <w:r>
-        <w:rPr>
-          <w:highlight w:val="white"/>
-          <w:lang w:val="en-US"/>
-        </w:rPr>
-        <w:t xml:space="preserve"> might induce. Moreover, the pool of schizophrenic participants might also vary between the original and this replication as people diagnosed with schizophrenia elicit slightly different symptoms </w:t>
+        <w:t xml:space="preserve">languages. The fact that this replication had participants speak Danish as opposed to English might impact the ML algorithms ability to detect patterns for classification. Moreover, none of the participants spoke their first language in the original study given their Malay, Indian or Chinese origin. As of yet, research points towards some general differences in acoustic patterns in schizophrenia patients related to symptoms such as alogia and flat the effect* Cite *. However, from the knowledge of this researcher, very little research sheds light on the potential modulation that language or language nativeness might induce. Moreover, the pool of schizophrenic participants might also vary between the original and this replication as people diagnosed with schizophrenia elicit slightly different symptoms </w:t>
       </w:r>
       <w:r>
         <w:rPr>
@@ -17248,23 +16447,7 @@
           <w:rFonts w:asciiTheme="majorHAnsi" w:eastAsia="Times New Roman" w:hAnsiTheme="majorHAnsi" w:cstheme="majorHAnsi"/>
           <w:lang w:val="en-US"/>
         </w:rPr>
-        <w:t>the acoustic features from ‘</w:t>
-      </w:r>
-      <w:proofErr w:type="spellStart"/>
-      <w:r>
-        <w:rPr>
-          <w:rFonts w:asciiTheme="majorHAnsi" w:eastAsia="Times New Roman" w:hAnsiTheme="majorHAnsi" w:cstheme="majorHAnsi"/>
-          <w:lang w:val="en-US"/>
-        </w:rPr>
-        <w:t>emobase</w:t>
-      </w:r>
-      <w:proofErr w:type="spellEnd"/>
-      <w:r>
-        <w:rPr>
-          <w:rFonts w:asciiTheme="majorHAnsi" w:eastAsia="Times New Roman" w:hAnsiTheme="majorHAnsi" w:cstheme="majorHAnsi"/>
-          <w:lang w:val="en-US"/>
-        </w:rPr>
-        <w:t xml:space="preserve">’ </w:t>
+        <w:t xml:space="preserve">the acoustic features from ‘emobase’ </w:t>
       </w:r>
       <w:r>
         <w:rPr>
@@ -17335,7 +16518,6 @@
           <w:highlight w:val="white"/>
           <w:lang w:val="en-US"/>
         </w:rPr>
-        <w:lastRenderedPageBreak/>
         <w:t>R</w:t>
       </w:r>
       <w:r>
@@ -18112,16 +17294,8 @@
         <w:rPr>
           <w:lang w:val="en-US"/>
         </w:rPr>
-        <w:t xml:space="preserve">Arbitrary choices and </w:t>
-      </w:r>
-      <w:proofErr w:type="spellStart"/>
-      <w:r>
-        <w:rPr>
-          <w:lang w:val="en-US"/>
-        </w:rPr>
-        <w:t>handycrafts</w:t>
-      </w:r>
-      <w:proofErr w:type="spellEnd"/>
+        <w:t>Arbitrary choices and handycrafts</w:t>
+      </w:r>
     </w:p>
     <w:p>
       <w:pPr>
@@ -18347,25 +17521,7 @@
           <w:color w:val="000000"/>
           <w:lang w:val="en-US"/>
         </w:rPr>
-        <w:t xml:space="preserve">Many choices have to do with </w:t>
-      </w:r>
-      <w:proofErr w:type="spellStart"/>
-      <w:r>
-        <w:rPr>
-          <w:rFonts w:ascii="Arial" w:eastAsia="Times New Roman" w:hAnsi="Arial"/>
-          <w:color w:val="000000"/>
-          <w:lang w:val="en-US"/>
-        </w:rPr>
-        <w:t>handycrafts</w:t>
-      </w:r>
-      <w:proofErr w:type="spellEnd"/>
-      <w:r>
-        <w:rPr>
-          <w:rFonts w:ascii="Arial" w:eastAsia="Times New Roman" w:hAnsi="Arial"/>
-          <w:color w:val="000000"/>
-          <w:lang w:val="en-US"/>
-        </w:rPr>
-        <w:t xml:space="preserve"> and arbitrary choices (tuning)</w:t>
+        <w:t>Many choices have to do with handycrafts and arbitrary choices (tuning)</w:t>
       </w:r>
     </w:p>
     <w:p>
@@ -18810,7 +17966,6 @@
           <w:highlight w:val="white"/>
           <w:lang w:val="en-US"/>
         </w:rPr>
-        <w:lastRenderedPageBreak/>
         <w:t>Enabling research to know locate the origin of differences in results (as mentioned previously)</w:t>
       </w:r>
     </w:p>
@@ -19105,25 +18260,7 @@
           <w:color w:val="000000"/>
           <w:lang w:val="en-US"/>
         </w:rPr>
-        <w:t xml:space="preserve">Many choices have to do with </w:t>
-      </w:r>
-      <w:proofErr w:type="spellStart"/>
-      <w:r>
-        <w:rPr>
-          <w:rFonts w:ascii="Arial" w:eastAsia="Times New Roman" w:hAnsi="Arial"/>
-          <w:color w:val="000000"/>
-          <w:lang w:val="en-US"/>
-        </w:rPr>
-        <w:t>handycrafts</w:t>
-      </w:r>
-      <w:proofErr w:type="spellEnd"/>
-      <w:r>
-        <w:rPr>
-          <w:rFonts w:ascii="Arial" w:eastAsia="Times New Roman" w:hAnsi="Arial"/>
-          <w:color w:val="000000"/>
-          <w:lang w:val="en-US"/>
-        </w:rPr>
-        <w:t xml:space="preserve"> and arbitrary choices (tuning)</w:t>
+        <w:t>Many choices have to do with handycrafts and arbitrary choices (tuning)</w:t>
       </w:r>
     </w:p>
     <w:p>
@@ -19439,7 +18576,6 @@
           <w:highlight w:val="white"/>
           <w:lang w:val="en-US"/>
         </w:rPr>
-        <w:lastRenderedPageBreak/>
         <w:br/>
       </w:r>
       <w:r>
@@ -19683,7 +18819,6 @@
           <w:rFonts w:cs="Calibri"/>
           <w:lang w:val="en-US"/>
         </w:rPr>
-        <w:lastRenderedPageBreak/>
         <w:t xml:space="preserve">Hong, L., &amp; Page, S. E. (2004). Groups of diverse problem solvers can outperform groups of high-ability problem solvers. </w:t>
       </w:r>
       <w:r>
@@ -24777,7 +23912,7 @@
 </file>
 
 <file path=customXml/itemProps2.xml><?xml version="1.0" encoding="utf-8"?>
-<ds:datastoreItem xmlns:ds="http://schemas.openxmlformats.org/officeDocument/2006/customXml" ds:itemID="{2CD4B1B2-32C0-4ACE-BD77-E96EC63009E0}">
+<ds:datastoreItem xmlns:ds="http://schemas.openxmlformats.org/officeDocument/2006/customXml" ds:itemID="{3E42B2C4-662F-408D-8F18-F23E588E5E69}">
   <ds:schemaRefs>
     <ds:schemaRef ds:uri="http://schemas.openxmlformats.org/officeDocument/2006/bibliography"/>
   </ds:schemaRefs>

</xml_diff>